<commit_message>
fixes and experiments, writing
</commit_message>
<xml_diff>
--- a/Bachelorarbeit.docx
+++ b/Bachelorarbeit.docx
@@ -3331,8 +3331,18 @@
           <w:sz w:val="22"/>
           <w:szCs w:val="22"/>
         </w:rPr>
-        <w:t xml:space="preserve"> gpt-3.5.turbo</w:t>
-      </w:r>
+        <w:t xml:space="preserve"> gpt-3.</w:t>
+      </w:r>
+      <w:proofErr w:type="gramStart"/>
+      <w:r>
+        <w:rPr>
+          <w:rFonts w:ascii="Arial" w:hAnsi="Arial" w:cs="Arial"/>
+          <w:sz w:val="22"/>
+          <w:szCs w:val="22"/>
+        </w:rPr>
+        <w:t>5.turbo</w:t>
+      </w:r>
+      <w:proofErr w:type="gramEnd"/>
       <w:r>
         <w:rPr>
           <w:rFonts w:ascii="Arial" w:hAnsi="Arial" w:cs="Arial"/>
@@ -3658,7 +3668,25 @@
                 <w:sz w:val="22"/>
                 <w:szCs w:val="22"/>
               </w:rPr>
-              <w:t>You are an irony detector. Respond with '1' (for yes) or '0' (for no) depending on whether you think the following statements are ironic, and add a percentage value of how confident you are in your assessment. Make sure your response format is '[1 or 0] [Confidence Percentage]'</w:t>
+              <w:t xml:space="preserve">You are an irony detector. Respond with '1' (for yes) or '0' (for no) depending on whether you think the following statements are </w:t>
+            </w:r>
+            <w:proofErr w:type="gramStart"/>
+            <w:r>
+              <w:rPr>
+                <w:rFonts w:ascii="Arial" w:hAnsi="Arial" w:cs="Arial"/>
+                <w:sz w:val="22"/>
+                <w:szCs w:val="22"/>
+              </w:rPr>
+              <w:t>ironic, and</w:t>
+            </w:r>
+            <w:proofErr w:type="gramEnd"/>
+            <w:r>
+              <w:rPr>
+                <w:rFonts w:ascii="Arial" w:hAnsi="Arial" w:cs="Arial"/>
+                <w:sz w:val="22"/>
+                <w:szCs w:val="22"/>
+              </w:rPr>
+              <w:t xml:space="preserve"> add a percentage value of how confident you are in your assessment. Make sure your response format is '[1 or 0] [Confidence Percentage]'</w:t>
             </w:r>
           </w:p>
         </w:tc>
@@ -5072,6 +5100,30 @@
           <w:sz w:val="22"/>
           <w:szCs w:val="22"/>
         </w:rPr>
+        <w:t>, score differences of up to 0.03</w:t>
+      </w:r>
+      <w:r>
+        <w:rPr>
+          <w:rFonts w:ascii="Arial" w:hAnsi="Arial" w:cs="Arial"/>
+          <w:sz w:val="22"/>
+          <w:szCs w:val="22"/>
+        </w:rPr>
+        <w:t xml:space="preserve"> between sets</w:t>
+      </w:r>
+      <w:r>
+        <w:rPr>
+          <w:rFonts w:ascii="Arial" w:hAnsi="Arial" w:cs="Arial"/>
+          <w:sz w:val="22"/>
+          <w:szCs w:val="22"/>
+        </w:rPr>
+        <w:t xml:space="preserve"> considered acceptable</w:t>
+      </w:r>
+      <w:r>
+        <w:rPr>
+          <w:rFonts w:ascii="Arial" w:hAnsi="Arial" w:cs="Arial"/>
+          <w:sz w:val="22"/>
+          <w:szCs w:val="22"/>
+        </w:rPr>
         <w:t>]</w:t>
       </w:r>
     </w:p>
@@ -6839,7 +6891,29 @@
           <w:sz w:val="22"/>
           <w:szCs w:val="22"/>
         </w:rPr>
-        <w:t>Need to get back in to college..  #feeling #this</w:t>
+        <w:t xml:space="preserve">Need to get back in to </w:t>
+      </w:r>
+      <w:proofErr w:type="gramStart"/>
+      <w:r>
+        <w:rPr>
+          <w:rFonts w:ascii="Arial" w:hAnsi="Arial" w:cs="Arial"/>
+          <w:i/>
+          <w:iCs/>
+          <w:sz w:val="22"/>
+          <w:szCs w:val="22"/>
+        </w:rPr>
+        <w:t>college..</w:t>
+      </w:r>
+      <w:proofErr w:type="gramEnd"/>
+      <w:r>
+        <w:rPr>
+          <w:rFonts w:ascii="Arial" w:hAnsi="Arial" w:cs="Arial"/>
+          <w:i/>
+          <w:iCs/>
+          <w:sz w:val="22"/>
+          <w:szCs w:val="22"/>
+        </w:rPr>
+        <w:t xml:space="preserve">  #feeling #this</w:t>
       </w:r>
     </w:p>
     <w:p>
@@ -6948,7 +7022,29 @@
           <w:sz w:val="22"/>
           <w:szCs w:val="22"/>
         </w:rPr>
-        <w:t>Need to get back in to college… #feeling #this”)</w:t>
+        <w:t xml:space="preserve">Need to get back </w:t>
+      </w:r>
+      <w:proofErr w:type="gramStart"/>
+      <w:r>
+        <w:rPr>
+          <w:rFonts w:ascii="Arial" w:hAnsi="Arial" w:cs="Arial"/>
+          <w:i/>
+          <w:iCs/>
+          <w:sz w:val="22"/>
+          <w:szCs w:val="22"/>
+        </w:rPr>
+        <w:t>in to</w:t>
+      </w:r>
+      <w:proofErr w:type="gramEnd"/>
+      <w:r>
+        <w:rPr>
+          <w:rFonts w:ascii="Arial" w:hAnsi="Arial" w:cs="Arial"/>
+          <w:i/>
+          <w:iCs/>
+          <w:sz w:val="22"/>
+          <w:szCs w:val="22"/>
+        </w:rPr>
+        <w:t xml:space="preserve"> college… #feeling #this”)</w:t>
       </w:r>
       <w:r>
         <w:rPr>
@@ -7116,7 +7212,29 @@
           <w:sz w:val="22"/>
           <w:szCs w:val="22"/>
         </w:rPr>
-        <w:t>@user @user you don't know a damned thing about baseball, do you?</w:t>
+        <w:t>@user @</w:t>
+      </w:r>
+      <w:proofErr w:type="gramStart"/>
+      <w:r>
+        <w:rPr>
+          <w:rFonts w:ascii="Arial" w:hAnsi="Arial" w:cs="Arial"/>
+          <w:i/>
+          <w:iCs/>
+          <w:sz w:val="22"/>
+          <w:szCs w:val="22"/>
+        </w:rPr>
+        <w:t>user</w:t>
+      </w:r>
+      <w:proofErr w:type="gramEnd"/>
+      <w:r>
+        <w:rPr>
+          <w:rFonts w:ascii="Arial" w:hAnsi="Arial" w:cs="Arial"/>
+          <w:i/>
+          <w:iCs/>
+          <w:sz w:val="22"/>
+          <w:szCs w:val="22"/>
+        </w:rPr>
+        <w:t xml:space="preserve"> you don't know a damned thing about baseball, do you?</w:t>
       </w:r>
     </w:p>
     <w:p>
@@ -7393,6 +7511,7 @@
         <w:t xml:space="preserve"> be a great day </w:t>
       </w:r>
       <w:proofErr w:type="spellStart"/>
+      <w:proofErr w:type="gramStart"/>
       <w:r>
         <w:rPr>
           <w:rFonts w:ascii="Arial" w:hAnsi="Arial" w:cs="Arial"/>
@@ -7401,7 +7520,18 @@
           <w:sz w:val="22"/>
           <w:szCs w:val="22"/>
         </w:rPr>
-        <w:t>ðŸ‘Œ</w:t>
+        <w:t>ðŸ‘</w:t>
+      </w:r>
+      <w:proofErr w:type="gramEnd"/>
+      <w:r>
+        <w:rPr>
+          <w:rFonts w:ascii="Arial" w:hAnsi="Arial" w:cs="Arial"/>
+          <w:i/>
+          <w:iCs/>
+          <w:sz w:val="22"/>
+          <w:szCs w:val="22"/>
+        </w:rPr>
+        <w:t>Œ</w:t>
       </w:r>
       <w:proofErr w:type="spellEnd"/>
     </w:p>
@@ -7479,6 +7609,7 @@
         <w:t>The last series of characters (</w:t>
       </w:r>
       <w:proofErr w:type="spellStart"/>
+      <w:proofErr w:type="gramStart"/>
       <w:r>
         <w:rPr>
           <w:rFonts w:ascii="Arial" w:hAnsi="Arial" w:cs="Arial"/>
@@ -7487,7 +7618,18 @@
           <w:sz w:val="22"/>
           <w:szCs w:val="22"/>
         </w:rPr>
-        <w:t>ðŸ‘Œ</w:t>
+        <w:t>ðŸ‘</w:t>
+      </w:r>
+      <w:proofErr w:type="gramEnd"/>
+      <w:r>
+        <w:rPr>
+          <w:rFonts w:ascii="Arial" w:hAnsi="Arial" w:cs="Arial"/>
+          <w:i/>
+          <w:iCs/>
+          <w:sz w:val="22"/>
+          <w:szCs w:val="22"/>
+        </w:rPr>
+        <w:t>Œ</w:t>
       </w:r>
       <w:proofErr w:type="spellEnd"/>
       <w:r>
@@ -8817,7 +8959,29 @@
           <w:szCs w:val="22"/>
         </w:rPr>
         <w:lastRenderedPageBreak/>
-        <w:t>Breaking up with your girl so you don't have to buy her any presents ||#lowbudget #smartmove  #a #good #idea #butscheming doe</w:t>
+        <w:t>Breaking up with your girl so you don't have to buy her any presents ||#lowbudget #</w:t>
+      </w:r>
+      <w:proofErr w:type="gramStart"/>
+      <w:r>
+        <w:rPr>
+          <w:rFonts w:ascii="Arial" w:hAnsi="Arial" w:cs="Arial"/>
+          <w:i/>
+          <w:iCs/>
+          <w:sz w:val="22"/>
+          <w:szCs w:val="22"/>
+        </w:rPr>
+        <w:t>smartmove  #</w:t>
+      </w:r>
+      <w:proofErr w:type="gramEnd"/>
+      <w:r>
+        <w:rPr>
+          <w:rFonts w:ascii="Arial" w:hAnsi="Arial" w:cs="Arial"/>
+          <w:i/>
+          <w:iCs/>
+          <w:sz w:val="22"/>
+          <w:szCs w:val="22"/>
+        </w:rPr>
+        <w:t>a #good #idea #butscheming doe</w:t>
       </w:r>
     </w:p>
     <w:p>
@@ -8839,7 +9003,29 @@
           <w:sz w:val="22"/>
           <w:szCs w:val="22"/>
         </w:rPr>
-        <w:t>@user Instead of playing the pompous "do you know who I am card?" , how about you actually make an educated rebuttal?</w:t>
+        <w:t>@user Instead of playing the pompous "do you know who I am card?</w:t>
+      </w:r>
+      <w:proofErr w:type="gramStart"/>
+      <w:r>
+        <w:rPr>
+          <w:rFonts w:ascii="Arial" w:hAnsi="Arial" w:cs="Arial"/>
+          <w:i/>
+          <w:iCs/>
+          <w:sz w:val="22"/>
+          <w:szCs w:val="22"/>
+        </w:rPr>
+        <w:t>" ,</w:t>
+      </w:r>
+      <w:proofErr w:type="gramEnd"/>
+      <w:r>
+        <w:rPr>
+          <w:rFonts w:ascii="Arial" w:hAnsi="Arial" w:cs="Arial"/>
+          <w:i/>
+          <w:iCs/>
+          <w:sz w:val="22"/>
+          <w:szCs w:val="22"/>
+        </w:rPr>
+        <w:t xml:space="preserve"> how about you actually make an educated rebuttal?</w:t>
       </w:r>
     </w:p>
     <w:p>
@@ -9020,8 +9206,18 @@
           <w:sz w:val="22"/>
           <w:szCs w:val="22"/>
         </w:rPr>
-        <w:t>consistently incorrect non-irony classifications. As expected</w:t>
-      </w:r>
+        <w:t xml:space="preserve">consistently incorrect non-irony classifications. As </w:t>
+      </w:r>
+      <w:proofErr w:type="gramStart"/>
+      <w:r>
+        <w:rPr>
+          <w:rFonts w:ascii="Arial" w:hAnsi="Arial" w:cs="Arial"/>
+          <w:sz w:val="22"/>
+          <w:szCs w:val="22"/>
+        </w:rPr>
+        <w:t>expected</w:t>
+      </w:r>
+      <w:proofErr w:type="gramEnd"/>
       <w:r>
         <w:rPr>
           <w:rFonts w:ascii="Arial" w:hAnsi="Arial" w:cs="Arial"/>
@@ -12421,6 +12617,7 @@
         <w:t xml:space="preserve"> be a great day </w:t>
       </w:r>
       <w:proofErr w:type="spellStart"/>
+      <w:proofErr w:type="gramStart"/>
       <w:r>
         <w:rPr>
           <w:rFonts w:ascii="Arial" w:hAnsi="Arial" w:cs="Arial"/>
@@ -12429,7 +12626,18 @@
           <w:sz w:val="22"/>
           <w:szCs w:val="22"/>
         </w:rPr>
-        <w:t>ðŸ‘Œ</w:t>
+        <w:t>ðŸ‘</w:t>
+      </w:r>
+      <w:proofErr w:type="gramEnd"/>
+      <w:r>
+        <w:rPr>
+          <w:rFonts w:ascii="Arial" w:hAnsi="Arial" w:cs="Arial"/>
+          <w:i/>
+          <w:iCs/>
+          <w:sz w:val="22"/>
+          <w:szCs w:val="22"/>
+        </w:rPr>
+        <w:t>Œ</w:t>
       </w:r>
       <w:proofErr w:type="spellEnd"/>
     </w:p>
@@ -13070,6 +13278,7 @@
         <w:t xml:space="preserve"> to visit </w:t>
       </w:r>
       <w:proofErr w:type="spellStart"/>
+      <w:proofErr w:type="gramStart"/>
       <w:r>
         <w:rPr>
           <w:rFonts w:ascii="Arial" w:hAnsi="Arial" w:cs="Arial"/>
@@ -13081,6 +13290,7 @@
         <w:t>out side</w:t>
       </w:r>
       <w:proofErr w:type="spellEnd"/>
+      <w:proofErr w:type="gramEnd"/>
       <w:r>
         <w:rPr>
           <w:rFonts w:ascii="Arial" w:hAnsi="Arial" w:cs="Arial"/>
@@ -13282,6 +13492,7 @@
         <w:t xml:space="preserve">@user lol how and what is a </w:t>
       </w:r>
       <w:proofErr w:type="spellStart"/>
+      <w:proofErr w:type="gramStart"/>
       <w:r>
         <w:rPr>
           <w:rFonts w:ascii="Arial" w:hAnsi="Arial" w:cs="Arial"/>
@@ -13301,7 +13512,18 @@
           <w:sz w:val="22"/>
           <w:szCs w:val="22"/>
         </w:rPr>
-        <w:t xml:space="preserve"> ?? Funny autocorrect so helpful</w:t>
+        <w:t xml:space="preserve"> ??</w:t>
+      </w:r>
+      <w:proofErr w:type="gramEnd"/>
+      <w:r>
+        <w:rPr>
+          <w:rFonts w:ascii="Arial" w:hAnsi="Arial" w:cs="Arial"/>
+          <w:i/>
+          <w:iCs/>
+          <w:sz w:val="22"/>
+          <w:szCs w:val="22"/>
+        </w:rPr>
+        <w:t xml:space="preserve"> Funny autocorrect so helpful</w:t>
       </w:r>
     </w:p>
     <w:p>
@@ -13593,7 +13815,29 @@
           <w:sz w:val="22"/>
           <w:szCs w:val="22"/>
         </w:rPr>
-        <w:t>Pulis turned down #NUFC cos he wants to spend a load of money on 30 year old journeymen. Parish wouldn't let him &amp; neither would MA. #cpfc</w:t>
+        <w:t xml:space="preserve">Pulis turned down #NUFC cos he wants to spend a load of money on </w:t>
+      </w:r>
+      <w:proofErr w:type="gramStart"/>
+      <w:r>
+        <w:rPr>
+          <w:rFonts w:ascii="Arial" w:hAnsi="Arial" w:cs="Arial"/>
+          <w:i/>
+          <w:iCs/>
+          <w:sz w:val="22"/>
+          <w:szCs w:val="22"/>
+        </w:rPr>
+        <w:t>30 year old</w:t>
+      </w:r>
+      <w:proofErr w:type="gramEnd"/>
+      <w:r>
+        <w:rPr>
+          <w:rFonts w:ascii="Arial" w:hAnsi="Arial" w:cs="Arial"/>
+          <w:i/>
+          <w:iCs/>
+          <w:sz w:val="22"/>
+          <w:szCs w:val="22"/>
+        </w:rPr>
+        <w:t xml:space="preserve"> journeymen. Parish wouldn't let him &amp; neither would MA. #cpfc</w:t>
       </w:r>
     </w:p>
     <w:p>
@@ -13661,7 +13905,29 @@
           <w:sz w:val="22"/>
           <w:szCs w:val="22"/>
         </w:rPr>
-        <w:t>he wants to spend a load of money on 30 year old journeymen</w:t>
+        <w:t xml:space="preserve">he wants to spend a load of money on </w:t>
+      </w:r>
+      <w:proofErr w:type="gramStart"/>
+      <w:r>
+        <w:rPr>
+          <w:rFonts w:ascii="Arial" w:hAnsi="Arial" w:cs="Arial"/>
+          <w:i/>
+          <w:iCs/>
+          <w:sz w:val="22"/>
+          <w:szCs w:val="22"/>
+        </w:rPr>
+        <w:t>30 year old</w:t>
+      </w:r>
+      <w:proofErr w:type="gramEnd"/>
+      <w:r>
+        <w:rPr>
+          <w:rFonts w:ascii="Arial" w:hAnsi="Arial" w:cs="Arial"/>
+          <w:i/>
+          <w:iCs/>
+          <w:sz w:val="22"/>
+          <w:szCs w:val="22"/>
+        </w:rPr>
+        <w:t xml:space="preserve"> journeymen</w:t>
       </w:r>
       <w:r>
         <w:rPr>
@@ -13777,7 +14043,25 @@
           <w:sz w:val="22"/>
           <w:szCs w:val="22"/>
         </w:rPr>
-        <w:t>My secret name is lizard squad. I like to ruin people's fun time. Follow and rt to a billion and you'll have fun. #psn  #giveitup</w:t>
+        <w:t>My secret name is lizard squad. I like to ruin people's fun time. Follow and rt to a billion and you'll have fun. #</w:t>
+      </w:r>
+      <w:proofErr w:type="gramStart"/>
+      <w:r>
+        <w:rPr>
+          <w:rFonts w:ascii="Arial" w:hAnsi="Arial" w:cs="Arial"/>
+          <w:sz w:val="22"/>
+          <w:szCs w:val="22"/>
+        </w:rPr>
+        <w:t>psn  #</w:t>
+      </w:r>
+      <w:proofErr w:type="gramEnd"/>
+      <w:r>
+        <w:rPr>
+          <w:rFonts w:ascii="Arial" w:hAnsi="Arial" w:cs="Arial"/>
+          <w:sz w:val="22"/>
+          <w:szCs w:val="22"/>
+        </w:rPr>
+        <w:t>giveitup</w:t>
       </w:r>
     </w:p>
     <w:p>
@@ -16260,6 +16544,7 @@
     </w:p>
     <w:p>
       <w:pPr>
+        <w:jc w:val="both"/>
         <w:rPr>
           <w:rFonts w:ascii="Arial" w:hAnsi="Arial" w:cs="Arial"/>
           <w:sz w:val="22"/>
@@ -16466,7 +16751,31 @@
           <w:sz w:val="22"/>
           <w:szCs w:val="22"/>
         </w:rPr>
-        <w:t xml:space="preserve">oticeable difference to the main prompt on this dataset include a drop in </w:t>
+        <w:t xml:space="preserve">oticeable difference to the main prompt on this dataset </w:t>
+      </w:r>
+      <w:r>
+        <w:rPr>
+          <w:rFonts w:ascii="Arial" w:hAnsi="Arial" w:cs="Arial"/>
+          <w:sz w:val="22"/>
+          <w:szCs w:val="22"/>
+        </w:rPr>
+        <w:t>i</w:t>
+      </w:r>
+      <w:r>
+        <w:rPr>
+          <w:rFonts w:ascii="Arial" w:hAnsi="Arial" w:cs="Arial"/>
+          <w:sz w:val="22"/>
+          <w:szCs w:val="22"/>
+        </w:rPr>
+        <w:t>s</w:t>
+      </w:r>
+      <w:r>
+        <w:rPr>
+          <w:rFonts w:ascii="Arial" w:hAnsi="Arial" w:cs="Arial"/>
+          <w:sz w:val="22"/>
+          <w:szCs w:val="22"/>
+        </w:rPr>
+        <w:t xml:space="preserve"> a drop in </w:t>
       </w:r>
       <w:r>
         <w:rPr>
@@ -16521,11 +16830,10 @@
           <w:sz w:val="22"/>
           <w:szCs w:val="22"/>
         </w:rPr>
-        <w:lastRenderedPageBreak/>
         <w:drawing>
-          <wp:inline distT="0" distB="0" distL="0" distR="0" wp14:anchorId="42D5FC76" wp14:editId="03DE89DC">
-            <wp:extent cx="4509098" cy="3381823"/>
-            <wp:effectExtent l="0" t="0" r="6350" b="9525"/>
+          <wp:inline distT="0" distB="0" distL="0" distR="0" wp14:anchorId="42D5FC76" wp14:editId="6E2E7845">
+            <wp:extent cx="3860800" cy="2895600"/>
+            <wp:effectExtent l="0" t="0" r="6350" b="0"/>
             <wp:docPr id="1625330040" name="Picture 1"/>
             <wp:cNvGraphicFramePr>
               <a:graphicFrameLocks xmlns:a="http://schemas.openxmlformats.org/drawingml/2006/main" noChangeAspect="1"/>
@@ -16552,7 +16860,7 @@
                   <pic:spPr>
                     <a:xfrm>
                       <a:off x="0" y="0"/>
-                      <a:ext cx="4509098" cy="3381823"/>
+                      <a:ext cx="3874247" cy="2905685"/>
                     </a:xfrm>
                     <a:prstGeom prst="rect">
                       <a:avLst/>
@@ -16597,7 +16905,9 @@
     </w:p>
     <w:p>
       <w:pPr>
-        <w:rPr>
+        <w:jc w:val="both"/>
+        <w:rPr>
+          <w:rFonts w:ascii="Arial" w:hAnsi="Arial" w:cs="Arial"/>
           <w:sz w:val="22"/>
           <w:szCs w:val="22"/>
         </w:rPr>
@@ -16608,6 +16918,7 @@
           <w:sz w:val="22"/>
           <w:szCs w:val="22"/>
         </w:rPr>
+        <w:lastRenderedPageBreak/>
         <w:t xml:space="preserve">As seen in Figure 7 and if compared directly to Figure 5, </w:t>
       </w:r>
       <w:r>
@@ -16649,10 +16960,1430 @@
           <w:szCs w:val="22"/>
         </w:rPr>
         <w:t xml:space="preserve">. </w:t>
+      </w:r>
+      <w:r>
+        <w:rPr>
+          <w:rFonts w:ascii="Arial" w:hAnsi="Arial" w:cs="Arial"/>
+          <w:sz w:val="22"/>
+          <w:szCs w:val="22"/>
+        </w:rPr>
+        <w:t>The distribution also stays similar, with 74 and 22 rows being consistently correct or wrong respectively, whereas these numbers were 78 and 20 for the main prompt</w:t>
+      </w:r>
+      <w:r>
+        <w:rPr>
+          <w:rFonts w:ascii="Arial" w:hAnsi="Arial" w:cs="Arial"/>
+          <w:sz w:val="22"/>
+          <w:szCs w:val="22"/>
+        </w:rPr>
+        <w:t xml:space="preserve"> in 2024-08-07_11-31.</w:t>
+      </w:r>
+      <w:r>
+        <w:rPr>
+          <w:rFonts w:ascii="Arial" w:hAnsi="Arial" w:cs="Arial"/>
+          <w:sz w:val="22"/>
+          <w:szCs w:val="22"/>
+        </w:rPr>
+        <w:t xml:space="preserve"> </w:t>
+      </w:r>
+      <w:r>
+        <w:rPr>
+          <w:rFonts w:ascii="Arial" w:hAnsi="Arial" w:cs="Arial"/>
+          <w:sz w:val="22"/>
+          <w:szCs w:val="22"/>
+        </w:rPr>
+        <w:t>The 74 consistently correct rows separate into 27 irony and 47 non-irony evaluations</w:t>
+      </w:r>
+      <w:r>
+        <w:rPr>
+          <w:rFonts w:ascii="Arial" w:hAnsi="Arial" w:cs="Arial"/>
+          <w:sz w:val="22"/>
+          <w:szCs w:val="22"/>
+        </w:rPr>
+        <w:t xml:space="preserve">, whereas the 22 consistently incorrect rows separate into 19 irony and 3 non-irony evaluations. </w:t>
+      </w:r>
+      <w:r>
+        <w:rPr>
+          <w:rFonts w:ascii="Arial" w:hAnsi="Arial" w:cs="Arial"/>
+          <w:sz w:val="22"/>
+          <w:szCs w:val="22"/>
+        </w:rPr>
+        <w:t xml:space="preserve">There are no large differences between </w:t>
+      </w:r>
+      <w:r>
+        <w:rPr>
+          <w:rFonts w:ascii="Arial" w:hAnsi="Arial" w:cs="Arial"/>
+          <w:sz w:val="22"/>
+          <w:szCs w:val="22"/>
+        </w:rPr>
+        <w:t xml:space="preserve">this set and 2024-08-07_11-31, except </w:t>
+      </w:r>
+      <w:r>
+        <w:rPr>
+          <w:rFonts w:ascii="Arial" w:hAnsi="Arial" w:cs="Arial"/>
+          <w:sz w:val="22"/>
+          <w:szCs w:val="22"/>
+        </w:rPr>
+        <w:t>for a comparatively minute</w:t>
+      </w:r>
+      <w:r>
+        <w:rPr>
+          <w:rFonts w:ascii="Arial" w:hAnsi="Arial" w:cs="Arial"/>
+          <w:sz w:val="22"/>
+          <w:szCs w:val="22"/>
+        </w:rPr>
+        <w:t xml:space="preserve"> </w:t>
+      </w:r>
+      <w:r>
+        <w:rPr>
+          <w:rFonts w:ascii="Arial" w:hAnsi="Arial" w:cs="Arial"/>
+          <w:sz w:val="22"/>
+          <w:szCs w:val="22"/>
+        </w:rPr>
+        <w:t>decrease</w:t>
+      </w:r>
+      <w:r>
+        <w:rPr>
+          <w:rFonts w:ascii="Arial" w:hAnsi="Arial" w:cs="Arial"/>
+          <w:sz w:val="22"/>
+          <w:szCs w:val="22"/>
+        </w:rPr>
+        <w:t xml:space="preserve"> in both </w:t>
+      </w:r>
+      <w:r>
+        <w:rPr>
+          <w:rFonts w:ascii="Arial" w:hAnsi="Arial" w:cs="Arial"/>
+          <w:sz w:val="22"/>
+          <w:szCs w:val="22"/>
+        </w:rPr>
+        <w:t>correct irony detection, with consistently correct irony</w:t>
+      </w:r>
+      <w:r>
+        <w:rPr>
+          <w:rFonts w:ascii="Arial" w:hAnsi="Arial" w:cs="Arial"/>
+          <w:sz w:val="22"/>
+          <w:szCs w:val="22"/>
+        </w:rPr>
+        <w:t xml:space="preserve"> going from </w:t>
+      </w:r>
+      <w:r>
+        <w:rPr>
+          <w:rFonts w:ascii="Arial" w:hAnsi="Arial" w:cs="Arial"/>
+          <w:sz w:val="22"/>
+          <w:szCs w:val="22"/>
+        </w:rPr>
+        <w:t>32</w:t>
+      </w:r>
+      <w:r>
+        <w:rPr>
+          <w:rFonts w:ascii="Arial" w:hAnsi="Arial" w:cs="Arial"/>
+          <w:sz w:val="22"/>
+          <w:szCs w:val="22"/>
+        </w:rPr>
+        <w:t xml:space="preserve"> to </w:t>
+      </w:r>
+      <w:r>
+        <w:rPr>
+          <w:rFonts w:ascii="Arial" w:hAnsi="Arial" w:cs="Arial"/>
+          <w:sz w:val="22"/>
+          <w:szCs w:val="22"/>
+        </w:rPr>
+        <w:t>27</w:t>
+      </w:r>
+      <w:r>
+        <w:rPr>
+          <w:rFonts w:ascii="Arial" w:hAnsi="Arial" w:cs="Arial"/>
+          <w:sz w:val="22"/>
+          <w:szCs w:val="22"/>
+        </w:rPr>
+        <w:t xml:space="preserve"> and </w:t>
+      </w:r>
+      <w:r>
+        <w:rPr>
+          <w:rFonts w:ascii="Arial" w:hAnsi="Arial" w:cs="Arial"/>
+          <w:sz w:val="22"/>
+          <w:szCs w:val="22"/>
+        </w:rPr>
+        <w:t xml:space="preserve">consistently incorrect irony </w:t>
+      </w:r>
+      <w:r>
+        <w:rPr>
+          <w:rFonts w:ascii="Arial" w:hAnsi="Arial" w:cs="Arial"/>
+          <w:sz w:val="22"/>
+          <w:szCs w:val="22"/>
+        </w:rPr>
+        <w:t>from 16 to 19</w:t>
+      </w:r>
+      <w:r>
+        <w:rPr>
+          <w:rFonts w:ascii="Arial" w:hAnsi="Arial" w:cs="Arial"/>
+          <w:sz w:val="22"/>
+          <w:szCs w:val="22"/>
+        </w:rPr>
+        <w:t>, w</w:t>
+      </w:r>
+      <w:r>
+        <w:rPr>
+          <w:rFonts w:ascii="Arial" w:hAnsi="Arial" w:cs="Arial"/>
+          <w:sz w:val="22"/>
+          <w:szCs w:val="22"/>
+        </w:rPr>
+        <w:t xml:space="preserve">hereas contested rows have gone from 1 irony and 1 non-irony to 3 irony and 1 non-irony. Overall, there is thus a small but notable </w:t>
+      </w:r>
+      <w:r>
+        <w:rPr>
+          <w:rFonts w:ascii="Arial" w:hAnsi="Arial" w:cs="Arial"/>
+          <w:sz w:val="22"/>
+          <w:szCs w:val="22"/>
+        </w:rPr>
+        <w:t>decrease</w:t>
+      </w:r>
+      <w:r>
+        <w:rPr>
+          <w:rFonts w:ascii="Arial" w:hAnsi="Arial" w:cs="Arial"/>
+          <w:sz w:val="22"/>
+          <w:szCs w:val="22"/>
+        </w:rPr>
+        <w:t xml:space="preserve"> in </w:t>
+      </w:r>
+      <w:r>
+        <w:rPr>
+          <w:rFonts w:ascii="Arial" w:hAnsi="Arial" w:cs="Arial"/>
+          <w:sz w:val="22"/>
+          <w:szCs w:val="22"/>
+        </w:rPr>
+        <w:t>consistent irony</w:t>
+      </w:r>
+      <w:r>
+        <w:rPr>
+          <w:rFonts w:ascii="Arial" w:hAnsi="Arial" w:cs="Arial"/>
+          <w:sz w:val="22"/>
+          <w:szCs w:val="22"/>
+        </w:rPr>
+        <w:t xml:space="preserve"> detection</w:t>
+      </w:r>
+      <w:r>
+        <w:rPr>
+          <w:rFonts w:ascii="Arial" w:hAnsi="Arial" w:cs="Arial"/>
+          <w:sz w:val="22"/>
+          <w:szCs w:val="22"/>
+        </w:rPr>
+        <w:t xml:space="preserve">, which </w:t>
+      </w:r>
+      <w:r>
+        <w:rPr>
+          <w:rFonts w:ascii="Arial" w:hAnsi="Arial" w:cs="Arial"/>
+          <w:sz w:val="22"/>
+          <w:szCs w:val="22"/>
+        </w:rPr>
+        <w:t xml:space="preserve">may indicate a </w:t>
+      </w:r>
+      <w:r>
+        <w:rPr>
+          <w:rFonts w:ascii="Arial" w:hAnsi="Arial" w:cs="Arial"/>
+          <w:sz w:val="22"/>
+          <w:szCs w:val="22"/>
+        </w:rPr>
+        <w:t xml:space="preserve">similar tendency for </w:t>
+      </w:r>
+      <w:r>
+        <w:rPr>
+          <w:rFonts w:ascii="Arial" w:hAnsi="Arial" w:cs="Arial"/>
+          <w:sz w:val="22"/>
+          <w:szCs w:val="22"/>
+        </w:rPr>
+        <w:t xml:space="preserve">GPT-4 to now classify less things as ironic </w:t>
+      </w:r>
+      <w:r>
+        <w:rPr>
+          <w:rFonts w:ascii="Arial" w:hAnsi="Arial" w:cs="Arial"/>
+          <w:sz w:val="22"/>
+          <w:szCs w:val="22"/>
+        </w:rPr>
+        <w:t>after removing the specific instruction for it to do so.</w:t>
+      </w:r>
+      <w:r>
+        <w:rPr>
+          <w:rFonts w:ascii="Arial" w:hAnsi="Arial" w:cs="Arial"/>
+          <w:sz w:val="22"/>
+          <w:szCs w:val="22"/>
+        </w:rPr>
+        <w:t xml:space="preserve"> </w:t>
+      </w:r>
+      <w:r>
+        <w:rPr>
+          <w:rFonts w:ascii="Arial" w:hAnsi="Arial" w:cs="Arial"/>
+          <w:sz w:val="22"/>
+          <w:szCs w:val="22"/>
+        </w:rPr>
+        <w:t xml:space="preserve">Regarding the contested rows, </w:t>
+      </w:r>
+      <w:r>
+        <w:rPr>
+          <w:rFonts w:ascii="Arial" w:hAnsi="Arial" w:cs="Arial"/>
+          <w:sz w:val="22"/>
+          <w:szCs w:val="22"/>
+        </w:rPr>
+        <w:t xml:space="preserve">both from </w:t>
+      </w:r>
+      <w:r>
+        <w:rPr>
+          <w:rFonts w:ascii="Arial" w:hAnsi="Arial" w:cs="Arial"/>
+          <w:sz w:val="22"/>
+          <w:szCs w:val="22"/>
+        </w:rPr>
+        <w:t xml:space="preserve">2024-08-07_11-31 have been </w:t>
+      </w:r>
+      <w:r>
+        <w:rPr>
+          <w:rFonts w:ascii="Arial" w:hAnsi="Arial" w:cs="Arial"/>
+          <w:sz w:val="22"/>
+          <w:szCs w:val="22"/>
+        </w:rPr>
+        <w:t xml:space="preserve">consistent in the </w:t>
+      </w:r>
+      <w:r>
+        <w:rPr>
+          <w:rFonts w:ascii="Arial" w:hAnsi="Arial" w:cs="Arial"/>
+          <w:sz w:val="22"/>
+          <w:szCs w:val="22"/>
+        </w:rPr>
+        <w:t>“</w:t>
+      </w:r>
+      <w:r>
+        <w:rPr>
+          <w:rFonts w:ascii="Arial" w:hAnsi="Arial" w:cs="Arial"/>
+          <w:sz w:val="22"/>
+          <w:szCs w:val="22"/>
+        </w:rPr>
+        <w:t>no detector</w:t>
+      </w:r>
+      <w:r>
+        <w:rPr>
+          <w:rFonts w:ascii="Arial" w:hAnsi="Arial" w:cs="Arial"/>
+          <w:sz w:val="22"/>
+          <w:szCs w:val="22"/>
+        </w:rPr>
+        <w:t>”</w:t>
+      </w:r>
+      <w:r>
+        <w:rPr>
+          <w:rFonts w:ascii="Arial" w:hAnsi="Arial" w:cs="Arial"/>
+          <w:sz w:val="22"/>
+          <w:szCs w:val="22"/>
+        </w:rPr>
+        <w:t xml:space="preserve"> run. </w:t>
+      </w:r>
+      <w:r>
+        <w:rPr>
+          <w:rFonts w:ascii="Arial" w:hAnsi="Arial" w:cs="Arial"/>
+          <w:sz w:val="22"/>
+          <w:szCs w:val="22"/>
+        </w:rPr>
+        <w:t>The</w:t>
+      </w:r>
+      <w:r>
+        <w:rPr>
+          <w:rFonts w:ascii="Arial" w:hAnsi="Arial" w:cs="Arial"/>
+          <w:sz w:val="22"/>
+          <w:szCs w:val="22"/>
+        </w:rPr>
+        <w:t xml:space="preserve"> contested</w:t>
+      </w:r>
+      <w:r>
+        <w:rPr>
+          <w:rFonts w:ascii="Arial" w:hAnsi="Arial" w:cs="Arial"/>
+          <w:sz w:val="22"/>
+          <w:szCs w:val="22"/>
+        </w:rPr>
+        <w:t xml:space="preserve"> row </w:t>
+      </w:r>
+      <w:r>
+        <w:rPr>
+          <w:rFonts w:ascii="Arial" w:hAnsi="Arial" w:cs="Arial"/>
+          <w:sz w:val="22"/>
+          <w:szCs w:val="22"/>
+        </w:rPr>
+        <w:t>m</w:t>
+      </w:r>
+      <w:r>
+        <w:rPr>
+          <w:rFonts w:ascii="Arial" w:hAnsi="Arial" w:cs="Arial"/>
+          <w:sz w:val="22"/>
+          <w:szCs w:val="22"/>
+        </w:rPr>
+        <w:t>arked</w:t>
+      </w:r>
+      <w:r>
+        <w:rPr>
+          <w:rFonts w:ascii="Arial" w:hAnsi="Arial" w:cs="Arial"/>
+          <w:sz w:val="22"/>
+          <w:szCs w:val="22"/>
+        </w:rPr>
+        <w:t xml:space="preserve"> as</w:t>
+      </w:r>
+      <w:r>
+        <w:rPr>
+          <w:rFonts w:ascii="Arial" w:hAnsi="Arial" w:cs="Arial"/>
+          <w:sz w:val="22"/>
+          <w:szCs w:val="22"/>
+        </w:rPr>
+        <w:t xml:space="preserve"> ironic is consistently </w:t>
+      </w:r>
+      <w:r>
+        <w:rPr>
+          <w:rFonts w:ascii="Arial" w:hAnsi="Arial" w:cs="Arial"/>
+          <w:sz w:val="22"/>
+          <w:szCs w:val="22"/>
+        </w:rPr>
+        <w:t>incorrect</w:t>
+      </w:r>
+      <w:r>
+        <w:rPr>
+          <w:rFonts w:ascii="Arial" w:hAnsi="Arial" w:cs="Arial"/>
+          <w:sz w:val="22"/>
+          <w:szCs w:val="22"/>
+        </w:rPr>
+        <w:t xml:space="preserve"> at 9 out of 10 evaluations</w:t>
+      </w:r>
+      <w:r>
+        <w:rPr>
+          <w:rFonts w:ascii="Arial" w:hAnsi="Arial" w:cs="Arial"/>
+          <w:sz w:val="22"/>
+          <w:szCs w:val="22"/>
+        </w:rPr>
+        <w:t>, whereas the contested row marked as non-ironic is consistently correct with 10 out of 10 evaluations.</w:t>
+      </w:r>
+      <w:r>
+        <w:rPr>
+          <w:rFonts w:ascii="Arial" w:hAnsi="Arial" w:cs="Arial"/>
+          <w:sz w:val="22"/>
+          <w:szCs w:val="22"/>
+        </w:rPr>
+        <w:t xml:space="preserve"> Every</w:t>
+      </w:r>
+      <w:r>
+        <w:rPr>
+          <w:rFonts w:ascii="Arial" w:hAnsi="Arial" w:cs="Arial"/>
+          <w:sz w:val="22"/>
+          <w:szCs w:val="22"/>
+        </w:rPr>
+        <w:t xml:space="preserve"> one of the 4</w:t>
+      </w:r>
+      <w:r>
+        <w:rPr>
+          <w:rFonts w:ascii="Arial" w:hAnsi="Arial" w:cs="Arial"/>
+          <w:sz w:val="22"/>
+          <w:szCs w:val="22"/>
+        </w:rPr>
+        <w:t xml:space="preserve"> contested</w:t>
+      </w:r>
+      <w:r>
+        <w:rPr>
+          <w:rFonts w:ascii="Arial" w:hAnsi="Arial" w:cs="Arial"/>
+          <w:sz w:val="22"/>
+          <w:szCs w:val="22"/>
+        </w:rPr>
+        <w:t xml:space="preserve"> rows</w:t>
+      </w:r>
+      <w:r>
+        <w:rPr>
+          <w:rFonts w:ascii="Arial" w:hAnsi="Arial" w:cs="Arial"/>
+          <w:sz w:val="22"/>
+          <w:szCs w:val="22"/>
+        </w:rPr>
+        <w:t xml:space="preserve"> in the </w:t>
+      </w:r>
+      <w:r>
+        <w:rPr>
+          <w:rFonts w:ascii="Arial" w:hAnsi="Arial" w:cs="Arial"/>
+          <w:sz w:val="22"/>
+          <w:szCs w:val="22"/>
+        </w:rPr>
+        <w:t>“</w:t>
+      </w:r>
+      <w:r>
+        <w:rPr>
+          <w:rFonts w:ascii="Arial" w:hAnsi="Arial" w:cs="Arial"/>
+          <w:sz w:val="22"/>
+          <w:szCs w:val="22"/>
+        </w:rPr>
+        <w:t>no detector</w:t>
+      </w:r>
+      <w:r>
+        <w:rPr>
+          <w:rFonts w:ascii="Arial" w:hAnsi="Arial" w:cs="Arial"/>
+          <w:sz w:val="22"/>
+          <w:szCs w:val="22"/>
+        </w:rPr>
+        <w:t>”</w:t>
+      </w:r>
+      <w:r>
+        <w:rPr>
+          <w:rFonts w:ascii="Arial" w:hAnsi="Arial" w:cs="Arial"/>
+          <w:sz w:val="22"/>
+          <w:szCs w:val="22"/>
+        </w:rPr>
+        <w:t xml:space="preserve"> run is a row that was consistent in 2024-08-07_11-3</w:t>
+      </w:r>
+      <w:r>
+        <w:rPr>
+          <w:rFonts w:ascii="Arial" w:hAnsi="Arial" w:cs="Arial"/>
+          <w:sz w:val="22"/>
+          <w:szCs w:val="22"/>
+        </w:rPr>
+        <w:t xml:space="preserve">1, with the following correct/wrong classifications: 10/0, </w:t>
+      </w:r>
+      <w:r>
+        <w:rPr>
+          <w:rFonts w:ascii="Arial" w:hAnsi="Arial" w:cs="Arial"/>
+          <w:sz w:val="22"/>
+          <w:szCs w:val="22"/>
+        </w:rPr>
+        <w:t xml:space="preserve">10/0, </w:t>
+      </w:r>
+      <w:r>
+        <w:rPr>
+          <w:rFonts w:ascii="Arial" w:hAnsi="Arial" w:cs="Arial"/>
+          <w:sz w:val="22"/>
+          <w:szCs w:val="22"/>
+        </w:rPr>
+        <w:t>10/0 and 0/10</w:t>
+      </w:r>
+      <w:r>
+        <w:rPr>
+          <w:rFonts w:ascii="Arial" w:hAnsi="Arial" w:cs="Arial"/>
+          <w:sz w:val="22"/>
+          <w:szCs w:val="22"/>
+        </w:rPr>
+        <w:t xml:space="preserve">. This </w:t>
+      </w:r>
+      <w:r>
+        <w:rPr>
+          <w:rFonts w:ascii="Arial" w:hAnsi="Arial" w:cs="Arial"/>
+          <w:sz w:val="22"/>
+          <w:szCs w:val="22"/>
+        </w:rPr>
+        <w:t>show</w:t>
+      </w:r>
+      <w:r>
+        <w:rPr>
+          <w:rFonts w:ascii="Arial" w:hAnsi="Arial" w:cs="Arial"/>
+          <w:sz w:val="22"/>
+          <w:szCs w:val="22"/>
+        </w:rPr>
+        <w:t>s</w:t>
+      </w:r>
+      <w:r>
+        <w:rPr>
+          <w:rFonts w:ascii="Arial" w:hAnsi="Arial" w:cs="Arial"/>
+          <w:sz w:val="22"/>
+          <w:szCs w:val="22"/>
+        </w:rPr>
+        <w:t xml:space="preserve"> that changing the prompt </w:t>
+      </w:r>
+      <w:r>
+        <w:rPr>
+          <w:rFonts w:ascii="Arial" w:hAnsi="Arial" w:cs="Arial"/>
+          <w:sz w:val="22"/>
+          <w:szCs w:val="22"/>
+        </w:rPr>
+        <w:t xml:space="preserve">to not include the detector indication </w:t>
+      </w:r>
+      <w:r>
+        <w:rPr>
+          <w:rFonts w:ascii="Arial" w:hAnsi="Arial" w:cs="Arial"/>
+          <w:sz w:val="22"/>
+          <w:szCs w:val="22"/>
+        </w:rPr>
+        <w:t xml:space="preserve">influences not just the margins around the </w:t>
+      </w:r>
+      <w:proofErr w:type="gramStart"/>
+      <w:r>
+        <w:rPr>
+          <w:rFonts w:ascii="Arial" w:hAnsi="Arial" w:cs="Arial"/>
+          <w:sz w:val="22"/>
+          <w:szCs w:val="22"/>
+        </w:rPr>
+        <w:t>threshold, but</w:t>
+      </w:r>
+      <w:proofErr w:type="gramEnd"/>
+      <w:r>
+        <w:rPr>
+          <w:rFonts w:ascii="Arial" w:hAnsi="Arial" w:cs="Arial"/>
+          <w:sz w:val="22"/>
+          <w:szCs w:val="22"/>
+        </w:rPr>
+        <w:t xml:space="preserve"> can sometimes cause </w:t>
+      </w:r>
+      <w:r>
+        <w:rPr>
+          <w:rFonts w:ascii="Arial" w:hAnsi="Arial" w:cs="Arial"/>
+          <w:sz w:val="22"/>
+          <w:szCs w:val="22"/>
+        </w:rPr>
+        <w:t xml:space="preserve">rows </w:t>
+      </w:r>
+      <w:r>
+        <w:rPr>
+          <w:rFonts w:ascii="Arial" w:hAnsi="Arial" w:cs="Arial"/>
+          <w:sz w:val="22"/>
+          <w:szCs w:val="22"/>
+        </w:rPr>
+        <w:t xml:space="preserve">that were otherwise </w:t>
+      </w:r>
+      <w:r>
+        <w:rPr>
+          <w:rFonts w:ascii="Arial" w:hAnsi="Arial" w:cs="Arial"/>
+          <w:sz w:val="22"/>
+          <w:szCs w:val="22"/>
+        </w:rPr>
+        <w:t>even absolutely consistent</w:t>
+      </w:r>
+      <w:r>
+        <w:rPr>
+          <w:rFonts w:ascii="Arial" w:hAnsi="Arial" w:cs="Arial"/>
+          <w:sz w:val="22"/>
+          <w:szCs w:val="22"/>
+        </w:rPr>
+        <w:t xml:space="preserve"> to become contested.</w:t>
+      </w:r>
+      <w:r>
+        <w:rPr>
+          <w:rFonts w:ascii="Arial" w:hAnsi="Arial" w:cs="Arial"/>
+          <w:sz w:val="22"/>
+          <w:szCs w:val="22"/>
+        </w:rPr>
+        <w:t xml:space="preserve"> Overall while performance in terms of F</w:t>
+      </w:r>
+      <w:r>
+        <w:rPr>
+          <w:rFonts w:ascii="Arial" w:hAnsi="Arial" w:cs="Arial"/>
+          <w:sz w:val="22"/>
+          <w:szCs w:val="22"/>
+          <w:vertAlign w:val="subscript"/>
+        </w:rPr>
+        <w:t>1</w:t>
+      </w:r>
+      <w:r>
+        <w:rPr>
+          <w:rFonts w:ascii="Arial" w:hAnsi="Arial" w:cs="Arial"/>
+          <w:sz w:val="22"/>
+          <w:szCs w:val="22"/>
+        </w:rPr>
+        <w:t xml:space="preserve">-Score did drop an almost equal amount for both GPT-3.5 and GPT-4 when removing the detector instruction from the prompt, </w:t>
+      </w:r>
+      <w:r>
+        <w:rPr>
+          <w:rFonts w:ascii="Arial" w:hAnsi="Arial" w:cs="Arial"/>
+          <w:sz w:val="22"/>
+          <w:szCs w:val="22"/>
+        </w:rPr>
+        <w:t xml:space="preserve">GPT-4 shows a far smaller, harder to detect impact on scoring metrics with a </w:t>
+      </w:r>
+      <w:r>
+        <w:rPr>
+          <w:rFonts w:ascii="Arial" w:hAnsi="Arial" w:cs="Arial"/>
+          <w:sz w:val="22"/>
+          <w:szCs w:val="22"/>
+        </w:rPr>
+        <w:t xml:space="preserve">small reduction in true positives being the main cause of the </w:t>
+      </w:r>
+      <w:r>
+        <w:rPr>
+          <w:rFonts w:ascii="Arial" w:hAnsi="Arial" w:cs="Arial"/>
+          <w:sz w:val="22"/>
+          <w:szCs w:val="22"/>
+        </w:rPr>
+        <w:t>decline in score</w:t>
+      </w:r>
+      <w:r>
+        <w:rPr>
+          <w:rFonts w:ascii="Arial" w:hAnsi="Arial" w:cs="Arial"/>
+          <w:sz w:val="22"/>
+          <w:szCs w:val="22"/>
+        </w:rPr>
+        <w:t xml:space="preserve">. GPT-3.5 on the other hand had a complete rebalancing of the scoring metrics, with </w:t>
+      </w:r>
+      <w:r>
+        <w:rPr>
+          <w:rFonts w:ascii="Arial" w:hAnsi="Arial" w:cs="Arial"/>
+          <w:sz w:val="22"/>
+          <w:szCs w:val="22"/>
+        </w:rPr>
+        <w:t xml:space="preserve">large changes to some scores and </w:t>
+      </w:r>
+      <w:r>
+        <w:rPr>
+          <w:rFonts w:ascii="Arial" w:hAnsi="Arial" w:cs="Arial"/>
+          <w:sz w:val="22"/>
+          <w:szCs w:val="22"/>
+        </w:rPr>
+        <w:t xml:space="preserve">a more unbiased view of posts, causing a </w:t>
+      </w:r>
+      <w:r>
+        <w:rPr>
+          <w:rFonts w:ascii="Arial" w:hAnsi="Arial" w:cs="Arial"/>
+          <w:sz w:val="22"/>
+          <w:szCs w:val="22"/>
+        </w:rPr>
+        <w:t>fairer</w:t>
+      </w:r>
+      <w:r>
+        <w:rPr>
+          <w:rFonts w:ascii="Arial" w:hAnsi="Arial" w:cs="Arial"/>
+          <w:sz w:val="22"/>
+          <w:szCs w:val="22"/>
+        </w:rPr>
+        <w:t xml:space="preserve"> evaluation which however still caused a decrease in overall score.</w:t>
+      </w:r>
+      <w:r>
+        <w:rPr>
+          <w:rFonts w:ascii="Arial" w:hAnsi="Arial" w:cs="Arial"/>
+          <w:sz w:val="22"/>
+          <w:szCs w:val="22"/>
+        </w:rPr>
+        <w:t xml:space="preserve"> Thus, while interesting insights have been gained, the “no detector” runs overall are not an improvement over the base prompt.</w:t>
       </w:r>
     </w:p>
     <w:p>
       <w:pPr>
+        <w:rPr>
+          <w:rFonts w:ascii="Arial" w:hAnsi="Arial" w:cs="Arial"/>
+          <w:sz w:val="22"/>
+          <w:szCs w:val="22"/>
+          <w:u w:val="single"/>
+        </w:rPr>
+      </w:pPr>
+      <w:r>
+        <w:rPr>
+          <w:rFonts w:ascii="Arial" w:hAnsi="Arial" w:cs="Arial"/>
+          <w:sz w:val="28"/>
+          <w:szCs w:val="28"/>
+        </w:rPr>
+        <w:t>4.1.1</w:t>
+      </w:r>
+      <w:r>
+        <w:rPr>
+          <w:rFonts w:ascii="Arial" w:hAnsi="Arial" w:cs="Arial"/>
+          <w:sz w:val="28"/>
+          <w:szCs w:val="28"/>
+        </w:rPr>
+        <w:t>.</w:t>
+      </w:r>
+      <w:r>
+        <w:rPr>
+          <w:rFonts w:ascii="Arial" w:hAnsi="Arial" w:cs="Arial"/>
+          <w:sz w:val="28"/>
+          <w:szCs w:val="28"/>
+        </w:rPr>
+        <w:t>3</w:t>
+      </w:r>
+      <w:r>
+        <w:rPr>
+          <w:rFonts w:ascii="Arial" w:hAnsi="Arial" w:cs="Arial"/>
+          <w:sz w:val="28"/>
+          <w:szCs w:val="28"/>
+        </w:rPr>
+        <w:t xml:space="preserve"> Sub prompt </w:t>
+      </w:r>
+      <w:r>
+        <w:rPr>
+          <w:rFonts w:ascii="Arial" w:hAnsi="Arial" w:cs="Arial"/>
+          <w:sz w:val="28"/>
+          <w:szCs w:val="28"/>
+        </w:rPr>
+        <w:t>2</w:t>
+      </w:r>
+      <w:r>
+        <w:rPr>
+          <w:rFonts w:ascii="Arial" w:hAnsi="Arial" w:cs="Arial"/>
+          <w:sz w:val="28"/>
+          <w:szCs w:val="28"/>
+        </w:rPr>
+        <w:t xml:space="preserve">: </w:t>
+      </w:r>
+      <w:r>
+        <w:rPr>
+          <w:rFonts w:ascii="Arial" w:hAnsi="Arial" w:cs="Arial"/>
+          <w:sz w:val="28"/>
+          <w:szCs w:val="28"/>
+        </w:rPr>
+        <w:t>Yes/No answer prompt</w:t>
+      </w:r>
+    </w:p>
+    <w:p>
+      <w:pPr>
+        <w:jc w:val="both"/>
+        <w:rPr>
+          <w:rFonts w:ascii="Arial" w:hAnsi="Arial" w:cs="Arial"/>
+          <w:sz w:val="22"/>
+          <w:szCs w:val="22"/>
+        </w:rPr>
+      </w:pPr>
+      <w:r>
+        <w:rPr>
+          <w:rFonts w:ascii="Arial" w:hAnsi="Arial" w:cs="Arial"/>
+          <w:sz w:val="22"/>
+          <w:szCs w:val="22"/>
+        </w:rPr>
+        <w:t xml:space="preserve">This prompt changes the </w:t>
+      </w:r>
+      <w:r>
+        <w:rPr>
+          <w:rFonts w:ascii="Arial" w:hAnsi="Arial" w:cs="Arial"/>
+          <w:sz w:val="22"/>
+          <w:szCs w:val="22"/>
+        </w:rPr>
+        <w:t xml:space="preserve">phrasing of the instruction to </w:t>
+      </w:r>
+      <w:r>
+        <w:rPr>
+          <w:rFonts w:ascii="Arial" w:hAnsi="Arial" w:cs="Arial"/>
+          <w:sz w:val="22"/>
+          <w:szCs w:val="22"/>
+        </w:rPr>
+        <w:t>label rows with</w:t>
+      </w:r>
+      <w:r>
+        <w:rPr>
+          <w:rFonts w:ascii="Arial" w:hAnsi="Arial" w:cs="Arial"/>
+          <w:sz w:val="22"/>
+          <w:szCs w:val="22"/>
+        </w:rPr>
+        <w:t xml:space="preserve"> “</w:t>
+      </w:r>
+      <w:r>
+        <w:rPr>
+          <w:rFonts w:ascii="Arial" w:hAnsi="Arial" w:cs="Arial"/>
+          <w:sz w:val="22"/>
+          <w:szCs w:val="22"/>
+        </w:rPr>
+        <w:t>Y</w:t>
+      </w:r>
+      <w:r>
+        <w:rPr>
+          <w:rFonts w:ascii="Arial" w:hAnsi="Arial" w:cs="Arial"/>
+          <w:sz w:val="22"/>
+          <w:szCs w:val="22"/>
+        </w:rPr>
+        <w:t>es” or “</w:t>
+      </w:r>
+      <w:r>
+        <w:rPr>
+          <w:rFonts w:ascii="Arial" w:hAnsi="Arial" w:cs="Arial"/>
+          <w:sz w:val="22"/>
+          <w:szCs w:val="22"/>
+        </w:rPr>
+        <w:t>N</w:t>
+      </w:r>
+      <w:r>
+        <w:rPr>
+          <w:rFonts w:ascii="Arial" w:hAnsi="Arial" w:cs="Arial"/>
+          <w:sz w:val="22"/>
+          <w:szCs w:val="22"/>
+        </w:rPr>
+        <w:t xml:space="preserve">o” instead of “1” </w:t>
+      </w:r>
+      <w:r>
+        <w:rPr>
+          <w:rFonts w:ascii="Arial" w:hAnsi="Arial" w:cs="Arial"/>
+          <w:sz w:val="22"/>
+          <w:szCs w:val="22"/>
+        </w:rPr>
+        <w:t>or</w:t>
+      </w:r>
+      <w:r>
+        <w:rPr>
+          <w:rFonts w:ascii="Arial" w:hAnsi="Arial" w:cs="Arial"/>
+          <w:sz w:val="22"/>
+          <w:szCs w:val="22"/>
+        </w:rPr>
+        <w:t xml:space="preserve"> “0” to test whether the type of binary classification has any influence over the expected outcome. The full prompt for the run sets examined in this section i</w:t>
+      </w:r>
+      <w:r>
+        <w:rPr>
+          <w:rFonts w:ascii="Arial" w:hAnsi="Arial" w:cs="Arial"/>
+          <w:sz w:val="22"/>
+          <w:szCs w:val="22"/>
+        </w:rPr>
+        <w:t>s</w:t>
+      </w:r>
+      <w:r>
+        <w:rPr>
+          <w:rFonts w:ascii="Arial" w:hAnsi="Arial" w:cs="Arial"/>
+          <w:sz w:val="22"/>
+          <w:szCs w:val="22"/>
+        </w:rPr>
+        <w:t>:</w:t>
+      </w:r>
+    </w:p>
+    <w:p>
+      <w:pPr>
+        <w:jc w:val="center"/>
+        <w:rPr>
+          <w:rFonts w:ascii="Arial" w:hAnsi="Arial" w:cs="Arial"/>
+          <w:i/>
+          <w:iCs/>
+          <w:sz w:val="22"/>
+          <w:szCs w:val="22"/>
+        </w:rPr>
+      </w:pPr>
+      <w:r>
+        <w:rPr>
+          <w:rFonts w:ascii="Arial" w:hAnsi="Arial" w:cs="Arial"/>
+          <w:i/>
+          <w:iCs/>
+          <w:sz w:val="22"/>
+          <w:szCs w:val="22"/>
+        </w:rPr>
+        <w:t>You are an irony detector. Respond with 'Yes' or 'No' depending on whether you think the following statements are ironic.</w:t>
+      </w:r>
+    </w:p>
+    <w:p>
+      <w:pPr>
+        <w:rPr>
+          <w:rFonts w:ascii="Arial" w:hAnsi="Arial" w:cs="Arial"/>
+          <w:i/>
+          <w:iCs/>
+          <w:sz w:val="22"/>
+          <w:szCs w:val="22"/>
+        </w:rPr>
+      </w:pPr>
+      <w:r>
+        <w:rPr>
+          <w:rFonts w:ascii="Arial" w:hAnsi="Arial" w:cs="Arial"/>
+          <w:sz w:val="22"/>
+          <w:szCs w:val="22"/>
+          <w:u w:val="single"/>
+        </w:rPr>
+        <w:t>GPT-3.5</w:t>
+      </w:r>
+    </w:p>
+    <w:p>
+      <w:pPr>
+        <w:jc w:val="both"/>
+        <w:rPr>
+          <w:rFonts w:ascii="Arial" w:hAnsi="Arial" w:cs="Arial"/>
+          <w:sz w:val="22"/>
+          <w:szCs w:val="22"/>
+        </w:rPr>
+      </w:pPr>
+      <w:r>
+        <w:rPr>
+          <w:rFonts w:ascii="Arial" w:hAnsi="Arial" w:cs="Arial"/>
+          <w:sz w:val="22"/>
+          <w:szCs w:val="22"/>
+        </w:rPr>
+        <w:t>This prompt run on the main dataset (2024-08-</w:t>
+      </w:r>
+      <w:r>
+        <w:rPr>
+          <w:rFonts w:ascii="Arial" w:hAnsi="Arial" w:cs="Arial"/>
+          <w:sz w:val="22"/>
+          <w:szCs w:val="22"/>
+        </w:rPr>
+        <w:t>16_11-39</w:t>
+      </w:r>
+      <w:r>
+        <w:rPr>
+          <w:rFonts w:ascii="Arial" w:hAnsi="Arial" w:cs="Arial"/>
+          <w:sz w:val="22"/>
+          <w:szCs w:val="22"/>
+        </w:rPr>
+        <w:t>, set length 20, run length 100</w:t>
+      </w:r>
+      <w:r>
+        <w:rPr>
+          <w:rFonts w:ascii="Arial" w:hAnsi="Arial" w:cs="Arial"/>
+          <w:sz w:val="22"/>
+          <w:szCs w:val="22"/>
+        </w:rPr>
+        <w:t xml:space="preserve">) resulted in </w:t>
+      </w:r>
+      <w:r>
+        <w:rPr>
+          <w:rFonts w:ascii="Arial" w:hAnsi="Arial" w:cs="Arial"/>
+          <w:sz w:val="22"/>
+          <w:szCs w:val="22"/>
+        </w:rPr>
+        <w:t>an average accuracy score of 0.66, precision of 0.65, recall of 0.65 and F</w:t>
+      </w:r>
+      <w:r>
+        <w:rPr>
+          <w:rFonts w:ascii="Arial" w:hAnsi="Arial" w:cs="Arial"/>
+          <w:sz w:val="22"/>
+          <w:szCs w:val="22"/>
+          <w:vertAlign w:val="subscript"/>
+        </w:rPr>
+        <w:t>1</w:t>
+      </w:r>
+      <w:r>
+        <w:rPr>
+          <w:rFonts w:ascii="Arial" w:hAnsi="Arial" w:cs="Arial"/>
+          <w:sz w:val="22"/>
+          <w:szCs w:val="22"/>
+        </w:rPr>
+        <w:t>-Score of 0.65</w:t>
+      </w:r>
+      <w:r>
+        <w:rPr>
+          <w:rFonts w:ascii="Arial" w:hAnsi="Arial" w:cs="Arial"/>
+          <w:sz w:val="22"/>
+          <w:szCs w:val="22"/>
+        </w:rPr>
+        <w:t xml:space="preserve">. These scores at first glance are </w:t>
+      </w:r>
+      <w:r>
+        <w:rPr>
+          <w:rFonts w:ascii="Arial" w:hAnsi="Arial" w:cs="Arial"/>
+          <w:sz w:val="22"/>
+          <w:szCs w:val="22"/>
+        </w:rPr>
+        <w:t xml:space="preserve">very even, </w:t>
+      </w:r>
+      <w:r>
+        <w:rPr>
+          <w:rFonts w:ascii="Arial" w:hAnsi="Arial" w:cs="Arial"/>
+          <w:sz w:val="22"/>
+          <w:szCs w:val="22"/>
+        </w:rPr>
+        <w:t>and when looking at their distribution shown in Figure 8</w:t>
+      </w:r>
+      <w:r>
+        <w:rPr>
+          <w:rFonts w:ascii="Arial" w:hAnsi="Arial" w:cs="Arial"/>
+          <w:sz w:val="22"/>
+          <w:szCs w:val="22"/>
+        </w:rPr>
+        <w:t xml:space="preserve">, </w:t>
+      </w:r>
+      <w:r>
+        <w:rPr>
+          <w:rFonts w:ascii="Arial" w:hAnsi="Arial" w:cs="Arial"/>
+          <w:sz w:val="22"/>
+          <w:szCs w:val="22"/>
+        </w:rPr>
+        <w:t xml:space="preserve">it becomes clear that not only are these scores almost exactly equal, the standard deviation of these scores is also lower compared to the main prompt, seen in </w:t>
+      </w:r>
+      <w:r>
+        <w:rPr>
+          <w:rFonts w:ascii="Arial" w:hAnsi="Arial" w:cs="Arial"/>
+          <w:sz w:val="22"/>
+          <w:szCs w:val="22"/>
+        </w:rPr>
+        <w:t>Figure 1.</w:t>
+      </w:r>
+      <w:r>
+        <w:rPr>
+          <w:rFonts w:ascii="Arial" w:hAnsi="Arial" w:cs="Arial"/>
+          <w:sz w:val="22"/>
+          <w:szCs w:val="22"/>
+        </w:rPr>
+        <w:t xml:space="preserve"> Overall, this prompt sees a</w:t>
+      </w:r>
+      <w:r>
+        <w:rPr>
+          <w:rFonts w:ascii="Arial" w:hAnsi="Arial" w:cs="Arial"/>
+          <w:sz w:val="22"/>
+          <w:szCs w:val="22"/>
+        </w:rPr>
+        <w:t xml:space="preserve">n </w:t>
+      </w:r>
+      <w:r>
+        <w:rPr>
+          <w:rFonts w:ascii="Arial" w:hAnsi="Arial" w:cs="Arial"/>
+          <w:sz w:val="22"/>
+          <w:szCs w:val="22"/>
+        </w:rPr>
+        <w:t>increase in accuracy (0.62 to 0.66)</w:t>
+      </w:r>
+      <w:r>
+        <w:rPr>
+          <w:rFonts w:ascii="Arial" w:hAnsi="Arial" w:cs="Arial"/>
+          <w:sz w:val="22"/>
+          <w:szCs w:val="22"/>
+        </w:rPr>
+        <w:t xml:space="preserve"> and precision (0.57 to 0.65) as well as a massive drop in recall (0.90 to 0.65).</w:t>
+      </w:r>
+      <w:r>
+        <w:rPr>
+          <w:rFonts w:ascii="Arial" w:hAnsi="Arial" w:cs="Arial"/>
+          <w:sz w:val="22"/>
+          <w:szCs w:val="22"/>
+        </w:rPr>
+        <w:t xml:space="preserve"> F</w:t>
+      </w:r>
+      <w:r>
+        <w:rPr>
+          <w:rFonts w:ascii="Arial" w:hAnsi="Arial" w:cs="Arial"/>
+          <w:sz w:val="22"/>
+          <w:szCs w:val="22"/>
+          <w:vertAlign w:val="subscript"/>
+        </w:rPr>
+        <w:t>1</w:t>
+      </w:r>
+      <w:r>
+        <w:rPr>
+          <w:rFonts w:ascii="Arial" w:hAnsi="Arial" w:cs="Arial"/>
+          <w:sz w:val="22"/>
+          <w:szCs w:val="22"/>
+        </w:rPr>
+        <w:t>-Score also dropped (0.70 to 0.65).</w:t>
+      </w:r>
+    </w:p>
+    <w:p>
+      <w:pPr>
+        <w:keepNext/>
+        <w:jc w:val="center"/>
+      </w:pPr>
+      <w:r>
+        <w:rPr>
+          <w:rFonts w:ascii="Arial" w:hAnsi="Arial" w:cs="Arial"/>
+          <w:noProof/>
+          <w:sz w:val="22"/>
+          <w:szCs w:val="22"/>
+        </w:rPr>
+        <w:lastRenderedPageBreak/>
+        <w:drawing>
+          <wp:inline distT="0" distB="0" distL="0" distR="0" wp14:anchorId="3DF95EB1" wp14:editId="06281671">
+            <wp:extent cx="4053840" cy="3040380"/>
+            <wp:effectExtent l="0" t="0" r="3810" b="7620"/>
+            <wp:docPr id="12848982" name="Picture 1" descr="A graph of a number of values&#10;&#10;Description automatically generated"/>
+            <wp:cNvGraphicFramePr>
+              <a:graphicFrameLocks xmlns:a="http://schemas.openxmlformats.org/drawingml/2006/main" noChangeAspect="1"/>
+            </wp:cNvGraphicFramePr>
+            <a:graphic xmlns:a="http://schemas.openxmlformats.org/drawingml/2006/main">
+              <a:graphicData uri="http://schemas.openxmlformats.org/drawingml/2006/picture">
+                <pic:pic xmlns:pic="http://schemas.openxmlformats.org/drawingml/2006/picture">
+                  <pic:nvPicPr>
+                    <pic:cNvPr id="12848982" name="Picture 1" descr="A graph of a number of values&#10;&#10;Description automatically generated"/>
+                    <pic:cNvPicPr/>
+                  </pic:nvPicPr>
+                  <pic:blipFill>
+                    <a:blip r:embed="rId15">
+                      <a:extLst>
+                        <a:ext uri="{28A0092B-C50C-407E-A947-70E740481C1C}">
+                          <a14:useLocalDpi xmlns:a14="http://schemas.microsoft.com/office/drawing/2010/main" val="0"/>
+                        </a:ext>
+                      </a:extLst>
+                    </a:blip>
+                    <a:stretch>
+                      <a:fillRect/>
+                    </a:stretch>
+                  </pic:blipFill>
+                  <pic:spPr>
+                    <a:xfrm>
+                      <a:off x="0" y="0"/>
+                      <a:ext cx="4053840" cy="3040380"/>
+                    </a:xfrm>
+                    <a:prstGeom prst="rect">
+                      <a:avLst/>
+                    </a:prstGeom>
+                  </pic:spPr>
+                </pic:pic>
+              </a:graphicData>
+            </a:graphic>
+          </wp:inline>
+        </w:drawing>
+      </w:r>
+    </w:p>
+    <w:p>
+      <w:pPr>
+        <w:pStyle w:val="Caption"/>
+        <w:jc w:val="center"/>
+        <w:rPr>
+          <w:rFonts w:ascii="Arial" w:hAnsi="Arial" w:cs="Arial"/>
+          <w:sz w:val="22"/>
+          <w:szCs w:val="22"/>
+        </w:rPr>
+      </w:pPr>
+      <w:r>
+        <w:t xml:space="preserve">Figure </w:t>
+      </w:r>
+      <w:r>
+        <w:fldChar w:fldCharType="begin"/>
+      </w:r>
+      <w:r>
+        <w:instrText xml:space="preserve"> SEQ Figure \* ARABIC </w:instrText>
+      </w:r>
+      <w:r>
+        <w:fldChar w:fldCharType="separate"/>
+      </w:r>
+      <w:r>
+        <w:rPr>
+          <w:noProof/>
+        </w:rPr>
+        <w:t>8</w:t>
+      </w:r>
+      <w:r>
+        <w:fldChar w:fldCharType="end"/>
+      </w:r>
+      <w:r>
+        <w:t>: Scores</w:t>
+      </w:r>
+    </w:p>
+    <w:p>
+      <w:pPr>
+        <w:jc w:val="both"/>
+        <w:rPr>
+          <w:rFonts w:ascii="Arial" w:hAnsi="Arial" w:cs="Arial"/>
+          <w:sz w:val="22"/>
+          <w:szCs w:val="22"/>
+        </w:rPr>
+      </w:pPr>
+      <w:r>
+        <w:rPr>
+          <w:rFonts w:ascii="Arial" w:hAnsi="Arial" w:cs="Arial"/>
+          <w:sz w:val="22"/>
+          <w:szCs w:val="22"/>
+        </w:rPr>
+        <w:t>While there</w:t>
+      </w:r>
+      <w:r>
+        <w:rPr>
+          <w:rFonts w:ascii="Arial" w:hAnsi="Arial" w:cs="Arial"/>
+          <w:sz w:val="22"/>
+          <w:szCs w:val="22"/>
+        </w:rPr>
+        <w:t xml:space="preserve"> is</w:t>
+      </w:r>
+      <w:r>
+        <w:rPr>
+          <w:rFonts w:ascii="Arial" w:hAnsi="Arial" w:cs="Arial"/>
+          <w:sz w:val="22"/>
+          <w:szCs w:val="22"/>
+        </w:rPr>
+        <w:t xml:space="preserve"> no clear reason for recall</w:t>
+      </w:r>
+      <w:r>
+        <w:rPr>
+          <w:rFonts w:ascii="Arial" w:hAnsi="Arial" w:cs="Arial"/>
+          <w:sz w:val="22"/>
+          <w:szCs w:val="22"/>
+        </w:rPr>
+        <w:t xml:space="preserve"> to drop so much consistently throughout all runs by simply changing </w:t>
+      </w:r>
+      <w:r>
+        <w:rPr>
+          <w:rFonts w:ascii="Arial" w:hAnsi="Arial" w:cs="Arial"/>
+          <w:sz w:val="22"/>
+          <w:szCs w:val="22"/>
+        </w:rPr>
+        <w:t xml:space="preserve">the answer method from binary to “yes” and “no”, </w:t>
+      </w:r>
+      <w:r>
+        <w:rPr>
+          <w:rFonts w:ascii="Arial" w:hAnsi="Arial" w:cs="Arial"/>
+          <w:sz w:val="22"/>
+          <w:szCs w:val="22"/>
+        </w:rPr>
+        <w:t xml:space="preserve">the major drop in recall indicates a more selective </w:t>
+      </w:r>
+      <w:r>
+        <w:rPr>
+          <w:rFonts w:ascii="Arial" w:hAnsi="Arial" w:cs="Arial"/>
+          <w:sz w:val="22"/>
+          <w:szCs w:val="22"/>
+        </w:rPr>
+        <w:t xml:space="preserve">and more sensitive </w:t>
+      </w:r>
+      <w:r>
+        <w:rPr>
+          <w:rFonts w:ascii="Arial" w:hAnsi="Arial" w:cs="Arial"/>
+          <w:sz w:val="22"/>
+          <w:szCs w:val="22"/>
+        </w:rPr>
+        <w:t xml:space="preserve">evaluation. </w:t>
+      </w:r>
+      <w:r>
+        <w:rPr>
+          <w:rFonts w:ascii="Arial" w:hAnsi="Arial" w:cs="Arial"/>
+          <w:sz w:val="22"/>
+          <w:szCs w:val="22"/>
+        </w:rPr>
+        <w:t xml:space="preserve">This is evidenced by the averaged </w:t>
+      </w:r>
+      <w:r>
+        <w:rPr>
+          <w:rFonts w:ascii="Arial" w:hAnsi="Arial" w:cs="Arial"/>
+          <w:i/>
+          <w:iCs/>
+          <w:sz w:val="22"/>
+          <w:szCs w:val="22"/>
+        </w:rPr>
+        <w:t>tp</w:t>
+      </w:r>
+      <w:r>
+        <w:rPr>
+          <w:rFonts w:ascii="Arial" w:hAnsi="Arial" w:cs="Arial"/>
+          <w:sz w:val="22"/>
+          <w:szCs w:val="22"/>
+        </w:rPr>
+        <w:t xml:space="preserve">, </w:t>
+      </w:r>
+      <w:r>
+        <w:rPr>
+          <w:rFonts w:ascii="Arial" w:hAnsi="Arial" w:cs="Arial"/>
+          <w:i/>
+          <w:iCs/>
+          <w:sz w:val="22"/>
+          <w:szCs w:val="22"/>
+        </w:rPr>
+        <w:t>fn</w:t>
+      </w:r>
+      <w:r>
+        <w:rPr>
+          <w:rFonts w:ascii="Arial" w:hAnsi="Arial" w:cs="Arial"/>
+          <w:sz w:val="22"/>
+          <w:szCs w:val="22"/>
+        </w:rPr>
+        <w:t xml:space="preserve">, </w:t>
+      </w:r>
+      <w:r>
+        <w:rPr>
+          <w:rFonts w:ascii="Arial" w:hAnsi="Arial" w:cs="Arial"/>
+          <w:i/>
+          <w:iCs/>
+          <w:sz w:val="22"/>
+          <w:szCs w:val="22"/>
+        </w:rPr>
+        <w:t>fp</w:t>
+      </w:r>
+      <w:r>
+        <w:rPr>
+          <w:rFonts w:ascii="Arial" w:hAnsi="Arial" w:cs="Arial"/>
+          <w:sz w:val="22"/>
+          <w:szCs w:val="22"/>
+        </w:rPr>
+        <w:t xml:space="preserve"> and </w:t>
+      </w:r>
+      <w:r>
+        <w:rPr>
+          <w:rFonts w:ascii="Arial" w:hAnsi="Arial" w:cs="Arial"/>
+          <w:i/>
+          <w:iCs/>
+          <w:sz w:val="22"/>
+          <w:szCs w:val="22"/>
+        </w:rPr>
+        <w:t>tn</w:t>
+      </w:r>
+      <w:r>
+        <w:rPr>
+          <w:rFonts w:ascii="Arial" w:hAnsi="Arial" w:cs="Arial"/>
+          <w:sz w:val="22"/>
+          <w:szCs w:val="22"/>
+        </w:rPr>
+        <w:t xml:space="preserve"> values, seen in Figure 9.</w:t>
+      </w:r>
+    </w:p>
+    <w:p>
+      <w:pPr>
+        <w:keepNext/>
+        <w:jc w:val="center"/>
+      </w:pPr>
+      <w:r>
+        <w:rPr>
+          <w:rFonts w:ascii="Arial" w:hAnsi="Arial" w:cs="Arial"/>
+          <w:noProof/>
+          <w:sz w:val="22"/>
+          <w:szCs w:val="22"/>
+        </w:rPr>
+        <w:drawing>
+          <wp:inline distT="0" distB="0" distL="0" distR="0" wp14:anchorId="0345819B" wp14:editId="50BC6690">
+            <wp:extent cx="4714240" cy="3535680"/>
+            <wp:effectExtent l="0" t="0" r="0" b="7620"/>
+            <wp:docPr id="244281106" name="Picture 2" descr="A graph of a number of blue bars&#10;&#10;Description automatically generated"/>
+            <wp:cNvGraphicFramePr>
+              <a:graphicFrameLocks xmlns:a="http://schemas.openxmlformats.org/drawingml/2006/main" noChangeAspect="1"/>
+            </wp:cNvGraphicFramePr>
+            <a:graphic xmlns:a="http://schemas.openxmlformats.org/drawingml/2006/main">
+              <a:graphicData uri="http://schemas.openxmlformats.org/drawingml/2006/picture">
+                <pic:pic xmlns:pic="http://schemas.openxmlformats.org/drawingml/2006/picture">
+                  <pic:nvPicPr>
+                    <pic:cNvPr id="244281106" name="Picture 2" descr="A graph of a number of blue bars&#10;&#10;Description automatically generated"/>
+                    <pic:cNvPicPr/>
+                  </pic:nvPicPr>
+                  <pic:blipFill>
+                    <a:blip r:embed="rId16">
+                      <a:extLst>
+                        <a:ext uri="{28A0092B-C50C-407E-A947-70E740481C1C}">
+                          <a14:useLocalDpi xmlns:a14="http://schemas.microsoft.com/office/drawing/2010/main" val="0"/>
+                        </a:ext>
+                      </a:extLst>
+                    </a:blip>
+                    <a:stretch>
+                      <a:fillRect/>
+                    </a:stretch>
+                  </pic:blipFill>
+                  <pic:spPr>
+                    <a:xfrm>
+                      <a:off x="0" y="0"/>
+                      <a:ext cx="4717831" cy="3538373"/>
+                    </a:xfrm>
+                    <a:prstGeom prst="rect">
+                      <a:avLst/>
+                    </a:prstGeom>
+                  </pic:spPr>
+                </pic:pic>
+              </a:graphicData>
+            </a:graphic>
+          </wp:inline>
+        </w:drawing>
+      </w:r>
+    </w:p>
+    <w:p>
+      <w:pPr>
+        <w:pStyle w:val="Caption"/>
+        <w:jc w:val="center"/>
+        <w:rPr>
+          <w:rFonts w:ascii="Arial" w:hAnsi="Arial" w:cs="Arial"/>
+          <w:sz w:val="22"/>
+          <w:szCs w:val="22"/>
+        </w:rPr>
+      </w:pPr>
+      <w:r>
+        <w:t xml:space="preserve">Figure </w:t>
+      </w:r>
+      <w:r>
+        <w:fldChar w:fldCharType="begin"/>
+      </w:r>
+      <w:r>
+        <w:instrText xml:space="preserve"> SEQ Figure \* ARABIC </w:instrText>
+      </w:r>
+      <w:r>
+        <w:fldChar w:fldCharType="separate"/>
+      </w:r>
+      <w:r>
+        <w:rPr>
+          <w:noProof/>
+        </w:rPr>
+        <w:t>9</w:t>
+      </w:r>
+      <w:r>
+        <w:fldChar w:fldCharType="end"/>
+      </w:r>
+      <w:r>
+        <w:t>: LMAO</w:t>
+      </w:r>
+    </w:p>
+    <w:p>
+      <w:pPr>
+        <w:rPr>
+          <w:vertAlign w:val="subscript"/>
+        </w:rPr>
+      </w:pPr>
+      <w:r>
+        <w:rPr>
+          <w:rFonts w:ascii="Arial" w:hAnsi="Arial" w:cs="Arial"/>
+          <w:sz w:val="22"/>
+          <w:szCs w:val="22"/>
+        </w:rPr>
+        <w:t>4.2 Other LLMs</w:t>
+      </w:r>
+    </w:p>
+    <w:p>
+      <w:pPr>
+        <w:jc w:val="both"/>
         <w:rPr>
           <w:rFonts w:ascii="Arial" w:hAnsi="Arial" w:cs="Arial"/>
           <w:sz w:val="22"/>
@@ -16662,7 +18393,6 @@
     </w:p>
     <w:p>
       <w:pPr>
-        <w:jc w:val="both"/>
         <w:rPr>
           <w:rFonts w:ascii="Arial" w:hAnsi="Arial" w:cs="Arial"/>
           <w:sz w:val="22"/>
@@ -16675,97 +18405,49 @@
           <w:sz w:val="22"/>
           <w:szCs w:val="22"/>
         </w:rPr>
-        <w:t>Overall, preliminary results indicate that while the scores can decrease or increase depending on the dataset, the proportional difference in performance between GPT-3.5 and GPT-4 stays relatively similar.</w:t>
+        <w:t>5</w:t>
+      </w:r>
+      <w:r>
+        <w:rPr>
+          <w:rFonts w:ascii="Arial" w:hAnsi="Arial" w:cs="Arial"/>
+          <w:sz w:val="22"/>
+          <w:szCs w:val="22"/>
+        </w:rPr>
+        <w:t>.</w:t>
+      </w:r>
+      <w:r>
+        <w:rPr>
+          <w:rFonts w:ascii="Arial" w:hAnsi="Arial" w:cs="Arial"/>
+          <w:sz w:val="22"/>
+          <w:szCs w:val="22"/>
+        </w:rPr>
+        <w:t xml:space="preserve"> Future</w:t>
+      </w:r>
+      <w:r>
+        <w:rPr>
+          <w:rFonts w:ascii="Arial" w:hAnsi="Arial" w:cs="Arial"/>
+          <w:sz w:val="22"/>
+          <w:szCs w:val="22"/>
+        </w:rPr>
+        <w:t xml:space="preserve"> &amp; Conclusion</w:t>
       </w:r>
     </w:p>
     <w:p>
       <w:pPr>
+        <w:jc w:val="both"/>
         <w:rPr>
           <w:rFonts w:ascii="Arial" w:hAnsi="Arial" w:cs="Arial"/>
           <w:sz w:val="22"/>
           <w:szCs w:val="22"/>
         </w:rPr>
       </w:pPr>
-    </w:p>
-    <w:p>
-      <w:pPr>
-        <w:rPr>
-          <w:vertAlign w:val="subscript"/>
-        </w:rPr>
-      </w:pPr>
-      <w:r>
-        <w:rPr>
-          <w:rFonts w:ascii="Arial" w:hAnsi="Arial" w:cs="Arial"/>
-          <w:sz w:val="22"/>
-          <w:szCs w:val="22"/>
-        </w:rPr>
-        <w:t>4.2 Other LLMs</w:t>
-      </w:r>
-    </w:p>
-    <w:p>
-      <w:pPr>
-        <w:rPr>
-          <w:rFonts w:ascii="Arial" w:hAnsi="Arial" w:cs="Arial"/>
-          <w:sz w:val="22"/>
-          <w:szCs w:val="22"/>
-        </w:rPr>
-      </w:pPr>
-    </w:p>
-    <w:p>
-      <w:pPr>
-        <w:rPr>
-          <w:rFonts w:ascii="Arial" w:hAnsi="Arial" w:cs="Arial"/>
-          <w:sz w:val="22"/>
-          <w:szCs w:val="22"/>
-        </w:rPr>
-      </w:pPr>
-      <w:r>
-        <w:rPr>
-          <w:rFonts w:ascii="Arial" w:hAnsi="Arial" w:cs="Arial"/>
-          <w:sz w:val="22"/>
-          <w:szCs w:val="22"/>
-        </w:rPr>
-        <w:t>5</w:t>
-      </w:r>
-      <w:r>
-        <w:rPr>
-          <w:rFonts w:ascii="Arial" w:hAnsi="Arial" w:cs="Arial"/>
-          <w:sz w:val="22"/>
-          <w:szCs w:val="22"/>
-        </w:rPr>
-        <w:t>.</w:t>
-      </w:r>
-      <w:r>
-        <w:rPr>
-          <w:rFonts w:ascii="Arial" w:hAnsi="Arial" w:cs="Arial"/>
-          <w:sz w:val="22"/>
-          <w:szCs w:val="22"/>
-        </w:rPr>
-        <w:t xml:space="preserve"> Future</w:t>
-      </w:r>
-      <w:r>
-        <w:rPr>
-          <w:rFonts w:ascii="Arial" w:hAnsi="Arial" w:cs="Arial"/>
-          <w:sz w:val="22"/>
-          <w:szCs w:val="22"/>
-        </w:rPr>
-        <w:t xml:space="preserve"> &amp; Conclusion</w:t>
-      </w:r>
-    </w:p>
-    <w:p>
-      <w:pPr>
-        <w:rPr>
-          <w:rFonts w:ascii="Arial" w:hAnsi="Arial" w:cs="Arial"/>
-          <w:sz w:val="22"/>
-          <w:szCs w:val="22"/>
-        </w:rPr>
-      </w:pPr>
-      <w:r>
-        <w:rPr>
-          <w:rFonts w:ascii="Arial" w:hAnsi="Arial" w:cs="Arial"/>
-          <w:sz w:val="22"/>
-          <w:szCs w:val="22"/>
-        </w:rPr>
+      <w:r>
+        <w:rPr>
+          <w:rFonts w:ascii="Arial" w:hAnsi="Arial" w:cs="Arial"/>
+          <w:sz w:val="22"/>
+          <w:szCs w:val="22"/>
+        </w:rPr>
+        <w:lastRenderedPageBreak/>
         <w:t>Future experiments: Run with removing hashtags</w:t>
       </w:r>
       <w:r>
@@ -16874,7 +18556,7 @@
       </w:r>
     </w:p>
     <w:sectPr>
-      <w:footerReference w:type="default" r:id="rId15"/>
+      <w:footerReference w:type="default" r:id="rId17"/>
       <w:pgSz w:w="11906" w:h="16838"/>
       <w:pgMar w:top="1417" w:right="1417" w:bottom="1134" w:left="1417" w:header="708" w:footer="708" w:gutter="0"/>
       <w:cols w:space="708"/>

</xml_diff>

<commit_message>
writing progress page 20
</commit_message>
<xml_diff>
--- a/Bachelorarbeit.docx
+++ b/Bachelorarbeit.docx
@@ -2083,25 +2083,7 @@
           <w:sz w:val="22"/>
           <w:szCs w:val="22"/>
         </w:rPr>
-        <w:t xml:space="preserve">Matplotlib and </w:t>
-      </w:r>
-      <w:proofErr w:type="spellStart"/>
-      <w:r>
-        <w:rPr>
-          <w:rFonts w:ascii="Arial" w:hAnsi="Arial" w:cs="Arial"/>
-          <w:sz w:val="22"/>
-          <w:szCs w:val="22"/>
-        </w:rPr>
-        <w:t>numpy</w:t>
-      </w:r>
-      <w:proofErr w:type="spellEnd"/>
-      <w:r>
-        <w:rPr>
-          <w:rFonts w:ascii="Arial" w:hAnsi="Arial" w:cs="Arial"/>
-          <w:sz w:val="22"/>
-          <w:szCs w:val="22"/>
-        </w:rPr>
-        <w:t xml:space="preserve"> were used to create </w:t>
+        <w:t xml:space="preserve">Matplotlib and numpy were used to create </w:t>
       </w:r>
       <w:r>
         <w:rPr>
@@ -2134,25 +2116,7 @@
           <w:sz w:val="22"/>
           <w:szCs w:val="22"/>
         </w:rPr>
-        <w:t xml:space="preserve"> </w:t>
-      </w:r>
-      <w:proofErr w:type="spellStart"/>
-      <w:r>
-        <w:rPr>
-          <w:rFonts w:ascii="Arial" w:hAnsi="Arial" w:cs="Arial"/>
-          <w:sz w:val="22"/>
-          <w:szCs w:val="22"/>
-        </w:rPr>
-        <w:t>Openpyxl</w:t>
-      </w:r>
-      <w:proofErr w:type="spellEnd"/>
-      <w:r>
-        <w:rPr>
-          <w:rFonts w:ascii="Arial" w:hAnsi="Arial" w:cs="Arial"/>
-          <w:sz w:val="22"/>
-          <w:szCs w:val="22"/>
-        </w:rPr>
-        <w:t xml:space="preserve"> was used to read excel tables for score calculations.</w:t>
+        <w:t xml:space="preserve"> Openpyxl was used to read excel tables for score calculations.</w:t>
       </w:r>
     </w:p>
     <w:p>
@@ -3182,25 +3146,7 @@
           <w:sz w:val="22"/>
           <w:szCs w:val="22"/>
         </w:rPr>
-        <w:t xml:space="preserve">, each with different intended classification goals. Each prompt also has various </w:t>
-      </w:r>
-      <w:proofErr w:type="spellStart"/>
-      <w:r>
-        <w:rPr>
-          <w:rFonts w:ascii="Arial" w:hAnsi="Arial" w:cs="Arial"/>
-          <w:sz w:val="22"/>
-          <w:szCs w:val="22"/>
-        </w:rPr>
-        <w:t>subprompts</w:t>
-      </w:r>
-      <w:proofErr w:type="spellEnd"/>
-      <w:r>
-        <w:rPr>
-          <w:rFonts w:ascii="Arial" w:hAnsi="Arial" w:cs="Arial"/>
-          <w:sz w:val="22"/>
-          <w:szCs w:val="22"/>
-        </w:rPr>
-        <w:t xml:space="preserve"> used for prompt engineering </w:t>
+        <w:t xml:space="preserve">, each with different intended classification goals. Each prompt also has various subprompts used for prompt engineering </w:t>
       </w:r>
       <w:r>
         <w:rPr>
@@ -3232,25 +3178,7 @@
           <w:sz w:val="22"/>
           <w:szCs w:val="22"/>
         </w:rPr>
-        <w:t xml:space="preserve">. The main focus of the experiments lies with GPT, as such each prompt and </w:t>
-      </w:r>
-      <w:proofErr w:type="spellStart"/>
-      <w:r>
-        <w:rPr>
-          <w:rFonts w:ascii="Arial" w:hAnsi="Arial" w:cs="Arial"/>
-          <w:sz w:val="22"/>
-          <w:szCs w:val="22"/>
-        </w:rPr>
-        <w:t>subprompt</w:t>
-      </w:r>
-      <w:proofErr w:type="spellEnd"/>
-      <w:r>
-        <w:rPr>
-          <w:rFonts w:ascii="Arial" w:hAnsi="Arial" w:cs="Arial"/>
-          <w:sz w:val="22"/>
-          <w:szCs w:val="22"/>
-        </w:rPr>
-        <w:t xml:space="preserve"> has been run on GPT 3.5 as well as GPT 4 with adequate run sizes</w:t>
+        <w:t>. The main focus of the experiments lies with GPT, as such each prompt and subprompt has been run on GPT 3.5 as well as GPT 4 with adequate run sizes</w:t>
       </w:r>
       <w:r>
         <w:rPr>
@@ -3331,18 +3259,8 @@
           <w:sz w:val="22"/>
           <w:szCs w:val="22"/>
         </w:rPr>
-        <w:t xml:space="preserve"> gpt-3.</w:t>
-      </w:r>
-      <w:proofErr w:type="gramStart"/>
-      <w:r>
-        <w:rPr>
-          <w:rFonts w:ascii="Arial" w:hAnsi="Arial" w:cs="Arial"/>
-          <w:sz w:val="22"/>
-          <w:szCs w:val="22"/>
-        </w:rPr>
-        <w:t>5.turbo</w:t>
-      </w:r>
-      <w:proofErr w:type="gramEnd"/>
+        <w:t xml:space="preserve"> gpt-3.5.turbo</w:t>
+      </w:r>
       <w:r>
         <w:rPr>
           <w:rFonts w:ascii="Arial" w:hAnsi="Arial" w:cs="Arial"/>
@@ -3367,25 +3285,7 @@
           <w:sz w:val="22"/>
           <w:szCs w:val="22"/>
         </w:rPr>
-        <w:t xml:space="preserve">The following table contains the main prompts (without </w:t>
-      </w:r>
-      <w:proofErr w:type="spellStart"/>
-      <w:r>
-        <w:rPr>
-          <w:rFonts w:ascii="Arial" w:hAnsi="Arial" w:cs="Arial"/>
-          <w:sz w:val="22"/>
-          <w:szCs w:val="22"/>
-        </w:rPr>
-        <w:t>subprompts</w:t>
-      </w:r>
-      <w:proofErr w:type="spellEnd"/>
-      <w:r>
-        <w:rPr>
-          <w:rFonts w:ascii="Arial" w:hAnsi="Arial" w:cs="Arial"/>
-          <w:sz w:val="22"/>
-          <w:szCs w:val="22"/>
-        </w:rPr>
-        <w:t>) used in the experiment</w:t>
+        <w:t>The following table contains the main prompts (without subprompts) used in the experiment</w:t>
       </w:r>
       <w:r>
         <w:rPr>
@@ -3668,25 +3568,7 @@
                 <w:sz w:val="22"/>
                 <w:szCs w:val="22"/>
               </w:rPr>
-              <w:t xml:space="preserve">You are an irony detector. Respond with '1' (for yes) or '0' (for no) depending on whether you think the following statements are </w:t>
-            </w:r>
-            <w:proofErr w:type="gramStart"/>
-            <w:r>
-              <w:rPr>
-                <w:rFonts w:ascii="Arial" w:hAnsi="Arial" w:cs="Arial"/>
-                <w:sz w:val="22"/>
-                <w:szCs w:val="22"/>
-              </w:rPr>
-              <w:t>ironic, and</w:t>
-            </w:r>
-            <w:proofErr w:type="gramEnd"/>
-            <w:r>
-              <w:rPr>
-                <w:rFonts w:ascii="Arial" w:hAnsi="Arial" w:cs="Arial"/>
-                <w:sz w:val="22"/>
-                <w:szCs w:val="22"/>
-              </w:rPr>
-              <w:t xml:space="preserve"> add a percentage value of how confident you are in your assessment. Make sure your response format is '[1 or 0] [Confidence Percentage]'</w:t>
+              <w:t>You are an irony detector. Respond with '1' (for yes) or '0' (for no) depending on whether you think the following statements are ironic, and add a percentage value of how confident you are in your assessment. Make sure your response format is '[1 or 0] [Confidence Percentage]'</w:t>
             </w:r>
           </w:p>
         </w:tc>
@@ -4517,7 +4399,57 @@
           <w:sz w:val="22"/>
           <w:szCs w:val="22"/>
         </w:rPr>
-        <w:t xml:space="preserve">are being incorrectly identified with the wrong label consistently throughout the set. </w:t>
+        <w:t>are being incorrectly identified with the wrong label consistently throughout the set.</w:t>
+      </w:r>
+      <w:r>
+        <w:rPr>
+          <w:rFonts w:ascii="Arial" w:hAnsi="Arial" w:cs="Arial"/>
+          <w:sz w:val="22"/>
+          <w:szCs w:val="22"/>
+        </w:rPr>
+        <w:t xml:space="preserve"> This condition is met if the </w:t>
+      </w:r>
+      <w:r>
+        <w:rPr>
+          <w:rFonts w:ascii="Arial" w:hAnsi="Arial" w:cs="Arial"/>
+          <w:sz w:val="22"/>
+          <w:szCs w:val="22"/>
+        </w:rPr>
+        <w:t>number</w:t>
+      </w:r>
+      <w:r>
+        <w:rPr>
+          <w:rFonts w:ascii="Arial" w:hAnsi="Arial" w:cs="Arial"/>
+          <w:sz w:val="22"/>
+          <w:szCs w:val="22"/>
+        </w:rPr>
+        <w:t xml:space="preserve"> of correct evaluations is lower than or equal to 1 – the threshold for </w:t>
+      </w:r>
+      <w:r>
+        <w:rPr>
+          <w:rFonts w:ascii="Arial" w:hAnsi="Arial" w:cs="Arial"/>
+          <w:i/>
+          <w:iCs/>
+          <w:sz w:val="22"/>
+          <w:szCs w:val="22"/>
+        </w:rPr>
+        <w:t xml:space="preserve">consistent correctness, </w:t>
+      </w:r>
+      <w:r>
+        <w:rPr>
+          <w:rFonts w:ascii="Arial" w:hAnsi="Arial" w:cs="Arial"/>
+          <w:sz w:val="22"/>
+          <w:szCs w:val="22"/>
+        </w:rPr>
+        <w:t>in the above example this would amount to 1 – 0.7 = 0.3.</w:t>
+      </w:r>
+      <w:r>
+        <w:rPr>
+          <w:rFonts w:ascii="Arial" w:hAnsi="Arial" w:cs="Arial"/>
+          <w:sz w:val="22"/>
+          <w:szCs w:val="22"/>
+        </w:rPr>
+        <w:t xml:space="preserve"> </w:t>
       </w:r>
       <w:r>
         <w:rPr>
@@ -4541,7 +4473,7 @@
           <w:sz w:val="22"/>
           <w:szCs w:val="22"/>
         </w:rPr>
-        <w:t xml:space="preserve">incorrect evaluations for a </w:t>
+        <w:t xml:space="preserve">correct evaluations for a </w:t>
       </w:r>
       <w:r>
         <w:rPr>
@@ -4557,15 +4489,55 @@
           <w:sz w:val="22"/>
           <w:szCs w:val="22"/>
         </w:rPr>
-        <w:t xml:space="preserve">exceeds the threshold, </w:t>
-      </w:r>
-      <w:r>
-        <w:rPr>
-          <w:rFonts w:ascii="Arial" w:hAnsi="Arial" w:cs="Arial"/>
-          <w:sz w:val="22"/>
-          <w:szCs w:val="22"/>
-        </w:rPr>
-        <w:t xml:space="preserve">this row is counted as </w:t>
+        <w:t>is lower than or equal to</w:t>
+      </w:r>
+      <w:r>
+        <w:rPr>
+          <w:rFonts w:ascii="Arial" w:hAnsi="Arial" w:cs="Arial"/>
+          <w:sz w:val="22"/>
+          <w:szCs w:val="22"/>
+        </w:rPr>
+        <w:t xml:space="preserve"> th</w:t>
+      </w:r>
+      <w:r>
+        <w:rPr>
+          <w:rFonts w:ascii="Arial" w:hAnsi="Arial" w:cs="Arial"/>
+          <w:sz w:val="22"/>
+          <w:szCs w:val="22"/>
+        </w:rPr>
+        <w:t>is</w:t>
+      </w:r>
+      <w:r>
+        <w:rPr>
+          <w:rFonts w:ascii="Arial" w:hAnsi="Arial" w:cs="Arial"/>
+          <w:sz w:val="22"/>
+          <w:szCs w:val="22"/>
+        </w:rPr>
+        <w:t xml:space="preserve"> threshold, </w:t>
+      </w:r>
+      <w:r>
+        <w:rPr>
+          <w:rFonts w:ascii="Arial" w:hAnsi="Arial" w:cs="Arial"/>
+          <w:sz w:val="22"/>
+          <w:szCs w:val="22"/>
+        </w:rPr>
+        <w:t>th</w:t>
+      </w:r>
+      <w:r>
+        <w:rPr>
+          <w:rFonts w:ascii="Arial" w:hAnsi="Arial" w:cs="Arial"/>
+          <w:sz w:val="22"/>
+          <w:szCs w:val="22"/>
+        </w:rPr>
+        <w:t>e</w:t>
+      </w:r>
+      <w:r>
+        <w:rPr>
+          <w:rFonts w:ascii="Arial" w:hAnsi="Arial" w:cs="Arial"/>
+          <w:sz w:val="22"/>
+          <w:szCs w:val="22"/>
+        </w:rPr>
+        <w:t xml:space="preserve"> row is counted as </w:t>
       </w:r>
       <w:r>
         <w:rPr>
@@ -5124,6 +5096,14 @@
           <w:sz w:val="22"/>
           <w:szCs w:val="22"/>
         </w:rPr>
+        <w:t>, matrix graphs standard deviation will be the same between tp and fn as well as fp and tn</w:t>
+      </w:r>
+      <w:r>
+        <w:rPr>
+          <w:rFonts w:ascii="Arial" w:hAnsi="Arial" w:cs="Arial"/>
+          <w:sz w:val="22"/>
+          <w:szCs w:val="22"/>
+        </w:rPr>
         <w:t>]</w:t>
       </w:r>
     </w:p>
@@ -5251,6 +5231,7 @@
           <w:sz w:val="22"/>
           <w:szCs w:val="22"/>
         </w:rPr>
+        <w:lastRenderedPageBreak/>
         <w:t xml:space="preserve">The first and main run type is the binary classification of tweets into ironic and non-ironic. The base </w:t>
       </w:r>
       <w:r>
@@ -5289,7 +5270,6 @@
           <w:sz w:val="22"/>
           <w:szCs w:val="22"/>
         </w:rPr>
-        <w:lastRenderedPageBreak/>
         <w:t>You are an irony detector. Respond with '1' (for yes) or '0' (for no) depending on whether you think the following statements are ironic.</w:t>
       </w:r>
     </w:p>
@@ -5529,7 +5509,23 @@
           <w:sz w:val="22"/>
           <w:szCs w:val="22"/>
         </w:rPr>
-        <w:t xml:space="preserve"> (2024-08-01_13-34)</w:t>
+        <w:t xml:space="preserve"> (</w:t>
+      </w:r>
+      <w:r>
+        <w:rPr>
+          <w:rFonts w:ascii="Arial" w:hAnsi="Arial" w:cs="Arial"/>
+          <w:sz w:val="22"/>
+          <w:szCs w:val="22"/>
+        </w:rPr>
+        <w:t>gpt-3.5-binary-default-10-1</w:t>
+      </w:r>
+      <w:r>
+        <w:rPr>
+          <w:rFonts w:ascii="Arial" w:hAnsi="Arial" w:cs="Arial"/>
+          <w:sz w:val="22"/>
+          <w:szCs w:val="22"/>
+        </w:rPr>
+        <w:t>)</w:t>
       </w:r>
       <w:r>
         <w:rPr>
@@ -6130,13 +6126,10 @@
         <w:fldChar w:fldCharType="end"/>
       </w:r>
       <w:r>
-        <w:t>: The average values of true positive (tp), false negative (fn), false positive (fp) and true negative (tn) evaluations from the run set 2024-08-01_13</w:t>
-      </w:r>
-      <w:r>
-        <w:t>-</w:t>
-      </w:r>
-      <w:r>
-        <w:t>34</w:t>
+        <w:t xml:space="preserve">: The average values of true positive (tp), false negative (fn), false positive (fp) and true negative (tn) evaluations from the run set </w:t>
+      </w:r>
+      <w:r>
+        <w:t>gpt-3.5-binary-default-10-1</w:t>
       </w:r>
       <w:r>
         <w:t>. Actual average values are in parentheses after their respective label.</w:t>
@@ -6891,29 +6884,7 @@
           <w:sz w:val="22"/>
           <w:szCs w:val="22"/>
         </w:rPr>
-        <w:t xml:space="preserve">Need to get back in to </w:t>
-      </w:r>
-      <w:proofErr w:type="gramStart"/>
-      <w:r>
-        <w:rPr>
-          <w:rFonts w:ascii="Arial" w:hAnsi="Arial" w:cs="Arial"/>
-          <w:i/>
-          <w:iCs/>
-          <w:sz w:val="22"/>
-          <w:szCs w:val="22"/>
-        </w:rPr>
-        <w:t>college..</w:t>
-      </w:r>
-      <w:proofErr w:type="gramEnd"/>
-      <w:r>
-        <w:rPr>
-          <w:rFonts w:ascii="Arial" w:hAnsi="Arial" w:cs="Arial"/>
-          <w:i/>
-          <w:iCs/>
-          <w:sz w:val="22"/>
-          <w:szCs w:val="22"/>
-        </w:rPr>
-        <w:t xml:space="preserve">  #feeling #this</w:t>
+        <w:t>Need to get back in to college..  #feeling #this</w:t>
       </w:r>
     </w:p>
     <w:p>
@@ -7022,29 +6993,7 @@
           <w:sz w:val="22"/>
           <w:szCs w:val="22"/>
         </w:rPr>
-        <w:t xml:space="preserve">Need to get back </w:t>
-      </w:r>
-      <w:proofErr w:type="gramStart"/>
-      <w:r>
-        <w:rPr>
-          <w:rFonts w:ascii="Arial" w:hAnsi="Arial" w:cs="Arial"/>
-          <w:i/>
-          <w:iCs/>
-          <w:sz w:val="22"/>
-          <w:szCs w:val="22"/>
-        </w:rPr>
-        <w:t>in to</w:t>
-      </w:r>
-      <w:proofErr w:type="gramEnd"/>
-      <w:r>
-        <w:rPr>
-          <w:rFonts w:ascii="Arial" w:hAnsi="Arial" w:cs="Arial"/>
-          <w:i/>
-          <w:iCs/>
-          <w:sz w:val="22"/>
-          <w:szCs w:val="22"/>
-        </w:rPr>
-        <w:t xml:space="preserve"> college… #feeling #this”)</w:t>
+        <w:t>Need to get back in to college… #feeling #this”)</w:t>
       </w:r>
       <w:r>
         <w:rPr>
@@ -7212,29 +7161,7 @@
           <w:sz w:val="22"/>
           <w:szCs w:val="22"/>
         </w:rPr>
-        <w:t>@user @</w:t>
-      </w:r>
-      <w:proofErr w:type="gramStart"/>
-      <w:r>
-        <w:rPr>
-          <w:rFonts w:ascii="Arial" w:hAnsi="Arial" w:cs="Arial"/>
-          <w:i/>
-          <w:iCs/>
-          <w:sz w:val="22"/>
-          <w:szCs w:val="22"/>
-        </w:rPr>
-        <w:t>user</w:t>
-      </w:r>
-      <w:proofErr w:type="gramEnd"/>
-      <w:r>
-        <w:rPr>
-          <w:rFonts w:ascii="Arial" w:hAnsi="Arial" w:cs="Arial"/>
-          <w:i/>
-          <w:iCs/>
-          <w:sz w:val="22"/>
-          <w:szCs w:val="22"/>
-        </w:rPr>
-        <w:t xml:space="preserve"> you don't know a damned thing about baseball, do you?</w:t>
+        <w:t>@user @user you don't know a damned thing about baseball, do you?</w:t>
       </w:r>
     </w:p>
     <w:p>
@@ -7486,54 +7413,8 @@
           <w:sz w:val="22"/>
           <w:szCs w:val="22"/>
         </w:rPr>
-        <w:t xml:space="preserve">well today is </w:t>
-      </w:r>
-      <w:proofErr w:type="spellStart"/>
-      <w:r>
-        <w:rPr>
-          <w:rFonts w:ascii="Arial" w:hAnsi="Arial" w:cs="Arial"/>
-          <w:i/>
-          <w:iCs/>
-          <w:sz w:val="22"/>
-          <w:szCs w:val="22"/>
-        </w:rPr>
-        <w:t>gonna</w:t>
-      </w:r>
-      <w:proofErr w:type="spellEnd"/>
-      <w:r>
-        <w:rPr>
-          <w:rFonts w:ascii="Arial" w:hAnsi="Arial" w:cs="Arial"/>
-          <w:i/>
-          <w:iCs/>
-          <w:sz w:val="22"/>
-          <w:szCs w:val="22"/>
-        </w:rPr>
-        <w:t xml:space="preserve"> be a great day </w:t>
-      </w:r>
-      <w:proofErr w:type="spellStart"/>
-      <w:proofErr w:type="gramStart"/>
-      <w:r>
-        <w:rPr>
-          <w:rFonts w:ascii="Arial" w:hAnsi="Arial" w:cs="Arial"/>
-          <w:i/>
-          <w:iCs/>
-          <w:sz w:val="22"/>
-          <w:szCs w:val="22"/>
-        </w:rPr>
-        <w:t>ðŸ‘</w:t>
-      </w:r>
-      <w:proofErr w:type="gramEnd"/>
-      <w:r>
-        <w:rPr>
-          <w:rFonts w:ascii="Arial" w:hAnsi="Arial" w:cs="Arial"/>
-          <w:i/>
-          <w:iCs/>
-          <w:sz w:val="22"/>
-          <w:szCs w:val="22"/>
-        </w:rPr>
-        <w:t>Œ</w:t>
-      </w:r>
-      <w:proofErr w:type="spellEnd"/>
+        <w:t>well today is gonna be a great day ðŸ‘Œ</w:t>
+      </w:r>
     </w:p>
     <w:p>
       <w:pPr>
@@ -7608,8 +7489,6 @@
         </w:rPr>
         <w:t>The last series of characters (</w:t>
       </w:r>
-      <w:proofErr w:type="spellStart"/>
-      <w:proofErr w:type="gramStart"/>
       <w:r>
         <w:rPr>
           <w:rFonts w:ascii="Arial" w:hAnsi="Arial" w:cs="Arial"/>
@@ -7618,20 +7497,8 @@
           <w:sz w:val="22"/>
           <w:szCs w:val="22"/>
         </w:rPr>
-        <w:t>ðŸ‘</w:t>
-      </w:r>
-      <w:proofErr w:type="gramEnd"/>
-      <w:r>
-        <w:rPr>
-          <w:rFonts w:ascii="Arial" w:hAnsi="Arial" w:cs="Arial"/>
-          <w:i/>
-          <w:iCs/>
-          <w:sz w:val="22"/>
-          <w:szCs w:val="22"/>
-        </w:rPr>
-        <w:t>Œ</w:t>
-      </w:r>
-      <w:proofErr w:type="spellEnd"/>
+        <w:t>ðŸ‘Œ</w:t>
+      </w:r>
       <w:r>
         <w:rPr>
           <w:rFonts w:ascii="Arial" w:hAnsi="Arial" w:cs="Arial"/>
@@ -7890,15 +7757,31 @@
           <w:sz w:val="22"/>
           <w:szCs w:val="22"/>
         </w:rPr>
-        <w:t xml:space="preserve"> interpretation in the 2024-08-01_13-34</w:t>
-      </w:r>
-      <w:r>
-        <w:rPr>
-          <w:rFonts w:ascii="Arial" w:hAnsi="Arial" w:cs="Arial"/>
-          <w:sz w:val="22"/>
-          <w:szCs w:val="22"/>
-        </w:rPr>
-        <w:t xml:space="preserve"> run set</w:t>
+        <w:t xml:space="preserve"> interpretation in the </w:t>
+      </w:r>
+      <w:r>
+        <w:rPr>
+          <w:rFonts w:ascii="Arial" w:hAnsi="Arial" w:cs="Arial"/>
+          <w:sz w:val="22"/>
+          <w:szCs w:val="22"/>
+        </w:rPr>
+        <w:t>gpt-3.5-binary-default-10-1</w:t>
+      </w:r>
+      <w:r>
+        <w:rPr>
+          <w:rFonts w:ascii="Arial" w:hAnsi="Arial" w:cs="Arial"/>
+          <w:sz w:val="22"/>
+          <w:szCs w:val="22"/>
+        </w:rPr>
+        <w:t xml:space="preserve"> </w:t>
+      </w:r>
+      <w:r>
+        <w:rPr>
+          <w:rFonts w:ascii="Arial" w:hAnsi="Arial" w:cs="Arial"/>
+          <w:sz w:val="22"/>
+          <w:szCs w:val="22"/>
+        </w:rPr>
+        <w:t>run set</w:t>
       </w:r>
       <w:r>
         <w:rPr>
@@ -8253,7 +8136,23 @@
           <w:sz w:val="22"/>
           <w:szCs w:val="22"/>
         </w:rPr>
-        <w:t xml:space="preserve">was conducted using the same parameters as for 2024-08-01_13-34. </w:t>
+        <w:t xml:space="preserve">was conducted using the same parameters as for </w:t>
+      </w:r>
+      <w:r>
+        <w:rPr>
+          <w:rFonts w:ascii="Arial" w:hAnsi="Arial" w:cs="Arial"/>
+          <w:sz w:val="22"/>
+          <w:szCs w:val="22"/>
+        </w:rPr>
+        <w:t>gpt-3.5-binary-default-10-1</w:t>
+      </w:r>
+      <w:r>
+        <w:rPr>
+          <w:rFonts w:ascii="Arial" w:hAnsi="Arial" w:cs="Arial"/>
+          <w:sz w:val="22"/>
+          <w:szCs w:val="22"/>
+        </w:rPr>
+        <w:t xml:space="preserve">. </w:t>
       </w:r>
       <w:r>
         <w:rPr>
@@ -8914,29 +8813,7 @@
           <w:sz w:val="22"/>
           <w:szCs w:val="22"/>
         </w:rPr>
-        <w:t xml:space="preserve">Shameless' accounting firms make vast sums advising rich on how to rip off taxpayers - accounting </w:t>
-      </w:r>
-      <w:proofErr w:type="spellStart"/>
-      <w:r>
-        <w:rPr>
-          <w:rFonts w:ascii="Arial" w:hAnsi="Arial" w:cs="Arial"/>
-          <w:i/>
-          <w:iCs/>
-          <w:sz w:val="22"/>
-          <w:szCs w:val="22"/>
-        </w:rPr>
-        <w:t>chief|http</w:t>
-      </w:r>
-      <w:proofErr w:type="spellEnd"/>
-      <w:r>
-        <w:rPr>
-          <w:rFonts w:ascii="Arial" w:hAnsi="Arial" w:cs="Arial"/>
-          <w:i/>
-          <w:iCs/>
-          <w:sz w:val="22"/>
-          <w:szCs w:val="22"/>
-        </w:rPr>
-        <w:t>://t.co/9BSDuJAKXb</w:t>
+        <w:t>Shameless' accounting firms make vast sums advising rich on how to rip off taxpayers - accounting chief|http://t.co/9BSDuJAKXb</w:t>
       </w:r>
     </w:p>
     <w:p>
@@ -8959,29 +8836,7 @@
           <w:szCs w:val="22"/>
         </w:rPr>
         <w:lastRenderedPageBreak/>
-        <w:t>Breaking up with your girl so you don't have to buy her any presents ||#lowbudget #</w:t>
-      </w:r>
-      <w:proofErr w:type="gramStart"/>
-      <w:r>
-        <w:rPr>
-          <w:rFonts w:ascii="Arial" w:hAnsi="Arial" w:cs="Arial"/>
-          <w:i/>
-          <w:iCs/>
-          <w:sz w:val="22"/>
-          <w:szCs w:val="22"/>
-        </w:rPr>
-        <w:t>smartmove  #</w:t>
-      </w:r>
-      <w:proofErr w:type="gramEnd"/>
-      <w:r>
-        <w:rPr>
-          <w:rFonts w:ascii="Arial" w:hAnsi="Arial" w:cs="Arial"/>
-          <w:i/>
-          <w:iCs/>
-          <w:sz w:val="22"/>
-          <w:szCs w:val="22"/>
-        </w:rPr>
-        <w:t>a #good #idea #butscheming doe</w:t>
+        <w:t>Breaking up with your girl so you don't have to buy her any presents ||#lowbudget #smartmove  #a #good #idea #butscheming doe</w:t>
       </w:r>
     </w:p>
     <w:p>
@@ -9003,29 +8858,7 @@
           <w:sz w:val="22"/>
           <w:szCs w:val="22"/>
         </w:rPr>
-        <w:t>@user Instead of playing the pompous "do you know who I am card?</w:t>
-      </w:r>
-      <w:proofErr w:type="gramStart"/>
-      <w:r>
-        <w:rPr>
-          <w:rFonts w:ascii="Arial" w:hAnsi="Arial" w:cs="Arial"/>
-          <w:i/>
-          <w:iCs/>
-          <w:sz w:val="22"/>
-          <w:szCs w:val="22"/>
-        </w:rPr>
-        <w:t>" ,</w:t>
-      </w:r>
-      <w:proofErr w:type="gramEnd"/>
-      <w:r>
-        <w:rPr>
-          <w:rFonts w:ascii="Arial" w:hAnsi="Arial" w:cs="Arial"/>
-          <w:i/>
-          <w:iCs/>
-          <w:sz w:val="22"/>
-          <w:szCs w:val="22"/>
-        </w:rPr>
-        <w:t xml:space="preserve"> how about you actually make an educated rebuttal?</w:t>
+        <w:t>@user Instead of playing the pompous "do you know who I am card?" , how about you actually make an educated rebuttal?</w:t>
       </w:r>
     </w:p>
     <w:p>
@@ -9206,18 +9039,8 @@
           <w:sz w:val="22"/>
           <w:szCs w:val="22"/>
         </w:rPr>
-        <w:t xml:space="preserve">consistently incorrect non-irony classifications. As </w:t>
-      </w:r>
-      <w:proofErr w:type="gramStart"/>
-      <w:r>
-        <w:rPr>
-          <w:rFonts w:ascii="Arial" w:hAnsi="Arial" w:cs="Arial"/>
-          <w:sz w:val="22"/>
-          <w:szCs w:val="22"/>
-        </w:rPr>
-        <w:t>expected</w:t>
-      </w:r>
-      <w:proofErr w:type="gramEnd"/>
+        <w:t>consistently incorrect non-irony classifications. As expected</w:t>
+      </w:r>
       <w:r>
         <w:rPr>
           <w:rFonts w:ascii="Arial" w:hAnsi="Arial" w:cs="Arial"/>
@@ -10436,15 +10259,31 @@
           <w:sz w:val="22"/>
           <w:szCs w:val="22"/>
         </w:rPr>
-        <w:t xml:space="preserve"> in 2024-08-01_13-34</w:t>
-      </w:r>
-      <w:r>
-        <w:rPr>
-          <w:rFonts w:ascii="Arial" w:hAnsi="Arial" w:cs="Arial"/>
-          <w:sz w:val="22"/>
-          <w:szCs w:val="22"/>
-        </w:rPr>
-        <w:t xml:space="preserve"> by 0.15 </w:t>
+        <w:t xml:space="preserve"> in </w:t>
+      </w:r>
+      <w:r>
+        <w:rPr>
+          <w:rFonts w:ascii="Arial" w:hAnsi="Arial" w:cs="Arial"/>
+          <w:sz w:val="22"/>
+          <w:szCs w:val="22"/>
+        </w:rPr>
+        <w:t>gpt-3.5-binary-default-10-1</w:t>
+      </w:r>
+      <w:r>
+        <w:rPr>
+          <w:rFonts w:ascii="Arial" w:hAnsi="Arial" w:cs="Arial"/>
+          <w:sz w:val="22"/>
+          <w:szCs w:val="22"/>
+        </w:rPr>
+        <w:t xml:space="preserve"> </w:t>
+      </w:r>
+      <w:r>
+        <w:rPr>
+          <w:rFonts w:ascii="Arial" w:hAnsi="Arial" w:cs="Arial"/>
+          <w:sz w:val="22"/>
+          <w:szCs w:val="22"/>
+        </w:rPr>
+        <w:t xml:space="preserve">by 0.15 </w:t>
       </w:r>
       <w:r>
         <w:rPr>
@@ -11043,7 +10882,10 @@
         <w:fldChar w:fldCharType="end"/>
       </w:r>
       <w:r>
-        <w:t>: The averaged values from the expected and actual label over the run set of 2024-08-07_11-31</w:t>
+        <w:t xml:space="preserve">: The averaged values from the expected and actual label over the run set of </w:t>
+      </w:r>
+      <w:r>
+        <w:t>gpt-4-binary-default-10-1</w:t>
       </w:r>
     </w:p>
     <w:p>
@@ -12200,7 +12042,15 @@
           <w:sz w:val="22"/>
           <w:szCs w:val="22"/>
         </w:rPr>
-        <w:t>2024-08-07_11-31, e</w:t>
+        <w:t>gpt-4-binary-default-10-1</w:t>
+      </w:r>
+      <w:r>
+        <w:rPr>
+          <w:rFonts w:ascii="Arial" w:hAnsi="Arial" w:cs="Arial"/>
+          <w:sz w:val="22"/>
+          <w:szCs w:val="22"/>
+        </w:rPr>
+        <w:t>, e</w:t>
       </w:r>
       <w:r>
         <w:rPr>
@@ -12320,7 +12170,23 @@
           <w:sz w:val="22"/>
           <w:szCs w:val="22"/>
         </w:rPr>
-        <w:t xml:space="preserve"> 2024-08-01_13-34.</w:t>
+        <w:t xml:space="preserve"> </w:t>
+      </w:r>
+      <w:r>
+        <w:rPr>
+          <w:rFonts w:ascii="Arial" w:hAnsi="Arial" w:cs="Arial"/>
+          <w:sz w:val="22"/>
+          <w:szCs w:val="22"/>
+        </w:rPr>
+        <w:t>gpt-3.5-binary-default-10-1</w:t>
+      </w:r>
+      <w:r>
+        <w:rPr>
+          <w:rFonts w:ascii="Arial" w:hAnsi="Arial" w:cs="Arial"/>
+          <w:sz w:val="22"/>
+          <w:szCs w:val="22"/>
+        </w:rPr>
+        <w:t>.</w:t>
       </w:r>
       <w:r>
         <w:rPr>
@@ -12592,54 +12458,8 @@
           <w:sz w:val="22"/>
           <w:szCs w:val="22"/>
         </w:rPr>
-        <w:t xml:space="preserve">well today is </w:t>
-      </w:r>
-      <w:proofErr w:type="spellStart"/>
-      <w:r>
-        <w:rPr>
-          <w:rFonts w:ascii="Arial" w:hAnsi="Arial" w:cs="Arial"/>
-          <w:i/>
-          <w:iCs/>
-          <w:sz w:val="22"/>
-          <w:szCs w:val="22"/>
-        </w:rPr>
-        <w:t>gonna</w:t>
-      </w:r>
-      <w:proofErr w:type="spellEnd"/>
-      <w:r>
-        <w:rPr>
-          <w:rFonts w:ascii="Arial" w:hAnsi="Arial" w:cs="Arial"/>
-          <w:i/>
-          <w:iCs/>
-          <w:sz w:val="22"/>
-          <w:szCs w:val="22"/>
-        </w:rPr>
-        <w:t xml:space="preserve"> be a great day </w:t>
-      </w:r>
-      <w:proofErr w:type="spellStart"/>
-      <w:proofErr w:type="gramStart"/>
-      <w:r>
-        <w:rPr>
-          <w:rFonts w:ascii="Arial" w:hAnsi="Arial" w:cs="Arial"/>
-          <w:i/>
-          <w:iCs/>
-          <w:sz w:val="22"/>
-          <w:szCs w:val="22"/>
-        </w:rPr>
-        <w:t>ðŸ‘</w:t>
-      </w:r>
-      <w:proofErr w:type="gramEnd"/>
-      <w:r>
-        <w:rPr>
-          <w:rFonts w:ascii="Arial" w:hAnsi="Arial" w:cs="Arial"/>
-          <w:i/>
-          <w:iCs/>
-          <w:sz w:val="22"/>
-          <w:szCs w:val="22"/>
-        </w:rPr>
-        <w:t>Œ</w:t>
-      </w:r>
-      <w:proofErr w:type="spellEnd"/>
+        <w:t>well today is gonna be a great day ðŸ‘Œ</w:t>
+      </w:r>
     </w:p>
     <w:p>
       <w:pPr>
@@ -12900,36 +12720,8 @@
           <w:sz w:val="22"/>
           <w:szCs w:val="22"/>
         </w:rPr>
-        <w:t xml:space="preserve">Halfway </w:t>
-      </w:r>
-      <w:proofErr w:type="spellStart"/>
-      <w:r>
-        <w:rPr>
-          <w:rFonts w:ascii="Arial" w:hAnsi="Arial" w:cs="Arial"/>
-          <w:sz w:val="22"/>
-          <w:szCs w:val="22"/>
-        </w:rPr>
-        <w:t>thorough</w:t>
-      </w:r>
-      <w:proofErr w:type="spellEnd"/>
-      <w:r>
-        <w:rPr>
-          <w:rFonts w:ascii="Arial" w:hAnsi="Arial" w:cs="Arial"/>
-          <w:sz w:val="22"/>
-          <w:szCs w:val="22"/>
-        </w:rPr>
-        <w:t xml:space="preserve"> my workday ... </w:t>
-      </w:r>
-      <w:proofErr w:type="spellStart"/>
-      <w:r>
-        <w:rPr>
-          <w:rFonts w:ascii="Arial" w:hAnsi="Arial" w:cs="Arial"/>
-          <w:sz w:val="22"/>
-          <w:szCs w:val="22"/>
-        </w:rPr>
-        <w:t>Woooo</w:t>
-      </w:r>
-      <w:proofErr w:type="spellEnd"/>
+        <w:t>Halfway thorough my workday ... Woooo</w:t>
+      </w:r>
     </w:p>
     <w:p>
       <w:pPr>
@@ -13090,7 +12882,23 @@
           <w:sz w:val="22"/>
           <w:szCs w:val="22"/>
         </w:rPr>
-        <w:t xml:space="preserve">2024-08-01_13-34 and </w:t>
+        <w:t>gpt-3.5-binary-default-10-1</w:t>
+      </w:r>
+      <w:r>
+        <w:rPr>
+          <w:rFonts w:ascii="Arial" w:hAnsi="Arial" w:cs="Arial"/>
+          <w:sz w:val="22"/>
+          <w:szCs w:val="22"/>
+        </w:rPr>
+        <w:t xml:space="preserve"> </w:t>
+      </w:r>
+      <w:r>
+        <w:rPr>
+          <w:rFonts w:ascii="Arial" w:hAnsi="Arial" w:cs="Arial"/>
+          <w:sz w:val="22"/>
+          <w:szCs w:val="22"/>
+        </w:rPr>
+        <w:t xml:space="preserve">and </w:t>
       </w:r>
       <w:r>
         <w:rPr>
@@ -13209,119 +13017,7 @@
           <w:szCs w:val="22"/>
         </w:rPr>
         <w:lastRenderedPageBreak/>
-        <w:t xml:space="preserve">ruling party in </w:t>
-      </w:r>
-      <w:proofErr w:type="spellStart"/>
-      <w:r>
-        <w:rPr>
-          <w:rFonts w:ascii="Arial" w:hAnsi="Arial" w:cs="Arial"/>
-          <w:i/>
-          <w:iCs/>
-          <w:sz w:val="22"/>
-          <w:szCs w:val="22"/>
-        </w:rPr>
-        <w:t>power#central#state#misusing</w:t>
-      </w:r>
-      <w:proofErr w:type="spellEnd"/>
-      <w:r>
-        <w:rPr>
-          <w:rFonts w:ascii="Arial" w:hAnsi="Arial" w:cs="Arial"/>
-          <w:i/>
-          <w:iCs/>
-          <w:sz w:val="22"/>
-          <w:szCs w:val="22"/>
-        </w:rPr>
-        <w:t xml:space="preserve"> their </w:t>
-      </w:r>
-      <w:proofErr w:type="spellStart"/>
-      <w:r>
-        <w:rPr>
-          <w:rFonts w:ascii="Arial" w:hAnsi="Arial" w:cs="Arial"/>
-          <w:i/>
-          <w:iCs/>
-          <w:sz w:val="22"/>
-          <w:szCs w:val="22"/>
-        </w:rPr>
-        <w:t>power#PM</w:t>
-      </w:r>
-      <w:proofErr w:type="spellEnd"/>
-      <w:r>
-        <w:rPr>
-          <w:rFonts w:ascii="Arial" w:hAnsi="Arial" w:cs="Arial"/>
-          <w:i/>
-          <w:iCs/>
-          <w:sz w:val="22"/>
-          <w:szCs w:val="22"/>
-        </w:rPr>
-        <w:t xml:space="preserve"> speaking only in foreign </w:t>
-      </w:r>
-      <w:proofErr w:type="spellStart"/>
-      <w:r>
-        <w:rPr>
-          <w:rFonts w:ascii="Arial" w:hAnsi="Arial" w:cs="Arial"/>
-          <w:i/>
-          <w:iCs/>
-          <w:sz w:val="22"/>
-          <w:szCs w:val="22"/>
-        </w:rPr>
-        <w:t>parliment#pm</w:t>
-      </w:r>
-      <w:proofErr w:type="spellEnd"/>
-      <w:r>
-        <w:rPr>
-          <w:rFonts w:ascii="Arial" w:hAnsi="Arial" w:cs="Arial"/>
-          <w:i/>
-          <w:iCs/>
-          <w:sz w:val="22"/>
-          <w:szCs w:val="22"/>
-        </w:rPr>
-        <w:t xml:space="preserve"> to visit </w:t>
-      </w:r>
-      <w:proofErr w:type="spellStart"/>
-      <w:proofErr w:type="gramStart"/>
-      <w:r>
-        <w:rPr>
-          <w:rFonts w:ascii="Arial" w:hAnsi="Arial" w:cs="Arial"/>
-          <w:i/>
-          <w:iCs/>
-          <w:sz w:val="22"/>
-          <w:szCs w:val="22"/>
-        </w:rPr>
-        <w:t>out side</w:t>
-      </w:r>
-      <w:proofErr w:type="spellEnd"/>
-      <w:proofErr w:type="gramEnd"/>
-      <w:r>
-        <w:rPr>
-          <w:rFonts w:ascii="Arial" w:hAnsi="Arial" w:cs="Arial"/>
-          <w:i/>
-          <w:iCs/>
-          <w:sz w:val="22"/>
-          <w:szCs w:val="22"/>
-        </w:rPr>
-        <w:t xml:space="preserve"> </w:t>
-      </w:r>
-      <w:proofErr w:type="spellStart"/>
-      <w:r>
-        <w:rPr>
-          <w:rFonts w:ascii="Arial" w:hAnsi="Arial" w:cs="Arial"/>
-          <w:i/>
-          <w:iCs/>
-          <w:sz w:val="22"/>
-          <w:szCs w:val="22"/>
-        </w:rPr>
-        <w:t>india</w:t>
-      </w:r>
-      <w:proofErr w:type="spellEnd"/>
-      <w:r>
-        <w:rPr>
-          <w:rFonts w:ascii="Arial" w:hAnsi="Arial" w:cs="Arial"/>
-          <w:i/>
-          <w:iCs/>
-          <w:sz w:val="22"/>
-          <w:szCs w:val="22"/>
-        </w:rPr>
-        <w:t xml:space="preserve"> during session</w:t>
+        <w:t>ruling party in power#central#state#misusing their power#PM speaking only in foreign parliment#pm to visit out side india during session</w:t>
       </w:r>
     </w:p>
     <w:p>
@@ -13371,7 +13067,15 @@
           <w:sz w:val="22"/>
           <w:szCs w:val="22"/>
         </w:rPr>
-        <w:t xml:space="preserve"> 2024-08-07_11-31</w:t>
+        <w:t xml:space="preserve"> </w:t>
+      </w:r>
+      <w:r>
+        <w:rPr>
+          <w:rFonts w:ascii="Arial" w:hAnsi="Arial" w:cs="Arial"/>
+          <w:sz w:val="22"/>
+          <w:szCs w:val="22"/>
+        </w:rPr>
+        <w:t>gpt-4-binary-default-10-1</w:t>
       </w:r>
       <w:r>
         <w:rPr>
@@ -13451,7 +13155,31 @@
           <w:sz w:val="22"/>
           <w:szCs w:val="22"/>
         </w:rPr>
-        <w:t xml:space="preserve">When looking at this post in GPT-3.5 evaluations, it was absolutely incorrect in 2024-08-01_13-34 and only 1 out of 100 runs in the set 2024-08-01_16-10 classified it as non-ironic. This further highlights that </w:t>
+        <w:t xml:space="preserve">When looking at this post in GPT-3.5 evaluations, it was absolutely incorrect in </w:t>
+      </w:r>
+      <w:r>
+        <w:rPr>
+          <w:rFonts w:ascii="Arial" w:hAnsi="Arial" w:cs="Arial"/>
+          <w:sz w:val="22"/>
+          <w:szCs w:val="22"/>
+        </w:rPr>
+        <w:t>gpt-3.5-binary-default-10-1</w:t>
+      </w:r>
+      <w:r>
+        <w:rPr>
+          <w:rFonts w:ascii="Arial" w:hAnsi="Arial" w:cs="Arial"/>
+          <w:sz w:val="22"/>
+          <w:szCs w:val="22"/>
+        </w:rPr>
+        <w:t xml:space="preserve"> </w:t>
+      </w:r>
+      <w:r>
+        <w:rPr>
+          <w:rFonts w:ascii="Arial" w:hAnsi="Arial" w:cs="Arial"/>
+          <w:sz w:val="22"/>
+          <w:szCs w:val="22"/>
+        </w:rPr>
+        <w:t xml:space="preserve">and only 1 out of 100 runs in the set 2024-08-01_16-10 classified it as non-ironic. This further highlights that </w:t>
       </w:r>
       <w:r>
         <w:rPr>
@@ -13489,41 +13217,7 @@
           <w:sz w:val="22"/>
           <w:szCs w:val="22"/>
         </w:rPr>
-        <w:t xml:space="preserve">@user lol how and what is a </w:t>
-      </w:r>
-      <w:proofErr w:type="spellStart"/>
-      <w:proofErr w:type="gramStart"/>
-      <w:r>
-        <w:rPr>
-          <w:rFonts w:ascii="Arial" w:hAnsi="Arial" w:cs="Arial"/>
-          <w:i/>
-          <w:iCs/>
-          <w:sz w:val="22"/>
-          <w:szCs w:val="22"/>
-        </w:rPr>
-        <w:t>cthulhu</w:t>
-      </w:r>
-      <w:proofErr w:type="spellEnd"/>
-      <w:r>
-        <w:rPr>
-          <w:rFonts w:ascii="Arial" w:hAnsi="Arial" w:cs="Arial"/>
-          <w:i/>
-          <w:iCs/>
-          <w:sz w:val="22"/>
-          <w:szCs w:val="22"/>
-        </w:rPr>
-        <w:t xml:space="preserve"> ??</w:t>
-      </w:r>
-      <w:proofErr w:type="gramEnd"/>
-      <w:r>
-        <w:rPr>
-          <w:rFonts w:ascii="Arial" w:hAnsi="Arial" w:cs="Arial"/>
-          <w:i/>
-          <w:iCs/>
-          <w:sz w:val="22"/>
-          <w:szCs w:val="22"/>
-        </w:rPr>
-        <w:t xml:space="preserve"> Funny autocorrect so helpful</w:t>
+        <w:t>@user lol how and what is a cthulhu ?? Funny autocorrect so helpful</w:t>
       </w:r>
     </w:p>
     <w:p>
@@ -13605,25 +13299,7 @@
           <w:sz w:val="22"/>
           <w:szCs w:val="22"/>
         </w:rPr>
-        <w:t xml:space="preserve"> ironically praising the autocorrect feature for likely correcting a word into “</w:t>
-      </w:r>
-      <w:proofErr w:type="spellStart"/>
-      <w:r>
-        <w:rPr>
-          <w:rFonts w:ascii="Arial" w:hAnsi="Arial" w:cs="Arial"/>
-          <w:sz w:val="22"/>
-          <w:szCs w:val="22"/>
-        </w:rPr>
-        <w:t>cthulhu</w:t>
-      </w:r>
-      <w:proofErr w:type="spellEnd"/>
-      <w:r>
-        <w:rPr>
-          <w:rFonts w:ascii="Arial" w:hAnsi="Arial" w:cs="Arial"/>
-          <w:sz w:val="22"/>
-          <w:szCs w:val="22"/>
-        </w:rPr>
-        <w:t>”, a term unbeknownst to the post author.</w:t>
+        <w:t xml:space="preserve"> ironically praising the autocorrect feature for likely correcting a word into “cthulhu”, a term unbeknownst to the post author.</w:t>
       </w:r>
       <w:r>
         <w:rPr>
@@ -13753,7 +13429,15 @@
           <w:sz w:val="22"/>
           <w:szCs w:val="22"/>
         </w:rPr>
-        <w:t xml:space="preserve"> of 2024-08-07_11-31</w:t>
+        <w:t xml:space="preserve"> of </w:t>
+      </w:r>
+      <w:r>
+        <w:rPr>
+          <w:rFonts w:ascii="Arial" w:hAnsi="Arial" w:cs="Arial"/>
+          <w:sz w:val="22"/>
+          <w:szCs w:val="22"/>
+        </w:rPr>
+        <w:t>gpt-4-binary-default-10-1</w:t>
       </w:r>
       <w:r>
         <w:rPr>
@@ -13815,29 +13499,7 @@
           <w:sz w:val="22"/>
           <w:szCs w:val="22"/>
         </w:rPr>
-        <w:t xml:space="preserve">Pulis turned down #NUFC cos he wants to spend a load of money on </w:t>
-      </w:r>
-      <w:proofErr w:type="gramStart"/>
-      <w:r>
-        <w:rPr>
-          <w:rFonts w:ascii="Arial" w:hAnsi="Arial" w:cs="Arial"/>
-          <w:i/>
-          <w:iCs/>
-          <w:sz w:val="22"/>
-          <w:szCs w:val="22"/>
-        </w:rPr>
-        <w:t>30 year old</w:t>
-      </w:r>
-      <w:proofErr w:type="gramEnd"/>
-      <w:r>
-        <w:rPr>
-          <w:rFonts w:ascii="Arial" w:hAnsi="Arial" w:cs="Arial"/>
-          <w:i/>
-          <w:iCs/>
-          <w:sz w:val="22"/>
-          <w:szCs w:val="22"/>
-        </w:rPr>
-        <w:t xml:space="preserve"> journeymen. Parish wouldn't let him &amp; neither would MA. #cpfc</w:t>
+        <w:t>Pulis turned down #NUFC cos he wants to spend a load of money on 30 year old journeymen. Parish wouldn't let him &amp; neither would MA. #cpfc</w:t>
       </w:r>
     </w:p>
     <w:p>
@@ -13887,7 +13549,23 @@
           <w:sz w:val="22"/>
           <w:szCs w:val="22"/>
         </w:rPr>
-        <w:t xml:space="preserve"> considered ironic by 5 out of 10 evaluations in 2024-08-07_11-31 and 2024-08-09_10-21, and by 48 out of 100 evaluations in 2024-08-02_14-5. </w:t>
+        <w:t xml:space="preserve"> considered ironic by 5 out of 10 evaluations in </w:t>
+      </w:r>
+      <w:r>
+        <w:rPr>
+          <w:rFonts w:ascii="Arial" w:hAnsi="Arial" w:cs="Arial"/>
+          <w:sz w:val="22"/>
+          <w:szCs w:val="22"/>
+        </w:rPr>
+        <w:t>gpt-4-binary-default-10-1</w:t>
+      </w:r>
+      <w:r>
+        <w:rPr>
+          <w:rFonts w:ascii="Arial" w:hAnsi="Arial" w:cs="Arial"/>
+          <w:sz w:val="22"/>
+          <w:szCs w:val="22"/>
+        </w:rPr>
+        <w:t xml:space="preserve"> and 2024-08-09_10-21, and by 48 out of 100 evaluations in 2024-08-02_14-5. </w:t>
       </w:r>
       <w:r>
         <w:rPr>
@@ -13905,29 +13583,7 @@
           <w:sz w:val="22"/>
           <w:szCs w:val="22"/>
         </w:rPr>
-        <w:t xml:space="preserve">he wants to spend a load of money on </w:t>
-      </w:r>
-      <w:proofErr w:type="gramStart"/>
-      <w:r>
-        <w:rPr>
-          <w:rFonts w:ascii="Arial" w:hAnsi="Arial" w:cs="Arial"/>
-          <w:i/>
-          <w:iCs/>
-          <w:sz w:val="22"/>
-          <w:szCs w:val="22"/>
-        </w:rPr>
-        <w:t>30 year old</w:t>
-      </w:r>
-      <w:proofErr w:type="gramEnd"/>
-      <w:r>
-        <w:rPr>
-          <w:rFonts w:ascii="Arial" w:hAnsi="Arial" w:cs="Arial"/>
-          <w:i/>
-          <w:iCs/>
-          <w:sz w:val="22"/>
-          <w:szCs w:val="22"/>
-        </w:rPr>
-        <w:t xml:space="preserve"> journeymen</w:t>
+        <w:t>he wants to spend a load of money on 30 year old journeymen</w:t>
       </w:r>
       <w:r>
         <w:rPr>
@@ -14043,25 +13699,7 @@
           <w:sz w:val="22"/>
           <w:szCs w:val="22"/>
         </w:rPr>
-        <w:t>My secret name is lizard squad. I like to ruin people's fun time. Follow and rt to a billion and you'll have fun. #</w:t>
-      </w:r>
-      <w:proofErr w:type="gramStart"/>
-      <w:r>
-        <w:rPr>
-          <w:rFonts w:ascii="Arial" w:hAnsi="Arial" w:cs="Arial"/>
-          <w:sz w:val="22"/>
-          <w:szCs w:val="22"/>
-        </w:rPr>
-        <w:t>psn  #</w:t>
-      </w:r>
-      <w:proofErr w:type="gramEnd"/>
-      <w:r>
-        <w:rPr>
-          <w:rFonts w:ascii="Arial" w:hAnsi="Arial" w:cs="Arial"/>
-          <w:sz w:val="22"/>
-          <w:szCs w:val="22"/>
-        </w:rPr>
-        <w:t>giveitup</w:t>
+        <w:t>My secret name is lizard squad. I like to ruin people's fun time. Follow and rt to a billion and you'll have fun. #psn  #giveitup</w:t>
       </w:r>
     </w:p>
     <w:p>
@@ -15397,29 +15035,7 @@
           <w:sz w:val="22"/>
           <w:szCs w:val="22"/>
         </w:rPr>
-        <w:t xml:space="preserve">Oversleeping is the </w:t>
-      </w:r>
-      <w:proofErr w:type="spellStart"/>
-      <w:r>
-        <w:rPr>
-          <w:rFonts w:ascii="Arial" w:hAnsi="Arial" w:cs="Arial"/>
-          <w:i/>
-          <w:iCs/>
-          <w:sz w:val="22"/>
-          <w:szCs w:val="22"/>
-        </w:rPr>
-        <w:t>bestttt</w:t>
-      </w:r>
-      <w:proofErr w:type="spellEnd"/>
-      <w:r>
-        <w:rPr>
-          <w:rFonts w:ascii="Arial" w:hAnsi="Arial" w:cs="Arial"/>
-          <w:i/>
-          <w:iCs/>
-          <w:sz w:val="22"/>
-          <w:szCs w:val="22"/>
-        </w:rPr>
-        <w:t>.</w:t>
+        <w:t>Oversleeping is the bestttt.</w:t>
       </w:r>
     </w:p>
     <w:p>
@@ -15920,7 +15536,31 @@
           <w:sz w:val="22"/>
           <w:szCs w:val="22"/>
         </w:rPr>
-        <w:t xml:space="preserve"> in 2024-08-01_13-34 with 0.57, it has slightly improved and gotten close</w:t>
+        <w:t xml:space="preserve"> in </w:t>
+      </w:r>
+      <w:r>
+        <w:rPr>
+          <w:rFonts w:ascii="Arial" w:hAnsi="Arial" w:cs="Arial"/>
+          <w:sz w:val="22"/>
+          <w:szCs w:val="22"/>
+        </w:rPr>
+        <w:t>gpt-3.5-binary-default-10-1</w:t>
+      </w:r>
+      <w:r>
+        <w:rPr>
+          <w:rFonts w:ascii="Arial" w:hAnsi="Arial" w:cs="Arial"/>
+          <w:sz w:val="22"/>
+          <w:szCs w:val="22"/>
+        </w:rPr>
+        <w:t xml:space="preserve"> </w:t>
+      </w:r>
+      <w:r>
+        <w:rPr>
+          <w:rFonts w:ascii="Arial" w:hAnsi="Arial" w:cs="Arial"/>
+          <w:sz w:val="22"/>
+          <w:szCs w:val="22"/>
+        </w:rPr>
+        <w:t>with 0.57, it has slightly improved and gotten close</w:t>
       </w:r>
       <w:r>
         <w:rPr>
@@ -16336,7 +15976,15 @@
           <w:sz w:val="22"/>
           <w:szCs w:val="22"/>
         </w:rPr>
-        <w:t>2024-08-01_13-34.</w:t>
+        <w:t>gpt-3.5-binary-default-10-1</w:t>
+      </w:r>
+      <w:r>
+        <w:rPr>
+          <w:rFonts w:ascii="Arial" w:hAnsi="Arial" w:cs="Arial"/>
+          <w:sz w:val="22"/>
+          <w:szCs w:val="22"/>
+        </w:rPr>
+        <w:t>.</w:t>
       </w:r>
       <w:r>
         <w:rPr>
@@ -16975,7 +16623,23 @@
           <w:sz w:val="22"/>
           <w:szCs w:val="22"/>
         </w:rPr>
-        <w:t xml:space="preserve"> in 2024-08-07_11-31.</w:t>
+        <w:t xml:space="preserve"> in </w:t>
+      </w:r>
+      <w:r>
+        <w:rPr>
+          <w:rFonts w:ascii="Arial" w:hAnsi="Arial" w:cs="Arial"/>
+          <w:sz w:val="22"/>
+          <w:szCs w:val="22"/>
+        </w:rPr>
+        <w:t>gpt-4-binary-default-10-1</w:t>
+      </w:r>
+      <w:r>
+        <w:rPr>
+          <w:rFonts w:ascii="Arial" w:hAnsi="Arial" w:cs="Arial"/>
+          <w:sz w:val="22"/>
+          <w:szCs w:val="22"/>
+        </w:rPr>
+        <w:t>.</w:t>
       </w:r>
       <w:r>
         <w:rPr>
@@ -17015,7 +16679,23 @@
           <w:sz w:val="22"/>
           <w:szCs w:val="22"/>
         </w:rPr>
-        <w:t xml:space="preserve">this set and 2024-08-07_11-31, except </w:t>
+        <w:t xml:space="preserve">this set and </w:t>
+      </w:r>
+      <w:r>
+        <w:rPr>
+          <w:rFonts w:ascii="Arial" w:hAnsi="Arial" w:cs="Arial"/>
+          <w:sz w:val="22"/>
+          <w:szCs w:val="22"/>
+        </w:rPr>
+        <w:t>gpt-4-binary-default-10-1</w:t>
+      </w:r>
+      <w:r>
+        <w:rPr>
+          <w:rFonts w:ascii="Arial" w:hAnsi="Arial" w:cs="Arial"/>
+          <w:sz w:val="22"/>
+          <w:szCs w:val="22"/>
+        </w:rPr>
+        <w:t xml:space="preserve">, except </w:t>
       </w:r>
       <w:r>
         <w:rPr>
@@ -17231,7 +16911,15 @@
           <w:sz w:val="22"/>
           <w:szCs w:val="22"/>
         </w:rPr>
-        <w:t xml:space="preserve">2024-08-07_11-31 have been </w:t>
+        <w:t>gpt-4-binary-default-10-1</w:t>
+      </w:r>
+      <w:r>
+        <w:rPr>
+          <w:rFonts w:ascii="Arial" w:hAnsi="Arial" w:cs="Arial"/>
+          <w:sz w:val="22"/>
+          <w:szCs w:val="22"/>
+        </w:rPr>
+        <w:t xml:space="preserve"> have been </w:t>
       </w:r>
       <w:r>
         <w:rPr>
@@ -17423,15 +17111,23 @@
           <w:sz w:val="22"/>
           <w:szCs w:val="22"/>
         </w:rPr>
-        <w:t xml:space="preserve"> run is a row that was consistent in 2024-08-07_11-3</w:t>
-      </w:r>
-      <w:r>
-        <w:rPr>
-          <w:rFonts w:ascii="Arial" w:hAnsi="Arial" w:cs="Arial"/>
-          <w:sz w:val="22"/>
-          <w:szCs w:val="22"/>
-        </w:rPr>
-        <w:t xml:space="preserve">1, with the following correct/wrong classifications: 10/0, </w:t>
+        <w:t xml:space="preserve"> run is a row that was consistent in </w:t>
+      </w:r>
+      <w:r>
+        <w:rPr>
+          <w:rFonts w:ascii="Arial" w:hAnsi="Arial" w:cs="Arial"/>
+          <w:sz w:val="22"/>
+          <w:szCs w:val="22"/>
+        </w:rPr>
+        <w:t>gpt-4-binary-default-10-1</w:t>
+      </w:r>
+      <w:r>
+        <w:rPr>
+          <w:rFonts w:ascii="Arial" w:hAnsi="Arial" w:cs="Arial"/>
+          <w:sz w:val="22"/>
+          <w:szCs w:val="22"/>
+        </w:rPr>
+        <w:t xml:space="preserve">, with the following correct/wrong classifications: 10/0, </w:t>
       </w:r>
       <w:r>
         <w:rPr>
@@ -17495,25 +17191,7 @@
           <w:sz w:val="22"/>
           <w:szCs w:val="22"/>
         </w:rPr>
-        <w:t xml:space="preserve">influences not just the margins around the </w:t>
-      </w:r>
-      <w:proofErr w:type="gramStart"/>
-      <w:r>
-        <w:rPr>
-          <w:rFonts w:ascii="Arial" w:hAnsi="Arial" w:cs="Arial"/>
-          <w:sz w:val="22"/>
-          <w:szCs w:val="22"/>
-        </w:rPr>
-        <w:t>threshold, but</w:t>
-      </w:r>
-      <w:proofErr w:type="gramEnd"/>
-      <w:r>
-        <w:rPr>
-          <w:rFonts w:ascii="Arial" w:hAnsi="Arial" w:cs="Arial"/>
-          <w:sz w:val="22"/>
-          <w:szCs w:val="22"/>
-        </w:rPr>
-        <w:t xml:space="preserve"> can sometimes cause </w:t>
+        <w:t xml:space="preserve">influences not just the margins around the threshold, but can sometimes cause </w:t>
       </w:r>
       <w:r>
         <w:rPr>
@@ -17642,7 +17320,15 @@
           <w:sz w:val="22"/>
           <w:szCs w:val="22"/>
         </w:rPr>
-        <w:t xml:space="preserve"> Thus, while interesting insights have been gained, the “no detector” runs overall are not an improvement over the base prompt.</w:t>
+        <w:t xml:space="preserve"> Thus, while interesting insights have been gained, the “no detector” runs overall are not an improvement over the base prompt</w:t>
+      </w:r>
+      <w:r>
+        <w:rPr>
+          <w:rFonts w:ascii="Arial" w:hAnsi="Arial" w:cs="Arial"/>
+          <w:sz w:val="22"/>
+          <w:szCs w:val="22"/>
+        </w:rPr>
+        <w:t xml:space="preserve"> for GPT-3.5 as well as GPT-4.</w:t>
       </w:r>
     </w:p>
     <w:p>
@@ -17668,47 +17354,7 @@
           <w:sz w:val="28"/>
           <w:szCs w:val="28"/>
         </w:rPr>
-        <w:t>.</w:t>
-      </w:r>
-      <w:r>
-        <w:rPr>
-          <w:rFonts w:ascii="Arial" w:hAnsi="Arial" w:cs="Arial"/>
-          <w:sz w:val="28"/>
-          <w:szCs w:val="28"/>
-        </w:rPr>
-        <w:t>3</w:t>
-      </w:r>
-      <w:r>
-        <w:rPr>
-          <w:rFonts w:ascii="Arial" w:hAnsi="Arial" w:cs="Arial"/>
-          <w:sz w:val="28"/>
-          <w:szCs w:val="28"/>
-        </w:rPr>
-        <w:t xml:space="preserve"> Sub prompt </w:t>
-      </w:r>
-      <w:r>
-        <w:rPr>
-          <w:rFonts w:ascii="Arial" w:hAnsi="Arial" w:cs="Arial"/>
-          <w:sz w:val="28"/>
-          <w:szCs w:val="28"/>
-        </w:rPr>
-        <w:t>2</w:t>
-      </w:r>
-      <w:r>
-        <w:rPr>
-          <w:rFonts w:ascii="Arial" w:hAnsi="Arial" w:cs="Arial"/>
-          <w:sz w:val="28"/>
-          <w:szCs w:val="28"/>
-        </w:rPr>
-        <w:t xml:space="preserve">: </w:t>
-      </w:r>
-      <w:r>
-        <w:rPr>
-          <w:rFonts w:ascii="Arial" w:hAnsi="Arial" w:cs="Arial"/>
-          <w:sz w:val="28"/>
-          <w:szCs w:val="28"/>
-        </w:rPr>
-        <w:t>Yes/No answer prompt</w:t>
+        <w:t>.3 Sub prompt 2: Yes/No answer prompt</w:t>
       </w:r>
     </w:p>
     <w:p>
@@ -18045,9 +17691,9 @@
         </w:rPr>
         <w:lastRenderedPageBreak/>
         <w:drawing>
-          <wp:inline distT="0" distB="0" distL="0" distR="0" wp14:anchorId="3DF95EB1" wp14:editId="06281671">
-            <wp:extent cx="4053840" cy="3040380"/>
-            <wp:effectExtent l="0" t="0" r="3810" b="7620"/>
+          <wp:inline distT="0" distB="0" distL="0" distR="0" wp14:anchorId="3DF95EB1" wp14:editId="3649CF49">
+            <wp:extent cx="4450080" cy="3337560"/>
+            <wp:effectExtent l="0" t="0" r="7620" b="0"/>
             <wp:docPr id="12848982" name="Picture 1" descr="A graph of a number of values&#10;&#10;Description automatically generated"/>
             <wp:cNvGraphicFramePr>
               <a:graphicFrameLocks xmlns:a="http://schemas.openxmlformats.org/drawingml/2006/main" noChangeAspect="1"/>
@@ -18074,7 +17720,7 @@
                   <pic:spPr>
                     <a:xfrm>
                       <a:off x="0" y="0"/>
-                      <a:ext cx="4053840" cy="3040380"/>
+                      <a:ext cx="4450080" cy="3337560"/>
                     </a:xfrm>
                     <a:prstGeom prst="rect">
                       <a:avLst/>
@@ -18289,8 +17935,8 @@
           <w:szCs w:val="22"/>
         </w:rPr>
         <w:drawing>
-          <wp:inline distT="0" distB="0" distL="0" distR="0" wp14:anchorId="0345819B" wp14:editId="50BC6690">
-            <wp:extent cx="4714240" cy="3535680"/>
+          <wp:inline distT="0" distB="0" distL="0" distR="0" wp14:anchorId="0345819B" wp14:editId="60A0A08B">
+            <wp:extent cx="4612640" cy="3459480"/>
             <wp:effectExtent l="0" t="0" r="0" b="7620"/>
             <wp:docPr id="244281106" name="Picture 2" descr="A graph of a number of blue bars&#10;&#10;Description automatically generated"/>
             <wp:cNvGraphicFramePr>
@@ -18318,7 +17964,7 @@
                   <pic:spPr>
                     <a:xfrm>
                       <a:off x="0" y="0"/>
-                      <a:ext cx="4717831" cy="3538373"/>
+                      <a:ext cx="4616811" cy="3462608"/>
                     </a:xfrm>
                     <a:prstGeom prst="rect">
                       <a:avLst/>
@@ -18368,8 +18014,11 @@
     </w:p>
     <w:p>
       <w:pPr>
-        <w:rPr>
-          <w:vertAlign w:val="subscript"/>
+        <w:jc w:val="both"/>
+        <w:rPr>
+          <w:rFonts w:ascii="Arial" w:hAnsi="Arial" w:cs="Arial"/>
+          <w:sz w:val="22"/>
+          <w:szCs w:val="22"/>
         </w:rPr>
       </w:pPr>
       <w:r>
@@ -18378,7 +18027,112 @@
           <w:sz w:val="22"/>
           <w:szCs w:val="22"/>
         </w:rPr>
-        <w:t>4.2 Other LLMs</w:t>
+        <w:t xml:space="preserve">The standard deviation is about equal for each metric, whereas in </w:t>
+      </w:r>
+      <w:r>
+        <w:rPr>
+          <w:rFonts w:ascii="Arial" w:hAnsi="Arial" w:cs="Arial"/>
+          <w:sz w:val="22"/>
+          <w:szCs w:val="22"/>
+        </w:rPr>
+        <w:t>gpt-3.5-binary-default-10-1</w:t>
+      </w:r>
+      <w:r>
+        <w:rPr>
+          <w:rFonts w:ascii="Arial" w:hAnsi="Arial" w:cs="Arial"/>
+          <w:sz w:val="22"/>
+          <w:szCs w:val="22"/>
+        </w:rPr>
+        <w:t>, deviation was significantly higher on the false positives and true negatives.</w:t>
+      </w:r>
+      <w:r>
+        <w:rPr>
+          <w:rFonts w:ascii="Arial" w:hAnsi="Arial" w:cs="Arial"/>
+          <w:sz w:val="22"/>
+          <w:szCs w:val="22"/>
+        </w:rPr>
+        <w:t xml:space="preserve"> </w:t>
+      </w:r>
+      <w:r>
+        <w:rPr>
+          <w:rFonts w:ascii="Arial" w:hAnsi="Arial" w:cs="Arial"/>
+          <w:sz w:val="22"/>
+          <w:szCs w:val="22"/>
+        </w:rPr>
+        <w:t xml:space="preserve">This shift indicates that there is more variation, and about an equal amount of it, for both positive and negative </w:t>
+      </w:r>
+      <w:r>
+        <w:rPr>
+          <w:rFonts w:ascii="Arial" w:hAnsi="Arial" w:cs="Arial"/>
+          <w:sz w:val="22"/>
+          <w:szCs w:val="22"/>
+        </w:rPr>
+        <w:lastRenderedPageBreak/>
+        <w:t>labelings.  There is a large increase in true negatives as well as false negatives, and a decline in both true positives and false positives. However, GPT-3.5 now correctly identifies true negatives most of the time, whereas using the default prompt (seen in Figure 2), false positives far outnumbered the true negatives. The phrasing of the prompt has thus resulted in an almost equal capability of identifying irony and non-irony in the main dataset, and an average correct evaluation of about 2/3 of all rows. This is further reflected in the consistency scores. 79 out of 100 rows are consistent, with 59 consistently correct (28 irony, 31 non-irony) and 20 consistently incorrect (10 irony, 10 non-irony) evaluations. The contested rows are separated into 11 ironic and 10 non-ironic rows. These scores show a remarkable balance in every metric, indicating that GPT-3.5’s irony and non-irony detection are about equal for this phrasing of the prompt and dataset.</w:t>
+      </w:r>
+      <w:r>
+        <w:rPr>
+          <w:rFonts w:ascii="Arial" w:hAnsi="Arial" w:cs="Arial"/>
+          <w:sz w:val="22"/>
+          <w:szCs w:val="22"/>
+        </w:rPr>
+        <w:t xml:space="preserve"> Compared to the main prompt run on this dataset, this sub prompt introduces a change in behavior coming in the form of a </w:t>
+      </w:r>
+      <w:r>
+        <w:rPr>
+          <w:rFonts w:ascii="Arial" w:hAnsi="Arial" w:cs="Arial"/>
+          <w:sz w:val="22"/>
+          <w:szCs w:val="22"/>
+        </w:rPr>
+        <w:t xml:space="preserve">significantly </w:t>
+      </w:r>
+      <w:r>
+        <w:rPr>
+          <w:rFonts w:ascii="Arial" w:hAnsi="Arial" w:cs="Arial"/>
+          <w:sz w:val="22"/>
+          <w:szCs w:val="22"/>
+        </w:rPr>
+        <w:t>better recognition of non-irony</w:t>
+      </w:r>
+      <w:r>
+        <w:rPr>
+          <w:rFonts w:ascii="Arial" w:hAnsi="Arial" w:cs="Arial"/>
+          <w:sz w:val="22"/>
+          <w:szCs w:val="22"/>
+        </w:rPr>
+        <w:t xml:space="preserve"> (which is even better than its irony detection)</w:t>
+      </w:r>
+      <w:r>
+        <w:rPr>
+          <w:rFonts w:ascii="Arial" w:hAnsi="Arial" w:cs="Arial"/>
+          <w:sz w:val="22"/>
+          <w:szCs w:val="22"/>
+        </w:rPr>
+        <w:t xml:space="preserve">, </w:t>
+      </w:r>
+      <w:r>
+        <w:rPr>
+          <w:rFonts w:ascii="Arial" w:hAnsi="Arial" w:cs="Arial"/>
+          <w:sz w:val="22"/>
+          <w:szCs w:val="22"/>
+        </w:rPr>
+        <w:t>fewer incorrect irony classifications</w:t>
+      </w:r>
+      <w:r>
+        <w:rPr>
+          <w:rFonts w:ascii="Arial" w:hAnsi="Arial" w:cs="Arial"/>
+          <w:sz w:val="22"/>
+          <w:szCs w:val="22"/>
+        </w:rPr>
+        <w:t xml:space="preserve"> and </w:t>
+      </w:r>
+      <w:r>
+        <w:rPr>
+          <w:rFonts w:ascii="Arial" w:hAnsi="Arial" w:cs="Arial"/>
+          <w:sz w:val="22"/>
+          <w:szCs w:val="22"/>
+        </w:rPr>
+        <w:t>a model overall less likely to classify the majority of rows as ironic.</w:t>
       </w:r>
     </w:p>
     <w:p>
@@ -18390,22 +18144,54 @@
           <w:szCs w:val="22"/>
         </w:rPr>
       </w:pPr>
-    </w:p>
-    <w:p>
-      <w:pPr>
-        <w:rPr>
-          <w:rFonts w:ascii="Arial" w:hAnsi="Arial" w:cs="Arial"/>
-          <w:sz w:val="22"/>
-          <w:szCs w:val="22"/>
-        </w:rPr>
-      </w:pPr>
-      <w:r>
-        <w:rPr>
-          <w:rFonts w:ascii="Arial" w:hAnsi="Arial" w:cs="Arial"/>
-          <w:sz w:val="22"/>
-          <w:szCs w:val="22"/>
-        </w:rPr>
-        <w:t>5</w:t>
+      <w:r>
+        <w:rPr>
+          <w:rFonts w:ascii="Arial" w:hAnsi="Arial" w:cs="Arial"/>
+          <w:sz w:val="22"/>
+          <w:szCs w:val="22"/>
+        </w:rPr>
+        <w:t>Examining this prompt on the reddit dataset (run 2024-08-17_15-18, set length 20, run length 100) expectedly resulted in worse scores overall, with average accuracy of 0.47, precision at 0.27, recall at 0.48 and F</w:t>
+      </w:r>
+      <w:r>
+        <w:rPr>
+          <w:rFonts w:ascii="Arial" w:hAnsi="Arial" w:cs="Arial"/>
+          <w:sz w:val="22"/>
+          <w:szCs w:val="22"/>
+          <w:vertAlign w:val="subscript"/>
+        </w:rPr>
+        <w:t>1</w:t>
+      </w:r>
+      <w:r>
+        <w:rPr>
+          <w:rFonts w:ascii="Arial" w:hAnsi="Arial" w:cs="Arial"/>
+          <w:sz w:val="22"/>
+          <w:szCs w:val="22"/>
+        </w:rPr>
+        <w:t>-Score at 0.35, a</w:t>
+      </w:r>
+      <w:r>
+        <w:rPr>
+          <w:rFonts w:ascii="Arial" w:hAnsi="Arial" w:cs="Arial"/>
+          <w:sz w:val="22"/>
+          <w:szCs w:val="22"/>
+        </w:rPr>
+        <w:t xml:space="preserve"> decline in most scores</w:t>
+      </w:r>
+      <w:r>
+        <w:rPr>
+          <w:rFonts w:ascii="Arial" w:hAnsi="Arial" w:cs="Arial"/>
+          <w:sz w:val="22"/>
+          <w:szCs w:val="22"/>
+        </w:rPr>
+        <w:t xml:space="preserve"> compared to the main prompt on the reddit dataset</w:t>
+      </w:r>
+      <w:r>
+        <w:rPr>
+          <w:rFonts w:ascii="Arial" w:hAnsi="Arial" w:cs="Arial"/>
+          <w:sz w:val="22"/>
+          <w:szCs w:val="22"/>
+        </w:rPr>
+        <w:t xml:space="preserve"> (2024-08-14_12-0)</w:t>
       </w:r>
       <w:r>
         <w:rPr>
@@ -18421,15 +18207,448 @@
           <w:sz w:val="22"/>
           <w:szCs w:val="22"/>
         </w:rPr>
-        <w:t xml:space="preserve"> Future</w:t>
-      </w:r>
-      <w:r>
-        <w:rPr>
-          <w:rFonts w:ascii="Arial" w:hAnsi="Arial" w:cs="Arial"/>
-          <w:sz w:val="22"/>
-          <w:szCs w:val="22"/>
-        </w:rPr>
-        <w:t xml:space="preserve"> &amp; Conclusion</w:t>
+        <w:t xml:space="preserve"> Once </w:t>
+      </w:r>
+      <w:r>
+        <w:rPr>
+          <w:rFonts w:ascii="Arial" w:hAnsi="Arial" w:cs="Arial"/>
+          <w:sz w:val="22"/>
+          <w:szCs w:val="22"/>
+        </w:rPr>
+        <w:t>again,</w:t>
+      </w:r>
+      <w:r>
+        <w:rPr>
+          <w:rFonts w:ascii="Arial" w:hAnsi="Arial" w:cs="Arial"/>
+          <w:sz w:val="22"/>
+          <w:szCs w:val="22"/>
+        </w:rPr>
+        <w:t xml:space="preserve"> a strong drop in recall indicates a more selective process, which is also reflected in </w:t>
+      </w:r>
+      <w:r>
+        <w:rPr>
+          <w:rFonts w:ascii="Arial" w:hAnsi="Arial" w:cs="Arial"/>
+          <w:sz w:val="22"/>
+          <w:szCs w:val="22"/>
+        </w:rPr>
+        <w:t>the consistency metrics</w:t>
+      </w:r>
+      <w:r>
+        <w:rPr>
+          <w:rFonts w:ascii="Arial" w:hAnsi="Arial" w:cs="Arial"/>
+          <w:sz w:val="22"/>
+          <w:szCs w:val="22"/>
+        </w:rPr>
+        <w:t xml:space="preserve"> and standard deviation of matrix score distribution, the latter of which</w:t>
+      </w:r>
+      <w:r>
+        <w:rPr>
+          <w:rFonts w:ascii="Arial" w:hAnsi="Arial" w:cs="Arial"/>
+          <w:sz w:val="22"/>
+          <w:szCs w:val="22"/>
+        </w:rPr>
+        <w:t xml:space="preserve"> slightly</w:t>
+      </w:r>
+      <w:r>
+        <w:rPr>
+          <w:rFonts w:ascii="Arial" w:hAnsi="Arial" w:cs="Arial"/>
+          <w:sz w:val="22"/>
+          <w:szCs w:val="22"/>
+        </w:rPr>
+        <w:t xml:space="preserve"> increased for every </w:t>
+      </w:r>
+      <w:r>
+        <w:rPr>
+          <w:rFonts w:ascii="Arial" w:hAnsi="Arial" w:cs="Arial"/>
+          <w:sz w:val="22"/>
+          <w:szCs w:val="22"/>
+        </w:rPr>
+        <w:t>score, indicating a less certain and more varied evaluation</w:t>
+      </w:r>
+      <w:r>
+        <w:rPr>
+          <w:rFonts w:ascii="Arial" w:hAnsi="Arial" w:cs="Arial"/>
+          <w:sz w:val="22"/>
+          <w:szCs w:val="22"/>
+        </w:rPr>
+        <w:t>.</w:t>
+      </w:r>
+      <w:r>
+        <w:rPr>
+          <w:rFonts w:ascii="Arial" w:hAnsi="Arial" w:cs="Arial"/>
+          <w:sz w:val="22"/>
+          <w:szCs w:val="22"/>
+        </w:rPr>
+        <w:t xml:space="preserve"> </w:t>
+      </w:r>
+      <w:r>
+        <w:rPr>
+          <w:rFonts w:ascii="Arial" w:hAnsi="Arial" w:cs="Arial"/>
+          <w:sz w:val="22"/>
+          <w:szCs w:val="22"/>
+        </w:rPr>
+        <w:t xml:space="preserve">With 89 out of 100 rows consistent, </w:t>
+      </w:r>
+      <w:r>
+        <w:rPr>
+          <w:rFonts w:ascii="Arial" w:hAnsi="Arial" w:cs="Arial"/>
+          <w:sz w:val="22"/>
+          <w:szCs w:val="22"/>
+        </w:rPr>
+        <w:t xml:space="preserve">the 27 consistently correct </w:t>
+      </w:r>
+      <w:r>
+        <w:rPr>
+          <w:rFonts w:ascii="Arial" w:hAnsi="Arial" w:cs="Arial"/>
+          <w:sz w:val="22"/>
+          <w:szCs w:val="22"/>
+        </w:rPr>
+        <w:t>classifications</w:t>
+      </w:r>
+      <w:r>
+        <w:rPr>
+          <w:rFonts w:ascii="Arial" w:hAnsi="Arial" w:cs="Arial"/>
+          <w:sz w:val="22"/>
+          <w:szCs w:val="22"/>
+        </w:rPr>
+        <w:t xml:space="preserve"> separated into 24 irony and only 3 non-irony rows</w:t>
+      </w:r>
+      <w:r>
+        <w:rPr>
+          <w:rFonts w:ascii="Arial" w:hAnsi="Arial" w:cs="Arial"/>
+          <w:sz w:val="22"/>
+          <w:szCs w:val="22"/>
+        </w:rPr>
+        <w:t xml:space="preserve">. This number has changed to 11 irony and 20 non-irony rows. A similar development in the other direction can be seen with consistently incorrect rows, as where </w:t>
+      </w:r>
+      <w:r>
+        <w:rPr>
+          <w:rFonts w:ascii="Arial" w:hAnsi="Arial" w:cs="Arial"/>
+          <w:sz w:val="22"/>
+          <w:szCs w:val="22"/>
+        </w:rPr>
+        <w:t xml:space="preserve">2024-08-14_12-0 saw only 4 ironic lines consistently incorrect, </w:t>
+      </w:r>
+      <w:r>
+        <w:rPr>
+          <w:rFonts w:ascii="Arial" w:hAnsi="Arial" w:cs="Arial"/>
+          <w:sz w:val="22"/>
+          <w:szCs w:val="22"/>
+        </w:rPr>
+        <w:t>58 non-ironic lines were consistently incorrectly classified as ironic</w:t>
+      </w:r>
+      <w:r>
+        <w:rPr>
+          <w:rFonts w:ascii="Arial" w:hAnsi="Arial" w:cs="Arial"/>
+          <w:sz w:val="22"/>
+          <w:szCs w:val="22"/>
+        </w:rPr>
+        <w:t xml:space="preserve">. This number has improved in this sub prompt as well, </w:t>
+      </w:r>
+      <w:r>
+        <w:rPr>
+          <w:rFonts w:ascii="Arial" w:hAnsi="Arial" w:cs="Arial"/>
+          <w:sz w:val="22"/>
+          <w:szCs w:val="22"/>
+        </w:rPr>
+        <w:t>going to 12 ironic and 30 non-ironic consistently incorrect lines</w:t>
+      </w:r>
+      <w:r>
+        <w:rPr>
+          <w:rFonts w:ascii="Arial" w:hAnsi="Arial" w:cs="Arial"/>
+          <w:sz w:val="22"/>
+          <w:szCs w:val="22"/>
+        </w:rPr>
+        <w:t xml:space="preserve">. However, a large number of non-ironic lines are now contested, </w:t>
+      </w:r>
+      <w:r>
+        <w:rPr>
+          <w:rFonts w:ascii="Arial" w:hAnsi="Arial" w:cs="Arial"/>
+          <w:sz w:val="22"/>
+          <w:szCs w:val="22"/>
+        </w:rPr>
+        <w:t>at 21 out of 27 contested lines being labeled with non-irony</w:t>
+      </w:r>
+      <w:r>
+        <w:rPr>
+          <w:rFonts w:ascii="Arial" w:hAnsi="Arial" w:cs="Arial"/>
+          <w:sz w:val="22"/>
+          <w:szCs w:val="22"/>
+        </w:rPr>
+        <w:t>, which is also a sizeable increase from only 11 lines being contested in 2024-08-14_12-0.</w:t>
+      </w:r>
+      <w:r>
+        <w:rPr>
+          <w:rFonts w:ascii="Arial" w:hAnsi="Arial" w:cs="Arial"/>
+          <w:sz w:val="22"/>
+          <w:szCs w:val="22"/>
+        </w:rPr>
+        <w:t xml:space="preserve"> Overal</w:t>
+      </w:r>
+      <w:r>
+        <w:rPr>
+          <w:rFonts w:ascii="Arial" w:hAnsi="Arial" w:cs="Arial"/>
+          <w:sz w:val="22"/>
+          <w:szCs w:val="22"/>
+        </w:rPr>
+        <w:t>l</w:t>
+      </w:r>
+      <w:r>
+        <w:rPr>
+          <w:rFonts w:ascii="Arial" w:hAnsi="Arial" w:cs="Arial"/>
+          <w:sz w:val="22"/>
+          <w:szCs w:val="22"/>
+        </w:rPr>
+        <w:t xml:space="preserve">, </w:t>
+      </w:r>
+      <w:r>
+        <w:rPr>
+          <w:rFonts w:ascii="Arial" w:hAnsi="Arial" w:cs="Arial"/>
+          <w:sz w:val="22"/>
+          <w:szCs w:val="22"/>
+        </w:rPr>
+        <w:t xml:space="preserve">the reddit dataset </w:t>
+      </w:r>
+      <w:r>
+        <w:rPr>
+          <w:rFonts w:ascii="Arial" w:hAnsi="Arial" w:cs="Arial"/>
+          <w:sz w:val="22"/>
+          <w:szCs w:val="22"/>
+        </w:rPr>
+        <w:t xml:space="preserve">run set </w:t>
+      </w:r>
+      <w:r>
+        <w:rPr>
+          <w:rFonts w:ascii="Arial" w:hAnsi="Arial" w:cs="Arial"/>
+          <w:sz w:val="22"/>
+          <w:szCs w:val="22"/>
+        </w:rPr>
+        <w:t>sees</w:t>
+      </w:r>
+      <w:r>
+        <w:rPr>
+          <w:rFonts w:ascii="Arial" w:hAnsi="Arial" w:cs="Arial"/>
+          <w:sz w:val="22"/>
+          <w:szCs w:val="22"/>
+        </w:rPr>
+        <w:t xml:space="preserve"> most of</w:t>
+      </w:r>
+      <w:r>
+        <w:rPr>
+          <w:rFonts w:ascii="Arial" w:hAnsi="Arial" w:cs="Arial"/>
+          <w:sz w:val="22"/>
+          <w:szCs w:val="22"/>
+        </w:rPr>
+        <w:t xml:space="preserve"> the same </w:t>
+      </w:r>
+      <w:r>
+        <w:rPr>
+          <w:rFonts w:ascii="Arial" w:hAnsi="Arial" w:cs="Arial"/>
+          <w:sz w:val="22"/>
+          <w:szCs w:val="22"/>
+        </w:rPr>
+        <w:t>changes (</w:t>
+      </w:r>
+      <w:r>
+        <w:rPr>
+          <w:rFonts w:ascii="Arial" w:hAnsi="Arial" w:cs="Arial"/>
+          <w:sz w:val="22"/>
+          <w:szCs w:val="22"/>
+        </w:rPr>
+        <w:t xml:space="preserve">increased accuracy, drop in recall, </w:t>
+      </w:r>
+      <w:r>
+        <w:rPr>
+          <w:rFonts w:ascii="Arial" w:hAnsi="Arial" w:cs="Arial"/>
+          <w:sz w:val="22"/>
+          <w:szCs w:val="22"/>
+        </w:rPr>
+        <w:t>decreased F</w:t>
+      </w:r>
+      <w:r>
+        <w:rPr>
+          <w:rFonts w:ascii="Arial" w:hAnsi="Arial" w:cs="Arial"/>
+          <w:sz w:val="22"/>
+          <w:szCs w:val="22"/>
+          <w:vertAlign w:val="subscript"/>
+        </w:rPr>
+        <w:t>1</w:t>
+      </w:r>
+      <w:r>
+        <w:rPr>
+          <w:rFonts w:ascii="Arial" w:hAnsi="Arial" w:cs="Arial"/>
+          <w:sz w:val="22"/>
+          <w:szCs w:val="22"/>
+        </w:rPr>
+        <w:t>-Score</w:t>
+      </w:r>
+      <w:r>
+        <w:rPr>
+          <w:rFonts w:ascii="Arial" w:hAnsi="Arial" w:cs="Arial"/>
+          <w:sz w:val="22"/>
+          <w:szCs w:val="22"/>
+        </w:rPr>
+        <w:t xml:space="preserve">) </w:t>
+      </w:r>
+      <w:r>
+        <w:rPr>
+          <w:rFonts w:ascii="Arial" w:hAnsi="Arial" w:cs="Arial"/>
+          <w:sz w:val="22"/>
+          <w:szCs w:val="22"/>
+        </w:rPr>
+        <w:t>going from the main prompt to this sub prompt</w:t>
+      </w:r>
+      <w:r>
+        <w:rPr>
+          <w:rFonts w:ascii="Arial" w:hAnsi="Arial" w:cs="Arial"/>
+          <w:sz w:val="22"/>
+          <w:szCs w:val="22"/>
+        </w:rPr>
+        <w:t xml:space="preserve"> as </w:t>
+      </w:r>
+      <w:r>
+        <w:rPr>
+          <w:rFonts w:ascii="Arial" w:hAnsi="Arial" w:cs="Arial"/>
+          <w:sz w:val="22"/>
+          <w:szCs w:val="22"/>
+        </w:rPr>
+        <w:t>the main dataset</w:t>
+      </w:r>
+      <w:r>
+        <w:rPr>
+          <w:rFonts w:ascii="Arial" w:hAnsi="Arial" w:cs="Arial"/>
+          <w:sz w:val="22"/>
+          <w:szCs w:val="22"/>
+        </w:rPr>
+        <w:t>,</w:t>
+      </w:r>
+      <w:r>
+        <w:rPr>
+          <w:rFonts w:ascii="Arial" w:hAnsi="Arial" w:cs="Arial"/>
+          <w:sz w:val="22"/>
+          <w:szCs w:val="22"/>
+        </w:rPr>
+        <w:t xml:space="preserve"> </w:t>
+      </w:r>
+      <w:r>
+        <w:rPr>
+          <w:rFonts w:ascii="Arial" w:hAnsi="Arial" w:cs="Arial"/>
+          <w:sz w:val="22"/>
+          <w:szCs w:val="22"/>
+        </w:rPr>
+        <w:t xml:space="preserve">and even some of the same behaviors, such as </w:t>
+      </w:r>
+      <w:r>
+        <w:rPr>
+          <w:rFonts w:ascii="Arial" w:hAnsi="Arial" w:cs="Arial"/>
+          <w:sz w:val="22"/>
+          <w:szCs w:val="22"/>
+        </w:rPr>
+        <w:t xml:space="preserve">a </w:t>
+      </w:r>
+      <w:r>
+        <w:rPr>
+          <w:rFonts w:ascii="Arial" w:hAnsi="Arial" w:cs="Arial"/>
+          <w:sz w:val="22"/>
+          <w:szCs w:val="22"/>
+        </w:rPr>
+        <w:t>significantly</w:t>
+      </w:r>
+      <w:r>
+        <w:rPr>
+          <w:rFonts w:ascii="Arial" w:hAnsi="Arial" w:cs="Arial"/>
+          <w:sz w:val="22"/>
+          <w:szCs w:val="22"/>
+        </w:rPr>
+        <w:t xml:space="preserve"> improved ability to </w:t>
+      </w:r>
+      <w:r>
+        <w:rPr>
+          <w:rFonts w:ascii="Arial" w:hAnsi="Arial" w:cs="Arial"/>
+          <w:sz w:val="22"/>
+          <w:szCs w:val="22"/>
+        </w:rPr>
+        <w:t xml:space="preserve">detect non-irony </w:t>
+      </w:r>
+      <w:r>
+        <w:rPr>
+          <w:rFonts w:ascii="Arial" w:hAnsi="Arial" w:cs="Arial"/>
+          <w:sz w:val="22"/>
+          <w:szCs w:val="22"/>
+        </w:rPr>
+        <w:t xml:space="preserve">and far fewer false ironic classifications, coming at the cost of some correct ironic classifications. </w:t>
+      </w:r>
+      <w:r>
+        <w:rPr>
+          <w:rFonts w:ascii="Arial" w:hAnsi="Arial" w:cs="Arial"/>
+          <w:sz w:val="22"/>
+          <w:szCs w:val="22"/>
+        </w:rPr>
+        <w:t xml:space="preserve">These behaviors are also </w:t>
+      </w:r>
+      <w:r>
+        <w:rPr>
+          <w:rFonts w:ascii="Arial" w:hAnsi="Arial" w:cs="Arial"/>
+          <w:sz w:val="22"/>
+          <w:szCs w:val="22"/>
+        </w:rPr>
+        <w:t xml:space="preserve">observable </w:t>
+      </w:r>
+      <w:r>
+        <w:rPr>
+          <w:rFonts w:ascii="Arial" w:hAnsi="Arial" w:cs="Arial"/>
+          <w:sz w:val="22"/>
+          <w:szCs w:val="22"/>
+        </w:rPr>
+        <w:t>on the main dataset between the main prompt and this sub prompt, showing that</w:t>
+      </w:r>
+      <w:r>
+        <w:rPr>
+          <w:rFonts w:ascii="Arial" w:hAnsi="Arial" w:cs="Arial"/>
+          <w:sz w:val="22"/>
+          <w:szCs w:val="22"/>
+        </w:rPr>
+        <w:t xml:space="preserve"> </w:t>
+      </w:r>
+      <w:r>
+        <w:rPr>
+          <w:rFonts w:ascii="Arial" w:hAnsi="Arial" w:cs="Arial"/>
+          <w:sz w:val="22"/>
+          <w:szCs w:val="22"/>
+        </w:rPr>
+        <w:t xml:space="preserve">these changes </w:t>
+      </w:r>
+      <w:r>
+        <w:rPr>
+          <w:rFonts w:ascii="Arial" w:hAnsi="Arial" w:cs="Arial"/>
+          <w:sz w:val="22"/>
+          <w:szCs w:val="22"/>
+        </w:rPr>
+        <w:t xml:space="preserve">in classification behavior </w:t>
+      </w:r>
+      <w:r>
+        <w:rPr>
+          <w:rFonts w:ascii="Arial" w:hAnsi="Arial" w:cs="Arial"/>
+          <w:sz w:val="22"/>
+          <w:szCs w:val="22"/>
+        </w:rPr>
+        <w:t xml:space="preserve">stay consistent and aren’t </w:t>
+      </w:r>
+      <w:r>
+        <w:rPr>
+          <w:rFonts w:ascii="Arial" w:hAnsi="Arial" w:cs="Arial"/>
+          <w:sz w:val="22"/>
+          <w:szCs w:val="22"/>
+        </w:rPr>
+        <w:t>based on</w:t>
+      </w:r>
+      <w:r>
+        <w:rPr>
+          <w:rFonts w:ascii="Arial" w:hAnsi="Arial" w:cs="Arial"/>
+          <w:sz w:val="22"/>
+          <w:szCs w:val="22"/>
+        </w:rPr>
+        <w:t xml:space="preserve"> the dataset used.</w:t>
       </w:r>
     </w:p>
     <w:p>
@@ -18439,6 +18658,7 @@
           <w:rFonts w:ascii="Arial" w:hAnsi="Arial" w:cs="Arial"/>
           <w:sz w:val="22"/>
           <w:szCs w:val="22"/>
+          <w:u w:val="single"/>
         </w:rPr>
       </w:pPr>
       <w:r>
@@ -18446,8 +18666,405 @@
           <w:rFonts w:ascii="Arial" w:hAnsi="Arial" w:cs="Arial"/>
           <w:sz w:val="22"/>
           <w:szCs w:val="22"/>
+          <w:u w:val="single"/>
+        </w:rPr>
+        <w:t>GPT-4</w:t>
+      </w:r>
+    </w:p>
+    <w:p>
+      <w:pPr>
+        <w:jc w:val="both"/>
+        <w:rPr>
+          <w:rFonts w:ascii="Arial" w:hAnsi="Arial" w:cs="Arial"/>
+          <w:sz w:val="22"/>
+          <w:szCs w:val="22"/>
+        </w:rPr>
+      </w:pPr>
+      <w:r>
+        <w:rPr>
+          <w:rFonts w:ascii="Arial" w:hAnsi="Arial" w:cs="Arial"/>
+          <w:sz w:val="22"/>
+          <w:szCs w:val="22"/>
+        </w:rPr>
+        <w:t>When run using GPT-4 and the main dataset (2024-08-16</w:t>
+      </w:r>
+      <w:r>
+        <w:rPr>
+          <w:rFonts w:ascii="Arial" w:hAnsi="Arial" w:cs="Arial"/>
+          <w:sz w:val="22"/>
+          <w:szCs w:val="22"/>
+        </w:rPr>
+        <w:t>_13-20</w:t>
+      </w:r>
+      <w:r>
+        <w:rPr>
+          <w:rFonts w:ascii="Arial" w:hAnsi="Arial" w:cs="Arial"/>
+          <w:sz w:val="22"/>
+          <w:szCs w:val="22"/>
+        </w:rPr>
+        <w:t xml:space="preserve">, set length 10, run length 100), the yes/no prompt </w:t>
+      </w:r>
+      <w:r>
+        <w:rPr>
+          <w:rFonts w:ascii="Arial" w:hAnsi="Arial" w:cs="Arial"/>
+          <w:sz w:val="22"/>
+          <w:szCs w:val="22"/>
+        </w:rPr>
+        <w:t xml:space="preserve">resulted in an average accuracy score of </w:t>
+      </w:r>
+      <w:r>
+        <w:rPr>
+          <w:rFonts w:ascii="Arial" w:hAnsi="Arial" w:cs="Arial"/>
+          <w:sz w:val="22"/>
+          <w:szCs w:val="22"/>
+        </w:rPr>
+        <w:t xml:space="preserve">0.75, </w:t>
+      </w:r>
+      <w:r>
+        <w:rPr>
+          <w:rFonts w:ascii="Arial" w:hAnsi="Arial" w:cs="Arial"/>
+          <w:sz w:val="22"/>
+          <w:szCs w:val="22"/>
+        </w:rPr>
+        <w:t>precision of 0.86, recall of 0.58 and an average F</w:t>
+      </w:r>
+      <w:r>
+        <w:rPr>
+          <w:rFonts w:ascii="Arial" w:hAnsi="Arial" w:cs="Arial"/>
+          <w:sz w:val="22"/>
+          <w:szCs w:val="22"/>
+          <w:vertAlign w:val="subscript"/>
+        </w:rPr>
+        <w:t>1</w:t>
+      </w:r>
+      <w:r>
+        <w:rPr>
+          <w:rFonts w:ascii="Arial" w:hAnsi="Arial" w:cs="Arial"/>
+          <w:sz w:val="22"/>
+          <w:szCs w:val="22"/>
+        </w:rPr>
+        <w:t>-Score of 0.69.</w:t>
+      </w:r>
+      <w:r>
+        <w:rPr>
+          <w:rFonts w:ascii="Arial" w:hAnsi="Arial" w:cs="Arial"/>
+          <w:sz w:val="22"/>
+          <w:szCs w:val="22"/>
+        </w:rPr>
+        <w:t xml:space="preserve"> While average accuracy and precision are the similar to gpt-4-binary-default-1</w:t>
+      </w:r>
+      <w:r>
+        <w:rPr>
+          <w:rFonts w:ascii="Arial" w:hAnsi="Arial" w:cs="Arial"/>
+          <w:sz w:val="22"/>
+          <w:szCs w:val="22"/>
+        </w:rPr>
+        <w:t>0-1</w:t>
+      </w:r>
+      <w:r>
+        <w:rPr>
+          <w:rFonts w:ascii="Arial" w:hAnsi="Arial" w:cs="Arial"/>
+          <w:sz w:val="22"/>
+          <w:szCs w:val="22"/>
+        </w:rPr>
+        <w:t xml:space="preserve"> (0.77 and 0.86)</w:t>
+      </w:r>
+      <w:r>
+        <w:rPr>
+          <w:rFonts w:ascii="Arial" w:hAnsi="Arial" w:cs="Arial"/>
+          <w:sz w:val="22"/>
+          <w:szCs w:val="22"/>
+        </w:rPr>
+        <w:t xml:space="preserve">, </w:t>
+      </w:r>
+      <w:r>
+        <w:rPr>
+          <w:rFonts w:ascii="Arial" w:hAnsi="Arial" w:cs="Arial"/>
+          <w:sz w:val="22"/>
+          <w:szCs w:val="22"/>
+        </w:rPr>
+        <w:t>recall and F</w:t>
+      </w:r>
+      <w:r>
+        <w:rPr>
+          <w:rFonts w:ascii="Arial" w:hAnsi="Arial" w:cs="Arial"/>
+          <w:sz w:val="22"/>
+          <w:szCs w:val="22"/>
+          <w:vertAlign w:val="subscript"/>
+        </w:rPr>
+        <w:t>1</w:t>
+      </w:r>
+      <w:r>
+        <w:rPr>
+          <w:rFonts w:ascii="Arial" w:hAnsi="Arial" w:cs="Arial"/>
+          <w:sz w:val="22"/>
+          <w:szCs w:val="22"/>
+        </w:rPr>
+        <w:t>-Score have dropped</w:t>
+      </w:r>
+      <w:r>
+        <w:rPr>
+          <w:rFonts w:ascii="Arial" w:hAnsi="Arial" w:cs="Arial"/>
+          <w:sz w:val="22"/>
+          <w:szCs w:val="22"/>
+        </w:rPr>
+        <w:t xml:space="preserve">, </w:t>
+      </w:r>
+      <w:r>
+        <w:rPr>
+          <w:rFonts w:ascii="Arial" w:hAnsi="Arial" w:cs="Arial"/>
+          <w:sz w:val="22"/>
+          <w:szCs w:val="22"/>
+        </w:rPr>
+        <w:t xml:space="preserve">from </w:t>
+      </w:r>
+      <w:r>
+        <w:rPr>
+          <w:rFonts w:ascii="Arial" w:hAnsi="Arial" w:cs="Arial"/>
+          <w:sz w:val="22"/>
+          <w:szCs w:val="22"/>
+        </w:rPr>
+        <w:t>0.64 to 0.58</w:t>
+      </w:r>
+      <w:r>
+        <w:rPr>
+          <w:rFonts w:ascii="Arial" w:hAnsi="Arial" w:cs="Arial"/>
+          <w:sz w:val="22"/>
+          <w:szCs w:val="22"/>
+        </w:rPr>
+        <w:t xml:space="preserve"> and from 0.74 to 0.69 respectively.</w:t>
+      </w:r>
+      <w:r>
+        <w:rPr>
+          <w:rFonts w:ascii="Arial" w:hAnsi="Arial" w:cs="Arial"/>
+          <w:sz w:val="22"/>
+          <w:szCs w:val="22"/>
+        </w:rPr>
+        <w:t xml:space="preserve"> As expected with GPT-4, the set shows </w:t>
+      </w:r>
+      <w:r>
+        <w:rPr>
+          <w:rFonts w:ascii="Arial" w:hAnsi="Arial" w:cs="Arial"/>
+          <w:sz w:val="22"/>
+          <w:szCs w:val="22"/>
+        </w:rPr>
+        <w:t>very</w:t>
+      </w:r>
+      <w:r>
+        <w:rPr>
+          <w:rFonts w:ascii="Arial" w:hAnsi="Arial" w:cs="Arial"/>
+          <w:sz w:val="22"/>
+          <w:szCs w:val="22"/>
+        </w:rPr>
+        <w:t xml:space="preserve"> low </w:t>
+      </w:r>
+      <w:r>
+        <w:rPr>
+          <w:rFonts w:ascii="Arial" w:hAnsi="Arial" w:cs="Arial"/>
+          <w:sz w:val="22"/>
+          <w:szCs w:val="22"/>
+        </w:rPr>
+        <w:t>standard deviation for these scores</w:t>
+      </w:r>
+      <w:r>
+        <w:rPr>
+          <w:rFonts w:ascii="Arial" w:hAnsi="Arial" w:cs="Arial"/>
+          <w:sz w:val="22"/>
+          <w:szCs w:val="22"/>
+        </w:rPr>
+        <w:t>.</w:t>
+      </w:r>
+    </w:p>
+    <w:p>
+      <w:pPr>
+        <w:keepNext/>
+        <w:jc w:val="center"/>
+      </w:pPr>
+      <w:r>
+        <w:rPr>
+          <w:rFonts w:ascii="Arial" w:hAnsi="Arial" w:cs="Arial"/>
+          <w:noProof/>
+          <w:sz w:val="22"/>
+          <w:szCs w:val="22"/>
         </w:rPr>
         <w:lastRenderedPageBreak/>
+        <w:drawing>
+          <wp:inline distT="0" distB="0" distL="0" distR="0" wp14:anchorId="5613B65B" wp14:editId="5EE56BE3">
+            <wp:extent cx="4325112" cy="3243834"/>
+            <wp:effectExtent l="0" t="0" r="0" b="0"/>
+            <wp:docPr id="1946417830" name="Picture 2" descr="A graph of a number of values&#10;&#10;Description automatically generated"/>
+            <wp:cNvGraphicFramePr>
+              <a:graphicFrameLocks xmlns:a="http://schemas.openxmlformats.org/drawingml/2006/main" noChangeAspect="1"/>
+            </wp:cNvGraphicFramePr>
+            <a:graphic xmlns:a="http://schemas.openxmlformats.org/drawingml/2006/main">
+              <a:graphicData uri="http://schemas.openxmlformats.org/drawingml/2006/picture">
+                <pic:pic xmlns:pic="http://schemas.openxmlformats.org/drawingml/2006/picture">
+                  <pic:nvPicPr>
+                    <pic:cNvPr id="1946417830" name="Picture 2" descr="A graph of a number of values&#10;&#10;Description automatically generated"/>
+                    <pic:cNvPicPr/>
+                  </pic:nvPicPr>
+                  <pic:blipFill>
+                    <a:blip r:embed="rId17">
+                      <a:extLst>
+                        <a:ext uri="{28A0092B-C50C-407E-A947-70E740481C1C}">
+                          <a14:useLocalDpi xmlns:a14="http://schemas.microsoft.com/office/drawing/2010/main" val="0"/>
+                        </a:ext>
+                      </a:extLst>
+                    </a:blip>
+                    <a:stretch>
+                      <a:fillRect/>
+                    </a:stretch>
+                  </pic:blipFill>
+                  <pic:spPr>
+                    <a:xfrm>
+                      <a:off x="0" y="0"/>
+                      <a:ext cx="4331082" cy="3248311"/>
+                    </a:xfrm>
+                    <a:prstGeom prst="rect">
+                      <a:avLst/>
+                    </a:prstGeom>
+                  </pic:spPr>
+                </pic:pic>
+              </a:graphicData>
+            </a:graphic>
+          </wp:inline>
+        </w:drawing>
+      </w:r>
+    </w:p>
+    <w:p>
+      <w:pPr>
+        <w:pStyle w:val="Caption"/>
+        <w:jc w:val="center"/>
+        <w:rPr>
+          <w:rFonts w:ascii="Arial" w:hAnsi="Arial" w:cs="Arial"/>
+          <w:sz w:val="22"/>
+          <w:szCs w:val="22"/>
+        </w:rPr>
+      </w:pPr>
+      <w:r>
+        <w:t xml:space="preserve">Figure </w:t>
+      </w:r>
+      <w:r>
+        <w:fldChar w:fldCharType="begin"/>
+      </w:r>
+      <w:r>
+        <w:instrText xml:space="preserve"> SEQ Figure \* ARABIC </w:instrText>
+      </w:r>
+      <w:r>
+        <w:fldChar w:fldCharType="separate"/>
+      </w:r>
+      <w:r>
+        <w:rPr>
+          <w:noProof/>
+        </w:rPr>
+        <w:t>10</w:t>
+      </w:r>
+      <w:r>
+        <w:fldChar w:fldCharType="end"/>
+      </w:r>
+      <w:r>
+        <w:t>:</w:t>
+      </w:r>
+    </w:p>
+    <w:p>
+      <w:pPr>
+        <w:jc w:val="both"/>
+        <w:rPr>
+          <w:rFonts w:ascii="Arial" w:hAnsi="Arial" w:cs="Arial"/>
+          <w:sz w:val="22"/>
+          <w:szCs w:val="22"/>
+        </w:rPr>
+      </w:pPr>
+      <w:r>
+        <w:rPr>
+          <w:rFonts w:ascii="Arial" w:hAnsi="Arial" w:cs="Arial"/>
+          <w:sz w:val="22"/>
+          <w:szCs w:val="22"/>
+        </w:rPr>
+        <w:t>Felony murder</w:t>
+      </w:r>
+    </w:p>
+    <w:p>
+      <w:pPr>
+        <w:rPr>
+          <w:vertAlign w:val="subscript"/>
+        </w:rPr>
+      </w:pPr>
+      <w:r>
+        <w:rPr>
+          <w:rFonts w:ascii="Arial" w:hAnsi="Arial" w:cs="Arial"/>
+          <w:sz w:val="22"/>
+          <w:szCs w:val="22"/>
+        </w:rPr>
+        <w:t>4.2 Other LLMs</w:t>
+      </w:r>
+    </w:p>
+    <w:p>
+      <w:pPr>
+        <w:jc w:val="both"/>
+        <w:rPr>
+          <w:rFonts w:ascii="Arial" w:hAnsi="Arial" w:cs="Arial"/>
+          <w:sz w:val="22"/>
+          <w:szCs w:val="22"/>
+        </w:rPr>
+      </w:pPr>
+    </w:p>
+    <w:p>
+      <w:pPr>
+        <w:rPr>
+          <w:rFonts w:ascii="Arial" w:hAnsi="Arial" w:cs="Arial"/>
+          <w:sz w:val="22"/>
+          <w:szCs w:val="22"/>
+        </w:rPr>
+      </w:pPr>
+      <w:r>
+        <w:rPr>
+          <w:rFonts w:ascii="Arial" w:hAnsi="Arial" w:cs="Arial"/>
+          <w:sz w:val="22"/>
+          <w:szCs w:val="22"/>
+        </w:rPr>
+        <w:t>5</w:t>
+      </w:r>
+      <w:r>
+        <w:rPr>
+          <w:rFonts w:ascii="Arial" w:hAnsi="Arial" w:cs="Arial"/>
+          <w:sz w:val="22"/>
+          <w:szCs w:val="22"/>
+        </w:rPr>
+        <w:t>.</w:t>
+      </w:r>
+      <w:r>
+        <w:rPr>
+          <w:rFonts w:ascii="Arial" w:hAnsi="Arial" w:cs="Arial"/>
+          <w:sz w:val="22"/>
+          <w:szCs w:val="22"/>
+        </w:rPr>
+        <w:t xml:space="preserve"> Future</w:t>
+      </w:r>
+      <w:r>
+        <w:rPr>
+          <w:rFonts w:ascii="Arial" w:hAnsi="Arial" w:cs="Arial"/>
+          <w:sz w:val="22"/>
+          <w:szCs w:val="22"/>
+        </w:rPr>
+        <w:t xml:space="preserve"> &amp; Conclusion</w:t>
+      </w:r>
+    </w:p>
+    <w:p>
+      <w:pPr>
+        <w:jc w:val="both"/>
+        <w:rPr>
+          <w:rFonts w:ascii="Arial" w:hAnsi="Arial" w:cs="Arial"/>
+          <w:sz w:val="22"/>
+          <w:szCs w:val="22"/>
+        </w:rPr>
+      </w:pPr>
+      <w:r>
+        <w:rPr>
+          <w:rFonts w:ascii="Arial" w:hAnsi="Arial" w:cs="Arial"/>
+          <w:sz w:val="22"/>
+          <w:szCs w:val="22"/>
+        </w:rPr>
         <w:t>Future experiments: Run with removing hashtags</w:t>
       </w:r>
       <w:r>
@@ -18556,7 +19173,7 @@
       </w:r>
     </w:p>
     <w:sectPr>
-      <w:footerReference w:type="default" r:id="rId17"/>
+      <w:footerReference w:type="default" r:id="rId18"/>
       <w:pgSz w:w="11906" w:h="16838"/>
       <w:pgMar w:top="1417" w:right="1417" w:bottom="1134" w:left="1417" w:header="708" w:footer="708" w:gutter="0"/>
       <w:cols w:space="708"/>

</xml_diff>

<commit_message>
writing and fix of oneshot0
</commit_message>
<xml_diff>
--- a/Bachelorarbeit.docx
+++ b/Bachelorarbeit.docx
@@ -2083,7 +2083,25 @@
           <w:sz w:val="22"/>
           <w:szCs w:val="22"/>
         </w:rPr>
-        <w:t xml:space="preserve">Matplotlib and numpy were used to create </w:t>
+        <w:t xml:space="preserve">Matplotlib and </w:t>
+      </w:r>
+      <w:proofErr w:type="spellStart"/>
+      <w:r>
+        <w:rPr>
+          <w:rFonts w:ascii="Arial" w:hAnsi="Arial" w:cs="Arial"/>
+          <w:sz w:val="22"/>
+          <w:szCs w:val="22"/>
+        </w:rPr>
+        <w:t>numpy</w:t>
+      </w:r>
+      <w:proofErr w:type="spellEnd"/>
+      <w:r>
+        <w:rPr>
+          <w:rFonts w:ascii="Arial" w:hAnsi="Arial" w:cs="Arial"/>
+          <w:sz w:val="22"/>
+          <w:szCs w:val="22"/>
+        </w:rPr>
+        <w:t xml:space="preserve"> were used to create </w:t>
       </w:r>
       <w:r>
         <w:rPr>
@@ -2116,7 +2134,25 @@
           <w:sz w:val="22"/>
           <w:szCs w:val="22"/>
         </w:rPr>
-        <w:t xml:space="preserve"> Openpyxl was used to read excel tables for score calculations.</w:t>
+        <w:t xml:space="preserve"> </w:t>
+      </w:r>
+      <w:proofErr w:type="spellStart"/>
+      <w:r>
+        <w:rPr>
+          <w:rFonts w:ascii="Arial" w:hAnsi="Arial" w:cs="Arial"/>
+          <w:sz w:val="22"/>
+          <w:szCs w:val="22"/>
+        </w:rPr>
+        <w:t>Openpyxl</w:t>
+      </w:r>
+      <w:proofErr w:type="spellEnd"/>
+      <w:r>
+        <w:rPr>
+          <w:rFonts w:ascii="Arial" w:hAnsi="Arial" w:cs="Arial"/>
+          <w:sz w:val="22"/>
+          <w:szCs w:val="22"/>
+        </w:rPr>
+        <w:t xml:space="preserve"> was used to read excel tables for score calculations.</w:t>
       </w:r>
     </w:p>
     <w:p>
@@ -3146,7 +3182,25 @@
           <w:sz w:val="22"/>
           <w:szCs w:val="22"/>
         </w:rPr>
-        <w:t xml:space="preserve">, each with different intended classification goals. Each prompt also has various subprompts used for prompt engineering </w:t>
+        <w:t xml:space="preserve">, each with different intended classification goals. Each prompt also has various </w:t>
+      </w:r>
+      <w:proofErr w:type="spellStart"/>
+      <w:r>
+        <w:rPr>
+          <w:rFonts w:ascii="Arial" w:hAnsi="Arial" w:cs="Arial"/>
+          <w:sz w:val="22"/>
+          <w:szCs w:val="22"/>
+        </w:rPr>
+        <w:t>subprompts</w:t>
+      </w:r>
+      <w:proofErr w:type="spellEnd"/>
+      <w:r>
+        <w:rPr>
+          <w:rFonts w:ascii="Arial" w:hAnsi="Arial" w:cs="Arial"/>
+          <w:sz w:val="22"/>
+          <w:szCs w:val="22"/>
+        </w:rPr>
+        <w:t xml:space="preserve"> used for prompt engineering </w:t>
       </w:r>
       <w:r>
         <w:rPr>
@@ -3178,7 +3232,25 @@
           <w:sz w:val="22"/>
           <w:szCs w:val="22"/>
         </w:rPr>
-        <w:t>. The main focus of the experiments lies with GPT, as such each prompt and subprompt has been run on GPT 3.5 as well as GPT 4 with adequate run sizes</w:t>
+        <w:t xml:space="preserve">. The main focus of the experiments lies with GPT, as such each prompt and </w:t>
+      </w:r>
+      <w:proofErr w:type="spellStart"/>
+      <w:r>
+        <w:rPr>
+          <w:rFonts w:ascii="Arial" w:hAnsi="Arial" w:cs="Arial"/>
+          <w:sz w:val="22"/>
+          <w:szCs w:val="22"/>
+        </w:rPr>
+        <w:t>subprompt</w:t>
+      </w:r>
+      <w:proofErr w:type="spellEnd"/>
+      <w:r>
+        <w:rPr>
+          <w:rFonts w:ascii="Arial" w:hAnsi="Arial" w:cs="Arial"/>
+          <w:sz w:val="22"/>
+          <w:szCs w:val="22"/>
+        </w:rPr>
+        <w:t xml:space="preserve"> has been run on GPT 3.5 as well as GPT 4 with adequate run sizes</w:t>
       </w:r>
       <w:r>
         <w:rPr>
@@ -3259,8 +3331,18 @@
           <w:sz w:val="22"/>
           <w:szCs w:val="22"/>
         </w:rPr>
-        <w:t xml:space="preserve"> gpt-3.5.turbo</w:t>
-      </w:r>
+        <w:t xml:space="preserve"> gpt-3.</w:t>
+      </w:r>
+      <w:proofErr w:type="gramStart"/>
+      <w:r>
+        <w:rPr>
+          <w:rFonts w:ascii="Arial" w:hAnsi="Arial" w:cs="Arial"/>
+          <w:sz w:val="22"/>
+          <w:szCs w:val="22"/>
+        </w:rPr>
+        <w:t>5.turbo</w:t>
+      </w:r>
+      <w:proofErr w:type="gramEnd"/>
       <w:r>
         <w:rPr>
           <w:rFonts w:ascii="Arial" w:hAnsi="Arial" w:cs="Arial"/>
@@ -3285,7 +3367,25 @@
           <w:sz w:val="22"/>
           <w:szCs w:val="22"/>
         </w:rPr>
-        <w:t>The following table contains the main prompts (without subprompts) used in the experiment</w:t>
+        <w:t xml:space="preserve">The following table contains the main prompts (without </w:t>
+      </w:r>
+      <w:proofErr w:type="spellStart"/>
+      <w:r>
+        <w:rPr>
+          <w:rFonts w:ascii="Arial" w:hAnsi="Arial" w:cs="Arial"/>
+          <w:sz w:val="22"/>
+          <w:szCs w:val="22"/>
+        </w:rPr>
+        <w:t>subprompts</w:t>
+      </w:r>
+      <w:proofErr w:type="spellEnd"/>
+      <w:r>
+        <w:rPr>
+          <w:rFonts w:ascii="Arial" w:hAnsi="Arial" w:cs="Arial"/>
+          <w:sz w:val="22"/>
+          <w:szCs w:val="22"/>
+        </w:rPr>
+        <w:t>) used in the experiment</w:t>
       </w:r>
       <w:r>
         <w:rPr>
@@ -3568,7 +3668,25 @@
                 <w:sz w:val="22"/>
                 <w:szCs w:val="22"/>
               </w:rPr>
-              <w:t>You are an irony detector. Respond with '1' (for yes) or '0' (for no) depending on whether you think the following statements are ironic, and add a percentage value of how confident you are in your assessment. Make sure your response format is '[1 or 0] [Confidence Percentage]'</w:t>
+              <w:t xml:space="preserve">You are an irony detector. Respond with '1' (for yes) or '0' (for no) depending on whether you think the following statements are </w:t>
+            </w:r>
+            <w:proofErr w:type="gramStart"/>
+            <w:r>
+              <w:rPr>
+                <w:rFonts w:ascii="Arial" w:hAnsi="Arial" w:cs="Arial"/>
+                <w:sz w:val="22"/>
+                <w:szCs w:val="22"/>
+              </w:rPr>
+              <w:t>ironic, and</w:t>
+            </w:r>
+            <w:proofErr w:type="gramEnd"/>
+            <w:r>
+              <w:rPr>
+                <w:rFonts w:ascii="Arial" w:hAnsi="Arial" w:cs="Arial"/>
+                <w:sz w:val="22"/>
+                <w:szCs w:val="22"/>
+              </w:rPr>
+              <w:t xml:space="preserve"> add a percentage value of how confident you are in your assessment. Make sure your response format is '[1 or 0] [Confidence Percentage]'</w:t>
             </w:r>
           </w:p>
         </w:tc>
@@ -4976,160 +5094,455 @@
           <w:sz w:val="22"/>
           <w:szCs w:val="22"/>
         </w:rPr>
-        <w:t>[</w:t>
-      </w:r>
-      <w:r>
-        <w:rPr>
-          <w:rFonts w:ascii="Arial" w:hAnsi="Arial" w:cs="Arial"/>
-          <w:sz w:val="22"/>
-          <w:szCs w:val="22"/>
-        </w:rPr>
-        <w:t>Scores are rounded to two decimal points</w:t>
-      </w:r>
-      <w:r>
-        <w:rPr>
-          <w:rFonts w:ascii="Arial" w:hAnsi="Arial" w:cs="Arial"/>
-          <w:sz w:val="22"/>
-          <w:szCs w:val="22"/>
-        </w:rPr>
-        <w:t xml:space="preserve">, when nothing else is said about a </w:t>
-      </w:r>
-      <w:r>
-        <w:rPr>
-          <w:rFonts w:ascii="Arial" w:hAnsi="Arial" w:cs="Arial"/>
-          <w:sz w:val="22"/>
-          <w:szCs w:val="22"/>
-        </w:rPr>
-        <w:t>set</w:t>
-      </w:r>
-      <w:r>
-        <w:rPr>
-          <w:rFonts w:ascii="Arial" w:hAnsi="Arial" w:cs="Arial"/>
-          <w:sz w:val="22"/>
-          <w:szCs w:val="22"/>
-        </w:rPr>
-        <w:t xml:space="preserve"> its assumed to be 10 runs length 100 each</w:t>
-      </w:r>
-      <w:r>
-        <w:rPr>
-          <w:rFonts w:ascii="Arial" w:hAnsi="Arial" w:cs="Arial"/>
-          <w:sz w:val="22"/>
-          <w:szCs w:val="22"/>
-        </w:rPr>
-        <w:t xml:space="preserve">, explain that </w:t>
-      </w:r>
-      <w:r>
-        <w:rPr>
-          <w:rFonts w:ascii="Arial" w:hAnsi="Arial" w:cs="Arial"/>
-          <w:sz w:val="22"/>
-          <w:szCs w:val="22"/>
-        </w:rPr>
-        <w:t>it is assumed that 10 runs is good enough to give an average, but for the sake of comparison</w:t>
-      </w:r>
-      <w:r>
-        <w:rPr>
-          <w:rFonts w:ascii="Arial" w:hAnsi="Arial" w:cs="Arial"/>
-          <w:sz w:val="22"/>
-          <w:szCs w:val="22"/>
-        </w:rPr>
-        <w:t xml:space="preserve">, discussion and </w:t>
-      </w:r>
-      <w:r>
-        <w:rPr>
-          <w:rFonts w:ascii="Arial" w:hAnsi="Arial" w:cs="Arial"/>
-          <w:sz w:val="22"/>
-          <w:szCs w:val="22"/>
-        </w:rPr>
-        <w:t>confirmation that scores don’t wildly change between sets sometimes multiple sets will be examined</w:t>
-      </w:r>
-      <w:r>
-        <w:rPr>
-          <w:rFonts w:ascii="Arial" w:hAnsi="Arial" w:cs="Arial"/>
-          <w:sz w:val="22"/>
-          <w:szCs w:val="22"/>
-        </w:rPr>
-        <w:t>, but</w:t>
-      </w:r>
-      <w:r>
-        <w:rPr>
-          <w:rFonts w:ascii="Arial" w:hAnsi="Arial" w:cs="Arial"/>
-          <w:sz w:val="22"/>
-          <w:szCs w:val="22"/>
-        </w:rPr>
-        <w:t xml:space="preserve"> sets will not be</w:t>
-      </w:r>
-      <w:r>
-        <w:rPr>
-          <w:rFonts w:ascii="Arial" w:hAnsi="Arial" w:cs="Arial"/>
-          <w:sz w:val="22"/>
-          <w:szCs w:val="22"/>
-        </w:rPr>
-        <w:t xml:space="preserve"> not quantified</w:t>
-      </w:r>
-      <w:r>
-        <w:rPr>
-          <w:rFonts w:ascii="Arial" w:hAnsi="Arial" w:cs="Arial"/>
-          <w:sz w:val="22"/>
-          <w:szCs w:val="22"/>
-        </w:rPr>
-        <w:t>, score differences of up to 0.03</w:t>
-      </w:r>
-      <w:r>
-        <w:rPr>
-          <w:rFonts w:ascii="Arial" w:hAnsi="Arial" w:cs="Arial"/>
-          <w:sz w:val="22"/>
-          <w:szCs w:val="22"/>
-        </w:rPr>
-        <w:t xml:space="preserve"> between sets</w:t>
-      </w:r>
-      <w:r>
-        <w:rPr>
-          <w:rFonts w:ascii="Arial" w:hAnsi="Arial" w:cs="Arial"/>
-          <w:sz w:val="22"/>
-          <w:szCs w:val="22"/>
-        </w:rPr>
-        <w:t xml:space="preserve"> considered acceptable</w:t>
-      </w:r>
-      <w:r>
-        <w:rPr>
-          <w:rFonts w:ascii="Arial" w:hAnsi="Arial" w:cs="Arial"/>
-          <w:sz w:val="22"/>
-          <w:szCs w:val="22"/>
-        </w:rPr>
-        <w:t>, matrix graphs standard deviation will be the same between tp and fn as well as fp and tn</w:t>
-      </w:r>
-      <w:r>
-        <w:rPr>
-          <w:rFonts w:ascii="Arial" w:hAnsi="Arial" w:cs="Arial"/>
-          <w:sz w:val="22"/>
-          <w:szCs w:val="22"/>
-        </w:rPr>
-        <w:t>]</w:t>
-      </w:r>
-    </w:p>
-    <w:p>
-      <w:pPr>
-        <w:rPr>
-          <w:rFonts w:ascii="Arial" w:hAnsi="Arial" w:cs="Arial"/>
-          <w:sz w:val="40"/>
-          <w:szCs w:val="40"/>
-        </w:rPr>
-      </w:pPr>
-      <w:r>
-        <w:rPr>
-          <w:rFonts w:ascii="Arial" w:hAnsi="Arial" w:cs="Arial"/>
-          <w:sz w:val="40"/>
-          <w:szCs w:val="40"/>
-        </w:rPr>
-        <w:t>4. Resu</w:t>
-      </w:r>
-      <w:r>
-        <w:rPr>
-          <w:rFonts w:ascii="Arial" w:hAnsi="Arial" w:cs="Arial"/>
-          <w:sz w:val="40"/>
-          <w:szCs w:val="40"/>
-        </w:rPr>
-        <w:t>lts &amp; Discussion</w:t>
+        <w:t>Scores, such as accuracy, precision or F</w:t>
+      </w:r>
+      <w:r>
+        <w:rPr>
+          <w:rFonts w:ascii="Arial" w:hAnsi="Arial" w:cs="Arial"/>
+          <w:sz w:val="22"/>
+          <w:szCs w:val="22"/>
+          <w:vertAlign w:val="subscript"/>
+        </w:rPr>
+        <w:t>1</w:t>
+      </w:r>
+      <w:r>
+        <w:rPr>
+          <w:rFonts w:ascii="Arial" w:hAnsi="Arial" w:cs="Arial"/>
+          <w:sz w:val="22"/>
+          <w:szCs w:val="22"/>
+        </w:rPr>
+        <w:t>-Score are rounded to two decimal points.</w:t>
+      </w:r>
+      <w:r>
+        <w:rPr>
+          <w:rFonts w:ascii="Arial" w:hAnsi="Arial" w:cs="Arial"/>
+          <w:sz w:val="22"/>
+          <w:szCs w:val="22"/>
+        </w:rPr>
+        <w:t xml:space="preserve"> When a run set is mentioned without </w:t>
+      </w:r>
+      <w:r>
+        <w:rPr>
+          <w:rFonts w:ascii="Arial" w:hAnsi="Arial" w:cs="Arial"/>
+          <w:sz w:val="22"/>
+          <w:szCs w:val="22"/>
+        </w:rPr>
+        <w:t>a specified parameter, it is assumed that the model</w:t>
+      </w:r>
+      <w:r>
+        <w:rPr>
+          <w:rFonts w:ascii="Arial" w:hAnsi="Arial" w:cs="Arial"/>
+          <w:sz w:val="22"/>
+          <w:szCs w:val="22"/>
+        </w:rPr>
+        <w:t xml:space="preserve"> and run type</w:t>
+      </w:r>
+      <w:r>
+        <w:rPr>
+          <w:rFonts w:ascii="Arial" w:hAnsi="Arial" w:cs="Arial"/>
+          <w:sz w:val="22"/>
+          <w:szCs w:val="22"/>
+        </w:rPr>
+        <w:t xml:space="preserve"> is the same as the model</w:t>
+      </w:r>
+      <w:r>
+        <w:rPr>
+          <w:rFonts w:ascii="Arial" w:hAnsi="Arial" w:cs="Arial"/>
+          <w:sz w:val="22"/>
+          <w:szCs w:val="22"/>
+        </w:rPr>
+        <w:t xml:space="preserve"> and run type</w:t>
+      </w:r>
+      <w:r>
+        <w:rPr>
+          <w:rFonts w:ascii="Arial" w:hAnsi="Arial" w:cs="Arial"/>
+          <w:sz w:val="22"/>
+          <w:szCs w:val="22"/>
+        </w:rPr>
+        <w:t xml:space="preserve"> of the current </w:t>
+      </w:r>
+      <w:r>
+        <w:rPr>
+          <w:rFonts w:ascii="Arial" w:hAnsi="Arial" w:cs="Arial"/>
+          <w:sz w:val="22"/>
+          <w:szCs w:val="22"/>
+        </w:rPr>
+        <w:t xml:space="preserve">section. </w:t>
+      </w:r>
+      <w:r>
+        <w:rPr>
+          <w:rFonts w:ascii="Arial" w:hAnsi="Arial" w:cs="Arial"/>
+          <w:sz w:val="22"/>
+          <w:szCs w:val="22"/>
+        </w:rPr>
+        <w:t xml:space="preserve">When nothing is mentioned about the length of the set or its runs, it is assumed that the run set </w:t>
+      </w:r>
+      <w:r>
+        <w:rPr>
+          <w:rFonts w:ascii="Arial" w:hAnsi="Arial" w:cs="Arial"/>
+          <w:sz w:val="22"/>
+          <w:szCs w:val="22"/>
+        </w:rPr>
+        <w:t>has the standard parameters of set length 10 and run length 100.</w:t>
+      </w:r>
+      <w:r>
+        <w:rPr>
+          <w:rFonts w:ascii="Arial" w:hAnsi="Arial" w:cs="Arial"/>
+          <w:sz w:val="22"/>
+          <w:szCs w:val="22"/>
+        </w:rPr>
+        <w:t xml:space="preserve"> In most cases, </w:t>
+      </w:r>
+      <w:r>
+        <w:rPr>
+          <w:rFonts w:ascii="Arial" w:hAnsi="Arial" w:cs="Arial"/>
+          <w:sz w:val="22"/>
+          <w:szCs w:val="22"/>
+        </w:rPr>
+        <w:t xml:space="preserve">deviation is low enough such that </w:t>
+      </w:r>
+      <w:r>
+        <w:rPr>
+          <w:rFonts w:ascii="Arial" w:hAnsi="Arial" w:cs="Arial"/>
+          <w:sz w:val="22"/>
+          <w:szCs w:val="22"/>
+        </w:rPr>
+        <w:t>a set length of 10 is enough t</w:t>
+      </w:r>
+      <w:r>
+        <w:rPr>
+          <w:rFonts w:ascii="Arial" w:hAnsi="Arial" w:cs="Arial"/>
+          <w:sz w:val="22"/>
+          <w:szCs w:val="22"/>
+        </w:rPr>
+        <w:t>o get consistent average scores within ~0.02 deviation of each score, which is considered as a similar</w:t>
+      </w:r>
+      <w:r>
+        <w:rPr>
+          <w:rFonts w:ascii="Arial" w:hAnsi="Arial" w:cs="Arial"/>
+          <w:sz w:val="22"/>
+          <w:szCs w:val="22"/>
+        </w:rPr>
+        <w:t xml:space="preserve"> enough</w:t>
+      </w:r>
+      <w:r>
+        <w:rPr>
+          <w:rFonts w:ascii="Arial" w:hAnsi="Arial" w:cs="Arial"/>
+          <w:sz w:val="22"/>
+          <w:szCs w:val="22"/>
+        </w:rPr>
+        <w:t xml:space="preserve"> average</w:t>
+      </w:r>
+      <w:r>
+        <w:rPr>
+          <w:rFonts w:ascii="Arial" w:hAnsi="Arial" w:cs="Arial"/>
+          <w:sz w:val="22"/>
+          <w:szCs w:val="22"/>
+        </w:rPr>
+        <w:t xml:space="preserve"> to compare it to other run sets</w:t>
+      </w:r>
+      <w:r>
+        <w:rPr>
+          <w:rFonts w:ascii="Arial" w:hAnsi="Arial" w:cs="Arial"/>
+          <w:sz w:val="22"/>
+          <w:szCs w:val="22"/>
+        </w:rPr>
+        <w:t xml:space="preserve"> by this paper. </w:t>
+      </w:r>
+      <w:r>
+        <w:rPr>
+          <w:rFonts w:ascii="Arial" w:hAnsi="Arial" w:cs="Arial"/>
+          <w:sz w:val="22"/>
+          <w:szCs w:val="22"/>
+        </w:rPr>
+        <w:t xml:space="preserve">If a set is explicitly named as having more </w:t>
+      </w:r>
+      <w:r>
+        <w:rPr>
+          <w:rFonts w:ascii="Arial" w:hAnsi="Arial" w:cs="Arial"/>
+          <w:sz w:val="22"/>
+          <w:szCs w:val="22"/>
+        </w:rPr>
+        <w:t xml:space="preserve">runs, it is likely that </w:t>
+      </w:r>
+      <w:r>
+        <w:rPr>
+          <w:rFonts w:ascii="Arial" w:hAnsi="Arial" w:cs="Arial"/>
+          <w:sz w:val="22"/>
+          <w:szCs w:val="22"/>
+        </w:rPr>
+        <w:t xml:space="preserve">the results of </w:t>
+      </w:r>
+      <w:r>
+        <w:rPr>
+          <w:rFonts w:ascii="Arial" w:hAnsi="Arial" w:cs="Arial"/>
+          <w:sz w:val="22"/>
+          <w:szCs w:val="22"/>
+        </w:rPr>
+        <w:t xml:space="preserve">multiple sets of 10 </w:t>
+      </w:r>
+      <w:r>
+        <w:rPr>
+          <w:rFonts w:ascii="Arial" w:hAnsi="Arial" w:cs="Arial"/>
+          <w:sz w:val="22"/>
+          <w:szCs w:val="22"/>
+        </w:rPr>
+        <w:t xml:space="preserve">had large enough deviations to warrant more runs in </w:t>
+      </w:r>
+      <w:r>
+        <w:rPr>
+          <w:rFonts w:ascii="Arial" w:hAnsi="Arial" w:cs="Arial"/>
+          <w:sz w:val="22"/>
+          <w:szCs w:val="22"/>
+        </w:rPr>
+        <w:t xml:space="preserve">a set in </w:t>
+      </w:r>
+      <w:r>
+        <w:rPr>
+          <w:rFonts w:ascii="Arial" w:hAnsi="Arial" w:cs="Arial"/>
+          <w:sz w:val="22"/>
+          <w:szCs w:val="22"/>
+        </w:rPr>
+        <w:t xml:space="preserve">order to arrive at a stable average. </w:t>
+      </w:r>
+      <w:r>
+        <w:rPr>
+          <w:rFonts w:ascii="Arial" w:hAnsi="Arial" w:cs="Arial"/>
+          <w:sz w:val="22"/>
+          <w:szCs w:val="22"/>
+        </w:rPr>
+        <w:t xml:space="preserve">However, while </w:t>
+      </w:r>
+      <w:r>
+        <w:rPr>
+          <w:rFonts w:ascii="Arial" w:hAnsi="Arial" w:cs="Arial"/>
+          <w:sz w:val="22"/>
+          <w:szCs w:val="22"/>
+        </w:rPr>
+        <w:t>averages and other scores are calculated within a set, there is no quantification between sets</w:t>
+      </w:r>
+      <w:r>
+        <w:rPr>
+          <w:rFonts w:ascii="Arial" w:hAnsi="Arial" w:cs="Arial"/>
+          <w:sz w:val="22"/>
+          <w:szCs w:val="22"/>
+        </w:rPr>
+        <w:t>. As already mentioned, one set is considered enough for a stable average, but sometimes for the sake of comparison, discussion and confirmation</w:t>
+      </w:r>
+      <w:r>
+        <w:rPr>
+          <w:rFonts w:ascii="Arial" w:hAnsi="Arial" w:cs="Arial"/>
+          <w:sz w:val="22"/>
+          <w:szCs w:val="22"/>
+        </w:rPr>
+        <w:t xml:space="preserve">, another set of the same parameters will be </w:t>
+      </w:r>
+      <w:r>
+        <w:rPr>
+          <w:rFonts w:ascii="Arial" w:hAnsi="Arial" w:cs="Arial"/>
+          <w:sz w:val="22"/>
+          <w:szCs w:val="22"/>
+        </w:rPr>
+        <w:t>mentioned briefly</w:t>
+      </w:r>
+      <w:r>
+        <w:rPr>
+          <w:rFonts w:ascii="Arial" w:hAnsi="Arial" w:cs="Arial"/>
+          <w:sz w:val="22"/>
+          <w:szCs w:val="22"/>
+        </w:rPr>
+        <w:t xml:space="preserve">. In addition, </w:t>
+      </w:r>
+      <w:r>
+        <w:rPr>
+          <w:rFonts w:ascii="Arial" w:hAnsi="Arial" w:cs="Arial"/>
+          <w:sz w:val="22"/>
+          <w:szCs w:val="22"/>
+        </w:rPr>
+        <w:t xml:space="preserve">when looking at an averaged graph of the </w:t>
+      </w:r>
+      <w:r>
+        <w:rPr>
+          <w:rFonts w:ascii="Arial" w:hAnsi="Arial" w:cs="Arial"/>
+          <w:i/>
+          <w:iCs/>
+          <w:sz w:val="22"/>
+          <w:szCs w:val="22"/>
+        </w:rPr>
+        <w:t xml:space="preserve">true positive, false negative, false positive </w:t>
+      </w:r>
+      <w:r>
+        <w:rPr>
+          <w:rFonts w:ascii="Arial" w:hAnsi="Arial" w:cs="Arial"/>
+          <w:sz w:val="22"/>
+          <w:szCs w:val="22"/>
+        </w:rPr>
+        <w:t xml:space="preserve">and </w:t>
+      </w:r>
+      <w:r>
+        <w:rPr>
+          <w:rFonts w:ascii="Arial" w:hAnsi="Arial" w:cs="Arial"/>
+          <w:i/>
+          <w:iCs/>
+          <w:sz w:val="22"/>
+          <w:szCs w:val="22"/>
+        </w:rPr>
+        <w:t>true negative</w:t>
+      </w:r>
+      <w:r>
+        <w:rPr>
+          <w:rFonts w:ascii="Arial" w:hAnsi="Arial" w:cs="Arial"/>
+          <w:sz w:val="22"/>
+          <w:szCs w:val="22"/>
+        </w:rPr>
+        <w:t xml:space="preserve"> scores of a run set, </w:t>
+      </w:r>
+      <w:r>
+        <w:rPr>
+          <w:rFonts w:ascii="Arial" w:hAnsi="Arial" w:cs="Arial"/>
+          <w:sz w:val="22"/>
+          <w:szCs w:val="22"/>
+        </w:rPr>
+        <w:t xml:space="preserve">the standard deviation between </w:t>
+      </w:r>
+      <w:r>
+        <w:rPr>
+          <w:rFonts w:ascii="Arial" w:hAnsi="Arial" w:cs="Arial"/>
+          <w:i/>
+          <w:iCs/>
+          <w:sz w:val="22"/>
+          <w:szCs w:val="22"/>
+        </w:rPr>
+        <w:t>true positives</w:t>
+      </w:r>
+      <w:r>
+        <w:rPr>
+          <w:rFonts w:ascii="Arial" w:hAnsi="Arial" w:cs="Arial"/>
+          <w:sz w:val="22"/>
+          <w:szCs w:val="22"/>
+        </w:rPr>
+        <w:t xml:space="preserve"> and </w:t>
+      </w:r>
+      <w:r>
+        <w:rPr>
+          <w:rFonts w:ascii="Arial" w:hAnsi="Arial" w:cs="Arial"/>
+          <w:i/>
+          <w:iCs/>
+          <w:sz w:val="22"/>
+          <w:szCs w:val="22"/>
+        </w:rPr>
+        <w:t>false negatives</w:t>
+      </w:r>
+      <w:r>
+        <w:rPr>
+          <w:rFonts w:ascii="Arial" w:hAnsi="Arial" w:cs="Arial"/>
+          <w:sz w:val="22"/>
+          <w:szCs w:val="22"/>
+        </w:rPr>
+        <w:t xml:space="preserve"> as well as between </w:t>
+      </w:r>
+      <w:r>
+        <w:rPr>
+          <w:rFonts w:ascii="Arial" w:hAnsi="Arial" w:cs="Arial"/>
+          <w:i/>
+          <w:iCs/>
+          <w:sz w:val="22"/>
+          <w:szCs w:val="22"/>
+        </w:rPr>
+        <w:t xml:space="preserve">false positives </w:t>
+      </w:r>
+      <w:r>
+        <w:rPr>
+          <w:rFonts w:ascii="Arial" w:hAnsi="Arial" w:cs="Arial"/>
+          <w:sz w:val="22"/>
+          <w:szCs w:val="22"/>
+        </w:rPr>
+        <w:t xml:space="preserve">and </w:t>
+      </w:r>
+      <w:r>
+        <w:rPr>
+          <w:rFonts w:ascii="Arial" w:hAnsi="Arial" w:cs="Arial"/>
+          <w:i/>
+          <w:iCs/>
+          <w:sz w:val="22"/>
+          <w:szCs w:val="22"/>
+        </w:rPr>
+        <w:lastRenderedPageBreak/>
+        <w:t>true negatives</w:t>
+      </w:r>
+      <w:r>
+        <w:rPr>
+          <w:rFonts w:ascii="Arial" w:hAnsi="Arial" w:cs="Arial"/>
+          <w:sz w:val="22"/>
+          <w:szCs w:val="22"/>
+        </w:rPr>
+        <w:t xml:space="preserve"> is each the same, as</w:t>
+      </w:r>
+      <w:r>
+        <w:rPr>
+          <w:rFonts w:ascii="Arial" w:hAnsi="Arial" w:cs="Arial"/>
+          <w:sz w:val="22"/>
+          <w:szCs w:val="22"/>
+        </w:rPr>
+        <w:t xml:space="preserve"> these score pairs are in a 1 to 1 relationshi</w:t>
+      </w:r>
+      <w:r>
+        <w:rPr>
+          <w:rFonts w:ascii="Arial" w:hAnsi="Arial" w:cs="Arial"/>
+          <w:sz w:val="22"/>
+          <w:szCs w:val="22"/>
+        </w:rPr>
+        <w:t>p.</w:t>
+      </w:r>
+      <w:r>
+        <w:rPr>
+          <w:rFonts w:ascii="Arial" w:hAnsi="Arial" w:cs="Arial"/>
+          <w:sz w:val="22"/>
+          <w:szCs w:val="22"/>
+        </w:rPr>
+        <w:t xml:space="preserve"> Thus, if deviation </w:t>
+      </w:r>
+      <w:r>
+        <w:rPr>
+          <w:rFonts w:ascii="Arial" w:hAnsi="Arial" w:cs="Arial"/>
+          <w:sz w:val="22"/>
+          <w:szCs w:val="22"/>
+        </w:rPr>
+        <w:t>of</w:t>
+      </w:r>
+      <w:r>
+        <w:rPr>
+          <w:rFonts w:ascii="Arial" w:hAnsi="Arial" w:cs="Arial"/>
+          <w:sz w:val="22"/>
+          <w:szCs w:val="22"/>
+        </w:rPr>
+        <w:t xml:space="preserve"> </w:t>
+      </w:r>
+      <w:r>
+        <w:rPr>
+          <w:rFonts w:ascii="Arial" w:hAnsi="Arial" w:cs="Arial"/>
+          <w:i/>
+          <w:iCs/>
+          <w:sz w:val="22"/>
+          <w:szCs w:val="22"/>
+        </w:rPr>
+        <w:t>fp/tn</w:t>
+      </w:r>
+      <w:r>
+        <w:rPr>
+          <w:rFonts w:ascii="Arial" w:hAnsi="Arial" w:cs="Arial"/>
+          <w:sz w:val="22"/>
+          <w:szCs w:val="22"/>
+        </w:rPr>
+        <w:t xml:space="preserve"> is mentioned, these are the same and can thus be mentioned </w:t>
+      </w:r>
+      <w:r>
+        <w:rPr>
+          <w:rFonts w:ascii="Arial" w:hAnsi="Arial" w:cs="Arial"/>
+          <w:sz w:val="22"/>
+          <w:szCs w:val="22"/>
+        </w:rPr>
+        <w:t>as one.</w:t>
       </w:r>
     </w:p>
     <w:p>
@@ -5147,73 +5560,48 @@
           <w:sz w:val="22"/>
           <w:szCs w:val="22"/>
         </w:rPr>
-        <w:t>This section will discuss the experiments run using different prompts and datasets, prompt engineering and scoring based on the methods outlined in Section 3.</w:t>
-      </w:r>
-      <w:r>
-        <w:rPr>
-          <w:rFonts w:ascii="Arial" w:hAnsi="Arial" w:cs="Arial"/>
-          <w:sz w:val="22"/>
-          <w:szCs w:val="22"/>
-        </w:rPr>
-        <w:t xml:space="preserve"> Not every run type </w:t>
-      </w:r>
-      <w:r>
-        <w:rPr>
-          <w:rFonts w:ascii="Arial" w:hAnsi="Arial" w:cs="Arial"/>
-          <w:sz w:val="22"/>
-          <w:szCs w:val="22"/>
-        </w:rPr>
-        <w:t>may</w:t>
-      </w:r>
-      <w:r>
-        <w:rPr>
-          <w:rFonts w:ascii="Arial" w:hAnsi="Arial" w:cs="Arial"/>
-          <w:sz w:val="22"/>
-          <w:szCs w:val="22"/>
-        </w:rPr>
-        <w:t xml:space="preserve"> include the same points of analysis.</w:t>
-      </w:r>
-      <w:r>
-        <w:rPr>
-          <w:rFonts w:ascii="Arial" w:hAnsi="Arial" w:cs="Arial"/>
-          <w:sz w:val="22"/>
-          <w:szCs w:val="22"/>
-        </w:rPr>
-        <w:t xml:space="preserve"> (-&gt; Different prompts have more errors)</w:t>
+        <w:t>score differences of up to 0.03</w:t>
+      </w:r>
+      <w:r>
+        <w:rPr>
+          <w:rFonts w:ascii="Arial" w:hAnsi="Arial" w:cs="Arial"/>
+          <w:sz w:val="22"/>
+          <w:szCs w:val="22"/>
+        </w:rPr>
+        <w:t xml:space="preserve"> between sets</w:t>
+      </w:r>
+      <w:r>
+        <w:rPr>
+          <w:rFonts w:ascii="Arial" w:hAnsi="Arial" w:cs="Arial"/>
+          <w:sz w:val="22"/>
+          <w:szCs w:val="22"/>
+        </w:rPr>
+        <w:t xml:space="preserve"> considered acceptable</w:t>
       </w:r>
     </w:p>
     <w:p>
       <w:pPr>
         <w:rPr>
           <w:rFonts w:ascii="Arial" w:hAnsi="Arial" w:cs="Arial"/>
-          <w:sz w:val="36"/>
-          <w:szCs w:val="36"/>
+          <w:sz w:val="40"/>
+          <w:szCs w:val="40"/>
         </w:rPr>
       </w:pPr>
       <w:r>
         <w:rPr>
           <w:rFonts w:ascii="Arial" w:hAnsi="Arial" w:cs="Arial"/>
-          <w:sz w:val="36"/>
-          <w:szCs w:val="36"/>
-        </w:rPr>
-        <w:t>4.1 GPT</w:t>
-      </w:r>
-    </w:p>
-    <w:p>
-      <w:pPr>
-        <w:rPr>
-          <w:rFonts w:ascii="Arial" w:hAnsi="Arial" w:cs="Arial"/>
-          <w:sz w:val="28"/>
-          <w:szCs w:val="28"/>
-        </w:rPr>
-      </w:pPr>
-      <w:r>
-        <w:rPr>
-          <w:rFonts w:ascii="Arial" w:hAnsi="Arial" w:cs="Arial"/>
-          <w:sz w:val="28"/>
-          <w:szCs w:val="28"/>
-        </w:rPr>
-        <w:t>4.1.1 Run type: Binary</w:t>
+          <w:sz w:val="40"/>
+          <w:szCs w:val="40"/>
+        </w:rPr>
+        <w:t>4. Resu</w:t>
+      </w:r>
+      <w:r>
+        <w:rPr>
+          <w:rFonts w:ascii="Arial" w:hAnsi="Arial" w:cs="Arial"/>
+          <w:sz w:val="40"/>
+          <w:szCs w:val="40"/>
+        </w:rPr>
+        <w:t>lts &amp; Discussion</w:t>
       </w:r>
     </w:p>
     <w:p>
@@ -5231,7 +5619,90 @@
           <w:sz w:val="22"/>
           <w:szCs w:val="22"/>
         </w:rPr>
-        <w:lastRenderedPageBreak/>
+        <w:t>This section will discuss the experiments run using different prompts and datasets, prompt engineering and scoring based on the methods outlined in Section 3.</w:t>
+      </w:r>
+      <w:r>
+        <w:rPr>
+          <w:rFonts w:ascii="Arial" w:hAnsi="Arial" w:cs="Arial"/>
+          <w:sz w:val="22"/>
+          <w:szCs w:val="22"/>
+        </w:rPr>
+        <w:t xml:space="preserve"> Not every run type </w:t>
+      </w:r>
+      <w:r>
+        <w:rPr>
+          <w:rFonts w:ascii="Arial" w:hAnsi="Arial" w:cs="Arial"/>
+          <w:sz w:val="22"/>
+          <w:szCs w:val="22"/>
+        </w:rPr>
+        <w:t>may</w:t>
+      </w:r>
+      <w:r>
+        <w:rPr>
+          <w:rFonts w:ascii="Arial" w:hAnsi="Arial" w:cs="Arial"/>
+          <w:sz w:val="22"/>
+          <w:szCs w:val="22"/>
+        </w:rPr>
+        <w:t xml:space="preserve"> include the same points of analysis.</w:t>
+      </w:r>
+      <w:r>
+        <w:rPr>
+          <w:rFonts w:ascii="Arial" w:hAnsi="Arial" w:cs="Arial"/>
+          <w:sz w:val="22"/>
+          <w:szCs w:val="22"/>
+        </w:rPr>
+        <w:t xml:space="preserve"> (-&gt; Different prompts have more errors)</w:t>
+      </w:r>
+    </w:p>
+    <w:p>
+      <w:pPr>
+        <w:rPr>
+          <w:rFonts w:ascii="Arial" w:hAnsi="Arial" w:cs="Arial"/>
+          <w:sz w:val="36"/>
+          <w:szCs w:val="36"/>
+        </w:rPr>
+      </w:pPr>
+      <w:r>
+        <w:rPr>
+          <w:rFonts w:ascii="Arial" w:hAnsi="Arial" w:cs="Arial"/>
+          <w:sz w:val="36"/>
+          <w:szCs w:val="36"/>
+        </w:rPr>
+        <w:t>4.1 GPT</w:t>
+      </w:r>
+    </w:p>
+    <w:p>
+      <w:pPr>
+        <w:rPr>
+          <w:rFonts w:ascii="Arial" w:hAnsi="Arial" w:cs="Arial"/>
+          <w:sz w:val="28"/>
+          <w:szCs w:val="28"/>
+        </w:rPr>
+      </w:pPr>
+      <w:r>
+        <w:rPr>
+          <w:rFonts w:ascii="Arial" w:hAnsi="Arial" w:cs="Arial"/>
+          <w:sz w:val="28"/>
+          <w:szCs w:val="28"/>
+        </w:rPr>
+        <w:t>4.1.1 Run type: Binary</w:t>
+      </w:r>
+    </w:p>
+    <w:p>
+      <w:pPr>
+        <w:jc w:val="both"/>
+        <w:rPr>
+          <w:rFonts w:ascii="Arial" w:hAnsi="Arial" w:cs="Arial"/>
+          <w:sz w:val="22"/>
+          <w:szCs w:val="22"/>
+        </w:rPr>
+      </w:pPr>
+      <w:r>
+        <w:rPr>
+          <w:rFonts w:ascii="Arial" w:hAnsi="Arial" w:cs="Arial"/>
+          <w:sz w:val="22"/>
+          <w:szCs w:val="22"/>
+        </w:rPr>
         <w:t xml:space="preserve">The first and main run type is the binary classification of tweets into ironic and non-ironic. The base </w:t>
       </w:r>
       <w:r>
@@ -5902,6 +6373,7 @@
           <w:sz w:val="22"/>
           <w:szCs w:val="22"/>
         </w:rPr>
+        <w:lastRenderedPageBreak/>
         <w:drawing>
           <wp:inline distT="0" distB="0" distL="0" distR="0" wp14:anchorId="17D6F1BD" wp14:editId="24D7D3C1">
             <wp:extent cx="4876800" cy="3657600"/>
@@ -6050,7 +6522,6 @@
           <w:sz w:val="22"/>
           <w:szCs w:val="22"/>
         </w:rPr>
-        <w:lastRenderedPageBreak/>
         <w:drawing>
           <wp:inline distT="0" distB="0" distL="0" distR="0" wp14:anchorId="13485C57" wp14:editId="4A439D5D">
             <wp:extent cx="4711700" cy="3533775"/>
@@ -6150,6 +6621,7 @@
           <w:sz w:val="22"/>
           <w:szCs w:val="22"/>
         </w:rPr>
+        <w:lastRenderedPageBreak/>
         <w:t>As seen in</w:t>
       </w:r>
       <w:r>
@@ -6884,7 +7356,29 @@
           <w:sz w:val="22"/>
           <w:szCs w:val="22"/>
         </w:rPr>
-        <w:t>Need to get back in to college..  #feeling #this</w:t>
+        <w:t xml:space="preserve">Need to get back in to </w:t>
+      </w:r>
+      <w:proofErr w:type="gramStart"/>
+      <w:r>
+        <w:rPr>
+          <w:rFonts w:ascii="Arial" w:hAnsi="Arial" w:cs="Arial"/>
+          <w:i/>
+          <w:iCs/>
+          <w:sz w:val="22"/>
+          <w:szCs w:val="22"/>
+        </w:rPr>
+        <w:t>college..</w:t>
+      </w:r>
+      <w:proofErr w:type="gramEnd"/>
+      <w:r>
+        <w:rPr>
+          <w:rFonts w:ascii="Arial" w:hAnsi="Arial" w:cs="Arial"/>
+          <w:i/>
+          <w:iCs/>
+          <w:sz w:val="22"/>
+          <w:szCs w:val="22"/>
+        </w:rPr>
+        <w:t xml:space="preserve">  #feeling #this</w:t>
       </w:r>
     </w:p>
     <w:p>
@@ -6902,7 +7396,6 @@
           <w:sz w:val="22"/>
           <w:szCs w:val="22"/>
         </w:rPr>
-        <w:lastRenderedPageBreak/>
         <w:t>This is a post labeled as 0 (non-iron</w:t>
       </w:r>
       <w:r>
@@ -6993,7 +7486,29 @@
           <w:sz w:val="22"/>
           <w:szCs w:val="22"/>
         </w:rPr>
-        <w:t>Need to get back in to college… #feeling #this”)</w:t>
+        <w:t xml:space="preserve">Need to get back </w:t>
+      </w:r>
+      <w:proofErr w:type="gramStart"/>
+      <w:r>
+        <w:rPr>
+          <w:rFonts w:ascii="Arial" w:hAnsi="Arial" w:cs="Arial"/>
+          <w:i/>
+          <w:iCs/>
+          <w:sz w:val="22"/>
+          <w:szCs w:val="22"/>
+        </w:rPr>
+        <w:t>in to</w:t>
+      </w:r>
+      <w:proofErr w:type="gramEnd"/>
+      <w:r>
+        <w:rPr>
+          <w:rFonts w:ascii="Arial" w:hAnsi="Arial" w:cs="Arial"/>
+          <w:i/>
+          <w:iCs/>
+          <w:sz w:val="22"/>
+          <w:szCs w:val="22"/>
+        </w:rPr>
+        <w:t xml:space="preserve"> college… #feeling #this”)</w:t>
       </w:r>
       <w:r>
         <w:rPr>
@@ -7161,7 +7676,29 @@
           <w:sz w:val="22"/>
           <w:szCs w:val="22"/>
         </w:rPr>
-        <w:t>@user @user you don't know a damned thing about baseball, do you?</w:t>
+        <w:t>@user @</w:t>
+      </w:r>
+      <w:proofErr w:type="gramStart"/>
+      <w:r>
+        <w:rPr>
+          <w:rFonts w:ascii="Arial" w:hAnsi="Arial" w:cs="Arial"/>
+          <w:i/>
+          <w:iCs/>
+          <w:sz w:val="22"/>
+          <w:szCs w:val="22"/>
+        </w:rPr>
+        <w:t>user</w:t>
+      </w:r>
+      <w:proofErr w:type="gramEnd"/>
+      <w:r>
+        <w:rPr>
+          <w:rFonts w:ascii="Arial" w:hAnsi="Arial" w:cs="Arial"/>
+          <w:i/>
+          <w:iCs/>
+          <w:sz w:val="22"/>
+          <w:szCs w:val="22"/>
+        </w:rPr>
+        <w:t xml:space="preserve"> you don't know a damned thing about baseball, do you?</w:t>
       </w:r>
     </w:p>
     <w:p>
@@ -7413,8 +7950,54 @@
           <w:sz w:val="22"/>
           <w:szCs w:val="22"/>
         </w:rPr>
-        <w:t>well today is gonna be a great day ðŸ‘Œ</w:t>
-      </w:r>
+        <w:t xml:space="preserve">well today is </w:t>
+      </w:r>
+      <w:proofErr w:type="spellStart"/>
+      <w:r>
+        <w:rPr>
+          <w:rFonts w:ascii="Arial" w:hAnsi="Arial" w:cs="Arial"/>
+          <w:i/>
+          <w:iCs/>
+          <w:sz w:val="22"/>
+          <w:szCs w:val="22"/>
+        </w:rPr>
+        <w:t>gonna</w:t>
+      </w:r>
+      <w:proofErr w:type="spellEnd"/>
+      <w:r>
+        <w:rPr>
+          <w:rFonts w:ascii="Arial" w:hAnsi="Arial" w:cs="Arial"/>
+          <w:i/>
+          <w:iCs/>
+          <w:sz w:val="22"/>
+          <w:szCs w:val="22"/>
+        </w:rPr>
+        <w:t xml:space="preserve"> be a great day </w:t>
+      </w:r>
+      <w:proofErr w:type="spellStart"/>
+      <w:proofErr w:type="gramStart"/>
+      <w:r>
+        <w:rPr>
+          <w:rFonts w:ascii="Arial" w:hAnsi="Arial" w:cs="Arial"/>
+          <w:i/>
+          <w:iCs/>
+          <w:sz w:val="22"/>
+          <w:szCs w:val="22"/>
+        </w:rPr>
+        <w:t>ðŸ‘</w:t>
+      </w:r>
+      <w:proofErr w:type="gramEnd"/>
+      <w:r>
+        <w:rPr>
+          <w:rFonts w:ascii="Arial" w:hAnsi="Arial" w:cs="Arial"/>
+          <w:i/>
+          <w:iCs/>
+          <w:sz w:val="22"/>
+          <w:szCs w:val="22"/>
+        </w:rPr>
+        <w:t>Œ</w:t>
+      </w:r>
+      <w:proofErr w:type="spellEnd"/>
     </w:p>
     <w:p>
       <w:pPr>
@@ -7489,6 +8072,8 @@
         </w:rPr>
         <w:t>The last series of characters (</w:t>
       </w:r>
+      <w:proofErr w:type="spellStart"/>
+      <w:proofErr w:type="gramStart"/>
       <w:r>
         <w:rPr>
           <w:rFonts w:ascii="Arial" w:hAnsi="Arial" w:cs="Arial"/>
@@ -7497,8 +8082,20 @@
           <w:sz w:val="22"/>
           <w:szCs w:val="22"/>
         </w:rPr>
-        <w:t>ðŸ‘Œ</w:t>
-      </w:r>
+        <w:t>ðŸ‘</w:t>
+      </w:r>
+      <w:proofErr w:type="gramEnd"/>
+      <w:r>
+        <w:rPr>
+          <w:rFonts w:ascii="Arial" w:hAnsi="Arial" w:cs="Arial"/>
+          <w:i/>
+          <w:iCs/>
+          <w:sz w:val="22"/>
+          <w:szCs w:val="22"/>
+        </w:rPr>
+        <w:t>Œ</w:t>
+      </w:r>
+      <w:proofErr w:type="spellEnd"/>
       <w:r>
         <w:rPr>
           <w:rFonts w:ascii="Arial" w:hAnsi="Arial" w:cs="Arial"/>
@@ -7561,7 +8158,16 @@
           <w:sz w:val="22"/>
           <w:szCs w:val="22"/>
         </w:rPr>
-        <w:t xml:space="preserve"> Without more information, it is difficult to determine the true intention of the post</w:t>
+        <w:t xml:space="preserve"> Without more information, it is difficult to determine the true intention </w:t>
+      </w:r>
+      <w:r>
+        <w:rPr>
+          <w:rFonts w:ascii="Arial" w:hAnsi="Arial" w:cs="Arial"/>
+          <w:sz w:val="22"/>
+          <w:szCs w:val="22"/>
+        </w:rPr>
+        <w:lastRenderedPageBreak/>
+        <w:t>of the post</w:t>
       </w:r>
       <w:r>
         <w:rPr>
@@ -7997,16 +8603,7 @@
           <w:sz w:val="22"/>
           <w:szCs w:val="22"/>
         </w:rPr>
-        <w:t xml:space="preserve"> However, as this row is contested, this </w:t>
-      </w:r>
-      <w:r>
-        <w:rPr>
-          <w:rFonts w:ascii="Arial" w:hAnsi="Arial" w:cs="Arial"/>
-          <w:sz w:val="22"/>
-          <w:szCs w:val="22"/>
-        </w:rPr>
-        <w:lastRenderedPageBreak/>
-        <w:t xml:space="preserve">interpretation of hashtags is a matter of </w:t>
+        <w:t xml:space="preserve"> However, as this row is contested, this interpretation of hashtags is a matter of </w:t>
       </w:r>
       <w:r>
         <w:rPr>
@@ -8352,6 +8949,7 @@
           <w:sz w:val="22"/>
           <w:szCs w:val="22"/>
         </w:rPr>
+        <w:lastRenderedPageBreak/>
         <w:drawing>
           <wp:inline distT="0" distB="0" distL="0" distR="0" wp14:anchorId="09B42172" wp14:editId="11BC4EBE">
             <wp:extent cx="4241800" cy="3181350"/>
@@ -8813,7 +9411,29 @@
           <w:sz w:val="22"/>
           <w:szCs w:val="22"/>
         </w:rPr>
-        <w:t>Shameless' accounting firms make vast sums advising rich on how to rip off taxpayers - accounting chief|http://t.co/9BSDuJAKXb</w:t>
+        <w:t xml:space="preserve">Shameless' accounting firms make vast sums advising rich on how to rip off taxpayers - accounting </w:t>
+      </w:r>
+      <w:proofErr w:type="spellStart"/>
+      <w:r>
+        <w:rPr>
+          <w:rFonts w:ascii="Arial" w:hAnsi="Arial" w:cs="Arial"/>
+          <w:i/>
+          <w:iCs/>
+          <w:sz w:val="22"/>
+          <w:szCs w:val="22"/>
+        </w:rPr>
+        <w:t>chief|http</w:t>
+      </w:r>
+      <w:proofErr w:type="spellEnd"/>
+      <w:r>
+        <w:rPr>
+          <w:rFonts w:ascii="Arial" w:hAnsi="Arial" w:cs="Arial"/>
+          <w:i/>
+          <w:iCs/>
+          <w:sz w:val="22"/>
+          <w:szCs w:val="22"/>
+        </w:rPr>
+        <w:t>://t.co/9BSDuJAKXb</w:t>
       </w:r>
     </w:p>
     <w:p>
@@ -8835,8 +9455,29 @@
           <w:sz w:val="22"/>
           <w:szCs w:val="22"/>
         </w:rPr>
-        <w:lastRenderedPageBreak/>
-        <w:t>Breaking up with your girl so you don't have to buy her any presents ||#lowbudget #smartmove  #a #good #idea #butscheming doe</w:t>
+        <w:t>Breaking up with your girl so you don't have to buy her any presents ||#lowbudget #</w:t>
+      </w:r>
+      <w:proofErr w:type="gramStart"/>
+      <w:r>
+        <w:rPr>
+          <w:rFonts w:ascii="Arial" w:hAnsi="Arial" w:cs="Arial"/>
+          <w:i/>
+          <w:iCs/>
+          <w:sz w:val="22"/>
+          <w:szCs w:val="22"/>
+        </w:rPr>
+        <w:t>smartmove  #</w:t>
+      </w:r>
+      <w:proofErr w:type="gramEnd"/>
+      <w:r>
+        <w:rPr>
+          <w:rFonts w:ascii="Arial" w:hAnsi="Arial" w:cs="Arial"/>
+          <w:i/>
+          <w:iCs/>
+          <w:sz w:val="22"/>
+          <w:szCs w:val="22"/>
+        </w:rPr>
+        <w:t>a #good #idea #butscheming doe</w:t>
       </w:r>
     </w:p>
     <w:p>
@@ -8858,7 +9499,29 @@
           <w:sz w:val="22"/>
           <w:szCs w:val="22"/>
         </w:rPr>
-        <w:t>@user Instead of playing the pompous "do you know who I am card?" , how about you actually make an educated rebuttal?</w:t>
+        <w:t>@user Instead of playing the pompous "do you know who I am card?</w:t>
+      </w:r>
+      <w:proofErr w:type="gramStart"/>
+      <w:r>
+        <w:rPr>
+          <w:rFonts w:ascii="Arial" w:hAnsi="Arial" w:cs="Arial"/>
+          <w:i/>
+          <w:iCs/>
+          <w:sz w:val="22"/>
+          <w:szCs w:val="22"/>
+        </w:rPr>
+        <w:t>" ,</w:t>
+      </w:r>
+      <w:proofErr w:type="gramEnd"/>
+      <w:r>
+        <w:rPr>
+          <w:rFonts w:ascii="Arial" w:hAnsi="Arial" w:cs="Arial"/>
+          <w:i/>
+          <w:iCs/>
+          <w:sz w:val="22"/>
+          <w:szCs w:val="22"/>
+        </w:rPr>
+        <w:t xml:space="preserve"> how about you actually make an educated rebuttal?</w:t>
       </w:r>
     </w:p>
     <w:p>
@@ -8975,7 +9638,16 @@
           <w:sz w:val="22"/>
           <w:szCs w:val="22"/>
         </w:rPr>
-        <w:t>-Score is 0.41. This is a significant decrease in performance compared to runs on the main dataset. It is likely that this is due to the fact that the dataset contains reddit comments, meaning that they will be longer (with an average of ~242 characters per comment across the whole dataset), contain multiple sentences and potentially multiple sentiments within them. In addition, the set is not balanced and contains more non-irony than irony, thus likely making especially GPT-3.5 prone to misclassifications. The standard deviation of classification distribution does not change, with false positives and true negatives still having the highest variation in distribution. Likely due to the smaller number of ironic rows, false positives have increased, and true positives decreased. Consistency shows 89 out of 100 rows as consistent, separated into 2</w:t>
+        <w:t xml:space="preserve">-Score is 0.41. This is a significant decrease in performance compared to runs on the main dataset. It is likely that this is due to the fact that the dataset contains reddit comments, meaning that they will be longer (with an average of ~242 characters per comment </w:t>
+      </w:r>
+      <w:r>
+        <w:rPr>
+          <w:rFonts w:ascii="Arial" w:hAnsi="Arial" w:cs="Arial"/>
+          <w:sz w:val="22"/>
+          <w:szCs w:val="22"/>
+        </w:rPr>
+        <w:lastRenderedPageBreak/>
+        <w:t>across the whole dataset), contain multiple sentences and potentially multiple sentiments within them. In addition, the set is not balanced and contains more non-irony than irony, thus likely making especially GPT-3.5 prone to misclassifications. The standard deviation of classification distribution does not change, with false positives and true negatives still having the highest variation in distribution. Likely due to the smaller number of ironic rows, false positives have increased, and true positives decreased. Consistency shows 89 out of 100 rows as consistent, separated into 2</w:t>
       </w:r>
       <w:r>
         <w:rPr>
@@ -9039,8 +9711,18 @@
           <w:sz w:val="22"/>
           <w:szCs w:val="22"/>
         </w:rPr>
-        <w:t>consistently incorrect non-irony classifications. As expected</w:t>
-      </w:r>
+        <w:t xml:space="preserve">consistently incorrect non-irony classifications. As </w:t>
+      </w:r>
+      <w:proofErr w:type="gramStart"/>
+      <w:r>
+        <w:rPr>
+          <w:rFonts w:ascii="Arial" w:hAnsi="Arial" w:cs="Arial"/>
+          <w:sz w:val="22"/>
+          <w:szCs w:val="22"/>
+        </w:rPr>
+        <w:t>expected</w:t>
+      </w:r>
+      <w:proofErr w:type="gramEnd"/>
       <w:r>
         <w:rPr>
           <w:rFonts w:ascii="Arial" w:hAnsi="Arial" w:cs="Arial"/>
@@ -9743,16 +10425,7 @@
           <w:sz w:val="22"/>
           <w:szCs w:val="22"/>
         </w:rPr>
-        <w:t xml:space="preserve">the </w:t>
-      </w:r>
-      <w:r>
-        <w:rPr>
-          <w:rFonts w:ascii="Arial" w:hAnsi="Arial" w:cs="Arial"/>
-          <w:sz w:val="22"/>
-          <w:szCs w:val="22"/>
-        </w:rPr>
-        <w:lastRenderedPageBreak/>
-        <w:t xml:space="preserve">amount of consistently incorrect classifications does not. In </w:t>
+        <w:t xml:space="preserve">the amount of consistently incorrect classifications does not. In </w:t>
       </w:r>
       <w:r>
         <w:rPr>
@@ -10116,6 +10789,7 @@
           <w:sz w:val="22"/>
           <w:szCs w:val="22"/>
         </w:rPr>
+        <w:lastRenderedPageBreak/>
         <w:drawing>
           <wp:inline distT="0" distB="0" distL="0" distR="0" wp14:anchorId="4480096D" wp14:editId="5D8303C6">
             <wp:extent cx="4400550" cy="3300413"/>
@@ -10583,7 +11257,6 @@
           <w:sz w:val="22"/>
           <w:szCs w:val="22"/>
         </w:rPr>
-        <w:lastRenderedPageBreak/>
         <w:t>this</w:t>
       </w:r>
       <w:r>
@@ -10807,6 +11480,7 @@
           <w:sz w:val="22"/>
           <w:szCs w:val="22"/>
         </w:rPr>
+        <w:lastRenderedPageBreak/>
         <w:drawing>
           <wp:inline distT="0" distB="0" distL="0" distR="0" wp14:anchorId="26D5A531" wp14:editId="0F848120">
             <wp:extent cx="4381500" cy="3286125"/>
@@ -11649,7 +12323,239 @@
           <w:sz w:val="22"/>
           <w:szCs w:val="22"/>
         </w:rPr>
-        <w:t xml:space="preserve">32 consistently correct irony and </w:t>
+        <w:t xml:space="preserve">32 consistently correct irony and 46 consistently correct non-irony evaluations. </w:t>
+      </w:r>
+      <w:r>
+        <w:rPr>
+          <w:rFonts w:ascii="Arial" w:hAnsi="Arial" w:cs="Arial"/>
+          <w:sz w:val="22"/>
+          <w:szCs w:val="22"/>
+        </w:rPr>
+        <w:t xml:space="preserve">Once again, the </w:t>
+      </w:r>
+      <w:r>
+        <w:rPr>
+          <w:rFonts w:ascii="Arial" w:hAnsi="Arial" w:cs="Arial"/>
+          <w:sz w:val="22"/>
+          <w:szCs w:val="22"/>
+        </w:rPr>
+        <w:t xml:space="preserve">amount of correct </w:t>
+      </w:r>
+      <w:r>
+        <w:rPr>
+          <w:rFonts w:ascii="Arial" w:hAnsi="Arial" w:cs="Arial"/>
+          <w:sz w:val="22"/>
+          <w:szCs w:val="22"/>
+        </w:rPr>
+        <w:t>non-</w:t>
+      </w:r>
+      <w:r>
+        <w:rPr>
+          <w:rFonts w:ascii="Arial" w:hAnsi="Arial" w:cs="Arial"/>
+          <w:sz w:val="22"/>
+          <w:szCs w:val="22"/>
+        </w:rPr>
+        <w:t>irony detection outweighs the amount of correct irony detection</w:t>
+      </w:r>
+      <w:r>
+        <w:rPr>
+          <w:rFonts w:ascii="Arial" w:hAnsi="Arial" w:cs="Arial"/>
+          <w:sz w:val="22"/>
+          <w:szCs w:val="22"/>
+        </w:rPr>
+        <w:t>.</w:t>
+      </w:r>
+      <w:r>
+        <w:rPr>
+          <w:rFonts w:ascii="Arial" w:hAnsi="Arial" w:cs="Arial"/>
+          <w:sz w:val="22"/>
+          <w:szCs w:val="22"/>
+        </w:rPr>
+        <w:t xml:space="preserve"> Incorrect </w:t>
+      </w:r>
+      <w:r>
+        <w:rPr>
+          <w:rFonts w:ascii="Arial" w:hAnsi="Arial" w:cs="Arial"/>
+          <w:sz w:val="22"/>
+          <w:szCs w:val="22"/>
+        </w:rPr>
+        <w:t>posts</w:t>
+      </w:r>
+      <w:r>
+        <w:rPr>
+          <w:rFonts w:ascii="Arial" w:hAnsi="Arial" w:cs="Arial"/>
+          <w:sz w:val="22"/>
+          <w:szCs w:val="22"/>
+        </w:rPr>
+        <w:t xml:space="preserve"> are separated into 16 </w:t>
+      </w:r>
+      <w:r>
+        <w:rPr>
+          <w:rFonts w:ascii="Arial" w:hAnsi="Arial" w:cs="Arial"/>
+          <w:sz w:val="22"/>
+          <w:szCs w:val="22"/>
+        </w:rPr>
+        <w:t>consistently incorrect irony and 4 consistently incorrect non-irony</w:t>
+      </w:r>
+      <w:r>
+        <w:rPr>
+          <w:rFonts w:ascii="Arial" w:hAnsi="Arial" w:cs="Arial"/>
+          <w:sz w:val="22"/>
+          <w:szCs w:val="22"/>
+        </w:rPr>
+        <w:t xml:space="preserve"> classifications.</w:t>
+      </w:r>
+      <w:r>
+        <w:rPr>
+          <w:rFonts w:ascii="Arial" w:hAnsi="Arial" w:cs="Arial"/>
+          <w:sz w:val="22"/>
+          <w:szCs w:val="22"/>
+        </w:rPr>
+        <w:t xml:space="preserve"> Unlike in the runs with GPT-3.5, </w:t>
+      </w:r>
+      <w:r>
+        <w:rPr>
+          <w:rFonts w:ascii="Arial" w:hAnsi="Arial" w:cs="Arial"/>
+          <w:sz w:val="22"/>
+          <w:szCs w:val="22"/>
+        </w:rPr>
+        <w:t>the amount of consistently incorrect irony now far outweighs the amount consistently incorrect non-irony</w:t>
+      </w:r>
+      <w:r>
+        <w:rPr>
+          <w:rFonts w:ascii="Arial" w:hAnsi="Arial" w:cs="Arial"/>
+          <w:sz w:val="22"/>
+          <w:szCs w:val="22"/>
+        </w:rPr>
+        <w:t>, here by a factor of 4</w:t>
+      </w:r>
+      <w:r>
+        <w:rPr>
+          <w:rFonts w:ascii="Arial" w:hAnsi="Arial" w:cs="Arial"/>
+          <w:sz w:val="22"/>
+          <w:szCs w:val="22"/>
+        </w:rPr>
+        <w:t xml:space="preserve">. </w:t>
+      </w:r>
+      <w:r>
+        <w:rPr>
+          <w:rFonts w:ascii="Arial" w:hAnsi="Arial" w:cs="Arial"/>
+          <w:sz w:val="22"/>
+          <w:szCs w:val="22"/>
+        </w:rPr>
+        <w:t>Examining multiple GPT-4 run</w:t>
+      </w:r>
+      <w:r>
+        <w:rPr>
+          <w:rFonts w:ascii="Arial" w:hAnsi="Arial" w:cs="Arial"/>
+          <w:sz w:val="22"/>
+          <w:szCs w:val="22"/>
+        </w:rPr>
+        <w:t xml:space="preserve"> sets</w:t>
+      </w:r>
+      <w:r>
+        <w:rPr>
+          <w:rFonts w:ascii="Arial" w:hAnsi="Arial" w:cs="Arial"/>
+          <w:sz w:val="22"/>
+          <w:szCs w:val="22"/>
+        </w:rPr>
+        <w:t xml:space="preserve">, there is still an obvious performance increase, </w:t>
+      </w:r>
+      <w:r>
+        <w:rPr>
+          <w:rFonts w:ascii="Arial" w:hAnsi="Arial" w:cs="Arial"/>
+          <w:sz w:val="22"/>
+          <w:szCs w:val="22"/>
+        </w:rPr>
+        <w:t xml:space="preserve">as while using GPT-3.5, about one third of all evaluations were consistently incorrect, </w:t>
+      </w:r>
+      <w:r>
+        <w:rPr>
+          <w:rFonts w:ascii="Arial" w:hAnsi="Arial" w:cs="Arial"/>
+          <w:sz w:val="22"/>
+          <w:szCs w:val="22"/>
+        </w:rPr>
+        <w:t>whereas this number has now been reduced to 20</w:t>
+      </w:r>
+      <w:r>
+        <w:rPr>
+          <w:rFonts w:ascii="Arial" w:hAnsi="Arial" w:cs="Arial"/>
+          <w:sz w:val="22"/>
+          <w:szCs w:val="22"/>
+        </w:rPr>
+        <w:t xml:space="preserve"> to 21</w:t>
+      </w:r>
+      <w:r>
+        <w:rPr>
+          <w:rFonts w:ascii="Arial" w:hAnsi="Arial" w:cs="Arial"/>
+          <w:sz w:val="22"/>
+          <w:szCs w:val="22"/>
+        </w:rPr>
+        <w:t xml:space="preserve"> in all run</w:t>
+      </w:r>
+      <w:r>
+        <w:rPr>
+          <w:rFonts w:ascii="Arial" w:hAnsi="Arial" w:cs="Arial"/>
+          <w:sz w:val="22"/>
+          <w:szCs w:val="22"/>
+        </w:rPr>
+        <w:t>s</w:t>
+      </w:r>
+      <w:r>
+        <w:rPr>
+          <w:rFonts w:ascii="Arial" w:hAnsi="Arial" w:cs="Arial"/>
+          <w:sz w:val="22"/>
+          <w:szCs w:val="22"/>
+        </w:rPr>
+        <w:t xml:space="preserve">. </w:t>
+      </w:r>
+      <w:r>
+        <w:rPr>
+          <w:rFonts w:ascii="Arial" w:hAnsi="Arial" w:cs="Arial"/>
+          <w:sz w:val="22"/>
+          <w:szCs w:val="22"/>
+        </w:rPr>
+        <w:t xml:space="preserve">Alongside this, the number of contested rows has also been reduced to only </w:t>
+      </w:r>
+      <w:r>
+        <w:rPr>
+          <w:rFonts w:ascii="Arial" w:hAnsi="Arial" w:cs="Arial"/>
+          <w:sz w:val="22"/>
+          <w:szCs w:val="22"/>
+        </w:rPr>
+        <w:t>1 to 3</w:t>
+      </w:r>
+      <w:r>
+        <w:rPr>
+          <w:rFonts w:ascii="Arial" w:hAnsi="Arial" w:cs="Arial"/>
+          <w:sz w:val="22"/>
+          <w:szCs w:val="22"/>
+        </w:rPr>
+        <w:t xml:space="preserve">, </w:t>
+      </w:r>
+      <w:r>
+        <w:rPr>
+          <w:rFonts w:ascii="Arial" w:hAnsi="Arial" w:cs="Arial"/>
+          <w:sz w:val="22"/>
+          <w:szCs w:val="22"/>
+        </w:rPr>
+        <w:t xml:space="preserve">meaning </w:t>
+      </w:r>
+      <w:r>
+        <w:rPr>
+          <w:rFonts w:ascii="Arial" w:hAnsi="Arial" w:cs="Arial"/>
+          <w:sz w:val="22"/>
+          <w:szCs w:val="22"/>
+        </w:rPr>
+        <w:t xml:space="preserve">that </w:t>
+      </w:r>
+      <w:r>
+        <w:rPr>
+          <w:rFonts w:ascii="Arial" w:hAnsi="Arial" w:cs="Arial"/>
+          <w:sz w:val="22"/>
+          <w:szCs w:val="22"/>
+        </w:rPr>
+        <w:t xml:space="preserve">the number of consistently correct rows has dramatically increased from 50 </w:t>
       </w:r>
       <w:r>
         <w:rPr>
@@ -11658,239 +12564,7 @@
           <w:szCs w:val="22"/>
         </w:rPr>
         <w:lastRenderedPageBreak/>
-        <w:t xml:space="preserve">46 consistently correct non-irony evaluations. </w:t>
-      </w:r>
-      <w:r>
-        <w:rPr>
-          <w:rFonts w:ascii="Arial" w:hAnsi="Arial" w:cs="Arial"/>
-          <w:sz w:val="22"/>
-          <w:szCs w:val="22"/>
-        </w:rPr>
-        <w:t xml:space="preserve">Once again, the </w:t>
-      </w:r>
-      <w:r>
-        <w:rPr>
-          <w:rFonts w:ascii="Arial" w:hAnsi="Arial" w:cs="Arial"/>
-          <w:sz w:val="22"/>
-          <w:szCs w:val="22"/>
-        </w:rPr>
-        <w:t xml:space="preserve">amount of correct </w:t>
-      </w:r>
-      <w:r>
-        <w:rPr>
-          <w:rFonts w:ascii="Arial" w:hAnsi="Arial" w:cs="Arial"/>
-          <w:sz w:val="22"/>
-          <w:szCs w:val="22"/>
-        </w:rPr>
-        <w:t>non-</w:t>
-      </w:r>
-      <w:r>
-        <w:rPr>
-          <w:rFonts w:ascii="Arial" w:hAnsi="Arial" w:cs="Arial"/>
-          <w:sz w:val="22"/>
-          <w:szCs w:val="22"/>
-        </w:rPr>
-        <w:t>irony detection outweighs the amount of correct irony detection</w:t>
-      </w:r>
-      <w:r>
-        <w:rPr>
-          <w:rFonts w:ascii="Arial" w:hAnsi="Arial" w:cs="Arial"/>
-          <w:sz w:val="22"/>
-          <w:szCs w:val="22"/>
-        </w:rPr>
-        <w:t>.</w:t>
-      </w:r>
-      <w:r>
-        <w:rPr>
-          <w:rFonts w:ascii="Arial" w:hAnsi="Arial" w:cs="Arial"/>
-          <w:sz w:val="22"/>
-          <w:szCs w:val="22"/>
-        </w:rPr>
-        <w:t xml:space="preserve"> Incorrect </w:t>
-      </w:r>
-      <w:r>
-        <w:rPr>
-          <w:rFonts w:ascii="Arial" w:hAnsi="Arial" w:cs="Arial"/>
-          <w:sz w:val="22"/>
-          <w:szCs w:val="22"/>
-        </w:rPr>
-        <w:t>posts</w:t>
-      </w:r>
-      <w:r>
-        <w:rPr>
-          <w:rFonts w:ascii="Arial" w:hAnsi="Arial" w:cs="Arial"/>
-          <w:sz w:val="22"/>
-          <w:szCs w:val="22"/>
-        </w:rPr>
-        <w:t xml:space="preserve"> are separated into 16 </w:t>
-      </w:r>
-      <w:r>
-        <w:rPr>
-          <w:rFonts w:ascii="Arial" w:hAnsi="Arial" w:cs="Arial"/>
-          <w:sz w:val="22"/>
-          <w:szCs w:val="22"/>
-        </w:rPr>
-        <w:t>consistently incorrect irony and 4 consistently incorrect non-irony</w:t>
-      </w:r>
-      <w:r>
-        <w:rPr>
-          <w:rFonts w:ascii="Arial" w:hAnsi="Arial" w:cs="Arial"/>
-          <w:sz w:val="22"/>
-          <w:szCs w:val="22"/>
-        </w:rPr>
-        <w:t xml:space="preserve"> classifications.</w:t>
-      </w:r>
-      <w:r>
-        <w:rPr>
-          <w:rFonts w:ascii="Arial" w:hAnsi="Arial" w:cs="Arial"/>
-          <w:sz w:val="22"/>
-          <w:szCs w:val="22"/>
-        </w:rPr>
-        <w:t xml:space="preserve"> Unlike in the runs with GPT-3.5, </w:t>
-      </w:r>
-      <w:r>
-        <w:rPr>
-          <w:rFonts w:ascii="Arial" w:hAnsi="Arial" w:cs="Arial"/>
-          <w:sz w:val="22"/>
-          <w:szCs w:val="22"/>
-        </w:rPr>
-        <w:t>the amount of consistently incorrect irony now far outweighs the amount consistently incorrect non-irony</w:t>
-      </w:r>
-      <w:r>
-        <w:rPr>
-          <w:rFonts w:ascii="Arial" w:hAnsi="Arial" w:cs="Arial"/>
-          <w:sz w:val="22"/>
-          <w:szCs w:val="22"/>
-        </w:rPr>
-        <w:t>, here by a factor of 4</w:t>
-      </w:r>
-      <w:r>
-        <w:rPr>
-          <w:rFonts w:ascii="Arial" w:hAnsi="Arial" w:cs="Arial"/>
-          <w:sz w:val="22"/>
-          <w:szCs w:val="22"/>
-        </w:rPr>
-        <w:t xml:space="preserve">. </w:t>
-      </w:r>
-      <w:r>
-        <w:rPr>
-          <w:rFonts w:ascii="Arial" w:hAnsi="Arial" w:cs="Arial"/>
-          <w:sz w:val="22"/>
-          <w:szCs w:val="22"/>
-        </w:rPr>
-        <w:t>Examining multiple GPT-4 run</w:t>
-      </w:r>
-      <w:r>
-        <w:rPr>
-          <w:rFonts w:ascii="Arial" w:hAnsi="Arial" w:cs="Arial"/>
-          <w:sz w:val="22"/>
-          <w:szCs w:val="22"/>
-        </w:rPr>
-        <w:t xml:space="preserve"> sets</w:t>
-      </w:r>
-      <w:r>
-        <w:rPr>
-          <w:rFonts w:ascii="Arial" w:hAnsi="Arial" w:cs="Arial"/>
-          <w:sz w:val="22"/>
-          <w:szCs w:val="22"/>
-        </w:rPr>
-        <w:t xml:space="preserve">, there is still an obvious performance increase, </w:t>
-      </w:r>
-      <w:r>
-        <w:rPr>
-          <w:rFonts w:ascii="Arial" w:hAnsi="Arial" w:cs="Arial"/>
-          <w:sz w:val="22"/>
-          <w:szCs w:val="22"/>
-        </w:rPr>
-        <w:t xml:space="preserve">as while using GPT-3.5, about one third of all evaluations were consistently incorrect, </w:t>
-      </w:r>
-      <w:r>
-        <w:rPr>
-          <w:rFonts w:ascii="Arial" w:hAnsi="Arial" w:cs="Arial"/>
-          <w:sz w:val="22"/>
-          <w:szCs w:val="22"/>
-        </w:rPr>
-        <w:t>whereas this number has now been reduced to 20</w:t>
-      </w:r>
-      <w:r>
-        <w:rPr>
-          <w:rFonts w:ascii="Arial" w:hAnsi="Arial" w:cs="Arial"/>
-          <w:sz w:val="22"/>
-          <w:szCs w:val="22"/>
-        </w:rPr>
-        <w:t xml:space="preserve"> to 21</w:t>
-      </w:r>
-      <w:r>
-        <w:rPr>
-          <w:rFonts w:ascii="Arial" w:hAnsi="Arial" w:cs="Arial"/>
-          <w:sz w:val="22"/>
-          <w:szCs w:val="22"/>
-        </w:rPr>
-        <w:t xml:space="preserve"> in all run</w:t>
-      </w:r>
-      <w:r>
-        <w:rPr>
-          <w:rFonts w:ascii="Arial" w:hAnsi="Arial" w:cs="Arial"/>
-          <w:sz w:val="22"/>
-          <w:szCs w:val="22"/>
-        </w:rPr>
-        <w:t>s</w:t>
-      </w:r>
-      <w:r>
-        <w:rPr>
-          <w:rFonts w:ascii="Arial" w:hAnsi="Arial" w:cs="Arial"/>
-          <w:sz w:val="22"/>
-          <w:szCs w:val="22"/>
-        </w:rPr>
-        <w:t xml:space="preserve">. </w:t>
-      </w:r>
-      <w:r>
-        <w:rPr>
-          <w:rFonts w:ascii="Arial" w:hAnsi="Arial" w:cs="Arial"/>
-          <w:sz w:val="22"/>
-          <w:szCs w:val="22"/>
-        </w:rPr>
-        <w:t xml:space="preserve">Alongside this, the number of contested rows has also been reduced to only </w:t>
-      </w:r>
-      <w:r>
-        <w:rPr>
-          <w:rFonts w:ascii="Arial" w:hAnsi="Arial" w:cs="Arial"/>
-          <w:sz w:val="22"/>
-          <w:szCs w:val="22"/>
-        </w:rPr>
-        <w:t>1 to 3</w:t>
-      </w:r>
-      <w:r>
-        <w:rPr>
-          <w:rFonts w:ascii="Arial" w:hAnsi="Arial" w:cs="Arial"/>
-          <w:sz w:val="22"/>
-          <w:szCs w:val="22"/>
-        </w:rPr>
-        <w:t xml:space="preserve">, </w:t>
-      </w:r>
-      <w:r>
-        <w:rPr>
-          <w:rFonts w:ascii="Arial" w:hAnsi="Arial" w:cs="Arial"/>
-          <w:sz w:val="22"/>
-          <w:szCs w:val="22"/>
-        </w:rPr>
-        <w:t xml:space="preserve">meaning </w:t>
-      </w:r>
-      <w:r>
-        <w:rPr>
-          <w:rFonts w:ascii="Arial" w:hAnsi="Arial" w:cs="Arial"/>
-          <w:sz w:val="22"/>
-          <w:szCs w:val="22"/>
-        </w:rPr>
-        <w:t xml:space="preserve">that </w:t>
-      </w:r>
-      <w:r>
-        <w:rPr>
-          <w:rFonts w:ascii="Arial" w:hAnsi="Arial" w:cs="Arial"/>
-          <w:sz w:val="22"/>
-          <w:szCs w:val="22"/>
-        </w:rPr>
-        <w:t xml:space="preserve">the number of consistently correct rows has dramatically increased from 50 to 55 to 77 </w:t>
+        <w:t xml:space="preserve">to 55 to 77 </w:t>
       </w:r>
       <w:r>
         <w:rPr>
@@ -12458,8 +13132,54 @@
           <w:sz w:val="22"/>
           <w:szCs w:val="22"/>
         </w:rPr>
-        <w:t>well today is gonna be a great day ðŸ‘Œ</w:t>
-      </w:r>
+        <w:t xml:space="preserve">well today is </w:t>
+      </w:r>
+      <w:proofErr w:type="spellStart"/>
+      <w:r>
+        <w:rPr>
+          <w:rFonts w:ascii="Arial" w:hAnsi="Arial" w:cs="Arial"/>
+          <w:i/>
+          <w:iCs/>
+          <w:sz w:val="22"/>
+          <w:szCs w:val="22"/>
+        </w:rPr>
+        <w:t>gonna</w:t>
+      </w:r>
+      <w:proofErr w:type="spellEnd"/>
+      <w:r>
+        <w:rPr>
+          <w:rFonts w:ascii="Arial" w:hAnsi="Arial" w:cs="Arial"/>
+          <w:i/>
+          <w:iCs/>
+          <w:sz w:val="22"/>
+          <w:szCs w:val="22"/>
+        </w:rPr>
+        <w:t xml:space="preserve"> be a great day </w:t>
+      </w:r>
+      <w:proofErr w:type="spellStart"/>
+      <w:proofErr w:type="gramStart"/>
+      <w:r>
+        <w:rPr>
+          <w:rFonts w:ascii="Arial" w:hAnsi="Arial" w:cs="Arial"/>
+          <w:i/>
+          <w:iCs/>
+          <w:sz w:val="22"/>
+          <w:szCs w:val="22"/>
+        </w:rPr>
+        <w:t>ðŸ‘</w:t>
+      </w:r>
+      <w:proofErr w:type="gramEnd"/>
+      <w:r>
+        <w:rPr>
+          <w:rFonts w:ascii="Arial" w:hAnsi="Arial" w:cs="Arial"/>
+          <w:i/>
+          <w:iCs/>
+          <w:sz w:val="22"/>
+          <w:szCs w:val="22"/>
+        </w:rPr>
+        <w:t>Œ</w:t>
+      </w:r>
+      <w:proofErr w:type="spellEnd"/>
     </w:p>
     <w:p>
       <w:pPr>
@@ -12720,8 +13440,36 @@
           <w:sz w:val="22"/>
           <w:szCs w:val="22"/>
         </w:rPr>
-        <w:t>Halfway thorough my workday ... Woooo</w:t>
-      </w:r>
+        <w:t xml:space="preserve">Halfway </w:t>
+      </w:r>
+      <w:proofErr w:type="spellStart"/>
+      <w:r>
+        <w:rPr>
+          <w:rFonts w:ascii="Arial" w:hAnsi="Arial" w:cs="Arial"/>
+          <w:sz w:val="22"/>
+          <w:szCs w:val="22"/>
+        </w:rPr>
+        <w:t>thorough</w:t>
+      </w:r>
+      <w:proofErr w:type="spellEnd"/>
+      <w:r>
+        <w:rPr>
+          <w:rFonts w:ascii="Arial" w:hAnsi="Arial" w:cs="Arial"/>
+          <w:sz w:val="22"/>
+          <w:szCs w:val="22"/>
+        </w:rPr>
+        <w:t xml:space="preserve"> my workday ... </w:t>
+      </w:r>
+      <w:proofErr w:type="spellStart"/>
+      <w:r>
+        <w:rPr>
+          <w:rFonts w:ascii="Arial" w:hAnsi="Arial" w:cs="Arial"/>
+          <w:sz w:val="22"/>
+          <w:szCs w:val="22"/>
+        </w:rPr>
+        <w:t>Woooo</w:t>
+      </w:r>
+      <w:proofErr w:type="spellEnd"/>
     </w:p>
     <w:p>
       <w:pPr>
@@ -13016,8 +13764,119 @@
           <w:sz w:val="22"/>
           <w:szCs w:val="22"/>
         </w:rPr>
-        <w:lastRenderedPageBreak/>
-        <w:t>ruling party in power#central#state#misusing their power#PM speaking only in foreign parliment#pm to visit out side india during session</w:t>
+        <w:t xml:space="preserve">ruling party in </w:t>
+      </w:r>
+      <w:proofErr w:type="spellStart"/>
+      <w:r>
+        <w:rPr>
+          <w:rFonts w:ascii="Arial" w:hAnsi="Arial" w:cs="Arial"/>
+          <w:i/>
+          <w:iCs/>
+          <w:sz w:val="22"/>
+          <w:szCs w:val="22"/>
+        </w:rPr>
+        <w:t>power#central#state#misusing</w:t>
+      </w:r>
+      <w:proofErr w:type="spellEnd"/>
+      <w:r>
+        <w:rPr>
+          <w:rFonts w:ascii="Arial" w:hAnsi="Arial" w:cs="Arial"/>
+          <w:i/>
+          <w:iCs/>
+          <w:sz w:val="22"/>
+          <w:szCs w:val="22"/>
+        </w:rPr>
+        <w:t xml:space="preserve"> their </w:t>
+      </w:r>
+      <w:proofErr w:type="spellStart"/>
+      <w:r>
+        <w:rPr>
+          <w:rFonts w:ascii="Arial" w:hAnsi="Arial" w:cs="Arial"/>
+          <w:i/>
+          <w:iCs/>
+          <w:sz w:val="22"/>
+          <w:szCs w:val="22"/>
+        </w:rPr>
+        <w:t>power#PM</w:t>
+      </w:r>
+      <w:proofErr w:type="spellEnd"/>
+      <w:r>
+        <w:rPr>
+          <w:rFonts w:ascii="Arial" w:hAnsi="Arial" w:cs="Arial"/>
+          <w:i/>
+          <w:iCs/>
+          <w:sz w:val="22"/>
+          <w:szCs w:val="22"/>
+        </w:rPr>
+        <w:t xml:space="preserve"> speaking only in foreign </w:t>
+      </w:r>
+      <w:proofErr w:type="spellStart"/>
+      <w:r>
+        <w:rPr>
+          <w:rFonts w:ascii="Arial" w:hAnsi="Arial" w:cs="Arial"/>
+          <w:i/>
+          <w:iCs/>
+          <w:sz w:val="22"/>
+          <w:szCs w:val="22"/>
+        </w:rPr>
+        <w:t>parliment#pm</w:t>
+      </w:r>
+      <w:proofErr w:type="spellEnd"/>
+      <w:r>
+        <w:rPr>
+          <w:rFonts w:ascii="Arial" w:hAnsi="Arial" w:cs="Arial"/>
+          <w:i/>
+          <w:iCs/>
+          <w:sz w:val="22"/>
+          <w:szCs w:val="22"/>
+        </w:rPr>
+        <w:t xml:space="preserve"> to visit </w:t>
+      </w:r>
+      <w:proofErr w:type="spellStart"/>
+      <w:proofErr w:type="gramStart"/>
+      <w:r>
+        <w:rPr>
+          <w:rFonts w:ascii="Arial" w:hAnsi="Arial" w:cs="Arial"/>
+          <w:i/>
+          <w:iCs/>
+          <w:sz w:val="22"/>
+          <w:szCs w:val="22"/>
+        </w:rPr>
+        <w:t>out side</w:t>
+      </w:r>
+      <w:proofErr w:type="spellEnd"/>
+      <w:proofErr w:type="gramEnd"/>
+      <w:r>
+        <w:rPr>
+          <w:rFonts w:ascii="Arial" w:hAnsi="Arial" w:cs="Arial"/>
+          <w:i/>
+          <w:iCs/>
+          <w:sz w:val="22"/>
+          <w:szCs w:val="22"/>
+        </w:rPr>
+        <w:t xml:space="preserve"> </w:t>
+      </w:r>
+      <w:proofErr w:type="spellStart"/>
+      <w:r>
+        <w:rPr>
+          <w:rFonts w:ascii="Arial" w:hAnsi="Arial" w:cs="Arial"/>
+          <w:i/>
+          <w:iCs/>
+          <w:sz w:val="22"/>
+          <w:szCs w:val="22"/>
+        </w:rPr>
+        <w:t>india</w:t>
+      </w:r>
+      <w:proofErr w:type="spellEnd"/>
+      <w:r>
+        <w:rPr>
+          <w:rFonts w:ascii="Arial" w:hAnsi="Arial" w:cs="Arial"/>
+          <w:i/>
+          <w:iCs/>
+          <w:sz w:val="22"/>
+          <w:szCs w:val="22"/>
+        </w:rPr>
+        <w:t xml:space="preserve"> during session</w:t>
       </w:r>
     </w:p>
     <w:p>
@@ -13179,7 +14038,16 @@
           <w:sz w:val="22"/>
           <w:szCs w:val="22"/>
         </w:rPr>
-        <w:t xml:space="preserve">and only 1 out of 100 runs in the set 2024-08-01_16-10 classified it as non-ironic. This further highlights that </w:t>
+        <w:t xml:space="preserve">and only 1 out of 100 runs in the set 2024-08-01_16-10 classified it as </w:t>
+      </w:r>
+      <w:r>
+        <w:rPr>
+          <w:rFonts w:ascii="Arial" w:hAnsi="Arial" w:cs="Arial"/>
+          <w:sz w:val="22"/>
+          <w:szCs w:val="22"/>
+        </w:rPr>
+        <w:lastRenderedPageBreak/>
+        <w:t xml:space="preserve">non-ironic. This further highlights that </w:t>
       </w:r>
       <w:r>
         <w:rPr>
@@ -13217,7 +14085,41 @@
           <w:sz w:val="22"/>
           <w:szCs w:val="22"/>
         </w:rPr>
-        <w:t>@user lol how and what is a cthulhu ?? Funny autocorrect so helpful</w:t>
+        <w:t xml:space="preserve">@user lol how and what is a </w:t>
+      </w:r>
+      <w:proofErr w:type="spellStart"/>
+      <w:proofErr w:type="gramStart"/>
+      <w:r>
+        <w:rPr>
+          <w:rFonts w:ascii="Arial" w:hAnsi="Arial" w:cs="Arial"/>
+          <w:i/>
+          <w:iCs/>
+          <w:sz w:val="22"/>
+          <w:szCs w:val="22"/>
+        </w:rPr>
+        <w:t>cthulhu</w:t>
+      </w:r>
+      <w:proofErr w:type="spellEnd"/>
+      <w:r>
+        <w:rPr>
+          <w:rFonts w:ascii="Arial" w:hAnsi="Arial" w:cs="Arial"/>
+          <w:i/>
+          <w:iCs/>
+          <w:sz w:val="22"/>
+          <w:szCs w:val="22"/>
+        </w:rPr>
+        <w:t xml:space="preserve"> ??</w:t>
+      </w:r>
+      <w:proofErr w:type="gramEnd"/>
+      <w:r>
+        <w:rPr>
+          <w:rFonts w:ascii="Arial" w:hAnsi="Arial" w:cs="Arial"/>
+          <w:i/>
+          <w:iCs/>
+          <w:sz w:val="22"/>
+          <w:szCs w:val="22"/>
+        </w:rPr>
+        <w:t xml:space="preserve"> Funny autocorrect so helpful</w:t>
       </w:r>
     </w:p>
     <w:p>
@@ -13299,7 +14201,25 @@
           <w:sz w:val="22"/>
           <w:szCs w:val="22"/>
         </w:rPr>
-        <w:t xml:space="preserve"> ironically praising the autocorrect feature for likely correcting a word into “cthulhu”, a term unbeknownst to the post author.</w:t>
+        <w:t xml:space="preserve"> ironically praising the autocorrect feature for likely correcting a word into “</w:t>
+      </w:r>
+      <w:proofErr w:type="spellStart"/>
+      <w:r>
+        <w:rPr>
+          <w:rFonts w:ascii="Arial" w:hAnsi="Arial" w:cs="Arial"/>
+          <w:sz w:val="22"/>
+          <w:szCs w:val="22"/>
+        </w:rPr>
+        <w:t>cthulhu</w:t>
+      </w:r>
+      <w:proofErr w:type="spellEnd"/>
+      <w:r>
+        <w:rPr>
+          <w:rFonts w:ascii="Arial" w:hAnsi="Arial" w:cs="Arial"/>
+          <w:sz w:val="22"/>
+          <w:szCs w:val="22"/>
+        </w:rPr>
+        <w:t>”, a term unbeknownst to the post author.</w:t>
       </w:r>
       <w:r>
         <w:rPr>
@@ -13499,7 +14419,29 @@
           <w:sz w:val="22"/>
           <w:szCs w:val="22"/>
         </w:rPr>
-        <w:t>Pulis turned down #NUFC cos he wants to spend a load of money on 30 year old journeymen. Parish wouldn't let him &amp; neither would MA. #cpfc</w:t>
+        <w:t xml:space="preserve">Pulis turned down #NUFC cos he wants to spend a load of money on </w:t>
+      </w:r>
+      <w:proofErr w:type="gramStart"/>
+      <w:r>
+        <w:rPr>
+          <w:rFonts w:ascii="Arial" w:hAnsi="Arial" w:cs="Arial"/>
+          <w:i/>
+          <w:iCs/>
+          <w:sz w:val="22"/>
+          <w:szCs w:val="22"/>
+        </w:rPr>
+        <w:t>30 year old</w:t>
+      </w:r>
+      <w:proofErr w:type="gramEnd"/>
+      <w:r>
+        <w:rPr>
+          <w:rFonts w:ascii="Arial" w:hAnsi="Arial" w:cs="Arial"/>
+          <w:i/>
+          <w:iCs/>
+          <w:sz w:val="22"/>
+          <w:szCs w:val="22"/>
+        </w:rPr>
+        <w:t xml:space="preserve"> journeymen. Parish wouldn't let him &amp; neither would MA. #cpfc</w:t>
       </w:r>
     </w:p>
     <w:p>
@@ -13583,7 +14525,29 @@
           <w:sz w:val="22"/>
           <w:szCs w:val="22"/>
         </w:rPr>
-        <w:t>he wants to spend a load of money on 30 year old journeymen</w:t>
+        <w:t xml:space="preserve">he wants to spend a load of money on </w:t>
+      </w:r>
+      <w:proofErr w:type="gramStart"/>
+      <w:r>
+        <w:rPr>
+          <w:rFonts w:ascii="Arial" w:hAnsi="Arial" w:cs="Arial"/>
+          <w:i/>
+          <w:iCs/>
+          <w:sz w:val="22"/>
+          <w:szCs w:val="22"/>
+        </w:rPr>
+        <w:t>30 year old</w:t>
+      </w:r>
+      <w:proofErr w:type="gramEnd"/>
+      <w:r>
+        <w:rPr>
+          <w:rFonts w:ascii="Arial" w:hAnsi="Arial" w:cs="Arial"/>
+          <w:i/>
+          <w:iCs/>
+          <w:sz w:val="22"/>
+          <w:szCs w:val="22"/>
+        </w:rPr>
+        <w:t xml:space="preserve"> journeymen</w:t>
       </w:r>
       <w:r>
         <w:rPr>
@@ -13699,7 +14663,25 @@
           <w:sz w:val="22"/>
           <w:szCs w:val="22"/>
         </w:rPr>
-        <w:t>My secret name is lizard squad. I like to ruin people's fun time. Follow and rt to a billion and you'll have fun. #psn  #giveitup</w:t>
+        <w:t>My secret name is lizard squad. I like to ruin people's fun time. Follow and rt to a billion and you'll have fun. #</w:t>
+      </w:r>
+      <w:proofErr w:type="gramStart"/>
+      <w:r>
+        <w:rPr>
+          <w:rFonts w:ascii="Arial" w:hAnsi="Arial" w:cs="Arial"/>
+          <w:sz w:val="22"/>
+          <w:szCs w:val="22"/>
+        </w:rPr>
+        <w:t>psn  #</w:t>
+      </w:r>
+      <w:proofErr w:type="gramEnd"/>
+      <w:r>
+        <w:rPr>
+          <w:rFonts w:ascii="Arial" w:hAnsi="Arial" w:cs="Arial"/>
+          <w:sz w:val="22"/>
+          <w:szCs w:val="22"/>
+        </w:rPr>
+        <w:t>giveitup</w:t>
       </w:r>
     </w:p>
     <w:p>
@@ -13803,98 +14785,106 @@
           <w:sz w:val="22"/>
           <w:szCs w:val="22"/>
         </w:rPr>
+        <w:t>When performing a binary run on the reddit dataset across 10 runs (run set 2024-08-13_12-20), first 100 rows, contain 29 ironic and 71 non-ironic posts), accuracy is 0.73, precision 0.56, recall 0.42 and F</w:t>
+      </w:r>
+      <w:r>
+        <w:rPr>
+          <w:rFonts w:ascii="Arial" w:hAnsi="Arial" w:cs="Arial"/>
+          <w:sz w:val="22"/>
+          <w:szCs w:val="22"/>
+          <w:vertAlign w:val="subscript"/>
+        </w:rPr>
+        <w:t>1</w:t>
+      </w:r>
+      <w:r>
+        <w:rPr>
+          <w:rFonts w:ascii="Arial" w:hAnsi="Arial" w:cs="Arial"/>
+          <w:sz w:val="22"/>
+          <w:szCs w:val="22"/>
+        </w:rPr>
+        <w:t>-Score is 0.48</w:t>
+      </w:r>
+      <w:r>
+        <w:rPr>
+          <w:rFonts w:ascii="Arial" w:hAnsi="Arial" w:cs="Arial"/>
+          <w:sz w:val="22"/>
+          <w:szCs w:val="22"/>
+        </w:rPr>
+        <w:t>.</w:t>
+      </w:r>
+      <w:r>
+        <w:rPr>
+          <w:rFonts w:ascii="Arial" w:hAnsi="Arial" w:cs="Arial"/>
+          <w:sz w:val="22"/>
+          <w:szCs w:val="22"/>
+        </w:rPr>
+        <w:t xml:space="preserve"> Immediately an improvement is seen from GPT-3.5 in terms of accuracy</w:t>
+      </w:r>
+      <w:r>
+        <w:rPr>
+          <w:rFonts w:ascii="Arial" w:hAnsi="Arial" w:cs="Arial"/>
+          <w:sz w:val="22"/>
+          <w:szCs w:val="22"/>
+        </w:rPr>
+        <w:t xml:space="preserve"> and precision. F</w:t>
+      </w:r>
+      <w:r>
+        <w:rPr>
+          <w:rFonts w:ascii="Arial" w:hAnsi="Arial" w:cs="Arial"/>
+          <w:sz w:val="22"/>
+          <w:szCs w:val="22"/>
+          <w:vertAlign w:val="subscript"/>
+        </w:rPr>
+        <w:t>1</w:t>
+      </w:r>
+      <w:r>
+        <w:rPr>
+          <w:rFonts w:ascii="Arial" w:hAnsi="Arial" w:cs="Arial"/>
+          <w:sz w:val="22"/>
+          <w:szCs w:val="22"/>
+        </w:rPr>
+        <w:t xml:space="preserve">-Score is also higher. Recall has decreased, but paired with increased precision this indicates a </w:t>
+      </w:r>
+      <w:r>
+        <w:rPr>
+          <w:rFonts w:ascii="Arial" w:hAnsi="Arial" w:cs="Arial"/>
+          <w:sz w:val="22"/>
+          <w:szCs w:val="22"/>
+        </w:rPr>
+        <w:t>pattern of labeling fewer rows as positive, but only when confident in correctness of the classification</w:t>
+      </w:r>
+      <w:r>
+        <w:rPr>
+          <w:rFonts w:ascii="Arial" w:hAnsi="Arial" w:cs="Arial"/>
+          <w:sz w:val="22"/>
+          <w:szCs w:val="22"/>
+        </w:rPr>
+        <w:t xml:space="preserve">, resulting in fewer false positives but more false negatives. This is reflected in the matrix scores, where </w:t>
+      </w:r>
+      <w:r>
+        <w:rPr>
+          <w:rFonts w:ascii="Arial" w:hAnsi="Arial" w:cs="Arial"/>
+          <w:sz w:val="22"/>
+          <w:szCs w:val="22"/>
+        </w:rPr>
+        <w:t>true negatives have by far the highest amount, with true positive, false negative and false positive scores all being similar.</w:t>
+      </w:r>
+      <w:r>
+        <w:rPr>
+          <w:rFonts w:ascii="Arial" w:hAnsi="Arial" w:cs="Arial"/>
+          <w:sz w:val="22"/>
+          <w:szCs w:val="22"/>
+        </w:rPr>
+        <w:t xml:space="preserve"> A notable factor is that while scores overall have decreased with both GPT-3.5 and GPT-4 using this </w:t>
+      </w:r>
+      <w:r>
+        <w:rPr>
+          <w:rFonts w:ascii="Arial" w:hAnsi="Arial" w:cs="Arial"/>
+          <w:sz w:val="22"/>
+          <w:szCs w:val="22"/>
+        </w:rPr>
         <w:lastRenderedPageBreak/>
-        <w:t>When performing a binary run on the reddit dataset across 10 runs (run set 2024-08-13_12-20), first 100 rows, contain 29 ironic and 71 non-ironic posts), accuracy is 0.73, precision 0.56, recall 0.42 and F</w:t>
-      </w:r>
-      <w:r>
-        <w:rPr>
-          <w:rFonts w:ascii="Arial" w:hAnsi="Arial" w:cs="Arial"/>
-          <w:sz w:val="22"/>
-          <w:szCs w:val="22"/>
-          <w:vertAlign w:val="subscript"/>
-        </w:rPr>
-        <w:t>1</w:t>
-      </w:r>
-      <w:r>
-        <w:rPr>
-          <w:rFonts w:ascii="Arial" w:hAnsi="Arial" w:cs="Arial"/>
-          <w:sz w:val="22"/>
-          <w:szCs w:val="22"/>
-        </w:rPr>
-        <w:t>-Score is 0.48</w:t>
-      </w:r>
-      <w:r>
-        <w:rPr>
-          <w:rFonts w:ascii="Arial" w:hAnsi="Arial" w:cs="Arial"/>
-          <w:sz w:val="22"/>
-          <w:szCs w:val="22"/>
-        </w:rPr>
-        <w:t>.</w:t>
-      </w:r>
-      <w:r>
-        <w:rPr>
-          <w:rFonts w:ascii="Arial" w:hAnsi="Arial" w:cs="Arial"/>
-          <w:sz w:val="22"/>
-          <w:szCs w:val="22"/>
-        </w:rPr>
-        <w:t xml:space="preserve"> Immediately an improvement is seen from GPT-3.5 in terms of accuracy</w:t>
-      </w:r>
-      <w:r>
-        <w:rPr>
-          <w:rFonts w:ascii="Arial" w:hAnsi="Arial" w:cs="Arial"/>
-          <w:sz w:val="22"/>
-          <w:szCs w:val="22"/>
-        </w:rPr>
-        <w:t xml:space="preserve"> and precision. F</w:t>
-      </w:r>
-      <w:r>
-        <w:rPr>
-          <w:rFonts w:ascii="Arial" w:hAnsi="Arial" w:cs="Arial"/>
-          <w:sz w:val="22"/>
-          <w:szCs w:val="22"/>
-          <w:vertAlign w:val="subscript"/>
-        </w:rPr>
-        <w:t>1</w:t>
-      </w:r>
-      <w:r>
-        <w:rPr>
-          <w:rFonts w:ascii="Arial" w:hAnsi="Arial" w:cs="Arial"/>
-          <w:sz w:val="22"/>
-          <w:szCs w:val="22"/>
-        </w:rPr>
-        <w:t xml:space="preserve">-Score is also higher. Recall has decreased, but paired with increased precision this indicates a </w:t>
-      </w:r>
-      <w:r>
-        <w:rPr>
-          <w:rFonts w:ascii="Arial" w:hAnsi="Arial" w:cs="Arial"/>
-          <w:sz w:val="22"/>
-          <w:szCs w:val="22"/>
-        </w:rPr>
-        <w:t>pattern of labeling fewer rows as positive, but only when confident in correctness of the classification</w:t>
-      </w:r>
-      <w:r>
-        <w:rPr>
-          <w:rFonts w:ascii="Arial" w:hAnsi="Arial" w:cs="Arial"/>
-          <w:sz w:val="22"/>
-          <w:szCs w:val="22"/>
-        </w:rPr>
-        <w:t xml:space="preserve">, resulting in fewer false positives but more false negatives. This is reflected in the matrix scores, where </w:t>
-      </w:r>
-      <w:r>
-        <w:rPr>
-          <w:rFonts w:ascii="Arial" w:hAnsi="Arial" w:cs="Arial"/>
-          <w:sz w:val="22"/>
-          <w:szCs w:val="22"/>
-        </w:rPr>
-        <w:t>true negatives have by far the highest amount, with true positive, false negative and false positive scores all being similar.</w:t>
-      </w:r>
-      <w:r>
-        <w:rPr>
-          <w:rFonts w:ascii="Arial" w:hAnsi="Arial" w:cs="Arial"/>
-          <w:sz w:val="22"/>
-          <w:szCs w:val="22"/>
-        </w:rPr>
-        <w:t xml:space="preserve"> A notable factor is that while scores overall have decreased with both GPT-3.5 and GPT-4 using this dataset, </w:t>
+        <w:t xml:space="preserve">dataset, </w:t>
       </w:r>
       <w:r>
         <w:rPr>
@@ -15035,7 +16025,29 @@
           <w:sz w:val="22"/>
           <w:szCs w:val="22"/>
         </w:rPr>
-        <w:t>Oversleeping is the bestttt.</w:t>
+        <w:t xml:space="preserve">Oversleeping is the </w:t>
+      </w:r>
+      <w:proofErr w:type="spellStart"/>
+      <w:r>
+        <w:rPr>
+          <w:rFonts w:ascii="Arial" w:hAnsi="Arial" w:cs="Arial"/>
+          <w:i/>
+          <w:iCs/>
+          <w:sz w:val="22"/>
+          <w:szCs w:val="22"/>
+        </w:rPr>
+        <w:t>bestttt</w:t>
+      </w:r>
+      <w:proofErr w:type="spellEnd"/>
+      <w:r>
+        <w:rPr>
+          <w:rFonts w:ascii="Arial" w:hAnsi="Arial" w:cs="Arial"/>
+          <w:i/>
+          <w:iCs/>
+          <w:sz w:val="22"/>
+          <w:szCs w:val="22"/>
+        </w:rPr>
+        <w:t>.</w:t>
       </w:r>
     </w:p>
     <w:p>
@@ -15053,7 +16065,6 @@
           <w:sz w:val="22"/>
           <w:szCs w:val="22"/>
         </w:rPr>
-        <w:lastRenderedPageBreak/>
         <w:t xml:space="preserve">This post fairly clearly indicates irony, by </w:t>
       </w:r>
       <w:r>
@@ -15288,6 +16299,7 @@
           <w:sz w:val="22"/>
           <w:szCs w:val="22"/>
         </w:rPr>
+        <w:lastRenderedPageBreak/>
         <w:t>Respond with '1' (for yes) or '0' (for no) depending on whether you think the following statements are ironic.</w:t>
       </w:r>
     </w:p>
@@ -15812,16 +16824,7 @@
           <w:sz w:val="22"/>
           <w:szCs w:val="22"/>
         </w:rPr>
-        <w:t xml:space="preserve">False </w:t>
-      </w:r>
-      <w:r>
-        <w:rPr>
-          <w:rFonts w:ascii="Arial" w:hAnsi="Arial" w:cs="Arial"/>
-          <w:sz w:val="22"/>
-          <w:szCs w:val="22"/>
-        </w:rPr>
-        <w:lastRenderedPageBreak/>
-        <w:t>negatives also increased overall.</w:t>
+        <w:t>False negatives also increased overall.</w:t>
       </w:r>
       <w:r>
         <w:rPr>
@@ -15960,6 +16963,7 @@
           <w:sz w:val="22"/>
           <w:szCs w:val="22"/>
         </w:rPr>
+        <w:lastRenderedPageBreak/>
         <w:t>Consistency</w:t>
       </w:r>
       <w:r>
@@ -16566,24 +17570,152 @@
           <w:sz w:val="22"/>
           <w:szCs w:val="22"/>
         </w:rPr>
+        <w:t xml:space="preserve">As seen in Figure 7 and if compared directly to Figure 5, </w:t>
+      </w:r>
+      <w:r>
+        <w:rPr>
+          <w:rFonts w:ascii="Arial" w:hAnsi="Arial" w:cs="Arial"/>
+          <w:sz w:val="22"/>
+          <w:szCs w:val="22"/>
+        </w:rPr>
+        <w:t xml:space="preserve">there is no noticeable difference in </w:t>
+      </w:r>
+      <w:r>
+        <w:rPr>
+          <w:rFonts w:ascii="Arial" w:hAnsi="Arial" w:cs="Arial"/>
+          <w:sz w:val="22"/>
+          <w:szCs w:val="22"/>
+        </w:rPr>
+        <w:t>standard deviation or the general distribution of scores, unlike for GPT-3.5.</w:t>
+      </w:r>
+      <w:r>
+        <w:rPr>
+          <w:rFonts w:ascii="Arial" w:hAnsi="Arial" w:cs="Arial"/>
+          <w:sz w:val="22"/>
+          <w:szCs w:val="22"/>
+        </w:rPr>
+        <w:t xml:space="preserve"> </w:t>
+      </w:r>
+      <w:r>
+        <w:rPr>
+          <w:rFonts w:ascii="Arial" w:hAnsi="Arial" w:cs="Arial"/>
+          <w:sz w:val="22"/>
+          <w:szCs w:val="22"/>
+        </w:rPr>
+        <w:t>Consistency shows a similar number of rows consistent at 96 out of 100 (98 for GPT-4 on the main prompt)</w:t>
+      </w:r>
+      <w:r>
+        <w:rPr>
+          <w:rFonts w:ascii="Arial" w:hAnsi="Arial" w:cs="Arial"/>
+          <w:sz w:val="22"/>
+          <w:szCs w:val="22"/>
+        </w:rPr>
+        <w:t xml:space="preserve">. </w:t>
+      </w:r>
+      <w:r>
+        <w:rPr>
+          <w:rFonts w:ascii="Arial" w:hAnsi="Arial" w:cs="Arial"/>
+          <w:sz w:val="22"/>
+          <w:szCs w:val="22"/>
+        </w:rPr>
+        <w:t>The distribution also stays similar, with 74 and 22 rows being consistently correct or wrong respectively, whereas these numbers were 78 and 20 for the main prompt</w:t>
+      </w:r>
+      <w:r>
+        <w:rPr>
+          <w:rFonts w:ascii="Arial" w:hAnsi="Arial" w:cs="Arial"/>
+          <w:sz w:val="22"/>
+          <w:szCs w:val="22"/>
+        </w:rPr>
+        <w:t xml:space="preserve"> in </w:t>
+      </w:r>
+      <w:r>
+        <w:rPr>
+          <w:rFonts w:ascii="Arial" w:hAnsi="Arial" w:cs="Arial"/>
+          <w:sz w:val="22"/>
+          <w:szCs w:val="22"/>
+        </w:rPr>
+        <w:t>gpt-4-binary-default-10-1</w:t>
+      </w:r>
+      <w:r>
+        <w:rPr>
+          <w:rFonts w:ascii="Arial" w:hAnsi="Arial" w:cs="Arial"/>
+          <w:sz w:val="22"/>
+          <w:szCs w:val="22"/>
+        </w:rPr>
+        <w:t>.</w:t>
+      </w:r>
+      <w:r>
+        <w:rPr>
+          <w:rFonts w:ascii="Arial" w:hAnsi="Arial" w:cs="Arial"/>
+          <w:sz w:val="22"/>
+          <w:szCs w:val="22"/>
+        </w:rPr>
+        <w:t xml:space="preserve"> </w:t>
+      </w:r>
+      <w:r>
+        <w:rPr>
+          <w:rFonts w:ascii="Arial" w:hAnsi="Arial" w:cs="Arial"/>
+          <w:sz w:val="22"/>
+          <w:szCs w:val="22"/>
+        </w:rPr>
+        <w:t>The 74 consistently correct rows separate into 27 irony and 47 non-irony evaluations</w:t>
+      </w:r>
+      <w:r>
+        <w:rPr>
+          <w:rFonts w:ascii="Arial" w:hAnsi="Arial" w:cs="Arial"/>
+          <w:sz w:val="22"/>
+          <w:szCs w:val="22"/>
+        </w:rPr>
+        <w:t xml:space="preserve">, whereas the 22 consistently incorrect rows separate into 19 irony and 3 non-irony evaluations. </w:t>
+      </w:r>
+      <w:r>
+        <w:rPr>
+          <w:rFonts w:ascii="Arial" w:hAnsi="Arial" w:cs="Arial"/>
+          <w:sz w:val="22"/>
+          <w:szCs w:val="22"/>
+        </w:rPr>
+        <w:t xml:space="preserve">There are no large differences between </w:t>
+      </w:r>
+      <w:r>
+        <w:rPr>
+          <w:rFonts w:ascii="Arial" w:hAnsi="Arial" w:cs="Arial"/>
+          <w:sz w:val="22"/>
+          <w:szCs w:val="22"/>
+        </w:rPr>
+        <w:t xml:space="preserve">this set and </w:t>
+      </w:r>
+      <w:r>
+        <w:rPr>
+          <w:rFonts w:ascii="Arial" w:hAnsi="Arial" w:cs="Arial"/>
+          <w:sz w:val="22"/>
+          <w:szCs w:val="22"/>
+        </w:rPr>
+        <w:t>gpt-4-binary-default-10-1</w:t>
+      </w:r>
+      <w:r>
+        <w:rPr>
+          <w:rFonts w:ascii="Arial" w:hAnsi="Arial" w:cs="Arial"/>
+          <w:sz w:val="22"/>
+          <w:szCs w:val="22"/>
+        </w:rPr>
+        <w:t xml:space="preserve">, </w:t>
+      </w:r>
+      <w:r>
+        <w:rPr>
+          <w:rFonts w:ascii="Arial" w:hAnsi="Arial" w:cs="Arial"/>
+          <w:sz w:val="22"/>
+          <w:szCs w:val="22"/>
+        </w:rPr>
         <w:lastRenderedPageBreak/>
-        <w:t xml:space="preserve">As seen in Figure 7 and if compared directly to Figure 5, </w:t>
-      </w:r>
-      <w:r>
-        <w:rPr>
-          <w:rFonts w:ascii="Arial" w:hAnsi="Arial" w:cs="Arial"/>
-          <w:sz w:val="22"/>
-          <w:szCs w:val="22"/>
-        </w:rPr>
-        <w:t xml:space="preserve">there is no noticeable difference in </w:t>
-      </w:r>
-      <w:r>
-        <w:rPr>
-          <w:rFonts w:ascii="Arial" w:hAnsi="Arial" w:cs="Arial"/>
-          <w:sz w:val="22"/>
-          <w:szCs w:val="22"/>
-        </w:rPr>
-        <w:t>standard deviation or the general distribution of scores, unlike for GPT-3.5.</w:t>
+        <w:t xml:space="preserve">except </w:t>
+      </w:r>
+      <w:r>
+        <w:rPr>
+          <w:rFonts w:ascii="Arial" w:hAnsi="Arial" w:cs="Arial"/>
+          <w:sz w:val="22"/>
+          <w:szCs w:val="22"/>
+        </w:rPr>
+        <w:t>for a comparatively minute</w:t>
       </w:r>
       <w:r>
         <w:rPr>
@@ -16599,23 +17731,103 @@
           <w:sz w:val="22"/>
           <w:szCs w:val="22"/>
         </w:rPr>
-        <w:t>Consistency shows a similar number of rows consistent at 96 out of 100 (98 for GPT-4 on the main prompt)</w:t>
-      </w:r>
-      <w:r>
-        <w:rPr>
-          <w:rFonts w:ascii="Arial" w:hAnsi="Arial" w:cs="Arial"/>
-          <w:sz w:val="22"/>
-          <w:szCs w:val="22"/>
-        </w:rPr>
-        <w:t xml:space="preserve">. </w:t>
-      </w:r>
-      <w:r>
-        <w:rPr>
-          <w:rFonts w:ascii="Arial" w:hAnsi="Arial" w:cs="Arial"/>
-          <w:sz w:val="22"/>
-          <w:szCs w:val="22"/>
-        </w:rPr>
-        <w:t>The distribution also stays similar, with 74 and 22 rows being consistently correct or wrong respectively, whereas these numbers were 78 and 20 for the main prompt</w:t>
+        <w:t>decrease</w:t>
+      </w:r>
+      <w:r>
+        <w:rPr>
+          <w:rFonts w:ascii="Arial" w:hAnsi="Arial" w:cs="Arial"/>
+          <w:sz w:val="22"/>
+          <w:szCs w:val="22"/>
+        </w:rPr>
+        <w:t xml:space="preserve"> in both </w:t>
+      </w:r>
+      <w:r>
+        <w:rPr>
+          <w:rFonts w:ascii="Arial" w:hAnsi="Arial" w:cs="Arial"/>
+          <w:sz w:val="22"/>
+          <w:szCs w:val="22"/>
+        </w:rPr>
+        <w:t>correct irony detection, with consistently correct irony</w:t>
+      </w:r>
+      <w:r>
+        <w:rPr>
+          <w:rFonts w:ascii="Arial" w:hAnsi="Arial" w:cs="Arial"/>
+          <w:sz w:val="22"/>
+          <w:szCs w:val="22"/>
+        </w:rPr>
+        <w:t xml:space="preserve"> going from </w:t>
+      </w:r>
+      <w:r>
+        <w:rPr>
+          <w:rFonts w:ascii="Arial" w:hAnsi="Arial" w:cs="Arial"/>
+          <w:sz w:val="22"/>
+          <w:szCs w:val="22"/>
+        </w:rPr>
+        <w:t>32</w:t>
+      </w:r>
+      <w:r>
+        <w:rPr>
+          <w:rFonts w:ascii="Arial" w:hAnsi="Arial" w:cs="Arial"/>
+          <w:sz w:val="22"/>
+          <w:szCs w:val="22"/>
+        </w:rPr>
+        <w:t xml:space="preserve"> to </w:t>
+      </w:r>
+      <w:r>
+        <w:rPr>
+          <w:rFonts w:ascii="Arial" w:hAnsi="Arial" w:cs="Arial"/>
+          <w:sz w:val="22"/>
+          <w:szCs w:val="22"/>
+        </w:rPr>
+        <w:t>27</w:t>
+      </w:r>
+      <w:r>
+        <w:rPr>
+          <w:rFonts w:ascii="Arial" w:hAnsi="Arial" w:cs="Arial"/>
+          <w:sz w:val="22"/>
+          <w:szCs w:val="22"/>
+        </w:rPr>
+        <w:t xml:space="preserve"> and </w:t>
+      </w:r>
+      <w:r>
+        <w:rPr>
+          <w:rFonts w:ascii="Arial" w:hAnsi="Arial" w:cs="Arial"/>
+          <w:sz w:val="22"/>
+          <w:szCs w:val="22"/>
+        </w:rPr>
+        <w:t xml:space="preserve">consistently incorrect irony </w:t>
+      </w:r>
+      <w:r>
+        <w:rPr>
+          <w:rFonts w:ascii="Arial" w:hAnsi="Arial" w:cs="Arial"/>
+          <w:sz w:val="22"/>
+          <w:szCs w:val="22"/>
+        </w:rPr>
+        <w:t>from 16 to 19</w:t>
+      </w:r>
+      <w:r>
+        <w:rPr>
+          <w:rFonts w:ascii="Arial" w:hAnsi="Arial" w:cs="Arial"/>
+          <w:sz w:val="22"/>
+          <w:szCs w:val="22"/>
+        </w:rPr>
+        <w:t>, w</w:t>
+      </w:r>
+      <w:r>
+        <w:rPr>
+          <w:rFonts w:ascii="Arial" w:hAnsi="Arial" w:cs="Arial"/>
+          <w:sz w:val="22"/>
+          <w:szCs w:val="22"/>
+        </w:rPr>
+        <w:t xml:space="preserve">hereas contested rows have gone from 1 irony and 1 non-irony to 3 irony and 1 non-irony. Overall, there is thus a small but notable </w:t>
+      </w:r>
+      <w:r>
+        <w:rPr>
+          <w:rFonts w:ascii="Arial" w:hAnsi="Arial" w:cs="Arial"/>
+          <w:sz w:val="22"/>
+          <w:szCs w:val="22"/>
+        </w:rPr>
+        <w:t>decrease</w:t>
       </w:r>
       <w:r>
         <w:rPr>
@@ -16631,6 +17843,86 @@
           <w:sz w:val="22"/>
           <w:szCs w:val="22"/>
         </w:rPr>
+        <w:t>consistent irony</w:t>
+      </w:r>
+      <w:r>
+        <w:rPr>
+          <w:rFonts w:ascii="Arial" w:hAnsi="Arial" w:cs="Arial"/>
+          <w:sz w:val="22"/>
+          <w:szCs w:val="22"/>
+        </w:rPr>
+        <w:t xml:space="preserve"> detection</w:t>
+      </w:r>
+      <w:r>
+        <w:rPr>
+          <w:rFonts w:ascii="Arial" w:hAnsi="Arial" w:cs="Arial"/>
+          <w:sz w:val="22"/>
+          <w:szCs w:val="22"/>
+        </w:rPr>
+        <w:t xml:space="preserve">, which </w:t>
+      </w:r>
+      <w:r>
+        <w:rPr>
+          <w:rFonts w:ascii="Arial" w:hAnsi="Arial" w:cs="Arial"/>
+          <w:sz w:val="22"/>
+          <w:szCs w:val="22"/>
+        </w:rPr>
+        <w:t xml:space="preserve">may indicate a </w:t>
+      </w:r>
+      <w:r>
+        <w:rPr>
+          <w:rFonts w:ascii="Arial" w:hAnsi="Arial" w:cs="Arial"/>
+          <w:sz w:val="22"/>
+          <w:szCs w:val="22"/>
+        </w:rPr>
+        <w:t xml:space="preserve">similar tendency for </w:t>
+      </w:r>
+      <w:r>
+        <w:rPr>
+          <w:rFonts w:ascii="Arial" w:hAnsi="Arial" w:cs="Arial"/>
+          <w:sz w:val="22"/>
+          <w:szCs w:val="22"/>
+        </w:rPr>
+        <w:t xml:space="preserve">GPT-4 to now classify less things as ironic </w:t>
+      </w:r>
+      <w:r>
+        <w:rPr>
+          <w:rFonts w:ascii="Arial" w:hAnsi="Arial" w:cs="Arial"/>
+          <w:sz w:val="22"/>
+          <w:szCs w:val="22"/>
+        </w:rPr>
+        <w:t>after removing the specific instruction for it to do so.</w:t>
+      </w:r>
+      <w:r>
+        <w:rPr>
+          <w:rFonts w:ascii="Arial" w:hAnsi="Arial" w:cs="Arial"/>
+          <w:sz w:val="22"/>
+          <w:szCs w:val="22"/>
+        </w:rPr>
+        <w:t xml:space="preserve"> </w:t>
+      </w:r>
+      <w:r>
+        <w:rPr>
+          <w:rFonts w:ascii="Arial" w:hAnsi="Arial" w:cs="Arial"/>
+          <w:sz w:val="22"/>
+          <w:szCs w:val="22"/>
+        </w:rPr>
+        <w:t xml:space="preserve">Regarding the contested rows, </w:t>
+      </w:r>
+      <w:r>
+        <w:rPr>
+          <w:rFonts w:ascii="Arial" w:hAnsi="Arial" w:cs="Arial"/>
+          <w:sz w:val="22"/>
+          <w:szCs w:val="22"/>
+        </w:rPr>
+        <w:t xml:space="preserve">both from </w:t>
+      </w:r>
+      <w:r>
+        <w:rPr>
+          <w:rFonts w:ascii="Arial" w:hAnsi="Arial" w:cs="Arial"/>
+          <w:sz w:val="22"/>
+          <w:szCs w:val="22"/>
+        </w:rPr>
         <w:t>gpt-4-binary-default-10-1</w:t>
       </w:r>
       <w:r>
@@ -16639,47 +17931,199 @@
           <w:sz w:val="22"/>
           <w:szCs w:val="22"/>
         </w:rPr>
-        <w:t>.</w:t>
-      </w:r>
-      <w:r>
-        <w:rPr>
-          <w:rFonts w:ascii="Arial" w:hAnsi="Arial" w:cs="Arial"/>
-          <w:sz w:val="22"/>
-          <w:szCs w:val="22"/>
-        </w:rPr>
-        <w:t xml:space="preserve"> </w:t>
-      </w:r>
-      <w:r>
-        <w:rPr>
-          <w:rFonts w:ascii="Arial" w:hAnsi="Arial" w:cs="Arial"/>
-          <w:sz w:val="22"/>
-          <w:szCs w:val="22"/>
-        </w:rPr>
-        <w:t>The 74 consistently correct rows separate into 27 irony and 47 non-irony evaluations</w:t>
-      </w:r>
-      <w:r>
-        <w:rPr>
-          <w:rFonts w:ascii="Arial" w:hAnsi="Arial" w:cs="Arial"/>
-          <w:sz w:val="22"/>
-          <w:szCs w:val="22"/>
-        </w:rPr>
-        <w:t xml:space="preserve">, whereas the 22 consistently incorrect rows separate into 19 irony and 3 non-irony evaluations. </w:t>
-      </w:r>
-      <w:r>
-        <w:rPr>
-          <w:rFonts w:ascii="Arial" w:hAnsi="Arial" w:cs="Arial"/>
-          <w:sz w:val="22"/>
-          <w:szCs w:val="22"/>
-        </w:rPr>
-        <w:t xml:space="preserve">There are no large differences between </w:t>
-      </w:r>
-      <w:r>
-        <w:rPr>
-          <w:rFonts w:ascii="Arial" w:hAnsi="Arial" w:cs="Arial"/>
-          <w:sz w:val="22"/>
-          <w:szCs w:val="22"/>
-        </w:rPr>
-        <w:t xml:space="preserve">this set and </w:t>
+        <w:t xml:space="preserve"> have been </w:t>
+      </w:r>
+      <w:r>
+        <w:rPr>
+          <w:rFonts w:ascii="Arial" w:hAnsi="Arial" w:cs="Arial"/>
+          <w:sz w:val="22"/>
+          <w:szCs w:val="22"/>
+        </w:rPr>
+        <w:t xml:space="preserve">consistent in the </w:t>
+      </w:r>
+      <w:r>
+        <w:rPr>
+          <w:rFonts w:ascii="Arial" w:hAnsi="Arial" w:cs="Arial"/>
+          <w:sz w:val="22"/>
+          <w:szCs w:val="22"/>
+        </w:rPr>
+        <w:t>“</w:t>
+      </w:r>
+      <w:r>
+        <w:rPr>
+          <w:rFonts w:ascii="Arial" w:hAnsi="Arial" w:cs="Arial"/>
+          <w:sz w:val="22"/>
+          <w:szCs w:val="22"/>
+        </w:rPr>
+        <w:t>no detector</w:t>
+      </w:r>
+      <w:r>
+        <w:rPr>
+          <w:rFonts w:ascii="Arial" w:hAnsi="Arial" w:cs="Arial"/>
+          <w:sz w:val="22"/>
+          <w:szCs w:val="22"/>
+        </w:rPr>
+        <w:t>”</w:t>
+      </w:r>
+      <w:r>
+        <w:rPr>
+          <w:rFonts w:ascii="Arial" w:hAnsi="Arial" w:cs="Arial"/>
+          <w:sz w:val="22"/>
+          <w:szCs w:val="22"/>
+        </w:rPr>
+        <w:t xml:space="preserve"> run. </w:t>
+      </w:r>
+      <w:r>
+        <w:rPr>
+          <w:rFonts w:ascii="Arial" w:hAnsi="Arial" w:cs="Arial"/>
+          <w:sz w:val="22"/>
+          <w:szCs w:val="22"/>
+        </w:rPr>
+        <w:t>The</w:t>
+      </w:r>
+      <w:r>
+        <w:rPr>
+          <w:rFonts w:ascii="Arial" w:hAnsi="Arial" w:cs="Arial"/>
+          <w:sz w:val="22"/>
+          <w:szCs w:val="22"/>
+        </w:rPr>
+        <w:t xml:space="preserve"> contested</w:t>
+      </w:r>
+      <w:r>
+        <w:rPr>
+          <w:rFonts w:ascii="Arial" w:hAnsi="Arial" w:cs="Arial"/>
+          <w:sz w:val="22"/>
+          <w:szCs w:val="22"/>
+        </w:rPr>
+        <w:t xml:space="preserve"> row </w:t>
+      </w:r>
+      <w:r>
+        <w:rPr>
+          <w:rFonts w:ascii="Arial" w:hAnsi="Arial" w:cs="Arial"/>
+          <w:sz w:val="22"/>
+          <w:szCs w:val="22"/>
+        </w:rPr>
+        <w:t>m</w:t>
+      </w:r>
+      <w:r>
+        <w:rPr>
+          <w:rFonts w:ascii="Arial" w:hAnsi="Arial" w:cs="Arial"/>
+          <w:sz w:val="22"/>
+          <w:szCs w:val="22"/>
+        </w:rPr>
+        <w:t>arked</w:t>
+      </w:r>
+      <w:r>
+        <w:rPr>
+          <w:rFonts w:ascii="Arial" w:hAnsi="Arial" w:cs="Arial"/>
+          <w:sz w:val="22"/>
+          <w:szCs w:val="22"/>
+        </w:rPr>
+        <w:t xml:space="preserve"> as</w:t>
+      </w:r>
+      <w:r>
+        <w:rPr>
+          <w:rFonts w:ascii="Arial" w:hAnsi="Arial" w:cs="Arial"/>
+          <w:sz w:val="22"/>
+          <w:szCs w:val="22"/>
+        </w:rPr>
+        <w:t xml:space="preserve"> ironic is consistently </w:t>
+      </w:r>
+      <w:r>
+        <w:rPr>
+          <w:rFonts w:ascii="Arial" w:hAnsi="Arial" w:cs="Arial"/>
+          <w:sz w:val="22"/>
+          <w:szCs w:val="22"/>
+        </w:rPr>
+        <w:t>incorrect</w:t>
+      </w:r>
+      <w:r>
+        <w:rPr>
+          <w:rFonts w:ascii="Arial" w:hAnsi="Arial" w:cs="Arial"/>
+          <w:sz w:val="22"/>
+          <w:szCs w:val="22"/>
+        </w:rPr>
+        <w:t xml:space="preserve"> at 9 out of 10 evaluations</w:t>
+      </w:r>
+      <w:r>
+        <w:rPr>
+          <w:rFonts w:ascii="Arial" w:hAnsi="Arial" w:cs="Arial"/>
+          <w:sz w:val="22"/>
+          <w:szCs w:val="22"/>
+        </w:rPr>
+        <w:t>, whereas the contested row marked as non-ironic is consistently correct with 10 out of 10 evaluations.</w:t>
+      </w:r>
+      <w:r>
+        <w:rPr>
+          <w:rFonts w:ascii="Arial" w:hAnsi="Arial" w:cs="Arial"/>
+          <w:sz w:val="22"/>
+          <w:szCs w:val="22"/>
+        </w:rPr>
+        <w:t xml:space="preserve"> Every</w:t>
+      </w:r>
+      <w:r>
+        <w:rPr>
+          <w:rFonts w:ascii="Arial" w:hAnsi="Arial" w:cs="Arial"/>
+          <w:sz w:val="22"/>
+          <w:szCs w:val="22"/>
+        </w:rPr>
+        <w:t xml:space="preserve"> one of the 4</w:t>
+      </w:r>
+      <w:r>
+        <w:rPr>
+          <w:rFonts w:ascii="Arial" w:hAnsi="Arial" w:cs="Arial"/>
+          <w:sz w:val="22"/>
+          <w:szCs w:val="22"/>
+        </w:rPr>
+        <w:t xml:space="preserve"> contested</w:t>
+      </w:r>
+      <w:r>
+        <w:rPr>
+          <w:rFonts w:ascii="Arial" w:hAnsi="Arial" w:cs="Arial"/>
+          <w:sz w:val="22"/>
+          <w:szCs w:val="22"/>
+        </w:rPr>
+        <w:t xml:space="preserve"> rows</w:t>
+      </w:r>
+      <w:r>
+        <w:rPr>
+          <w:rFonts w:ascii="Arial" w:hAnsi="Arial" w:cs="Arial"/>
+          <w:sz w:val="22"/>
+          <w:szCs w:val="22"/>
+        </w:rPr>
+        <w:t xml:space="preserve"> in the </w:t>
+      </w:r>
+      <w:r>
+        <w:rPr>
+          <w:rFonts w:ascii="Arial" w:hAnsi="Arial" w:cs="Arial"/>
+          <w:sz w:val="22"/>
+          <w:szCs w:val="22"/>
+        </w:rPr>
+        <w:t>“</w:t>
+      </w:r>
+      <w:r>
+        <w:rPr>
+          <w:rFonts w:ascii="Arial" w:hAnsi="Arial" w:cs="Arial"/>
+          <w:sz w:val="22"/>
+          <w:szCs w:val="22"/>
+        </w:rPr>
+        <w:t>no detector</w:t>
+      </w:r>
+      <w:r>
+        <w:rPr>
+          <w:rFonts w:ascii="Arial" w:hAnsi="Arial" w:cs="Arial"/>
+          <w:sz w:val="22"/>
+          <w:szCs w:val="22"/>
+        </w:rPr>
+        <w:t>”</w:t>
+      </w:r>
+      <w:r>
+        <w:rPr>
+          <w:rFonts w:ascii="Arial" w:hAnsi="Arial" w:cs="Arial"/>
+          <w:sz w:val="22"/>
+          <w:szCs w:val="22"/>
+        </w:rPr>
+        <w:t xml:space="preserve"> run is a row that was consistent in </w:t>
       </w:r>
       <w:r>
         <w:rPr>
@@ -16695,438 +18139,6 @@
           <w:sz w:val="22"/>
           <w:szCs w:val="22"/>
         </w:rPr>
-        <w:t xml:space="preserve">, except </w:t>
-      </w:r>
-      <w:r>
-        <w:rPr>
-          <w:rFonts w:ascii="Arial" w:hAnsi="Arial" w:cs="Arial"/>
-          <w:sz w:val="22"/>
-          <w:szCs w:val="22"/>
-        </w:rPr>
-        <w:t>for a comparatively minute</w:t>
-      </w:r>
-      <w:r>
-        <w:rPr>
-          <w:rFonts w:ascii="Arial" w:hAnsi="Arial" w:cs="Arial"/>
-          <w:sz w:val="22"/>
-          <w:szCs w:val="22"/>
-        </w:rPr>
-        <w:t xml:space="preserve"> </w:t>
-      </w:r>
-      <w:r>
-        <w:rPr>
-          <w:rFonts w:ascii="Arial" w:hAnsi="Arial" w:cs="Arial"/>
-          <w:sz w:val="22"/>
-          <w:szCs w:val="22"/>
-        </w:rPr>
-        <w:t>decrease</w:t>
-      </w:r>
-      <w:r>
-        <w:rPr>
-          <w:rFonts w:ascii="Arial" w:hAnsi="Arial" w:cs="Arial"/>
-          <w:sz w:val="22"/>
-          <w:szCs w:val="22"/>
-        </w:rPr>
-        <w:t xml:space="preserve"> in both </w:t>
-      </w:r>
-      <w:r>
-        <w:rPr>
-          <w:rFonts w:ascii="Arial" w:hAnsi="Arial" w:cs="Arial"/>
-          <w:sz w:val="22"/>
-          <w:szCs w:val="22"/>
-        </w:rPr>
-        <w:t>correct irony detection, with consistently correct irony</w:t>
-      </w:r>
-      <w:r>
-        <w:rPr>
-          <w:rFonts w:ascii="Arial" w:hAnsi="Arial" w:cs="Arial"/>
-          <w:sz w:val="22"/>
-          <w:szCs w:val="22"/>
-        </w:rPr>
-        <w:t xml:space="preserve"> going from </w:t>
-      </w:r>
-      <w:r>
-        <w:rPr>
-          <w:rFonts w:ascii="Arial" w:hAnsi="Arial" w:cs="Arial"/>
-          <w:sz w:val="22"/>
-          <w:szCs w:val="22"/>
-        </w:rPr>
-        <w:t>32</w:t>
-      </w:r>
-      <w:r>
-        <w:rPr>
-          <w:rFonts w:ascii="Arial" w:hAnsi="Arial" w:cs="Arial"/>
-          <w:sz w:val="22"/>
-          <w:szCs w:val="22"/>
-        </w:rPr>
-        <w:t xml:space="preserve"> to </w:t>
-      </w:r>
-      <w:r>
-        <w:rPr>
-          <w:rFonts w:ascii="Arial" w:hAnsi="Arial" w:cs="Arial"/>
-          <w:sz w:val="22"/>
-          <w:szCs w:val="22"/>
-        </w:rPr>
-        <w:t>27</w:t>
-      </w:r>
-      <w:r>
-        <w:rPr>
-          <w:rFonts w:ascii="Arial" w:hAnsi="Arial" w:cs="Arial"/>
-          <w:sz w:val="22"/>
-          <w:szCs w:val="22"/>
-        </w:rPr>
-        <w:t xml:space="preserve"> and </w:t>
-      </w:r>
-      <w:r>
-        <w:rPr>
-          <w:rFonts w:ascii="Arial" w:hAnsi="Arial" w:cs="Arial"/>
-          <w:sz w:val="22"/>
-          <w:szCs w:val="22"/>
-        </w:rPr>
-        <w:t xml:space="preserve">consistently incorrect irony </w:t>
-      </w:r>
-      <w:r>
-        <w:rPr>
-          <w:rFonts w:ascii="Arial" w:hAnsi="Arial" w:cs="Arial"/>
-          <w:sz w:val="22"/>
-          <w:szCs w:val="22"/>
-        </w:rPr>
-        <w:t>from 16 to 19</w:t>
-      </w:r>
-      <w:r>
-        <w:rPr>
-          <w:rFonts w:ascii="Arial" w:hAnsi="Arial" w:cs="Arial"/>
-          <w:sz w:val="22"/>
-          <w:szCs w:val="22"/>
-        </w:rPr>
-        <w:t>, w</w:t>
-      </w:r>
-      <w:r>
-        <w:rPr>
-          <w:rFonts w:ascii="Arial" w:hAnsi="Arial" w:cs="Arial"/>
-          <w:sz w:val="22"/>
-          <w:szCs w:val="22"/>
-        </w:rPr>
-        <w:t xml:space="preserve">hereas contested rows have gone from 1 irony and 1 non-irony to 3 irony and 1 non-irony. Overall, there is thus a small but notable </w:t>
-      </w:r>
-      <w:r>
-        <w:rPr>
-          <w:rFonts w:ascii="Arial" w:hAnsi="Arial" w:cs="Arial"/>
-          <w:sz w:val="22"/>
-          <w:szCs w:val="22"/>
-        </w:rPr>
-        <w:t>decrease</w:t>
-      </w:r>
-      <w:r>
-        <w:rPr>
-          <w:rFonts w:ascii="Arial" w:hAnsi="Arial" w:cs="Arial"/>
-          <w:sz w:val="22"/>
-          <w:szCs w:val="22"/>
-        </w:rPr>
-        <w:t xml:space="preserve"> in </w:t>
-      </w:r>
-      <w:r>
-        <w:rPr>
-          <w:rFonts w:ascii="Arial" w:hAnsi="Arial" w:cs="Arial"/>
-          <w:sz w:val="22"/>
-          <w:szCs w:val="22"/>
-        </w:rPr>
-        <w:t>consistent irony</w:t>
-      </w:r>
-      <w:r>
-        <w:rPr>
-          <w:rFonts w:ascii="Arial" w:hAnsi="Arial" w:cs="Arial"/>
-          <w:sz w:val="22"/>
-          <w:szCs w:val="22"/>
-        </w:rPr>
-        <w:t xml:space="preserve"> detection</w:t>
-      </w:r>
-      <w:r>
-        <w:rPr>
-          <w:rFonts w:ascii="Arial" w:hAnsi="Arial" w:cs="Arial"/>
-          <w:sz w:val="22"/>
-          <w:szCs w:val="22"/>
-        </w:rPr>
-        <w:t xml:space="preserve">, which </w:t>
-      </w:r>
-      <w:r>
-        <w:rPr>
-          <w:rFonts w:ascii="Arial" w:hAnsi="Arial" w:cs="Arial"/>
-          <w:sz w:val="22"/>
-          <w:szCs w:val="22"/>
-        </w:rPr>
-        <w:t xml:space="preserve">may indicate a </w:t>
-      </w:r>
-      <w:r>
-        <w:rPr>
-          <w:rFonts w:ascii="Arial" w:hAnsi="Arial" w:cs="Arial"/>
-          <w:sz w:val="22"/>
-          <w:szCs w:val="22"/>
-        </w:rPr>
-        <w:t xml:space="preserve">similar tendency for </w:t>
-      </w:r>
-      <w:r>
-        <w:rPr>
-          <w:rFonts w:ascii="Arial" w:hAnsi="Arial" w:cs="Arial"/>
-          <w:sz w:val="22"/>
-          <w:szCs w:val="22"/>
-        </w:rPr>
-        <w:t xml:space="preserve">GPT-4 to now classify less things as ironic </w:t>
-      </w:r>
-      <w:r>
-        <w:rPr>
-          <w:rFonts w:ascii="Arial" w:hAnsi="Arial" w:cs="Arial"/>
-          <w:sz w:val="22"/>
-          <w:szCs w:val="22"/>
-        </w:rPr>
-        <w:t>after removing the specific instruction for it to do so.</w:t>
-      </w:r>
-      <w:r>
-        <w:rPr>
-          <w:rFonts w:ascii="Arial" w:hAnsi="Arial" w:cs="Arial"/>
-          <w:sz w:val="22"/>
-          <w:szCs w:val="22"/>
-        </w:rPr>
-        <w:t xml:space="preserve"> </w:t>
-      </w:r>
-      <w:r>
-        <w:rPr>
-          <w:rFonts w:ascii="Arial" w:hAnsi="Arial" w:cs="Arial"/>
-          <w:sz w:val="22"/>
-          <w:szCs w:val="22"/>
-        </w:rPr>
-        <w:t xml:space="preserve">Regarding the contested rows, </w:t>
-      </w:r>
-      <w:r>
-        <w:rPr>
-          <w:rFonts w:ascii="Arial" w:hAnsi="Arial" w:cs="Arial"/>
-          <w:sz w:val="22"/>
-          <w:szCs w:val="22"/>
-        </w:rPr>
-        <w:t xml:space="preserve">both from </w:t>
-      </w:r>
-      <w:r>
-        <w:rPr>
-          <w:rFonts w:ascii="Arial" w:hAnsi="Arial" w:cs="Arial"/>
-          <w:sz w:val="22"/>
-          <w:szCs w:val="22"/>
-        </w:rPr>
-        <w:t>gpt-4-binary-default-10-1</w:t>
-      </w:r>
-      <w:r>
-        <w:rPr>
-          <w:rFonts w:ascii="Arial" w:hAnsi="Arial" w:cs="Arial"/>
-          <w:sz w:val="22"/>
-          <w:szCs w:val="22"/>
-        </w:rPr>
-        <w:t xml:space="preserve"> have been </w:t>
-      </w:r>
-      <w:r>
-        <w:rPr>
-          <w:rFonts w:ascii="Arial" w:hAnsi="Arial" w:cs="Arial"/>
-          <w:sz w:val="22"/>
-          <w:szCs w:val="22"/>
-        </w:rPr>
-        <w:t xml:space="preserve">consistent in the </w:t>
-      </w:r>
-      <w:r>
-        <w:rPr>
-          <w:rFonts w:ascii="Arial" w:hAnsi="Arial" w:cs="Arial"/>
-          <w:sz w:val="22"/>
-          <w:szCs w:val="22"/>
-        </w:rPr>
-        <w:t>“</w:t>
-      </w:r>
-      <w:r>
-        <w:rPr>
-          <w:rFonts w:ascii="Arial" w:hAnsi="Arial" w:cs="Arial"/>
-          <w:sz w:val="22"/>
-          <w:szCs w:val="22"/>
-        </w:rPr>
-        <w:t>no detector</w:t>
-      </w:r>
-      <w:r>
-        <w:rPr>
-          <w:rFonts w:ascii="Arial" w:hAnsi="Arial" w:cs="Arial"/>
-          <w:sz w:val="22"/>
-          <w:szCs w:val="22"/>
-        </w:rPr>
-        <w:t>”</w:t>
-      </w:r>
-      <w:r>
-        <w:rPr>
-          <w:rFonts w:ascii="Arial" w:hAnsi="Arial" w:cs="Arial"/>
-          <w:sz w:val="22"/>
-          <w:szCs w:val="22"/>
-        </w:rPr>
-        <w:t xml:space="preserve"> run. </w:t>
-      </w:r>
-      <w:r>
-        <w:rPr>
-          <w:rFonts w:ascii="Arial" w:hAnsi="Arial" w:cs="Arial"/>
-          <w:sz w:val="22"/>
-          <w:szCs w:val="22"/>
-        </w:rPr>
-        <w:t>The</w:t>
-      </w:r>
-      <w:r>
-        <w:rPr>
-          <w:rFonts w:ascii="Arial" w:hAnsi="Arial" w:cs="Arial"/>
-          <w:sz w:val="22"/>
-          <w:szCs w:val="22"/>
-        </w:rPr>
-        <w:t xml:space="preserve"> contested</w:t>
-      </w:r>
-      <w:r>
-        <w:rPr>
-          <w:rFonts w:ascii="Arial" w:hAnsi="Arial" w:cs="Arial"/>
-          <w:sz w:val="22"/>
-          <w:szCs w:val="22"/>
-        </w:rPr>
-        <w:t xml:space="preserve"> row </w:t>
-      </w:r>
-      <w:r>
-        <w:rPr>
-          <w:rFonts w:ascii="Arial" w:hAnsi="Arial" w:cs="Arial"/>
-          <w:sz w:val="22"/>
-          <w:szCs w:val="22"/>
-        </w:rPr>
-        <w:t>m</w:t>
-      </w:r>
-      <w:r>
-        <w:rPr>
-          <w:rFonts w:ascii="Arial" w:hAnsi="Arial" w:cs="Arial"/>
-          <w:sz w:val="22"/>
-          <w:szCs w:val="22"/>
-        </w:rPr>
-        <w:t>arked</w:t>
-      </w:r>
-      <w:r>
-        <w:rPr>
-          <w:rFonts w:ascii="Arial" w:hAnsi="Arial" w:cs="Arial"/>
-          <w:sz w:val="22"/>
-          <w:szCs w:val="22"/>
-        </w:rPr>
-        <w:t xml:space="preserve"> as</w:t>
-      </w:r>
-      <w:r>
-        <w:rPr>
-          <w:rFonts w:ascii="Arial" w:hAnsi="Arial" w:cs="Arial"/>
-          <w:sz w:val="22"/>
-          <w:szCs w:val="22"/>
-        </w:rPr>
-        <w:t xml:space="preserve"> ironic is consistently </w:t>
-      </w:r>
-      <w:r>
-        <w:rPr>
-          <w:rFonts w:ascii="Arial" w:hAnsi="Arial" w:cs="Arial"/>
-          <w:sz w:val="22"/>
-          <w:szCs w:val="22"/>
-        </w:rPr>
-        <w:t>incorrect</w:t>
-      </w:r>
-      <w:r>
-        <w:rPr>
-          <w:rFonts w:ascii="Arial" w:hAnsi="Arial" w:cs="Arial"/>
-          <w:sz w:val="22"/>
-          <w:szCs w:val="22"/>
-        </w:rPr>
-        <w:t xml:space="preserve"> at 9 out of 10 evaluations</w:t>
-      </w:r>
-      <w:r>
-        <w:rPr>
-          <w:rFonts w:ascii="Arial" w:hAnsi="Arial" w:cs="Arial"/>
-          <w:sz w:val="22"/>
-          <w:szCs w:val="22"/>
-        </w:rPr>
-        <w:t>, whereas the contested row marked as non-ironic is consistently correct with 10 out of 10 evaluations.</w:t>
-      </w:r>
-      <w:r>
-        <w:rPr>
-          <w:rFonts w:ascii="Arial" w:hAnsi="Arial" w:cs="Arial"/>
-          <w:sz w:val="22"/>
-          <w:szCs w:val="22"/>
-        </w:rPr>
-        <w:t xml:space="preserve"> Every</w:t>
-      </w:r>
-      <w:r>
-        <w:rPr>
-          <w:rFonts w:ascii="Arial" w:hAnsi="Arial" w:cs="Arial"/>
-          <w:sz w:val="22"/>
-          <w:szCs w:val="22"/>
-        </w:rPr>
-        <w:t xml:space="preserve"> one of the 4</w:t>
-      </w:r>
-      <w:r>
-        <w:rPr>
-          <w:rFonts w:ascii="Arial" w:hAnsi="Arial" w:cs="Arial"/>
-          <w:sz w:val="22"/>
-          <w:szCs w:val="22"/>
-        </w:rPr>
-        <w:t xml:space="preserve"> contested</w:t>
-      </w:r>
-      <w:r>
-        <w:rPr>
-          <w:rFonts w:ascii="Arial" w:hAnsi="Arial" w:cs="Arial"/>
-          <w:sz w:val="22"/>
-          <w:szCs w:val="22"/>
-        </w:rPr>
-        <w:t xml:space="preserve"> rows</w:t>
-      </w:r>
-      <w:r>
-        <w:rPr>
-          <w:rFonts w:ascii="Arial" w:hAnsi="Arial" w:cs="Arial"/>
-          <w:sz w:val="22"/>
-          <w:szCs w:val="22"/>
-        </w:rPr>
-        <w:t xml:space="preserve"> in the </w:t>
-      </w:r>
-      <w:r>
-        <w:rPr>
-          <w:rFonts w:ascii="Arial" w:hAnsi="Arial" w:cs="Arial"/>
-          <w:sz w:val="22"/>
-          <w:szCs w:val="22"/>
-        </w:rPr>
-        <w:t>“</w:t>
-      </w:r>
-      <w:r>
-        <w:rPr>
-          <w:rFonts w:ascii="Arial" w:hAnsi="Arial" w:cs="Arial"/>
-          <w:sz w:val="22"/>
-          <w:szCs w:val="22"/>
-        </w:rPr>
-        <w:t>no detector</w:t>
-      </w:r>
-      <w:r>
-        <w:rPr>
-          <w:rFonts w:ascii="Arial" w:hAnsi="Arial" w:cs="Arial"/>
-          <w:sz w:val="22"/>
-          <w:szCs w:val="22"/>
-        </w:rPr>
-        <w:t>”</w:t>
-      </w:r>
-      <w:r>
-        <w:rPr>
-          <w:rFonts w:ascii="Arial" w:hAnsi="Arial" w:cs="Arial"/>
-          <w:sz w:val="22"/>
-          <w:szCs w:val="22"/>
-        </w:rPr>
-        <w:t xml:space="preserve"> run is a row that was consistent in </w:t>
-      </w:r>
-      <w:r>
-        <w:rPr>
-          <w:rFonts w:ascii="Arial" w:hAnsi="Arial" w:cs="Arial"/>
-          <w:sz w:val="22"/>
-          <w:szCs w:val="22"/>
-        </w:rPr>
-        <w:t>gpt-4-binary-default-10-1</w:t>
-      </w:r>
-      <w:r>
-        <w:rPr>
-          <w:rFonts w:ascii="Arial" w:hAnsi="Arial" w:cs="Arial"/>
-          <w:sz w:val="22"/>
-          <w:szCs w:val="22"/>
-        </w:rPr>
         <w:t xml:space="preserve">, with the following correct/wrong classifications: 10/0, </w:t>
       </w:r>
       <w:r>
@@ -17191,7 +18203,25 @@
           <w:sz w:val="22"/>
           <w:szCs w:val="22"/>
         </w:rPr>
-        <w:t xml:space="preserve">influences not just the margins around the threshold, but can sometimes cause </w:t>
+        <w:t xml:space="preserve">influences not just the margins around the </w:t>
+      </w:r>
+      <w:proofErr w:type="gramStart"/>
+      <w:r>
+        <w:rPr>
+          <w:rFonts w:ascii="Arial" w:hAnsi="Arial" w:cs="Arial"/>
+          <w:sz w:val="22"/>
+          <w:szCs w:val="22"/>
+        </w:rPr>
+        <w:t>threshold, but</w:t>
+      </w:r>
+      <w:proofErr w:type="gramEnd"/>
+      <w:r>
+        <w:rPr>
+          <w:rFonts w:ascii="Arial" w:hAnsi="Arial" w:cs="Arial"/>
+          <w:sz w:val="22"/>
+          <w:szCs w:val="22"/>
+        </w:rPr>
+        <w:t xml:space="preserve"> can sometimes cause </w:t>
       </w:r>
       <w:r>
         <w:rPr>
@@ -19931,6 +20961,460 @@
     </w:p>
     <w:p>
       <w:pPr>
+        <w:rPr>
+          <w:rFonts w:ascii="Arial" w:hAnsi="Arial" w:cs="Arial"/>
+          <w:sz w:val="28"/>
+          <w:szCs w:val="28"/>
+        </w:rPr>
+      </w:pPr>
+      <w:r>
+        <w:rPr>
+          <w:rFonts w:ascii="Arial" w:hAnsi="Arial" w:cs="Arial"/>
+          <w:sz w:val="28"/>
+          <w:szCs w:val="28"/>
+        </w:rPr>
+        <w:t>4.1.1</w:t>
+      </w:r>
+      <w:r>
+        <w:rPr>
+          <w:rFonts w:ascii="Arial" w:hAnsi="Arial" w:cs="Arial"/>
+          <w:sz w:val="28"/>
+          <w:szCs w:val="28"/>
+        </w:rPr>
+        <w:t>.</w:t>
+      </w:r>
+      <w:r>
+        <w:rPr>
+          <w:rFonts w:ascii="Arial" w:hAnsi="Arial" w:cs="Arial"/>
+          <w:sz w:val="28"/>
+          <w:szCs w:val="28"/>
+        </w:rPr>
+        <w:t>4</w:t>
+      </w:r>
+      <w:r>
+        <w:rPr>
+          <w:rFonts w:ascii="Arial" w:hAnsi="Arial" w:cs="Arial"/>
+          <w:sz w:val="28"/>
+          <w:szCs w:val="28"/>
+        </w:rPr>
+        <w:t xml:space="preserve"> Sub prompt 1: </w:t>
+      </w:r>
+      <w:r>
+        <w:rPr>
+          <w:rFonts w:ascii="Arial" w:hAnsi="Arial" w:cs="Arial"/>
+          <w:sz w:val="28"/>
+          <w:szCs w:val="28"/>
+        </w:rPr>
+        <w:t>One-shot</w:t>
+      </w:r>
+    </w:p>
+    <w:p>
+      <w:pPr>
+        <w:jc w:val="both"/>
+        <w:rPr>
+          <w:rFonts w:ascii="Arial" w:hAnsi="Arial" w:cs="Arial"/>
+          <w:sz w:val="22"/>
+          <w:szCs w:val="22"/>
+        </w:rPr>
+      </w:pPr>
+      <w:r>
+        <w:rPr>
+          <w:rFonts w:ascii="Arial" w:hAnsi="Arial" w:cs="Arial"/>
+          <w:sz w:val="22"/>
+          <w:szCs w:val="22"/>
+        </w:rPr>
+        <w:t xml:space="preserve">This sub prompt </w:t>
+      </w:r>
+      <w:r>
+        <w:rPr>
+          <w:rFonts w:ascii="Arial" w:hAnsi="Arial" w:cs="Arial"/>
+          <w:sz w:val="22"/>
+          <w:szCs w:val="22"/>
+        </w:rPr>
+        <w:t xml:space="preserve">is based on giving GPT an example </w:t>
+      </w:r>
+      <w:r>
+        <w:rPr>
+          <w:rFonts w:ascii="Arial" w:hAnsi="Arial" w:cs="Arial"/>
+          <w:sz w:val="22"/>
+          <w:szCs w:val="22"/>
+        </w:rPr>
+        <w:t xml:space="preserve">of irony or non-irony along </w:t>
+      </w:r>
+      <w:r>
+        <w:rPr>
+          <w:rFonts w:ascii="Arial" w:hAnsi="Arial" w:cs="Arial"/>
+          <w:sz w:val="22"/>
+          <w:szCs w:val="22"/>
+        </w:rPr>
+        <w:t xml:space="preserve">with </w:t>
+      </w:r>
+      <w:r>
+        <w:rPr>
+          <w:rFonts w:ascii="Arial" w:hAnsi="Arial" w:cs="Arial"/>
+          <w:sz w:val="22"/>
+          <w:szCs w:val="22"/>
+        </w:rPr>
+        <w:t>the base prompt.</w:t>
+      </w:r>
+      <w:r>
+        <w:rPr>
+          <w:rFonts w:ascii="Arial" w:hAnsi="Arial" w:cs="Arial"/>
+          <w:sz w:val="22"/>
+          <w:szCs w:val="22"/>
+        </w:rPr>
+        <w:t xml:space="preserve"> For this purpose, the experiment is divided into two categories: oneshot-0, which gives GPT an example of non-irony, and oneshot-1, which gives GPT an example of irony. </w:t>
+      </w:r>
+      <w:r>
+        <w:rPr>
+          <w:rFonts w:ascii="Arial" w:hAnsi="Arial" w:cs="Arial"/>
+          <w:sz w:val="22"/>
+          <w:szCs w:val="22"/>
+        </w:rPr>
+        <w:t>The irony and non-irony examples are also from tweet_eval_irony_train, however from far later in the dataset (rows 2685 and 2624</w:t>
+      </w:r>
+      <w:r>
+        <w:rPr>
+          <w:rFonts w:ascii="Arial" w:hAnsi="Arial" w:cs="Arial"/>
+          <w:sz w:val="22"/>
+          <w:szCs w:val="22"/>
+        </w:rPr>
+        <w:t xml:space="preserve"> respectively)</w:t>
+      </w:r>
+      <w:r>
+        <w:rPr>
+          <w:rFonts w:ascii="Arial" w:hAnsi="Arial" w:cs="Arial"/>
+          <w:sz w:val="22"/>
+          <w:szCs w:val="22"/>
+        </w:rPr>
+        <w:t xml:space="preserve">, meaning </w:t>
+      </w:r>
+      <w:r>
+        <w:rPr>
+          <w:rFonts w:ascii="Arial" w:hAnsi="Arial" w:cs="Arial"/>
+          <w:sz w:val="22"/>
+          <w:szCs w:val="22"/>
+        </w:rPr>
+        <w:t xml:space="preserve">they are not being evaluated in any of the runs </w:t>
+      </w:r>
+      <w:r>
+        <w:rPr>
+          <w:rFonts w:ascii="Arial" w:hAnsi="Arial" w:cs="Arial"/>
+          <w:sz w:val="22"/>
+          <w:szCs w:val="22"/>
+        </w:rPr>
+        <w:t xml:space="preserve">discussed in this paper. </w:t>
+      </w:r>
+      <w:r>
+        <w:rPr>
+          <w:rFonts w:ascii="Arial" w:hAnsi="Arial" w:cs="Arial"/>
+          <w:sz w:val="22"/>
+          <w:szCs w:val="22"/>
+        </w:rPr>
+        <w:t xml:space="preserve">The </w:t>
+      </w:r>
+      <w:r>
+        <w:rPr>
+          <w:rFonts w:ascii="Arial" w:hAnsi="Arial" w:cs="Arial"/>
+          <w:sz w:val="22"/>
+          <w:szCs w:val="22"/>
+        </w:rPr>
+        <w:t>base prompts are thus:</w:t>
+      </w:r>
+    </w:p>
+    <w:p>
+      <w:pPr>
+        <w:jc w:val="center"/>
+        <w:rPr>
+          <w:rFonts w:ascii="Arial" w:hAnsi="Arial" w:cs="Arial"/>
+          <w:i/>
+          <w:iCs/>
+          <w:sz w:val="22"/>
+          <w:szCs w:val="22"/>
+        </w:rPr>
+      </w:pPr>
+      <w:r>
+        <w:rPr>
+          <w:rFonts w:ascii="Arial" w:hAnsi="Arial" w:cs="Arial"/>
+          <w:i/>
+          <w:iCs/>
+          <w:sz w:val="22"/>
+          <w:szCs w:val="22"/>
+        </w:rPr>
+        <w:t>You are an irony detector. Respond with '1' (for yes) or '0' (for no) depending on whether you think the following statements are ironic. An example of a non-ironic s</w:t>
+      </w:r>
+      <w:r>
+        <w:rPr>
+          <w:rFonts w:ascii="Arial" w:hAnsi="Arial" w:cs="Arial"/>
+          <w:i/>
+          <w:iCs/>
+          <w:sz w:val="22"/>
+          <w:szCs w:val="22"/>
+        </w:rPr>
+        <w:t>t</w:t>
+      </w:r>
+      <w:r>
+        <w:rPr>
+          <w:rFonts w:ascii="Arial" w:hAnsi="Arial" w:cs="Arial"/>
+          <w:i/>
+          <w:iCs/>
+          <w:sz w:val="22"/>
+          <w:szCs w:val="22"/>
+        </w:rPr>
+        <w:t>atement: "@user No! I rarely drink at all. Got a stomach bug :-("</w:t>
+      </w:r>
+    </w:p>
+    <w:p>
+      <w:pPr>
+        <w:jc w:val="center"/>
+        <w:rPr>
+          <w:rFonts w:ascii="Arial" w:hAnsi="Arial" w:cs="Arial"/>
+          <w:sz w:val="22"/>
+          <w:szCs w:val="22"/>
+        </w:rPr>
+      </w:pPr>
+      <w:r>
+        <w:rPr>
+          <w:rFonts w:ascii="Arial" w:hAnsi="Arial" w:cs="Arial"/>
+          <w:sz w:val="22"/>
+          <w:szCs w:val="22"/>
+        </w:rPr>
+        <w:t>for oneshot-0, and</w:t>
+      </w:r>
+    </w:p>
+    <w:p>
+      <w:pPr>
+        <w:jc w:val="center"/>
+        <w:rPr>
+          <w:rFonts w:ascii="Arial" w:hAnsi="Arial" w:cs="Arial"/>
+          <w:i/>
+          <w:iCs/>
+          <w:sz w:val="22"/>
+          <w:szCs w:val="22"/>
+        </w:rPr>
+      </w:pPr>
+      <w:r>
+        <w:rPr>
+          <w:rFonts w:ascii="Arial" w:hAnsi="Arial" w:cs="Arial"/>
+          <w:i/>
+          <w:iCs/>
+          <w:sz w:val="22"/>
+          <w:szCs w:val="22"/>
+        </w:rPr>
+        <w:t>You are an irony detector. Respond with '1' (for yes) or '0' (for no) depending on whether you think the following statements are ironic. An example of an ironic statement: "Always fun when buses don't turn up! It's my favorite waiting outside in the freezing cold for them for like half an hour"</w:t>
+      </w:r>
+    </w:p>
+    <w:p>
+      <w:pPr>
+        <w:jc w:val="center"/>
+        <w:rPr>
+          <w:rFonts w:ascii="Arial" w:hAnsi="Arial" w:cs="Arial"/>
+          <w:sz w:val="22"/>
+          <w:szCs w:val="22"/>
+        </w:rPr>
+      </w:pPr>
+      <w:r>
+        <w:rPr>
+          <w:rFonts w:ascii="Arial" w:hAnsi="Arial" w:cs="Arial"/>
+          <w:sz w:val="22"/>
+          <w:szCs w:val="22"/>
+        </w:rPr>
+        <w:t>for oneshot-1.</w:t>
+      </w:r>
+    </w:p>
+    <w:p>
+      <w:pPr>
+        <w:rPr>
+          <w:rFonts w:ascii="Arial" w:hAnsi="Arial" w:cs="Arial"/>
+          <w:sz w:val="26"/>
+          <w:szCs w:val="26"/>
+          <w:u w:val="single"/>
+        </w:rPr>
+      </w:pPr>
+      <w:r>
+        <w:rPr>
+          <w:rFonts w:ascii="Arial" w:hAnsi="Arial" w:cs="Arial"/>
+          <w:sz w:val="26"/>
+          <w:szCs w:val="26"/>
+          <w:u w:val="single"/>
+        </w:rPr>
+        <w:t>4.1.1.</w:t>
+      </w:r>
+      <w:r>
+        <w:rPr>
+          <w:rFonts w:ascii="Arial" w:hAnsi="Arial" w:cs="Arial"/>
+          <w:sz w:val="26"/>
+          <w:szCs w:val="26"/>
+          <w:u w:val="single"/>
+        </w:rPr>
+        <w:t>4</w:t>
+      </w:r>
+      <w:r>
+        <w:rPr>
+          <w:rFonts w:ascii="Arial" w:hAnsi="Arial" w:cs="Arial"/>
+          <w:sz w:val="26"/>
+          <w:szCs w:val="26"/>
+          <w:u w:val="single"/>
+        </w:rPr>
+        <w:t>.1</w:t>
+      </w:r>
+      <w:r>
+        <w:rPr>
+          <w:rFonts w:ascii="Arial" w:hAnsi="Arial" w:cs="Arial"/>
+          <w:sz w:val="26"/>
+          <w:szCs w:val="26"/>
+          <w:u w:val="single"/>
+        </w:rPr>
+        <w:t xml:space="preserve"> </w:t>
+      </w:r>
+      <w:r>
+        <w:rPr>
+          <w:rFonts w:ascii="Arial" w:hAnsi="Arial" w:cs="Arial"/>
+          <w:sz w:val="26"/>
+          <w:szCs w:val="26"/>
+          <w:u w:val="single"/>
+        </w:rPr>
+        <w:t>Oneshot-0</w:t>
+      </w:r>
+    </w:p>
+    <w:p>
+      <w:pPr>
+        <w:rPr>
+          <w:rFonts w:ascii="Arial" w:hAnsi="Arial" w:cs="Arial"/>
+          <w:sz w:val="22"/>
+          <w:szCs w:val="22"/>
+          <w:u w:val="single"/>
+        </w:rPr>
+      </w:pPr>
+      <w:r>
+        <w:rPr>
+          <w:rFonts w:ascii="Arial" w:hAnsi="Arial" w:cs="Arial"/>
+          <w:sz w:val="22"/>
+          <w:szCs w:val="22"/>
+          <w:u w:val="single"/>
+        </w:rPr>
+        <w:t>GPT-3.5</w:t>
+      </w:r>
+    </w:p>
+    <w:p>
+      <w:pPr>
+        <w:jc w:val="both"/>
+        <w:rPr>
+          <w:rFonts w:ascii="Arial" w:hAnsi="Arial" w:cs="Arial"/>
+          <w:sz w:val="22"/>
+          <w:szCs w:val="22"/>
+        </w:rPr>
+      </w:pPr>
+      <w:r>
+        <w:rPr>
+          <w:rFonts w:ascii="Arial" w:hAnsi="Arial" w:cs="Arial"/>
+          <w:sz w:val="22"/>
+          <w:szCs w:val="22"/>
+        </w:rPr>
+        <w:t>The run set for this run (2024-08-20</w:t>
+      </w:r>
+      <w:r>
+        <w:rPr>
+          <w:rFonts w:ascii="Arial" w:hAnsi="Arial" w:cs="Arial"/>
+          <w:sz w:val="22"/>
+          <w:szCs w:val="22"/>
+        </w:rPr>
+        <w:t>_12</w:t>
+      </w:r>
+      <w:r>
+        <w:rPr>
+          <w:rFonts w:ascii="Arial" w:hAnsi="Arial" w:cs="Arial"/>
+          <w:sz w:val="22"/>
+          <w:szCs w:val="22"/>
+        </w:rPr>
+        <w:t>-</w:t>
+      </w:r>
+      <w:r>
+        <w:rPr>
+          <w:rFonts w:ascii="Arial" w:hAnsi="Arial" w:cs="Arial"/>
+          <w:sz w:val="22"/>
+          <w:szCs w:val="22"/>
+        </w:rPr>
+        <w:t>)</w:t>
+      </w:r>
+      <w:r>
+        <w:rPr>
+          <w:rFonts w:ascii="Arial" w:hAnsi="Arial" w:cs="Arial"/>
+          <w:sz w:val="22"/>
+          <w:szCs w:val="22"/>
+        </w:rPr>
+        <w:t xml:space="preserve"> resulted in an </w:t>
+      </w:r>
+      <w:r>
+        <w:rPr>
+          <w:rFonts w:ascii="Arial" w:hAnsi="Arial" w:cs="Arial"/>
+          <w:sz w:val="22"/>
+          <w:szCs w:val="22"/>
+        </w:rPr>
+        <w:t xml:space="preserve">average </w:t>
+      </w:r>
+      <w:r>
+        <w:rPr>
+          <w:rFonts w:ascii="Arial" w:hAnsi="Arial" w:cs="Arial"/>
+          <w:sz w:val="22"/>
+          <w:szCs w:val="22"/>
+        </w:rPr>
+        <w:t xml:space="preserve">accuracy </w:t>
+      </w:r>
+      <w:proofErr w:type="gramStart"/>
+      <w:r>
+        <w:rPr>
+          <w:rFonts w:ascii="Arial" w:hAnsi="Arial" w:cs="Arial"/>
+          <w:sz w:val="22"/>
+          <w:szCs w:val="22"/>
+        </w:rPr>
+        <w:t xml:space="preserve">of </w:t>
+      </w:r>
+      <w:r>
+        <w:rPr>
+          <w:rFonts w:ascii="Arial" w:hAnsi="Arial" w:cs="Arial"/>
+          <w:sz w:val="22"/>
+          <w:szCs w:val="22"/>
+        </w:rPr>
+        <w:t>,</w:t>
+      </w:r>
+      <w:proofErr w:type="gramEnd"/>
+      <w:r>
+        <w:rPr>
+          <w:rFonts w:ascii="Arial" w:hAnsi="Arial" w:cs="Arial"/>
+          <w:sz w:val="22"/>
+          <w:szCs w:val="22"/>
+        </w:rPr>
+        <w:t xml:space="preserve"> precision of , recall of and F</w:t>
+      </w:r>
+      <w:r>
+        <w:rPr>
+          <w:rFonts w:ascii="Arial" w:hAnsi="Arial" w:cs="Arial"/>
+          <w:sz w:val="22"/>
+          <w:szCs w:val="22"/>
+          <w:vertAlign w:val="subscript"/>
+        </w:rPr>
+        <w:t>1</w:t>
+      </w:r>
+      <w:r>
+        <w:rPr>
+          <w:rFonts w:ascii="Arial" w:hAnsi="Arial" w:cs="Arial"/>
+          <w:sz w:val="22"/>
+          <w:szCs w:val="22"/>
+        </w:rPr>
+        <w:t xml:space="preserve">-Score of </w:t>
+      </w:r>
+      <w:r>
+        <w:rPr>
+          <w:rFonts w:ascii="Arial" w:hAnsi="Arial" w:cs="Arial"/>
+          <w:sz w:val="22"/>
+          <w:szCs w:val="22"/>
+        </w:rPr>
+        <w:t>.</w:t>
+      </w:r>
+    </w:p>
+    <w:p>
+      <w:pPr>
         <w:jc w:val="both"/>
         <w:rPr>
           <w:rFonts w:ascii="Arial" w:hAnsi="Arial" w:cs="Arial"/>
@@ -20163,6 +21647,40 @@
           <w:szCs w:val="22"/>
         </w:rPr>
         <w:t>run experiment inverted (respond with 1 for non-irony and 0 for irony)</w:t>
+      </w:r>
+    </w:p>
+    <w:p>
+      <w:pPr>
+        <w:jc w:val="both"/>
+        <w:rPr>
+          <w:rFonts w:ascii="Arial" w:hAnsi="Arial" w:cs="Arial"/>
+          <w:sz w:val="22"/>
+          <w:szCs w:val="22"/>
+        </w:rPr>
+      </w:pPr>
+      <w:r>
+        <w:rPr>
+          <w:rFonts w:ascii="Arial" w:hAnsi="Arial" w:cs="Arial"/>
+          <w:sz w:val="22"/>
+          <w:szCs w:val="22"/>
+        </w:rPr>
+        <w:t>Future: GPT-5 background and suggest that it will likely be</w:t>
+      </w:r>
+      <w:r>
+        <w:rPr>
+          <w:rFonts w:ascii="Arial" w:hAnsi="Arial" w:cs="Arial"/>
+          <w:sz w:val="22"/>
+          <w:szCs w:val="22"/>
+        </w:rPr>
+        <w:t xml:space="preserve"> even</w:t>
+      </w:r>
+      <w:r>
+        <w:rPr>
+          <w:rFonts w:ascii="Arial" w:hAnsi="Arial" w:cs="Arial"/>
+          <w:sz w:val="22"/>
+          <w:szCs w:val="22"/>
+        </w:rPr>
+        <w:t xml:space="preserve"> better than GPT-4 at detecting irony</w:t>
       </w:r>
     </w:p>
     <w:sectPr>

</xml_diff>

<commit_message>
sentiment choice + writing
</commit_message>
<xml_diff>
--- a/Bachelorarbeit.docx
+++ b/Bachelorarbeit.docx
@@ -4010,7 +4010,7 @@
                 <w:sz w:val="22"/>
                 <w:szCs w:val="22"/>
               </w:rPr>
-              <w:t>You are a sentiment detector. Assign the following tweets a sentiment from the following list depending on which you consider most appropriate: angry, sad, ironic, happy. Respond only with one word.</w:t>
+              <w:t>You are a sentiment detector. Assign posts a sentiment from the following list depending on which you consider most appropriate: angry, sad, ironic, happy, neutral, confused. Respond only with one word.</w:t>
             </w:r>
           </w:p>
         </w:tc>
@@ -5822,6 +5822,14 @@
           <w:sz w:val="22"/>
           <w:szCs w:val="22"/>
         </w:rPr>
+        <w:t xml:space="preserve"> </w:t>
+      </w:r>
+      <w:r>
+        <w:rPr>
+          <w:rFonts w:ascii="Arial" w:hAnsi="Arial" w:cs="Arial"/>
+          <w:sz w:val="22"/>
+          <w:szCs w:val="22"/>
+        </w:rPr>
         <w:t xml:space="preserve">the same and can thus be mentioned </w:t>
       </w:r>
       <w:r>
@@ -5831,6 +5839,54 @@
           <w:szCs w:val="22"/>
         </w:rPr>
         <w:t>as one.</w:t>
+      </w:r>
+      <w:r>
+        <w:rPr>
+          <w:rFonts w:ascii="Arial" w:hAnsi="Arial" w:cs="Arial"/>
+          <w:sz w:val="22"/>
+          <w:szCs w:val="22"/>
+        </w:rPr>
+        <w:t xml:space="preserve"> The only reason the scores would differ between pairs is if there are uncounted error responses from the </w:t>
+      </w:r>
+      <w:r>
+        <w:rPr>
+          <w:rFonts w:ascii="Arial" w:hAnsi="Arial" w:cs="Arial"/>
+          <w:sz w:val="22"/>
+          <w:szCs w:val="22"/>
+        </w:rPr>
+        <w:t xml:space="preserve">model </w:t>
+      </w:r>
+      <w:r>
+        <w:rPr>
+          <w:rFonts w:ascii="Arial" w:hAnsi="Arial" w:cs="Arial"/>
+          <w:sz w:val="22"/>
+          <w:szCs w:val="22"/>
+        </w:rPr>
+        <w:t>that were not fixable in preprocessing.</w:t>
+      </w:r>
+      <w:r>
+        <w:rPr>
+          <w:rFonts w:ascii="Arial" w:hAnsi="Arial" w:cs="Arial"/>
+          <w:sz w:val="22"/>
+          <w:szCs w:val="22"/>
+        </w:rPr>
+        <w:t xml:space="preserve"> If the number of errors is enough to significantly impact results, this will be mentioned in the relevant sections. Otherwise, small numbers of errors </w:t>
+      </w:r>
+      <w:r>
+        <w:rPr>
+          <w:rFonts w:ascii="Arial" w:hAnsi="Arial" w:cs="Arial"/>
+          <w:sz w:val="22"/>
+          <w:szCs w:val="22"/>
+        </w:rPr>
+        <w:t xml:space="preserve">that don’t impact scoring </w:t>
+      </w:r>
+      <w:r>
+        <w:rPr>
+          <w:rFonts w:ascii="Arial" w:hAnsi="Arial" w:cs="Arial"/>
+          <w:sz w:val="22"/>
+          <w:szCs w:val="22"/>
+        </w:rPr>
+        <w:t>will not be discussed each time.</w:t>
       </w:r>
     </w:p>
     <w:p>
@@ -26203,15 +26259,7 @@
           <w:sz w:val="28"/>
           <w:szCs w:val="28"/>
         </w:rPr>
-        <w:t>3.1</w:t>
-      </w:r>
-      <w:r>
-        <w:rPr>
-          <w:rFonts w:ascii="Arial" w:hAnsi="Arial" w:cs="Arial"/>
-          <w:sz w:val="28"/>
-          <w:szCs w:val="28"/>
-        </w:rPr>
-        <w:t xml:space="preserve"> </w:t>
+        <w:t xml:space="preserve">3.1 </w:t>
       </w:r>
       <w:r>
         <w:rPr>
@@ -27279,15 +27327,7 @@
           <w:sz w:val="28"/>
           <w:szCs w:val="28"/>
         </w:rPr>
-        <w:t xml:space="preserve">3.1 Percentage run </w:t>
-      </w:r>
-      <w:r>
-        <w:rPr>
-          <w:rFonts w:ascii="Arial" w:hAnsi="Arial" w:cs="Arial"/>
-          <w:sz w:val="28"/>
-          <w:szCs w:val="28"/>
-        </w:rPr>
-        <w:t>conclusions</w:t>
+        <w:t>3.1 Percentage run conclusions</w:t>
       </w:r>
     </w:p>
     <w:p>
@@ -27516,6 +27556,1573 @@
           <w:szCs w:val="22"/>
         </w:rPr>
         <w:t>auses these differences. However, while acknowledging that the performance did drop somewhat, no stark differences in terms of expected GPT-4 classifications are seen in this run, once again showing that the phrasing and type of prompt has a larger impact on GPT-3.5 than on GPT-4 compared to the main prompt and dataset.</w:t>
+      </w:r>
+    </w:p>
+    <w:p>
+      <w:pPr>
+        <w:rPr>
+          <w:rFonts w:ascii="Arial" w:hAnsi="Arial" w:cs="Arial"/>
+          <w:sz w:val="28"/>
+          <w:szCs w:val="28"/>
+        </w:rPr>
+      </w:pPr>
+      <w:r>
+        <w:rPr>
+          <w:rFonts w:ascii="Arial" w:hAnsi="Arial" w:cs="Arial"/>
+          <w:sz w:val="28"/>
+          <w:szCs w:val="28"/>
+        </w:rPr>
+        <w:lastRenderedPageBreak/>
+        <w:t>4.1.</w:t>
+      </w:r>
+      <w:r>
+        <w:rPr>
+          <w:rFonts w:ascii="Arial" w:hAnsi="Arial" w:cs="Arial"/>
+          <w:sz w:val="28"/>
+          <w:szCs w:val="28"/>
+        </w:rPr>
+        <w:t>4</w:t>
+      </w:r>
+      <w:r>
+        <w:rPr>
+          <w:rFonts w:ascii="Arial" w:hAnsi="Arial" w:cs="Arial"/>
+          <w:sz w:val="28"/>
+          <w:szCs w:val="28"/>
+        </w:rPr>
+        <w:t xml:space="preserve"> Run type: </w:t>
+      </w:r>
+      <w:r>
+        <w:rPr>
+          <w:rFonts w:ascii="Arial" w:hAnsi="Arial" w:cs="Arial"/>
+          <w:sz w:val="28"/>
+          <w:szCs w:val="28"/>
+        </w:rPr>
+        <w:t>Sentiment choice</w:t>
+      </w:r>
+    </w:p>
+    <w:p>
+      <w:pPr>
+        <w:jc w:val="both"/>
+        <w:rPr>
+          <w:rFonts w:ascii="Arial" w:hAnsi="Arial" w:cs="Arial"/>
+          <w:sz w:val="22"/>
+          <w:szCs w:val="22"/>
+        </w:rPr>
+      </w:pPr>
+      <w:r>
+        <w:rPr>
+          <w:rFonts w:ascii="Arial" w:hAnsi="Arial" w:cs="Arial"/>
+          <w:sz w:val="22"/>
+          <w:szCs w:val="22"/>
+        </w:rPr>
+        <w:t>The concept of this run type is to instead of having GPT respond with a binary evaluation, it should instead assign posts a sentiment from a given list, which includes irony as one of the options. The goal of this run type is to further test irony detection when not specifically instructed to detect irony, similar to sub prompt “no detector” for the main run type. However, this run fully removes any indication that the experiment is about irony specifically. The prompt is thus:</w:t>
+      </w:r>
+    </w:p>
+    <w:p>
+      <w:pPr>
+        <w:jc w:val="center"/>
+        <w:rPr>
+          <w:rFonts w:ascii="Arial" w:hAnsi="Arial" w:cs="Arial"/>
+          <w:i/>
+          <w:iCs/>
+          <w:sz w:val="22"/>
+          <w:szCs w:val="22"/>
+        </w:rPr>
+      </w:pPr>
+      <w:r>
+        <w:rPr>
+          <w:rFonts w:ascii="Arial" w:hAnsi="Arial" w:cs="Arial"/>
+          <w:i/>
+          <w:iCs/>
+          <w:sz w:val="22"/>
+          <w:szCs w:val="22"/>
+        </w:rPr>
+        <w:t>You are a sentiment detector. Assign posts a sentiment from the following list depending on which you consider most appropriate: angry, sad, ironic, happy, neutral, confused. Respond only with one word.</w:t>
+      </w:r>
+    </w:p>
+    <w:p>
+      <w:pPr>
+        <w:jc w:val="both"/>
+        <w:rPr>
+          <w:rFonts w:ascii="Arial" w:hAnsi="Arial" w:cs="Arial"/>
+          <w:sz w:val="22"/>
+          <w:szCs w:val="22"/>
+        </w:rPr>
+      </w:pPr>
+      <w:r>
+        <w:rPr>
+          <w:rFonts w:ascii="Arial" w:hAnsi="Arial" w:cs="Arial"/>
+          <w:sz w:val="22"/>
+          <w:szCs w:val="22"/>
+        </w:rPr>
+        <w:t xml:space="preserve">While of course not every possible sentiment is given in such a short list, it is expected due to the phrasing that GPT will assign the </w:t>
+      </w:r>
+      <w:r>
+        <w:rPr>
+          <w:rFonts w:ascii="Arial" w:hAnsi="Arial" w:cs="Arial"/>
+          <w:i/>
+          <w:iCs/>
+          <w:sz w:val="22"/>
+          <w:szCs w:val="22"/>
+        </w:rPr>
+        <w:t>closest</w:t>
+      </w:r>
+      <w:r>
+        <w:rPr>
+          <w:rFonts w:ascii="Arial" w:hAnsi="Arial" w:cs="Arial"/>
+          <w:sz w:val="22"/>
+          <w:szCs w:val="22"/>
+        </w:rPr>
+        <w:t xml:space="preserve"> </w:t>
+      </w:r>
+      <w:r>
+        <w:rPr>
+          <w:rFonts w:ascii="Arial" w:hAnsi="Arial" w:cs="Arial"/>
+          <w:sz w:val="22"/>
+          <w:szCs w:val="22"/>
+        </w:rPr>
+        <w:t>sentiment, such that “frustrated” would fall within “angry”, or “excited” within “happy”.</w:t>
+      </w:r>
+      <w:r>
+        <w:rPr>
+          <w:rFonts w:ascii="Arial" w:hAnsi="Arial" w:cs="Arial"/>
+          <w:sz w:val="22"/>
+          <w:szCs w:val="22"/>
+        </w:rPr>
+        <w:t xml:space="preserve"> For the purpose of this run, any evaluation that is not “irony” will be counted as a classification of “0” or “non-irony”</w:t>
+      </w:r>
+      <w:r>
+        <w:rPr>
+          <w:rFonts w:ascii="Arial" w:hAnsi="Arial" w:cs="Arial"/>
+          <w:sz w:val="22"/>
+          <w:szCs w:val="22"/>
+        </w:rPr>
+        <w:t>.</w:t>
+      </w:r>
+    </w:p>
+    <w:p>
+      <w:pPr>
+        <w:rPr>
+          <w:rFonts w:ascii="Arial" w:hAnsi="Arial" w:cs="Arial"/>
+          <w:sz w:val="28"/>
+          <w:szCs w:val="28"/>
+        </w:rPr>
+      </w:pPr>
+      <w:r>
+        <w:rPr>
+          <w:rFonts w:ascii="Arial" w:hAnsi="Arial" w:cs="Arial"/>
+          <w:sz w:val="28"/>
+          <w:szCs w:val="28"/>
+        </w:rPr>
+        <w:t>4.1.</w:t>
+      </w:r>
+      <w:r>
+        <w:rPr>
+          <w:rFonts w:ascii="Arial" w:hAnsi="Arial" w:cs="Arial"/>
+          <w:sz w:val="28"/>
+          <w:szCs w:val="28"/>
+        </w:rPr>
+        <w:t>4</w:t>
+      </w:r>
+      <w:r>
+        <w:rPr>
+          <w:rFonts w:ascii="Arial" w:hAnsi="Arial" w:cs="Arial"/>
+          <w:sz w:val="28"/>
+          <w:szCs w:val="28"/>
+        </w:rPr>
+        <w:t xml:space="preserve">.1 </w:t>
+      </w:r>
+      <w:r>
+        <w:rPr>
+          <w:rFonts w:ascii="Arial" w:hAnsi="Arial" w:cs="Arial"/>
+          <w:sz w:val="28"/>
+          <w:szCs w:val="28"/>
+        </w:rPr>
+        <w:t>Sentiment choice run type results</w:t>
+      </w:r>
+    </w:p>
+    <w:p>
+      <w:pPr>
+        <w:jc w:val="both"/>
+        <w:rPr>
+          <w:rFonts w:ascii="Arial" w:hAnsi="Arial" w:cs="Arial"/>
+          <w:sz w:val="22"/>
+          <w:szCs w:val="22"/>
+          <w:u w:val="single"/>
+        </w:rPr>
+      </w:pPr>
+      <w:r>
+        <w:rPr>
+          <w:rFonts w:ascii="Arial" w:hAnsi="Arial" w:cs="Arial"/>
+          <w:sz w:val="22"/>
+          <w:szCs w:val="22"/>
+          <w:u w:val="single"/>
+        </w:rPr>
+        <w:t>GPT-3.5</w:t>
+      </w:r>
+    </w:p>
+    <w:p>
+      <w:pPr>
+        <w:jc w:val="both"/>
+        <w:rPr>
+          <w:rFonts w:ascii="Arial" w:hAnsi="Arial" w:cs="Arial"/>
+          <w:sz w:val="22"/>
+          <w:szCs w:val="22"/>
+        </w:rPr>
+      </w:pPr>
+      <w:r>
+        <w:rPr>
+          <w:rFonts w:ascii="Arial" w:hAnsi="Arial" w:cs="Arial"/>
+          <w:sz w:val="22"/>
+          <w:szCs w:val="22"/>
+        </w:rPr>
+        <w:t xml:space="preserve">Run set 2024-08-28_10-43 resulted in an average accuracy of </w:t>
+      </w:r>
+      <w:r>
+        <w:rPr>
+          <w:rFonts w:ascii="Arial" w:hAnsi="Arial" w:cs="Arial"/>
+          <w:sz w:val="22"/>
+          <w:szCs w:val="22"/>
+        </w:rPr>
+        <w:t>0.62, precision of 0.75, recall of 0.34 and F</w:t>
+      </w:r>
+      <w:r>
+        <w:rPr>
+          <w:rFonts w:ascii="Arial" w:hAnsi="Arial" w:cs="Arial"/>
+          <w:sz w:val="22"/>
+          <w:szCs w:val="22"/>
+          <w:vertAlign w:val="subscript"/>
+        </w:rPr>
+        <w:t>1</w:t>
+      </w:r>
+      <w:r>
+        <w:rPr>
+          <w:rFonts w:ascii="Arial" w:hAnsi="Arial" w:cs="Arial"/>
+          <w:sz w:val="22"/>
+          <w:szCs w:val="22"/>
+        </w:rPr>
+        <w:t xml:space="preserve">-Score of 0.47. </w:t>
+      </w:r>
+      <w:r>
+        <w:rPr>
+          <w:rFonts w:ascii="Arial" w:hAnsi="Arial" w:cs="Arial"/>
+          <w:sz w:val="22"/>
+          <w:szCs w:val="22"/>
+        </w:rPr>
+        <w:t>Only 4 rows out of 10 runs on 100 rows (meaning</w:t>
+      </w:r>
+      <w:r>
+        <w:rPr>
+          <w:rFonts w:ascii="Arial" w:hAnsi="Arial" w:cs="Arial"/>
+          <w:sz w:val="22"/>
+          <w:szCs w:val="22"/>
+        </w:rPr>
+        <w:t xml:space="preserve"> 4 out of</w:t>
+      </w:r>
+      <w:r>
+        <w:rPr>
+          <w:rFonts w:ascii="Arial" w:hAnsi="Arial" w:cs="Arial"/>
+          <w:sz w:val="22"/>
+          <w:szCs w:val="22"/>
+        </w:rPr>
+        <w:t xml:space="preserve"> </w:t>
+      </w:r>
+      <w:r>
+        <w:rPr>
+          <w:rFonts w:ascii="Arial" w:hAnsi="Arial" w:cs="Arial"/>
+          <w:sz w:val="22"/>
+          <w:szCs w:val="22"/>
+        </w:rPr>
+        <w:t>1</w:t>
+      </w:r>
+      <w:r>
+        <w:rPr>
+          <w:rFonts w:ascii="Arial" w:hAnsi="Arial" w:cs="Arial"/>
+          <w:sz w:val="22"/>
+          <w:szCs w:val="22"/>
+        </w:rPr>
+        <w:t>.000 evaluations in total</w:t>
+      </w:r>
+      <w:r>
+        <w:rPr>
+          <w:rFonts w:ascii="Arial" w:hAnsi="Arial" w:cs="Arial"/>
+          <w:sz w:val="22"/>
+          <w:szCs w:val="22"/>
+        </w:rPr>
+        <w:t>)</w:t>
+      </w:r>
+      <w:r>
+        <w:rPr>
+          <w:rFonts w:ascii="Arial" w:hAnsi="Arial" w:cs="Arial"/>
+          <w:sz w:val="22"/>
+          <w:szCs w:val="22"/>
+        </w:rPr>
+        <w:t xml:space="preserve"> were errors, which is in line with most other run types</w:t>
+      </w:r>
+      <w:r>
+        <w:rPr>
+          <w:rFonts w:ascii="Arial" w:hAnsi="Arial" w:cs="Arial"/>
+          <w:sz w:val="22"/>
+          <w:szCs w:val="22"/>
+        </w:rPr>
+        <w:t xml:space="preserve">, meaning the instructions did not cause GPT-3.5 any confusion as to which sentiments to assign. </w:t>
+      </w:r>
+      <w:r>
+        <w:rPr>
+          <w:rFonts w:ascii="Arial" w:hAnsi="Arial" w:cs="Arial"/>
+          <w:sz w:val="22"/>
+          <w:szCs w:val="22"/>
+        </w:rPr>
+        <w:t xml:space="preserve">All errors are single sentiments that are not contained within the given list, such as </w:t>
+      </w:r>
+      <w:r>
+        <w:rPr>
+          <w:rFonts w:ascii="Arial" w:hAnsi="Arial" w:cs="Arial"/>
+          <w:i/>
+          <w:iCs/>
+          <w:sz w:val="22"/>
+          <w:szCs w:val="22"/>
+        </w:rPr>
+        <w:t>“h</w:t>
+      </w:r>
+      <w:r>
+        <w:rPr>
+          <w:rFonts w:ascii="Arial" w:hAnsi="Arial" w:cs="Arial"/>
+          <w:i/>
+          <w:iCs/>
+          <w:sz w:val="22"/>
+          <w:szCs w:val="22"/>
+        </w:rPr>
+        <w:t>opefu</w:t>
+      </w:r>
+      <w:r>
+        <w:rPr>
+          <w:rFonts w:ascii="Arial" w:hAnsi="Arial" w:cs="Arial"/>
+          <w:i/>
+          <w:iCs/>
+          <w:sz w:val="22"/>
+          <w:szCs w:val="22"/>
+        </w:rPr>
+        <w:t>l”</w:t>
+      </w:r>
+      <w:r>
+        <w:rPr>
+          <w:rFonts w:ascii="Arial" w:hAnsi="Arial" w:cs="Arial"/>
+          <w:sz w:val="22"/>
+          <w:szCs w:val="22"/>
+        </w:rPr>
+        <w:t>.</w:t>
+      </w:r>
+      <w:r>
+        <w:rPr>
+          <w:rFonts w:ascii="Arial" w:hAnsi="Arial" w:cs="Arial"/>
+          <w:sz w:val="22"/>
+          <w:szCs w:val="22"/>
+        </w:rPr>
+        <w:t xml:space="preserve"> </w:t>
+      </w:r>
+      <w:r>
+        <w:rPr>
+          <w:rFonts w:ascii="Arial" w:hAnsi="Arial" w:cs="Arial"/>
+          <w:sz w:val="22"/>
+          <w:szCs w:val="22"/>
+        </w:rPr>
+        <w:t>These results, especially in terms of F</w:t>
+      </w:r>
+      <w:r>
+        <w:rPr>
+          <w:rFonts w:ascii="Arial" w:hAnsi="Arial" w:cs="Arial"/>
+          <w:sz w:val="22"/>
+          <w:szCs w:val="22"/>
+          <w:vertAlign w:val="subscript"/>
+        </w:rPr>
+        <w:t>1</w:t>
+      </w:r>
+      <w:r>
+        <w:rPr>
+          <w:rFonts w:ascii="Arial" w:hAnsi="Arial" w:cs="Arial"/>
+          <w:sz w:val="22"/>
+          <w:szCs w:val="22"/>
+        </w:rPr>
+        <w:t xml:space="preserve">-Score show a stark difference </w:t>
+      </w:r>
+      <w:r>
+        <w:rPr>
+          <w:rFonts w:ascii="Arial" w:hAnsi="Arial" w:cs="Arial"/>
+          <w:sz w:val="22"/>
+          <w:szCs w:val="22"/>
+        </w:rPr>
+        <w:t xml:space="preserve">to </w:t>
+      </w:r>
+      <w:r>
+        <w:rPr>
+          <w:rFonts w:ascii="Arial" w:hAnsi="Arial" w:cs="Arial"/>
+          <w:sz w:val="22"/>
+          <w:szCs w:val="22"/>
+        </w:rPr>
+        <w:t xml:space="preserve">gpt-3.5-binary-default-10-1, </w:t>
+      </w:r>
+      <w:r>
+        <w:rPr>
+          <w:rFonts w:ascii="Arial" w:hAnsi="Arial" w:cs="Arial"/>
+          <w:sz w:val="22"/>
+          <w:szCs w:val="22"/>
+        </w:rPr>
+        <w:t>with a strong decrease in both recall</w:t>
+      </w:r>
+      <w:r>
+        <w:rPr>
+          <w:rFonts w:ascii="Arial" w:hAnsi="Arial" w:cs="Arial"/>
+          <w:sz w:val="22"/>
+          <w:szCs w:val="22"/>
+        </w:rPr>
+        <w:t xml:space="preserve"> (by ~0.56)</w:t>
+      </w:r>
+      <w:r>
+        <w:rPr>
+          <w:rFonts w:ascii="Arial" w:hAnsi="Arial" w:cs="Arial"/>
+          <w:sz w:val="22"/>
+          <w:szCs w:val="22"/>
+        </w:rPr>
+        <w:t xml:space="preserve"> and F</w:t>
+      </w:r>
+      <w:r>
+        <w:rPr>
+          <w:rFonts w:ascii="Arial" w:hAnsi="Arial" w:cs="Arial"/>
+          <w:sz w:val="22"/>
+          <w:szCs w:val="22"/>
+          <w:vertAlign w:val="subscript"/>
+        </w:rPr>
+        <w:t>1</w:t>
+      </w:r>
+      <w:r>
+        <w:rPr>
+          <w:rFonts w:ascii="Arial" w:hAnsi="Arial" w:cs="Arial"/>
+          <w:sz w:val="22"/>
+          <w:szCs w:val="22"/>
+        </w:rPr>
+        <w:t>-Score (by ~0</w:t>
+      </w:r>
+      <w:r>
+        <w:rPr>
+          <w:rFonts w:ascii="Arial" w:hAnsi="Arial" w:cs="Arial"/>
+          <w:sz w:val="22"/>
+          <w:szCs w:val="22"/>
+        </w:rPr>
+        <w:t>.</w:t>
+      </w:r>
+      <w:r>
+        <w:rPr>
+          <w:rFonts w:ascii="Arial" w:hAnsi="Arial" w:cs="Arial"/>
+          <w:sz w:val="22"/>
+          <w:szCs w:val="22"/>
+        </w:rPr>
+        <w:t>23)</w:t>
+      </w:r>
+      <w:r>
+        <w:rPr>
+          <w:rFonts w:ascii="Arial" w:hAnsi="Arial" w:cs="Arial"/>
+          <w:sz w:val="22"/>
+          <w:szCs w:val="22"/>
+        </w:rPr>
+        <w:t>, putting them among the largest differences to the main run recorded in the entire experiment.</w:t>
+      </w:r>
+      <w:r>
+        <w:rPr>
+          <w:rFonts w:ascii="Arial" w:hAnsi="Arial" w:cs="Arial"/>
+          <w:sz w:val="22"/>
+          <w:szCs w:val="22"/>
+        </w:rPr>
+        <w:t xml:space="preserve"> However, while accuracy stayed the same at 0.62, </w:t>
+      </w:r>
+      <w:r>
+        <w:rPr>
+          <w:rFonts w:ascii="Arial" w:hAnsi="Arial" w:cs="Arial"/>
+          <w:sz w:val="22"/>
+          <w:szCs w:val="22"/>
+        </w:rPr>
+        <w:t xml:space="preserve">precision actually increased by </w:t>
+      </w:r>
+      <w:r>
+        <w:rPr>
+          <w:rFonts w:ascii="Arial" w:hAnsi="Arial" w:cs="Arial"/>
+          <w:sz w:val="22"/>
+          <w:szCs w:val="22"/>
+        </w:rPr>
+        <w:t>~</w:t>
+      </w:r>
+      <w:r>
+        <w:rPr>
+          <w:rFonts w:ascii="Arial" w:hAnsi="Arial" w:cs="Arial"/>
+          <w:sz w:val="22"/>
+          <w:szCs w:val="22"/>
+        </w:rPr>
+        <w:t>0.18.</w:t>
+      </w:r>
+      <w:r>
+        <w:rPr>
+          <w:rFonts w:ascii="Arial" w:hAnsi="Arial" w:cs="Arial"/>
+          <w:sz w:val="22"/>
+          <w:szCs w:val="22"/>
+        </w:rPr>
+        <w:t xml:space="preserve"> The increase in precision and stark drop in recall indicate that GPT-3.5 made more selective decisions, only labeling irony when very confident in that evaluation.</w:t>
+      </w:r>
+      <w:r>
+        <w:rPr>
+          <w:rFonts w:ascii="Arial" w:hAnsi="Arial" w:cs="Arial"/>
+          <w:sz w:val="22"/>
+          <w:szCs w:val="22"/>
+        </w:rPr>
+        <w:t xml:space="preserve"> Standard deviation shows no </w:t>
+      </w:r>
+      <w:r>
+        <w:rPr>
+          <w:rFonts w:ascii="Arial" w:hAnsi="Arial" w:cs="Arial"/>
+          <w:sz w:val="22"/>
+          <w:szCs w:val="22"/>
+        </w:rPr>
+        <w:t>notable deviations</w:t>
+      </w:r>
+      <w:r>
+        <w:rPr>
+          <w:rFonts w:ascii="Arial" w:hAnsi="Arial" w:cs="Arial"/>
+          <w:sz w:val="22"/>
+          <w:szCs w:val="22"/>
+        </w:rPr>
+        <w:t xml:space="preserve"> from expected GPT-3.5 values.</w:t>
+      </w:r>
+    </w:p>
+    <w:p>
+      <w:pPr>
+        <w:keepNext/>
+        <w:jc w:val="center"/>
+      </w:pPr>
+      <w:r>
+        <w:rPr>
+          <w:rFonts w:ascii="Arial" w:hAnsi="Arial" w:cs="Arial"/>
+          <w:noProof/>
+          <w:sz w:val="22"/>
+          <w:szCs w:val="22"/>
+        </w:rPr>
+        <w:lastRenderedPageBreak/>
+        <w:drawing>
+          <wp:inline distT="0" distB="0" distL="0" distR="0" wp14:anchorId="6D07E4A7" wp14:editId="76599CF9">
+            <wp:extent cx="3632400" cy="2725200"/>
+            <wp:effectExtent l="0" t="0" r="6350" b="0"/>
+            <wp:docPr id="1660665457" name="Picture 1"/>
+            <wp:cNvGraphicFramePr>
+              <a:graphicFrameLocks xmlns:a="http://schemas.openxmlformats.org/drawingml/2006/main" noChangeAspect="1"/>
+            </wp:cNvGraphicFramePr>
+            <a:graphic xmlns:a="http://schemas.openxmlformats.org/drawingml/2006/main">
+              <a:graphicData uri="http://schemas.openxmlformats.org/drawingml/2006/picture">
+                <pic:pic xmlns:pic="http://schemas.openxmlformats.org/drawingml/2006/picture">
+                  <pic:nvPicPr>
+                    <pic:cNvPr id="1660665457" name="Picture 1660665457"/>
+                    <pic:cNvPicPr/>
+                  </pic:nvPicPr>
+                  <pic:blipFill>
+                    <a:blip r:embed="rId27">
+                      <a:extLst>
+                        <a:ext uri="{28A0092B-C50C-407E-A947-70E740481C1C}">
+                          <a14:useLocalDpi xmlns:a14="http://schemas.microsoft.com/office/drawing/2010/main" val="0"/>
+                        </a:ext>
+                      </a:extLst>
+                    </a:blip>
+                    <a:stretch>
+                      <a:fillRect/>
+                    </a:stretch>
+                  </pic:blipFill>
+                  <pic:spPr>
+                    <a:xfrm>
+                      <a:off x="0" y="0"/>
+                      <a:ext cx="3632400" cy="2725200"/>
+                    </a:xfrm>
+                    <a:prstGeom prst="rect">
+                      <a:avLst/>
+                    </a:prstGeom>
+                  </pic:spPr>
+                </pic:pic>
+              </a:graphicData>
+            </a:graphic>
+          </wp:inline>
+        </w:drawing>
+      </w:r>
+    </w:p>
+    <w:p>
+      <w:pPr>
+        <w:pStyle w:val="Caption"/>
+        <w:jc w:val="center"/>
+        <w:rPr>
+          <w:rFonts w:ascii="Arial" w:hAnsi="Arial" w:cs="Arial"/>
+          <w:sz w:val="22"/>
+          <w:szCs w:val="22"/>
+        </w:rPr>
+      </w:pPr>
+      <w:r>
+        <w:t xml:space="preserve">Figure </w:t>
+      </w:r>
+      <w:r>
+        <w:fldChar w:fldCharType="begin"/>
+      </w:r>
+      <w:r>
+        <w:instrText xml:space="preserve"> SEQ Figure \* ARABIC </w:instrText>
+      </w:r>
+      <w:r>
+        <w:fldChar w:fldCharType="separate"/>
+      </w:r>
+      <w:r>
+        <w:rPr>
+          <w:noProof/>
+        </w:rPr>
+        <w:t>20</w:t>
+      </w:r>
+      <w:r>
+        <w:fldChar w:fldCharType="end"/>
+      </w:r>
+      <w:r>
+        <w:t>:</w:t>
+      </w:r>
+    </w:p>
+    <w:p>
+      <w:pPr>
+        <w:jc w:val="both"/>
+        <w:rPr>
+          <w:rFonts w:ascii="Arial" w:hAnsi="Arial" w:cs="Arial"/>
+          <w:sz w:val="22"/>
+          <w:szCs w:val="22"/>
+        </w:rPr>
+      </w:pPr>
+      <w:r>
+        <w:rPr>
+          <w:rFonts w:ascii="Arial" w:hAnsi="Arial" w:cs="Arial"/>
+          <w:sz w:val="22"/>
+          <w:szCs w:val="22"/>
+        </w:rPr>
+        <w:t xml:space="preserve">The average matrix scores also show very different results from the main prompt runs, with true positives being the second lowest score. </w:t>
+      </w:r>
+      <w:r>
+        <w:rPr>
+          <w:rFonts w:ascii="Arial" w:hAnsi="Arial" w:cs="Arial"/>
+          <w:sz w:val="22"/>
+          <w:szCs w:val="22"/>
+        </w:rPr>
+        <w:t xml:space="preserve">True negatives have drastically increased, which is not unexpected given that every not “irony” classification is counted towards “non-irony”. </w:t>
+      </w:r>
+      <w:r>
+        <w:rPr>
+          <w:rFonts w:ascii="Arial" w:hAnsi="Arial" w:cs="Arial"/>
+          <w:sz w:val="22"/>
+          <w:szCs w:val="22"/>
+        </w:rPr>
+        <w:t xml:space="preserve">However, </w:t>
+      </w:r>
+      <w:r>
+        <w:rPr>
+          <w:rFonts w:ascii="Arial" w:hAnsi="Arial" w:cs="Arial"/>
+          <w:sz w:val="22"/>
+          <w:szCs w:val="22"/>
+        </w:rPr>
+        <w:t xml:space="preserve">with </w:t>
+      </w:r>
+      <w:r>
+        <w:rPr>
+          <w:rFonts w:ascii="Arial" w:hAnsi="Arial" w:cs="Arial"/>
+          <w:sz w:val="22"/>
+          <w:szCs w:val="22"/>
+        </w:rPr>
+        <w:t xml:space="preserve">the drastic increase in false negatives, </w:t>
+      </w:r>
+      <w:r>
+        <w:rPr>
+          <w:rFonts w:ascii="Arial" w:hAnsi="Arial" w:cs="Arial"/>
+          <w:sz w:val="22"/>
+          <w:szCs w:val="22"/>
+        </w:rPr>
+        <w:t xml:space="preserve">there is an almost </w:t>
+      </w:r>
+      <w:r>
+        <w:rPr>
+          <w:rFonts w:ascii="Arial" w:hAnsi="Arial" w:cs="Arial"/>
+          <w:sz w:val="22"/>
+          <w:szCs w:val="22"/>
+        </w:rPr>
+        <w:t>complete</w:t>
+      </w:r>
+      <w:r>
+        <w:rPr>
+          <w:rFonts w:ascii="Arial" w:hAnsi="Arial" w:cs="Arial"/>
+          <w:sz w:val="22"/>
+          <w:szCs w:val="22"/>
+        </w:rPr>
+        <w:t xml:space="preserve"> flip of scores in favor of non-irony detection</w:t>
+      </w:r>
+      <w:r>
+        <w:rPr>
+          <w:rFonts w:ascii="Arial" w:hAnsi="Arial" w:cs="Arial"/>
+          <w:sz w:val="22"/>
+          <w:szCs w:val="22"/>
+        </w:rPr>
+        <w:t xml:space="preserve">. The scores from Figure 2 were 44.3 (tp), 4.7 (fn), 33.7 (fp), 17.3 (tn), </w:t>
+      </w:r>
+      <w:r>
+        <w:rPr>
+          <w:rFonts w:ascii="Arial" w:hAnsi="Arial" w:cs="Arial"/>
+          <w:sz w:val="22"/>
+          <w:szCs w:val="22"/>
+        </w:rPr>
+        <w:t xml:space="preserve">which are a close to perfect mirror of these </w:t>
+      </w:r>
+      <w:r>
+        <w:rPr>
+          <w:rFonts w:ascii="Arial" w:hAnsi="Arial" w:cs="Arial"/>
+          <w:sz w:val="22"/>
+          <w:szCs w:val="22"/>
+        </w:rPr>
+        <w:t xml:space="preserve">from Figure 20 </w:t>
+      </w:r>
+      <w:r>
+        <w:rPr>
+          <w:rFonts w:ascii="Arial" w:hAnsi="Arial" w:cs="Arial"/>
+          <w:sz w:val="22"/>
+          <w:szCs w:val="22"/>
+        </w:rPr>
+        <w:t xml:space="preserve">scores in the other direction. </w:t>
+      </w:r>
+      <w:r>
+        <w:rPr>
+          <w:rFonts w:ascii="Arial" w:hAnsi="Arial" w:cs="Arial"/>
+          <w:sz w:val="22"/>
+          <w:szCs w:val="22"/>
+        </w:rPr>
+        <w:t xml:space="preserve">This would indicate that </w:t>
+      </w:r>
+      <w:r>
+        <w:rPr>
+          <w:rFonts w:ascii="Arial" w:hAnsi="Arial" w:cs="Arial"/>
+          <w:sz w:val="22"/>
+          <w:szCs w:val="22"/>
+        </w:rPr>
+        <w:t>instead of over</w:t>
+      </w:r>
+      <w:r>
+        <w:rPr>
+          <w:rFonts w:ascii="Arial" w:hAnsi="Arial" w:cs="Arial"/>
+          <w:sz w:val="22"/>
+          <w:szCs w:val="22"/>
+        </w:rPr>
+        <w:t xml:space="preserve">-evaluating irony, GPT-3.5 now drastically under-evaluates irony, </w:t>
+      </w:r>
+      <w:r>
+        <w:rPr>
+          <w:rFonts w:ascii="Arial" w:hAnsi="Arial" w:cs="Arial"/>
+          <w:sz w:val="22"/>
+          <w:szCs w:val="22"/>
+        </w:rPr>
+        <w:t xml:space="preserve">only giving the irony label when it is very obviously correct (which is backed up by the average scores from </w:t>
+      </w:r>
+      <w:r>
+        <w:rPr>
+          <w:rFonts w:ascii="Arial" w:hAnsi="Arial" w:cs="Arial"/>
+          <w:sz w:val="22"/>
+          <w:szCs w:val="22"/>
+        </w:rPr>
+        <w:t>precision and recall</w:t>
+      </w:r>
+      <w:r>
+        <w:rPr>
+          <w:rFonts w:ascii="Arial" w:hAnsi="Arial" w:cs="Arial"/>
+          <w:sz w:val="22"/>
+          <w:szCs w:val="22"/>
+        </w:rPr>
+        <w:t>, suggesting more selectiveness).</w:t>
+      </w:r>
+      <w:r>
+        <w:rPr>
+          <w:rFonts w:ascii="Arial" w:hAnsi="Arial" w:cs="Arial"/>
+          <w:sz w:val="22"/>
+          <w:szCs w:val="22"/>
+        </w:rPr>
+        <w:t xml:space="preserve"> </w:t>
+      </w:r>
+      <w:r>
+        <w:rPr>
+          <w:rFonts w:ascii="Arial" w:hAnsi="Arial" w:cs="Arial"/>
+          <w:sz w:val="22"/>
+          <w:szCs w:val="22"/>
+        </w:rPr>
+        <w:t>Consistency compared to gpt-3.5-binary-default-10-1 shows an increase of 9 in terms of overall consistency at 90</w:t>
+      </w:r>
+      <w:r>
+        <w:rPr>
+          <w:rFonts w:ascii="Arial" w:hAnsi="Arial" w:cs="Arial"/>
+          <w:sz w:val="22"/>
+          <w:szCs w:val="22"/>
+        </w:rPr>
+        <w:t xml:space="preserve"> out of 100</w:t>
+      </w:r>
+      <w:r>
+        <w:rPr>
+          <w:rFonts w:ascii="Arial" w:hAnsi="Arial" w:cs="Arial"/>
+          <w:sz w:val="22"/>
+          <w:szCs w:val="22"/>
+        </w:rPr>
+        <w:t xml:space="preserve"> rows, </w:t>
+      </w:r>
+      <w:r>
+        <w:rPr>
+          <w:rFonts w:ascii="Arial" w:hAnsi="Arial" w:cs="Arial"/>
+          <w:sz w:val="22"/>
+          <w:szCs w:val="22"/>
+        </w:rPr>
+        <w:t xml:space="preserve">and also show the switch in scores seen in the matrix scores, albeit slightly less obviously. </w:t>
+      </w:r>
+      <w:r>
+        <w:rPr>
+          <w:rFonts w:ascii="Arial" w:hAnsi="Arial" w:cs="Arial"/>
+          <w:sz w:val="22"/>
+          <w:szCs w:val="22"/>
+        </w:rPr>
+        <w:t xml:space="preserve">The main prompt run </w:t>
+      </w:r>
+      <w:r>
+        <w:rPr>
+          <w:rFonts w:ascii="Arial" w:hAnsi="Arial" w:cs="Arial"/>
+          <w:sz w:val="22"/>
+          <w:szCs w:val="22"/>
+        </w:rPr>
+        <w:t xml:space="preserve">set </w:t>
+      </w:r>
+      <w:r>
+        <w:rPr>
+          <w:rFonts w:ascii="Arial" w:hAnsi="Arial" w:cs="Arial"/>
+          <w:sz w:val="22"/>
+          <w:szCs w:val="22"/>
+        </w:rPr>
+        <w:t xml:space="preserve">had 45 consistently correct ironic and 7 consistently correct non-irony evaluations, while the sentiment choice run </w:t>
+      </w:r>
+      <w:r>
+        <w:rPr>
+          <w:rFonts w:ascii="Arial" w:hAnsi="Arial" w:cs="Arial"/>
+          <w:sz w:val="22"/>
+          <w:szCs w:val="22"/>
+        </w:rPr>
+        <w:t xml:space="preserve">set </w:t>
+      </w:r>
+      <w:r>
+        <w:rPr>
+          <w:rFonts w:ascii="Arial" w:hAnsi="Arial" w:cs="Arial"/>
+          <w:sz w:val="22"/>
+          <w:szCs w:val="22"/>
+        </w:rPr>
+        <w:t>had 12 and 43 respectively.</w:t>
+      </w:r>
+      <w:r>
+        <w:rPr>
+          <w:rFonts w:ascii="Arial" w:hAnsi="Arial" w:cs="Arial"/>
+          <w:sz w:val="22"/>
+          <w:szCs w:val="22"/>
+        </w:rPr>
+        <w:t xml:space="preserve"> A similar change can be seen in </w:t>
+      </w:r>
+      <w:r>
+        <w:rPr>
+          <w:rFonts w:ascii="Arial" w:hAnsi="Arial" w:cs="Arial"/>
+          <w:sz w:val="22"/>
+          <w:szCs w:val="22"/>
+        </w:rPr>
+        <w:t xml:space="preserve">consistent incorrect rows at 1 ironic and 28 non-ironic for the main prompt run </w:t>
+      </w:r>
+      <w:r>
+        <w:rPr>
+          <w:rFonts w:ascii="Arial" w:hAnsi="Arial" w:cs="Arial"/>
+          <w:sz w:val="22"/>
+          <w:szCs w:val="22"/>
+        </w:rPr>
+        <w:t xml:space="preserve">set </w:t>
+      </w:r>
+      <w:r>
+        <w:rPr>
+          <w:rFonts w:ascii="Arial" w:hAnsi="Arial" w:cs="Arial"/>
+          <w:sz w:val="22"/>
+          <w:szCs w:val="22"/>
+        </w:rPr>
+        <w:t xml:space="preserve">and </w:t>
+      </w:r>
+      <w:r>
+        <w:rPr>
+          <w:rFonts w:ascii="Arial" w:hAnsi="Arial" w:cs="Arial"/>
+          <w:sz w:val="22"/>
+          <w:szCs w:val="22"/>
+        </w:rPr>
+        <w:t xml:space="preserve">29 ironic and 6 non-ironic </w:t>
+      </w:r>
+      <w:r>
+        <w:rPr>
+          <w:rFonts w:ascii="Arial" w:hAnsi="Arial" w:cs="Arial"/>
+          <w:sz w:val="22"/>
+          <w:szCs w:val="22"/>
+        </w:rPr>
+        <w:t>for the sentiment choice run set.</w:t>
+      </w:r>
+      <w:r>
+        <w:rPr>
+          <w:rFonts w:ascii="Arial" w:hAnsi="Arial" w:cs="Arial"/>
+          <w:sz w:val="22"/>
+          <w:szCs w:val="22"/>
+        </w:rPr>
+        <w:t xml:space="preserve"> Of 10 contested rows, 8 were ironic and 2 non-ironic, whereas the main prompt run had 19 contested with 3 ironic and 16 non-ironic. While the absolute values are not a perfect match, the proportions and overall distribution support the idea of a revers</w:t>
+      </w:r>
+      <w:r>
+        <w:rPr>
+          <w:rFonts w:ascii="Arial" w:hAnsi="Arial" w:cs="Arial"/>
+          <w:sz w:val="22"/>
+          <w:szCs w:val="22"/>
+        </w:rPr>
+        <w:t>ing</w:t>
+      </w:r>
+      <w:r>
+        <w:rPr>
+          <w:rFonts w:ascii="Arial" w:hAnsi="Arial" w:cs="Arial"/>
+          <w:sz w:val="22"/>
+          <w:szCs w:val="22"/>
+        </w:rPr>
+        <w:t xml:space="preserve"> in </w:t>
+      </w:r>
+      <w:r>
+        <w:rPr>
+          <w:rFonts w:ascii="Arial" w:hAnsi="Arial" w:cs="Arial"/>
+          <w:sz w:val="22"/>
+          <w:szCs w:val="22"/>
+        </w:rPr>
+        <w:t xml:space="preserve">terms of </w:t>
+      </w:r>
+      <w:r>
+        <w:rPr>
+          <w:rFonts w:ascii="Arial" w:hAnsi="Arial" w:cs="Arial"/>
+          <w:sz w:val="22"/>
+          <w:szCs w:val="22"/>
+        </w:rPr>
+        <w:t>result</w:t>
+      </w:r>
+      <w:r>
+        <w:rPr>
+          <w:rFonts w:ascii="Arial" w:hAnsi="Arial" w:cs="Arial"/>
+          <w:sz w:val="22"/>
+          <w:szCs w:val="22"/>
+        </w:rPr>
+        <w:t xml:space="preserve"> scores</w:t>
+      </w:r>
+      <w:r>
+        <w:rPr>
+          <w:rFonts w:ascii="Arial" w:hAnsi="Arial" w:cs="Arial"/>
+          <w:sz w:val="22"/>
+          <w:szCs w:val="22"/>
+        </w:rPr>
+        <w:t>.</w:t>
+      </w:r>
+      <w:r>
+        <w:rPr>
+          <w:rFonts w:ascii="Arial" w:hAnsi="Arial" w:cs="Arial"/>
+          <w:sz w:val="22"/>
+          <w:szCs w:val="22"/>
+        </w:rPr>
+        <w:t xml:space="preserve"> It is very possible that </w:t>
+      </w:r>
+      <w:r>
+        <w:rPr>
+          <w:rFonts w:ascii="Arial" w:hAnsi="Arial" w:cs="Arial"/>
+          <w:sz w:val="22"/>
+          <w:szCs w:val="22"/>
+        </w:rPr>
+        <w:t xml:space="preserve">GPT-3.5 considering irony only as one of its choices and bundling all other sentiments to count as “non-ironic” created the exact effect seen in </w:t>
+      </w:r>
+      <w:r>
+        <w:rPr>
+          <w:rFonts w:ascii="Arial" w:hAnsi="Arial" w:cs="Arial"/>
+          <w:sz w:val="22"/>
+          <w:szCs w:val="22"/>
+        </w:rPr>
+        <w:t xml:space="preserve">the main prompt run, where now the other sentiments made up the vast majority of </w:t>
+      </w:r>
+      <w:r>
+        <w:rPr>
+          <w:rFonts w:ascii="Arial" w:hAnsi="Arial" w:cs="Arial"/>
+          <w:sz w:val="22"/>
+          <w:szCs w:val="22"/>
+        </w:rPr>
+        <w:t xml:space="preserve">GPT-3.5’s </w:t>
+      </w:r>
+      <w:r>
+        <w:rPr>
+          <w:rFonts w:ascii="Arial" w:hAnsi="Arial" w:cs="Arial"/>
+          <w:sz w:val="22"/>
+          <w:szCs w:val="22"/>
+        </w:rPr>
+        <w:t>possible evaluations, making what would count as the “non-ironic” category far larger and posts more likely to be evaluated as such</w:t>
+      </w:r>
+      <w:r>
+        <w:rPr>
+          <w:rFonts w:ascii="Arial" w:hAnsi="Arial" w:cs="Arial"/>
+          <w:sz w:val="22"/>
+          <w:szCs w:val="22"/>
+        </w:rPr>
+        <w:t xml:space="preserve">, causing the </w:t>
+      </w:r>
+      <w:r>
+        <w:rPr>
+          <w:rFonts w:ascii="Arial" w:hAnsi="Arial" w:cs="Arial"/>
+          <w:sz w:val="22"/>
+          <w:szCs w:val="22"/>
+        </w:rPr>
+        <w:t>overclassification in comparison to ironic lines.</w:t>
+      </w:r>
+    </w:p>
+    <w:p>
+      <w:pPr>
+        <w:jc w:val="both"/>
+        <w:rPr>
+          <w:rFonts w:ascii="Arial" w:hAnsi="Arial" w:cs="Arial"/>
+          <w:sz w:val="22"/>
+          <w:szCs w:val="22"/>
+          <w:u w:val="single"/>
+        </w:rPr>
+      </w:pPr>
+      <w:r>
+        <w:rPr>
+          <w:rFonts w:ascii="Arial" w:hAnsi="Arial" w:cs="Arial"/>
+          <w:sz w:val="22"/>
+          <w:szCs w:val="22"/>
+          <w:u w:val="single"/>
+        </w:rPr>
+        <w:t>GPT-4</w:t>
+      </w:r>
+    </w:p>
+    <w:p>
+      <w:pPr>
+        <w:jc w:val="both"/>
+        <w:rPr>
+          <w:rFonts w:ascii="Arial" w:hAnsi="Arial" w:cs="Arial"/>
+          <w:sz w:val="22"/>
+          <w:szCs w:val="22"/>
+        </w:rPr>
+      </w:pPr>
+      <w:r>
+        <w:rPr>
+          <w:rFonts w:ascii="Arial" w:hAnsi="Arial" w:cs="Arial"/>
+          <w:sz w:val="22"/>
+          <w:szCs w:val="22"/>
+        </w:rPr>
+        <w:t xml:space="preserve">The results from run set </w:t>
+      </w:r>
+      <w:r>
+        <w:rPr>
+          <w:rFonts w:ascii="Arial" w:hAnsi="Arial" w:cs="Arial"/>
+          <w:sz w:val="22"/>
+          <w:szCs w:val="22"/>
+        </w:rPr>
+        <w:t xml:space="preserve">showed an average accuracy of 0.77, precision of 0.83, recall of 0.67 and </w:t>
+      </w:r>
+      <w:r>
+        <w:rPr>
+          <w:rFonts w:ascii="Arial" w:hAnsi="Arial" w:cs="Arial"/>
+          <w:sz w:val="22"/>
+          <w:szCs w:val="22"/>
+        </w:rPr>
+        <w:t>F</w:t>
+      </w:r>
+      <w:r>
+        <w:rPr>
+          <w:rFonts w:ascii="Arial" w:hAnsi="Arial" w:cs="Arial"/>
+          <w:sz w:val="22"/>
+          <w:szCs w:val="22"/>
+          <w:vertAlign w:val="subscript"/>
+        </w:rPr>
+        <w:t>1</w:t>
+      </w:r>
+      <w:r>
+        <w:rPr>
+          <w:rFonts w:ascii="Arial" w:hAnsi="Arial" w:cs="Arial"/>
+          <w:sz w:val="22"/>
+          <w:szCs w:val="22"/>
+        </w:rPr>
+        <w:t xml:space="preserve">-Score of </w:t>
+      </w:r>
+      <w:r>
+        <w:rPr>
+          <w:rFonts w:ascii="Arial" w:hAnsi="Arial" w:cs="Arial"/>
+          <w:sz w:val="22"/>
+          <w:szCs w:val="22"/>
+        </w:rPr>
+        <w:t>0.74</w:t>
+      </w:r>
+      <w:r>
+        <w:rPr>
+          <w:rFonts w:ascii="Arial" w:hAnsi="Arial" w:cs="Arial"/>
+          <w:sz w:val="22"/>
+          <w:szCs w:val="22"/>
+        </w:rPr>
+        <w:t>. B</w:t>
+      </w:r>
+      <w:r>
+        <w:rPr>
+          <w:rFonts w:ascii="Arial" w:hAnsi="Arial" w:cs="Arial"/>
+          <w:sz w:val="22"/>
+          <w:szCs w:val="22"/>
+        </w:rPr>
+        <w:t xml:space="preserve">arring a small decrease in </w:t>
+      </w:r>
+      <w:r>
+        <w:rPr>
+          <w:rFonts w:ascii="Arial" w:hAnsi="Arial" w:cs="Arial"/>
+          <w:sz w:val="22"/>
+          <w:szCs w:val="22"/>
+        </w:rPr>
+        <w:t>precision by ~0.03</w:t>
+      </w:r>
+      <w:r>
+        <w:rPr>
+          <w:rFonts w:ascii="Arial" w:hAnsi="Arial" w:cs="Arial"/>
+          <w:sz w:val="22"/>
+          <w:szCs w:val="22"/>
+        </w:rPr>
+        <w:t xml:space="preserve"> and an equally small increase in recall by ~0.03, </w:t>
+      </w:r>
+      <w:r>
+        <w:rPr>
+          <w:rFonts w:ascii="Arial" w:hAnsi="Arial" w:cs="Arial"/>
+          <w:sz w:val="22"/>
+          <w:szCs w:val="22"/>
+        </w:rPr>
+        <w:t>accuracy and F</w:t>
+      </w:r>
+      <w:r>
+        <w:rPr>
+          <w:rFonts w:ascii="Arial" w:hAnsi="Arial" w:cs="Arial"/>
+          <w:sz w:val="22"/>
+          <w:szCs w:val="22"/>
+          <w:vertAlign w:val="subscript"/>
+        </w:rPr>
+        <w:t>1</w:t>
+      </w:r>
+      <w:r>
+        <w:rPr>
+          <w:rFonts w:ascii="Arial" w:hAnsi="Arial" w:cs="Arial"/>
+          <w:sz w:val="22"/>
+          <w:szCs w:val="22"/>
+        </w:rPr>
+        <w:t>-Score are the same as in gpt-4-binary-default-10-1</w:t>
+      </w:r>
+      <w:r>
+        <w:rPr>
+          <w:rFonts w:ascii="Arial" w:hAnsi="Arial" w:cs="Arial"/>
+          <w:sz w:val="22"/>
+          <w:szCs w:val="22"/>
+        </w:rPr>
+        <w:t xml:space="preserve">, with </w:t>
+      </w:r>
+      <w:r>
+        <w:rPr>
+          <w:rFonts w:ascii="Arial" w:hAnsi="Arial" w:cs="Arial"/>
+          <w:sz w:val="22"/>
+          <w:szCs w:val="22"/>
+        </w:rPr>
+        <w:t>no notable change in standard deviation for any score.</w:t>
+      </w:r>
+      <w:r>
+        <w:rPr>
+          <w:rFonts w:ascii="Arial" w:hAnsi="Arial" w:cs="Arial"/>
+          <w:sz w:val="22"/>
+          <w:szCs w:val="22"/>
+        </w:rPr>
+        <w:t xml:space="preserve"> Overall, especially given the drastic changes seen in GPT-3.5</w:t>
+      </w:r>
+      <w:r>
+        <w:rPr>
+          <w:rFonts w:ascii="Arial" w:hAnsi="Arial" w:cs="Arial"/>
+          <w:sz w:val="22"/>
+          <w:szCs w:val="22"/>
+        </w:rPr>
+        <w:t xml:space="preserve">, this result is </w:t>
+      </w:r>
+      <w:r>
+        <w:rPr>
+          <w:rFonts w:ascii="Arial" w:hAnsi="Arial" w:cs="Arial"/>
+          <w:sz w:val="22"/>
+          <w:szCs w:val="22"/>
+        </w:rPr>
+        <w:t>remarkably consistent with the default prompt despite completely different phrasing and classification instructions.</w:t>
+      </w:r>
+    </w:p>
+    <w:p>
+      <w:pPr>
+        <w:keepNext/>
+        <w:jc w:val="center"/>
+      </w:pPr>
+      <w:r>
+        <w:rPr>
+          <w:rFonts w:ascii="Arial" w:hAnsi="Arial" w:cs="Arial"/>
+          <w:noProof/>
+          <w:sz w:val="22"/>
+          <w:szCs w:val="22"/>
+        </w:rPr>
+        <w:lastRenderedPageBreak/>
+        <w:drawing>
+          <wp:inline distT="0" distB="0" distL="0" distR="0" wp14:anchorId="23C70411" wp14:editId="49B24788">
+            <wp:extent cx="3657600" cy="2743200"/>
+            <wp:effectExtent l="0" t="0" r="0" b="0"/>
+            <wp:docPr id="1095301661" name="Picture 2"/>
+            <wp:cNvGraphicFramePr>
+              <a:graphicFrameLocks xmlns:a="http://schemas.openxmlformats.org/drawingml/2006/main" noChangeAspect="1"/>
+            </wp:cNvGraphicFramePr>
+            <a:graphic xmlns:a="http://schemas.openxmlformats.org/drawingml/2006/main">
+              <a:graphicData uri="http://schemas.openxmlformats.org/drawingml/2006/picture">
+                <pic:pic xmlns:pic="http://schemas.openxmlformats.org/drawingml/2006/picture">
+                  <pic:nvPicPr>
+                    <pic:cNvPr id="1095301661" name="Picture 1095301661"/>
+                    <pic:cNvPicPr/>
+                  </pic:nvPicPr>
+                  <pic:blipFill>
+                    <a:blip r:embed="rId28">
+                      <a:extLst>
+                        <a:ext uri="{28A0092B-C50C-407E-A947-70E740481C1C}">
+                          <a14:useLocalDpi xmlns:a14="http://schemas.microsoft.com/office/drawing/2010/main" val="0"/>
+                        </a:ext>
+                      </a:extLst>
+                    </a:blip>
+                    <a:stretch>
+                      <a:fillRect/>
+                    </a:stretch>
+                  </pic:blipFill>
+                  <pic:spPr>
+                    <a:xfrm>
+                      <a:off x="0" y="0"/>
+                      <a:ext cx="3657600" cy="2743200"/>
+                    </a:xfrm>
+                    <a:prstGeom prst="rect">
+                      <a:avLst/>
+                    </a:prstGeom>
+                  </pic:spPr>
+                </pic:pic>
+              </a:graphicData>
+            </a:graphic>
+          </wp:inline>
+        </w:drawing>
+      </w:r>
+    </w:p>
+    <w:p>
+      <w:pPr>
+        <w:pStyle w:val="Caption"/>
+        <w:jc w:val="center"/>
+        <w:rPr>
+          <w:rFonts w:ascii="Arial" w:hAnsi="Arial" w:cs="Arial"/>
+          <w:sz w:val="22"/>
+          <w:szCs w:val="22"/>
+        </w:rPr>
+      </w:pPr>
+      <w:r>
+        <w:t xml:space="preserve">Figure </w:t>
+      </w:r>
+      <w:r>
+        <w:fldChar w:fldCharType="begin"/>
+      </w:r>
+      <w:r>
+        <w:instrText xml:space="preserve"> SEQ Figure \* ARABIC </w:instrText>
+      </w:r>
+      <w:r>
+        <w:fldChar w:fldCharType="separate"/>
+      </w:r>
+      <w:r>
+        <w:rPr>
+          <w:noProof/>
+        </w:rPr>
+        <w:t>21</w:t>
+      </w:r>
+      <w:r>
+        <w:fldChar w:fldCharType="end"/>
+      </w:r>
+      <w:r>
+        <w:t>:</w:t>
+      </w:r>
+    </w:p>
+    <w:p>
+      <w:pPr>
+        <w:jc w:val="both"/>
+        <w:rPr>
+          <w:rFonts w:ascii="Arial" w:hAnsi="Arial" w:cs="Arial"/>
+          <w:sz w:val="22"/>
+          <w:szCs w:val="22"/>
+        </w:rPr>
+      </w:pPr>
+      <w:r>
+        <w:rPr>
+          <w:rFonts w:ascii="Arial" w:hAnsi="Arial" w:cs="Arial"/>
+          <w:sz w:val="22"/>
+          <w:szCs w:val="22"/>
+        </w:rPr>
+        <w:t xml:space="preserve">Just as with the aforementioned scores, the average matrix scores show no significant differences to those obtained in gpt-4-binary-default-10-1, </w:t>
+      </w:r>
+      <w:r>
+        <w:rPr>
+          <w:rFonts w:ascii="Arial" w:hAnsi="Arial" w:cs="Arial"/>
+          <w:sz w:val="22"/>
+          <w:szCs w:val="22"/>
+        </w:rPr>
+        <w:t xml:space="preserve">except for a minute decrease in standard deviation in </w:t>
+      </w:r>
+      <w:r>
+        <w:rPr>
+          <w:rFonts w:ascii="Arial" w:hAnsi="Arial" w:cs="Arial"/>
+          <w:i/>
+          <w:iCs/>
+          <w:sz w:val="22"/>
+          <w:szCs w:val="22"/>
+        </w:rPr>
+        <w:t>tp</w:t>
+      </w:r>
+      <w:r>
+        <w:rPr>
+          <w:rFonts w:ascii="Arial" w:hAnsi="Arial" w:cs="Arial"/>
+          <w:sz w:val="22"/>
+          <w:szCs w:val="22"/>
+        </w:rPr>
+        <w:t>/</w:t>
+      </w:r>
+      <w:r>
+        <w:rPr>
+          <w:rFonts w:ascii="Arial" w:hAnsi="Arial" w:cs="Arial"/>
+          <w:i/>
+          <w:iCs/>
+          <w:sz w:val="22"/>
+          <w:szCs w:val="22"/>
+        </w:rPr>
+        <w:t>fn</w:t>
+      </w:r>
+      <w:r>
+        <w:rPr>
+          <w:rFonts w:ascii="Arial" w:hAnsi="Arial" w:cs="Arial"/>
+          <w:sz w:val="22"/>
+          <w:szCs w:val="22"/>
+        </w:rPr>
+        <w:t xml:space="preserve"> from </w:t>
+      </w:r>
+      <w:r>
+        <w:rPr>
+          <w:rFonts w:ascii="Arial" w:hAnsi="Arial" w:cs="Arial"/>
+          <w:sz w:val="22"/>
+          <w:szCs w:val="22"/>
+        </w:rPr>
+        <w:t>1</w:t>
+      </w:r>
+      <w:r>
+        <w:rPr>
+          <w:rFonts w:ascii="Arial" w:hAnsi="Arial" w:cs="Arial"/>
+          <w:sz w:val="22"/>
+          <w:szCs w:val="22"/>
+        </w:rPr>
+        <w:t>.</w:t>
+      </w:r>
+      <w:r>
+        <w:rPr>
+          <w:rFonts w:ascii="Arial" w:hAnsi="Arial" w:cs="Arial"/>
+          <w:sz w:val="22"/>
+          <w:szCs w:val="22"/>
+        </w:rPr>
+        <w:t xml:space="preserve">20 (both) to </w:t>
+      </w:r>
+      <w:r>
+        <w:rPr>
+          <w:rFonts w:ascii="Arial" w:hAnsi="Arial" w:cs="Arial"/>
+          <w:sz w:val="22"/>
+          <w:szCs w:val="22"/>
+        </w:rPr>
+        <w:t>0.54 (tp) and 0.7 (fn) (different due to 3 errors overall in the run set).</w:t>
+      </w:r>
+      <w:r>
+        <w:rPr>
+          <w:rFonts w:ascii="Arial" w:hAnsi="Arial" w:cs="Arial"/>
+          <w:sz w:val="22"/>
+          <w:szCs w:val="22"/>
+        </w:rPr>
+        <w:t xml:space="preserve"> Consistency</w:t>
+      </w:r>
+      <w:r>
+        <w:rPr>
+          <w:rFonts w:ascii="Arial" w:hAnsi="Arial" w:cs="Arial"/>
+          <w:sz w:val="22"/>
+          <w:szCs w:val="22"/>
+        </w:rPr>
+        <w:t>, as expected from matrix results, shows no significant difference in any metric.</w:t>
+      </w:r>
+    </w:p>
+    <w:p>
+      <w:pPr>
+        <w:rPr>
+          <w:rFonts w:ascii="Arial" w:hAnsi="Arial" w:cs="Arial"/>
+          <w:sz w:val="28"/>
+          <w:szCs w:val="28"/>
+        </w:rPr>
+      </w:pPr>
+      <w:r>
+        <w:rPr>
+          <w:rFonts w:ascii="Arial" w:hAnsi="Arial" w:cs="Arial"/>
+          <w:sz w:val="28"/>
+          <w:szCs w:val="28"/>
+        </w:rPr>
+        <w:t>4.1.</w:t>
+      </w:r>
+      <w:r>
+        <w:rPr>
+          <w:rFonts w:ascii="Arial" w:hAnsi="Arial" w:cs="Arial"/>
+          <w:sz w:val="28"/>
+          <w:szCs w:val="28"/>
+        </w:rPr>
+        <w:t xml:space="preserve">3.1 </w:t>
+      </w:r>
+      <w:r>
+        <w:rPr>
+          <w:rFonts w:ascii="Arial" w:hAnsi="Arial" w:cs="Arial"/>
+          <w:sz w:val="28"/>
+          <w:szCs w:val="28"/>
+        </w:rPr>
+        <w:t>Sentiment choice</w:t>
+      </w:r>
+      <w:r>
+        <w:rPr>
+          <w:rFonts w:ascii="Arial" w:hAnsi="Arial" w:cs="Arial"/>
+          <w:sz w:val="28"/>
+          <w:szCs w:val="28"/>
+        </w:rPr>
+        <w:t xml:space="preserve"> run conclusions</w:t>
+      </w:r>
+    </w:p>
+    <w:p>
+      <w:pPr>
+        <w:jc w:val="both"/>
+        <w:rPr>
+          <w:rFonts w:ascii="Arial" w:hAnsi="Arial" w:cs="Arial"/>
+          <w:sz w:val="22"/>
+          <w:szCs w:val="22"/>
+        </w:rPr>
+      </w:pPr>
+      <w:r>
+        <w:rPr>
+          <w:rFonts w:ascii="Arial" w:hAnsi="Arial" w:cs="Arial"/>
+          <w:sz w:val="22"/>
+          <w:szCs w:val="22"/>
+        </w:rPr>
+        <w:t xml:space="preserve">GPT-3.5 showed drastically different results when using this prompt, </w:t>
+      </w:r>
+      <w:r>
+        <w:rPr>
+          <w:rFonts w:ascii="Arial" w:hAnsi="Arial" w:cs="Arial"/>
+          <w:sz w:val="22"/>
+          <w:szCs w:val="22"/>
+        </w:rPr>
+        <w:t>almost entirely switching scores for actual irony and non-irony detection</w:t>
+      </w:r>
+      <w:r>
+        <w:rPr>
+          <w:rFonts w:ascii="Arial" w:hAnsi="Arial" w:cs="Arial"/>
+          <w:sz w:val="22"/>
+          <w:szCs w:val="22"/>
+        </w:rPr>
+        <w:t>, once again showing a drastic difference in results for GPT-3.5 when using a different prompt. GPT-4 on the other hand once again showed almost no changes</w:t>
+      </w:r>
+      <w:r>
+        <w:rPr>
+          <w:rFonts w:ascii="Arial" w:hAnsi="Arial" w:cs="Arial"/>
+          <w:sz w:val="22"/>
+          <w:szCs w:val="22"/>
+        </w:rPr>
+        <w:t xml:space="preserve"> from the main prompt run sets</w:t>
+      </w:r>
+      <w:r>
+        <w:rPr>
+          <w:rFonts w:ascii="Arial" w:hAnsi="Arial" w:cs="Arial"/>
+          <w:sz w:val="22"/>
+          <w:szCs w:val="22"/>
+        </w:rPr>
+        <w:t xml:space="preserve">, </w:t>
+      </w:r>
+      <w:r>
+        <w:rPr>
+          <w:rFonts w:ascii="Arial" w:hAnsi="Arial" w:cs="Arial"/>
+          <w:sz w:val="22"/>
+          <w:szCs w:val="22"/>
+        </w:rPr>
+        <w:t>despite receiving a</w:t>
+      </w:r>
+      <w:r>
+        <w:rPr>
+          <w:rFonts w:ascii="Arial" w:hAnsi="Arial" w:cs="Arial"/>
+          <w:sz w:val="22"/>
+          <w:szCs w:val="22"/>
+        </w:rPr>
+        <w:t xml:space="preserve">n entirely </w:t>
+      </w:r>
+      <w:r>
+        <w:rPr>
+          <w:rFonts w:ascii="Arial" w:hAnsi="Arial" w:cs="Arial"/>
+          <w:sz w:val="22"/>
+          <w:szCs w:val="22"/>
+        </w:rPr>
+        <w:t>different task</w:t>
+      </w:r>
+      <w:r>
+        <w:rPr>
+          <w:rFonts w:ascii="Arial" w:hAnsi="Arial" w:cs="Arial"/>
+          <w:sz w:val="22"/>
+          <w:szCs w:val="22"/>
+        </w:rPr>
+        <w:t xml:space="preserve"> in the prompt. </w:t>
+      </w:r>
+      <w:r>
+        <w:rPr>
+          <w:rFonts w:ascii="Arial" w:hAnsi="Arial" w:cs="Arial"/>
+          <w:sz w:val="22"/>
+          <w:szCs w:val="22"/>
+        </w:rPr>
+        <w:t xml:space="preserve">This result shows, once again, remarkable </w:t>
+      </w:r>
+      <w:r>
+        <w:rPr>
+          <w:rFonts w:ascii="Arial" w:hAnsi="Arial" w:cs="Arial"/>
+          <w:sz w:val="22"/>
+          <w:szCs w:val="22"/>
+        </w:rPr>
+        <w:t>consistency for GPT-4</w:t>
+      </w:r>
+      <w:r>
+        <w:rPr>
+          <w:rFonts w:ascii="Arial" w:hAnsi="Arial" w:cs="Arial"/>
+          <w:sz w:val="22"/>
+          <w:szCs w:val="22"/>
+        </w:rPr>
+        <w:t xml:space="preserve"> with great irony and non-irony detection</w:t>
+      </w:r>
+      <w:r>
+        <w:rPr>
+          <w:rFonts w:ascii="Arial" w:hAnsi="Arial" w:cs="Arial"/>
+          <w:sz w:val="22"/>
+          <w:szCs w:val="22"/>
+        </w:rPr>
+        <w:t xml:space="preserve"> overall</w:t>
+      </w:r>
+      <w:r>
+        <w:rPr>
+          <w:rFonts w:ascii="Arial" w:hAnsi="Arial" w:cs="Arial"/>
+          <w:sz w:val="22"/>
+          <w:szCs w:val="22"/>
+        </w:rPr>
+        <w:t>, whereas most GPT</w:t>
+      </w:r>
+      <w:r>
+        <w:rPr>
+          <w:rFonts w:ascii="Arial" w:hAnsi="Arial" w:cs="Arial"/>
+          <w:sz w:val="22"/>
+          <w:szCs w:val="22"/>
+        </w:rPr>
+        <w:t>-3.5 runs resulted in either good irony or non-irony detection capabilities.</w:t>
       </w:r>
     </w:p>
     <w:p>
@@ -27540,6 +29147,21 @@
     </w:p>
     <w:p>
       <w:pPr>
+        <w:rPr>
+          <w:vertAlign w:val="subscript"/>
+        </w:rPr>
+      </w:pPr>
+      <w:r>
+        <w:rPr>
+          <w:rFonts w:ascii="Arial" w:hAnsi="Arial" w:cs="Arial"/>
+          <w:sz w:val="22"/>
+          <w:szCs w:val="22"/>
+        </w:rPr>
+        <w:t>4.2 Other LLMs</w:t>
+      </w:r>
+    </w:p>
+    <w:p>
+      <w:pPr>
         <w:jc w:val="both"/>
         <w:rPr>
           <w:rFonts w:ascii="Arial" w:hAnsi="Arial" w:cs="Arial"/>
@@ -27551,7 +29173,9 @@
     <w:p>
       <w:pPr>
         <w:rPr>
-          <w:vertAlign w:val="subscript"/>
+          <w:rFonts w:ascii="Arial" w:hAnsi="Arial" w:cs="Arial"/>
+          <w:sz w:val="22"/>
+          <w:szCs w:val="22"/>
         </w:rPr>
       </w:pPr>
       <w:r>
@@ -27560,7 +29184,31 @@
           <w:sz w:val="22"/>
           <w:szCs w:val="22"/>
         </w:rPr>
-        <w:t>4.2 Other LLMs</w:t>
+        <w:t>5</w:t>
+      </w:r>
+      <w:r>
+        <w:rPr>
+          <w:rFonts w:ascii="Arial" w:hAnsi="Arial" w:cs="Arial"/>
+          <w:sz w:val="22"/>
+          <w:szCs w:val="22"/>
+        </w:rPr>
+        <w:t>.</w:t>
+      </w:r>
+      <w:r>
+        <w:rPr>
+          <w:rFonts w:ascii="Arial" w:hAnsi="Arial" w:cs="Arial"/>
+          <w:sz w:val="22"/>
+          <w:szCs w:val="22"/>
+        </w:rPr>
+        <w:t xml:space="preserve"> Future</w:t>
+      </w:r>
+      <w:r>
+        <w:rPr>
+          <w:rFonts w:ascii="Arial" w:hAnsi="Arial" w:cs="Arial"/>
+          <w:sz w:val="22"/>
+          <w:szCs w:val="22"/>
+        </w:rPr>
+        <w:t xml:space="preserve"> &amp; Conclusion</w:t>
       </w:r>
     </w:p>
     <w:p>
@@ -27572,46 +29220,141 @@
           <w:szCs w:val="22"/>
         </w:rPr>
       </w:pPr>
-    </w:p>
-    <w:p>
-      <w:pPr>
-        <w:rPr>
-          <w:rFonts w:ascii="Arial" w:hAnsi="Arial" w:cs="Arial"/>
-          <w:sz w:val="22"/>
-          <w:szCs w:val="22"/>
-        </w:rPr>
-      </w:pPr>
-      <w:r>
-        <w:rPr>
-          <w:rFonts w:ascii="Arial" w:hAnsi="Arial" w:cs="Arial"/>
-          <w:sz w:val="22"/>
-          <w:szCs w:val="22"/>
-        </w:rPr>
-        <w:t>5</w:t>
-      </w:r>
-      <w:r>
-        <w:rPr>
-          <w:rFonts w:ascii="Arial" w:hAnsi="Arial" w:cs="Arial"/>
-          <w:sz w:val="22"/>
-          <w:szCs w:val="22"/>
-        </w:rPr>
-        <w:t>.</w:t>
-      </w:r>
-      <w:r>
-        <w:rPr>
-          <w:rFonts w:ascii="Arial" w:hAnsi="Arial" w:cs="Arial"/>
-          <w:sz w:val="22"/>
-          <w:szCs w:val="22"/>
-        </w:rPr>
-        <w:t xml:space="preserve"> Future</w:t>
-      </w:r>
-      <w:r>
-        <w:rPr>
-          <w:rFonts w:ascii="Arial" w:hAnsi="Arial" w:cs="Arial"/>
-          <w:sz w:val="22"/>
-          <w:szCs w:val="22"/>
-        </w:rPr>
-        <w:t xml:space="preserve"> &amp; Conclusion</w:t>
+      <w:r>
+        <w:rPr>
+          <w:rFonts w:ascii="Arial" w:hAnsi="Arial" w:cs="Arial"/>
+          <w:sz w:val="22"/>
+          <w:szCs w:val="22"/>
+        </w:rPr>
+        <w:t>Future experiments: Run with removing hashtags</w:t>
+      </w:r>
+      <w:r>
+        <w:rPr>
+          <w:rFonts w:ascii="Arial" w:hAnsi="Arial" w:cs="Arial"/>
+          <w:sz w:val="22"/>
+          <w:szCs w:val="22"/>
+        </w:rPr>
+        <w:t xml:space="preserve">, </w:t>
+      </w:r>
+      <w:r>
+        <w:rPr>
+          <w:rFonts w:ascii="Arial" w:hAnsi="Arial" w:cs="Arial"/>
+          <w:sz w:val="22"/>
+          <w:szCs w:val="22"/>
+        </w:rPr>
+        <w:t>run</w:t>
+      </w:r>
+      <w:r>
+        <w:rPr>
+          <w:rFonts w:ascii="Arial" w:hAnsi="Arial" w:cs="Arial"/>
+          <w:sz w:val="22"/>
+          <w:szCs w:val="22"/>
+        </w:rPr>
+        <w:t xml:space="preserve"> on more different </w:t>
+      </w:r>
+      <w:r>
+        <w:rPr>
+          <w:rFonts w:ascii="Arial" w:hAnsi="Arial" w:cs="Arial"/>
+          <w:sz w:val="22"/>
+          <w:szCs w:val="22"/>
+        </w:rPr>
+        <w:t xml:space="preserve">sets with DIFFERENT </w:t>
+      </w:r>
+      <w:r>
+        <w:rPr>
+          <w:rFonts w:ascii="Arial" w:hAnsi="Arial" w:cs="Arial"/>
+          <w:sz w:val="22"/>
+          <w:szCs w:val="22"/>
+        </w:rPr>
+        <w:t xml:space="preserve">TYPES OF </w:t>
+      </w:r>
+      <w:r>
+        <w:rPr>
+          <w:rFonts w:ascii="Arial" w:hAnsi="Arial" w:cs="Arial"/>
+          <w:sz w:val="22"/>
+          <w:szCs w:val="22"/>
+        </w:rPr>
+        <w:t>CONTENTS</w:t>
+      </w:r>
+      <w:r>
+        <w:rPr>
+          <w:rFonts w:ascii="Arial" w:hAnsi="Arial" w:cs="Arial"/>
+          <w:sz w:val="22"/>
+          <w:szCs w:val="22"/>
+        </w:rPr>
+        <w:t xml:space="preserve"> </w:t>
+      </w:r>
+      <w:r>
+        <w:rPr>
+          <w:rFonts w:ascii="Arial" w:hAnsi="Arial" w:cs="Arial"/>
+          <w:sz w:val="22"/>
+          <w:szCs w:val="22"/>
+        </w:rPr>
+        <w:t xml:space="preserve">(reddit data, tweets, something else etc.) </w:t>
+      </w:r>
+      <w:r>
+        <w:rPr>
+          <w:rFonts w:ascii="Arial" w:hAnsi="Arial" w:cs="Arial"/>
+          <w:sz w:val="22"/>
+          <w:szCs w:val="22"/>
+        </w:rPr>
+        <w:t>to check if proportionality stays same</w:t>
+      </w:r>
+      <w:r>
+        <w:rPr>
+          <w:rFonts w:ascii="Arial" w:hAnsi="Arial" w:cs="Arial"/>
+          <w:sz w:val="22"/>
+          <w:szCs w:val="22"/>
+        </w:rPr>
+        <w:t xml:space="preserve">, multiple manually selected sets of different 100 or more entries of irony and </w:t>
+      </w:r>
+      <w:r>
+        <w:rPr>
+          <w:rFonts w:ascii="Arial" w:hAnsi="Arial" w:cs="Arial"/>
+          <w:sz w:val="22"/>
+          <w:szCs w:val="22"/>
+        </w:rPr>
+        <w:t>non-irony</w:t>
+      </w:r>
+      <w:r>
+        <w:rPr>
+          <w:rFonts w:ascii="Arial" w:hAnsi="Arial" w:cs="Arial"/>
+          <w:sz w:val="22"/>
+          <w:szCs w:val="22"/>
+        </w:rPr>
+        <w:t xml:space="preserve"> to check whether comparatively, </w:t>
+      </w:r>
+      <w:r>
+        <w:rPr>
+          <w:rFonts w:ascii="Arial" w:hAnsi="Arial" w:cs="Arial"/>
+          <w:sz w:val="22"/>
+          <w:szCs w:val="22"/>
+        </w:rPr>
+        <w:t>run experiment inverted (respond with 1 for non-irony and 0 for irony)</w:t>
+      </w:r>
+      <w:r>
+        <w:rPr>
+          <w:rFonts w:ascii="Arial" w:hAnsi="Arial" w:cs="Arial"/>
+          <w:sz w:val="22"/>
+          <w:szCs w:val="22"/>
+        </w:rPr>
+        <w:t>, sentiment choice -&gt; more choices and details</w:t>
+      </w:r>
+      <w:r>
+        <w:rPr>
+          <w:rFonts w:ascii="Arial" w:hAnsi="Arial" w:cs="Arial"/>
+          <w:sz w:val="22"/>
+          <w:szCs w:val="22"/>
+        </w:rPr>
+        <w:t>, comparisons between sub prompts and run types beyond comparing them to the main prompt run</w:t>
+      </w:r>
+      <w:r>
+        <w:rPr>
+          <w:rFonts w:ascii="Arial" w:hAnsi="Arial" w:cs="Arial"/>
+          <w:sz w:val="22"/>
+          <w:szCs w:val="22"/>
+        </w:rPr>
+        <w:t>s</w:t>
       </w:r>
     </w:p>
     <w:p>
@@ -27629,128 +29372,6 @@
           <w:sz w:val="22"/>
           <w:szCs w:val="22"/>
         </w:rPr>
-        <w:t>Future experiments: Run with removing hashtags</w:t>
-      </w:r>
-      <w:r>
-        <w:rPr>
-          <w:rFonts w:ascii="Arial" w:hAnsi="Arial" w:cs="Arial"/>
-          <w:sz w:val="22"/>
-          <w:szCs w:val="22"/>
-        </w:rPr>
-        <w:t xml:space="preserve">, </w:t>
-      </w:r>
-      <w:r>
-        <w:rPr>
-          <w:rFonts w:ascii="Arial" w:hAnsi="Arial" w:cs="Arial"/>
-          <w:sz w:val="22"/>
-          <w:szCs w:val="22"/>
-        </w:rPr>
-        <w:t>run</w:t>
-      </w:r>
-      <w:r>
-        <w:rPr>
-          <w:rFonts w:ascii="Arial" w:hAnsi="Arial" w:cs="Arial"/>
-          <w:sz w:val="22"/>
-          <w:szCs w:val="22"/>
-        </w:rPr>
-        <w:t xml:space="preserve"> on more different </w:t>
-      </w:r>
-      <w:r>
-        <w:rPr>
-          <w:rFonts w:ascii="Arial" w:hAnsi="Arial" w:cs="Arial"/>
-          <w:sz w:val="22"/>
-          <w:szCs w:val="22"/>
-        </w:rPr>
-        <w:t xml:space="preserve">sets with DIFFERENT </w:t>
-      </w:r>
-      <w:r>
-        <w:rPr>
-          <w:rFonts w:ascii="Arial" w:hAnsi="Arial" w:cs="Arial"/>
-          <w:sz w:val="22"/>
-          <w:szCs w:val="22"/>
-        </w:rPr>
-        <w:t xml:space="preserve">TYPES OF </w:t>
-      </w:r>
-      <w:r>
-        <w:rPr>
-          <w:rFonts w:ascii="Arial" w:hAnsi="Arial" w:cs="Arial"/>
-          <w:sz w:val="22"/>
-          <w:szCs w:val="22"/>
-        </w:rPr>
-        <w:t>CONTENTS</w:t>
-      </w:r>
-      <w:r>
-        <w:rPr>
-          <w:rFonts w:ascii="Arial" w:hAnsi="Arial" w:cs="Arial"/>
-          <w:sz w:val="22"/>
-          <w:szCs w:val="22"/>
-        </w:rPr>
-        <w:t xml:space="preserve"> </w:t>
-      </w:r>
-      <w:r>
-        <w:rPr>
-          <w:rFonts w:ascii="Arial" w:hAnsi="Arial" w:cs="Arial"/>
-          <w:sz w:val="22"/>
-          <w:szCs w:val="22"/>
-        </w:rPr>
-        <w:t xml:space="preserve">(reddit data, tweets, something else etc.) </w:t>
-      </w:r>
-      <w:r>
-        <w:rPr>
-          <w:rFonts w:ascii="Arial" w:hAnsi="Arial" w:cs="Arial"/>
-          <w:sz w:val="22"/>
-          <w:szCs w:val="22"/>
-        </w:rPr>
-        <w:t>to check if proportionality stays same</w:t>
-      </w:r>
-      <w:r>
-        <w:rPr>
-          <w:rFonts w:ascii="Arial" w:hAnsi="Arial" w:cs="Arial"/>
-          <w:sz w:val="22"/>
-          <w:szCs w:val="22"/>
-        </w:rPr>
-        <w:t xml:space="preserve">, multiple manually selected sets of different 100 or more entries of irony and </w:t>
-      </w:r>
-      <w:r>
-        <w:rPr>
-          <w:rFonts w:ascii="Arial" w:hAnsi="Arial" w:cs="Arial"/>
-          <w:sz w:val="22"/>
-          <w:szCs w:val="22"/>
-        </w:rPr>
-        <w:t>non-irony</w:t>
-      </w:r>
-      <w:r>
-        <w:rPr>
-          <w:rFonts w:ascii="Arial" w:hAnsi="Arial" w:cs="Arial"/>
-          <w:sz w:val="22"/>
-          <w:szCs w:val="22"/>
-        </w:rPr>
-        <w:t xml:space="preserve"> to check whether comparatively, </w:t>
-      </w:r>
-      <w:r>
-        <w:rPr>
-          <w:rFonts w:ascii="Arial" w:hAnsi="Arial" w:cs="Arial"/>
-          <w:sz w:val="22"/>
-          <w:szCs w:val="22"/>
-        </w:rPr>
-        <w:t>run experiment inverted (respond with 1 for non-irony and 0 for irony)</w:t>
-      </w:r>
-    </w:p>
-    <w:p>
-      <w:pPr>
-        <w:jc w:val="both"/>
-        <w:rPr>
-          <w:rFonts w:ascii="Arial" w:hAnsi="Arial" w:cs="Arial"/>
-          <w:sz w:val="22"/>
-          <w:szCs w:val="22"/>
-        </w:rPr>
-      </w:pPr>
-      <w:r>
-        <w:rPr>
-          <w:rFonts w:ascii="Arial" w:hAnsi="Arial" w:cs="Arial"/>
-          <w:sz w:val="22"/>
-          <w:szCs w:val="22"/>
-        </w:rPr>
         <w:t>Future: GPT-5 background and suggest that it will likely be</w:t>
       </w:r>
       <w:r>
@@ -27771,7 +29392,7 @@
       </w:r>
     </w:p>
     <w:sectPr>
-      <w:footerReference w:type="default" r:id="rId27"/>
+      <w:footerReference w:type="default" r:id="rId29"/>
       <w:pgSz w:w="11906" w:h="16838"/>
       <w:pgMar w:top="1417" w:right="1417" w:bottom="1134" w:left="1417" w:header="708" w:footer="708" w:gutter="0"/>
       <w:cols w:space="708"/>
@@ -28583,6 +30204,7 @@
   <w:style w:type="character" w:default="1" w:styleId="DefaultParagraphFont">
     <w:name w:val="Default Paragraph Font"/>
     <w:uiPriority w:val="1"/>
+    <w:semiHidden/>
     <w:unhideWhenUsed/>
   </w:style>
   <w:style w:type="table" w:default="1" w:styleId="TableNormal">

</xml_diff>

<commit_message>
pre set comp removal
</commit_message>
<xml_diff>
--- a/Bachelorarbeit.docx
+++ b/Bachelorarbeit.docx
@@ -2650,7 +2650,15 @@
           <w:sz w:val="22"/>
           <w:szCs w:val="22"/>
         </w:rPr>
-        <w:t>he advent of commercially available large language models</w:t>
+        <w:t xml:space="preserve">he advent of commercially available </w:t>
+      </w:r>
+      <w:r>
+        <w:rPr>
+          <w:rFonts w:ascii="Arial" w:hAnsi="Arial" w:cs="Arial"/>
+          <w:sz w:val="22"/>
+          <w:szCs w:val="22"/>
+        </w:rPr>
+        <w:t>AI tools</w:t>
       </w:r>
       <w:r>
         <w:rPr>
@@ -2868,7 +2876,39 @@
           <w:sz w:val="22"/>
           <w:szCs w:val="22"/>
         </w:rPr>
-        <w:t xml:space="preserve"> based on different parameters (GPT-3.5 has 175 billion of them</w:t>
+        <w:t xml:space="preserve"> based on different parameters (GPT-3.5</w:t>
+      </w:r>
+      <w:r>
+        <w:rPr>
+          <w:rFonts w:ascii="Arial" w:hAnsi="Arial" w:cs="Arial"/>
+          <w:sz w:val="22"/>
+          <w:szCs w:val="22"/>
+        </w:rPr>
+        <w:t>, as an example, has</w:t>
+      </w:r>
+      <w:r>
+        <w:rPr>
+          <w:rFonts w:ascii="Arial" w:hAnsi="Arial" w:cs="Arial"/>
+          <w:sz w:val="22"/>
+          <w:szCs w:val="22"/>
+        </w:rPr>
+        <w:t xml:space="preserve"> </w:t>
+      </w:r>
+      <w:r>
+        <w:rPr>
+          <w:rFonts w:ascii="Arial" w:hAnsi="Arial" w:cs="Arial"/>
+          <w:sz w:val="22"/>
+          <w:szCs w:val="22"/>
+        </w:rPr>
+        <w:t xml:space="preserve">175 billion </w:t>
+      </w:r>
+      <w:r>
+        <w:rPr>
+          <w:rFonts w:ascii="Arial" w:hAnsi="Arial" w:cs="Arial"/>
+          <w:sz w:val="22"/>
+          <w:szCs w:val="22"/>
+        </w:rPr>
+        <w:t>parameters</w:t>
       </w:r>
       <w:sdt>
         <w:sdtPr>
@@ -2999,31 +3039,31 @@
           <w:sz w:val="22"/>
           <w:szCs w:val="22"/>
         </w:rPr>
-        <w:t xml:space="preserve">Generative AI models have found application in various industries, such as software development, entertainment or customer service among many others. However, </w:t>
-      </w:r>
-      <w:r>
-        <w:rPr>
-          <w:rFonts w:ascii="Arial" w:hAnsi="Arial" w:cs="Arial"/>
-          <w:sz w:val="22"/>
-          <w:szCs w:val="22"/>
-        </w:rPr>
-        <w:t>these advancements in AI technology have come with significant risks, like an easier creation of deepfakes or the replacement of human jobs with generative AI, such as artists, designers or programmers.</w:t>
-      </w:r>
-      <w:r>
-        <w:rPr>
-          <w:rFonts w:ascii="Arial" w:hAnsi="Arial" w:cs="Arial"/>
-          <w:sz w:val="22"/>
-          <w:szCs w:val="22"/>
-        </w:rPr>
-        <w:t xml:space="preserve"> </w:t>
-      </w:r>
-      <w:r>
-        <w:rPr>
-          <w:rFonts w:ascii="Arial" w:hAnsi="Arial" w:cs="Arial"/>
-          <w:sz w:val="22"/>
-          <w:szCs w:val="22"/>
-        </w:rPr>
-        <w:t xml:space="preserve">One of the major flaws of generative AI however is not its repercussions, but the manner in which output is generated. Due to its nature as generative AI models like GPT only predict the probability of each word to come next in the response and thus allow for flaws like </w:t>
+        <w:t xml:space="preserve">Generative AI models have found application in various industries, such as software development, entertainment or customer service among many others. </w:t>
+      </w:r>
+      <w:r>
+        <w:rPr>
+          <w:rFonts w:ascii="Arial" w:hAnsi="Arial" w:cs="Arial"/>
+          <w:sz w:val="22"/>
+          <w:szCs w:val="22"/>
+        </w:rPr>
+        <w:t>One of the major flaws of generative AI however is the manner in which output is generated. Due to its nature as generative AI</w:t>
+      </w:r>
+      <w:r>
+        <w:rPr>
+          <w:rFonts w:ascii="Arial" w:hAnsi="Arial" w:cs="Arial"/>
+          <w:sz w:val="22"/>
+          <w:szCs w:val="22"/>
+        </w:rPr>
+        <w:t>,</w:t>
+      </w:r>
+      <w:r>
+        <w:rPr>
+          <w:rFonts w:ascii="Arial" w:hAnsi="Arial" w:cs="Arial"/>
+          <w:sz w:val="22"/>
+          <w:szCs w:val="22"/>
+        </w:rPr>
+        <w:t xml:space="preserve"> models like GPT only predict the probability of each word to come next in the response and thus allow for flaws like </w:t>
       </w:r>
       <w:r>
         <w:rPr>
@@ -3495,7 +3535,23 @@
           <w:sz w:val="22"/>
           <w:szCs w:val="22"/>
         </w:rPr>
-        <w:t xml:space="preserve"> generative AI and especially LLMs</w:t>
+        <w:t xml:space="preserve"> generative AI</w:t>
+      </w:r>
+      <w:r>
+        <w:rPr>
+          <w:rFonts w:ascii="Arial" w:hAnsi="Arial" w:cs="Arial"/>
+          <w:sz w:val="22"/>
+          <w:szCs w:val="22"/>
+        </w:rPr>
+        <w:t xml:space="preserve">, in particular </w:t>
+      </w:r>
+      <w:r>
+        <w:rPr>
+          <w:rFonts w:ascii="Arial" w:hAnsi="Arial" w:cs="Arial"/>
+          <w:sz w:val="22"/>
+          <w:szCs w:val="22"/>
+        </w:rPr>
+        <w:t>LLMs</w:t>
       </w:r>
       <w:r>
         <w:rPr>
@@ -3643,7 +3699,7 @@
           <w:sz w:val="22"/>
           <w:szCs w:val="22"/>
         </w:rPr>
-        <w:t>, which primarily concerns itself with the decoding of information contained within natural language (meaning language which naturally occurs within human society)</w:t>
+        <w:t>, which primarily concerns itself with the decoding of information contained within natural language</w:t>
       </w:r>
       <w:r>
         <w:rPr>
@@ -3659,7 +3715,23 @@
           <w:sz w:val="22"/>
           <w:szCs w:val="22"/>
         </w:rPr>
-        <w:t xml:space="preserve">Through its ability to interpret text and generate accurate responses, </w:t>
+        <w:t xml:space="preserve">Through </w:t>
+      </w:r>
+      <w:r>
+        <w:rPr>
+          <w:rFonts w:ascii="Arial" w:hAnsi="Arial" w:cs="Arial"/>
+          <w:sz w:val="22"/>
+          <w:szCs w:val="22"/>
+        </w:rPr>
+        <w:t>their</w:t>
+      </w:r>
+      <w:r>
+        <w:rPr>
+          <w:rFonts w:ascii="Arial" w:hAnsi="Arial" w:cs="Arial"/>
+          <w:sz w:val="22"/>
+          <w:szCs w:val="22"/>
+        </w:rPr>
+        <w:t xml:space="preserve"> ability to interpret text and generate accurate responses, </w:t>
       </w:r>
       <w:r>
         <w:rPr>
@@ -3675,15 +3747,167 @@
           <w:sz w:val="22"/>
           <w:szCs w:val="22"/>
         </w:rPr>
-        <w:t xml:space="preserve"> become a tool used to assess the accuracy of </w:t>
-      </w:r>
-      <w:r>
-        <w:rPr>
-          <w:rFonts w:ascii="Arial" w:hAnsi="Arial" w:cs="Arial"/>
-          <w:sz w:val="22"/>
-          <w:szCs w:val="22"/>
-        </w:rPr>
-        <w:t xml:space="preserve">various NLP tasks as well as perform such NLP tasks </w:t>
+        <w:t xml:space="preserve"> become a tool used </w:t>
+      </w:r>
+      <w:r>
+        <w:rPr>
+          <w:rFonts w:ascii="Arial" w:hAnsi="Arial" w:cs="Arial"/>
+          <w:sz w:val="22"/>
+          <w:szCs w:val="22"/>
+        </w:rPr>
+        <w:t xml:space="preserve">to perform </w:t>
+      </w:r>
+      <w:r>
+        <w:rPr>
+          <w:rFonts w:ascii="Arial" w:hAnsi="Arial" w:cs="Arial"/>
+          <w:sz w:val="22"/>
+          <w:szCs w:val="22"/>
+        </w:rPr>
+        <w:t>various NLP tasks</w:t>
+      </w:r>
+      <w:r>
+        <w:rPr>
+          <w:rFonts w:ascii="Arial" w:hAnsi="Arial" w:cs="Arial"/>
+          <w:sz w:val="22"/>
+          <w:szCs w:val="22"/>
+        </w:rPr>
+        <w:t xml:space="preserve">, such as </w:t>
+      </w:r>
+      <w:r>
+        <w:rPr>
+          <w:rFonts w:ascii="Arial" w:hAnsi="Arial" w:cs="Arial"/>
+          <w:sz w:val="22"/>
+          <w:szCs w:val="22"/>
+        </w:rPr>
+        <w:t xml:space="preserve">in </w:t>
+      </w:r>
+      <w:r>
+        <w:rPr>
+          <w:rFonts w:ascii="Arial" w:hAnsi="Arial" w:cs="Arial"/>
+          <w:sz w:val="22"/>
+          <w:szCs w:val="22"/>
+        </w:rPr>
+        <w:t>the field of sentiment analysis.</w:t>
+      </w:r>
+      <w:r>
+        <w:rPr>
+          <w:rFonts w:ascii="Arial" w:hAnsi="Arial" w:cs="Arial"/>
+          <w:sz w:val="22"/>
+          <w:szCs w:val="22"/>
+        </w:rPr>
+        <w:t xml:space="preserve"> Sentiment analysis describes the </w:t>
+      </w:r>
+      <w:r>
+        <w:rPr>
+          <w:rFonts w:ascii="Arial" w:hAnsi="Arial" w:cs="Arial"/>
+          <w:sz w:val="22"/>
+          <w:szCs w:val="22"/>
+        </w:rPr>
+        <w:t xml:space="preserve">use of NLP and machine learning methods for the purpose of </w:t>
+      </w:r>
+      <w:r>
+        <w:rPr>
+          <w:rFonts w:ascii="Arial" w:hAnsi="Arial" w:cs="Arial"/>
+          <w:sz w:val="22"/>
+          <w:szCs w:val="22"/>
+        </w:rPr>
+        <w:t>identif</w:t>
+      </w:r>
+      <w:r>
+        <w:rPr>
+          <w:rFonts w:ascii="Arial" w:hAnsi="Arial" w:cs="Arial"/>
+          <w:sz w:val="22"/>
+          <w:szCs w:val="22"/>
+        </w:rPr>
+        <w:t>ying</w:t>
+      </w:r>
+      <w:r>
+        <w:rPr>
+          <w:rFonts w:ascii="Arial" w:hAnsi="Arial" w:cs="Arial"/>
+          <w:sz w:val="22"/>
+          <w:szCs w:val="22"/>
+        </w:rPr>
+        <w:t xml:space="preserve"> and quantif</w:t>
+      </w:r>
+      <w:r>
+        <w:rPr>
+          <w:rFonts w:ascii="Arial" w:hAnsi="Arial" w:cs="Arial"/>
+          <w:sz w:val="22"/>
+          <w:szCs w:val="22"/>
+        </w:rPr>
+        <w:t>ying</w:t>
+      </w:r>
+      <w:r>
+        <w:rPr>
+          <w:rFonts w:ascii="Arial" w:hAnsi="Arial" w:cs="Arial"/>
+          <w:sz w:val="22"/>
+          <w:szCs w:val="22"/>
+        </w:rPr>
+        <w:t xml:space="preserve"> </w:t>
+      </w:r>
+      <w:r>
+        <w:rPr>
+          <w:rFonts w:ascii="Arial" w:hAnsi="Arial" w:cs="Arial"/>
+          <w:sz w:val="22"/>
+          <w:szCs w:val="22"/>
+        </w:rPr>
+        <w:t xml:space="preserve">the </w:t>
+      </w:r>
+      <w:r>
+        <w:rPr>
+          <w:rFonts w:ascii="Arial" w:hAnsi="Arial" w:cs="Arial"/>
+          <w:sz w:val="22"/>
+          <w:szCs w:val="22"/>
+        </w:rPr>
+        <w:t>meaning, intent and content of information.</w:t>
+      </w:r>
+      <w:r>
+        <w:rPr>
+          <w:rFonts w:ascii="Arial" w:hAnsi="Arial" w:cs="Arial"/>
+          <w:sz w:val="22"/>
+          <w:szCs w:val="22"/>
+        </w:rPr>
+        <w:t xml:space="preserve"> </w:t>
+      </w:r>
+      <w:r>
+        <w:rPr>
+          <w:rFonts w:ascii="Arial" w:hAnsi="Arial" w:cs="Arial"/>
+          <w:sz w:val="22"/>
+          <w:szCs w:val="22"/>
+        </w:rPr>
+        <w:t>However, due to the intricacies of human language and the restrictions o</w:t>
+      </w:r>
+      <w:r>
+        <w:rPr>
+          <w:rFonts w:ascii="Arial" w:hAnsi="Arial" w:cs="Arial"/>
+          <w:sz w:val="22"/>
+          <w:szCs w:val="22"/>
+        </w:rPr>
+        <w:t>f</w:t>
+      </w:r>
+      <w:r>
+        <w:rPr>
+          <w:rFonts w:ascii="Arial" w:hAnsi="Arial" w:cs="Arial"/>
+          <w:sz w:val="22"/>
+          <w:szCs w:val="22"/>
+        </w:rPr>
+        <w:t xml:space="preserve"> </w:t>
+      </w:r>
+      <w:r>
+        <w:rPr>
+          <w:rFonts w:ascii="Arial" w:hAnsi="Arial" w:cs="Arial"/>
+          <w:sz w:val="22"/>
+          <w:szCs w:val="22"/>
+        </w:rPr>
+        <w:t>rule-based</w:t>
+      </w:r>
+      <w:r>
+        <w:rPr>
+          <w:rFonts w:ascii="Arial" w:hAnsi="Arial" w:cs="Arial"/>
+          <w:sz w:val="22"/>
+          <w:szCs w:val="22"/>
+        </w:rPr>
+        <w:t xml:space="preserve"> algorithms (meaning algorithms that apply pre-set written rules to a piece of text in order to analyze its </w:t>
       </w:r>
       <w:r>
         <w:rPr>
@@ -3692,79 +3916,143 @@
           <w:szCs w:val="22"/>
         </w:rPr>
         <w:lastRenderedPageBreak/>
-        <w:t>itself</w:t>
-      </w:r>
-      <w:r>
-        <w:rPr>
-          <w:rFonts w:ascii="Arial" w:hAnsi="Arial" w:cs="Arial"/>
-          <w:sz w:val="22"/>
-          <w:szCs w:val="22"/>
-        </w:rPr>
-        <w:t xml:space="preserve">, such as </w:t>
-      </w:r>
-      <w:r>
-        <w:rPr>
-          <w:rFonts w:ascii="Arial" w:hAnsi="Arial" w:cs="Arial"/>
-          <w:sz w:val="22"/>
-          <w:szCs w:val="22"/>
-        </w:rPr>
-        <w:t xml:space="preserve">in </w:t>
-      </w:r>
-      <w:r>
-        <w:rPr>
-          <w:rFonts w:ascii="Arial" w:hAnsi="Arial" w:cs="Arial"/>
-          <w:sz w:val="22"/>
-          <w:szCs w:val="22"/>
-        </w:rPr>
-        <w:t>the field of sentiment analysis.</w:t>
-      </w:r>
-      <w:r>
-        <w:rPr>
-          <w:rFonts w:ascii="Arial" w:hAnsi="Arial" w:cs="Arial"/>
-          <w:sz w:val="22"/>
-          <w:szCs w:val="22"/>
-        </w:rPr>
-        <w:t xml:space="preserve"> Sentiment analysis describes the </w:t>
-      </w:r>
-      <w:r>
-        <w:rPr>
-          <w:rFonts w:ascii="Arial" w:hAnsi="Arial" w:cs="Arial"/>
-          <w:sz w:val="22"/>
-          <w:szCs w:val="22"/>
-        </w:rPr>
-        <w:t xml:space="preserve">use of NLP and machine learning methods for the purpose of </w:t>
-      </w:r>
-      <w:r>
-        <w:rPr>
-          <w:rFonts w:ascii="Arial" w:hAnsi="Arial" w:cs="Arial"/>
-          <w:sz w:val="22"/>
-          <w:szCs w:val="22"/>
-        </w:rPr>
-        <w:t>identif</w:t>
-      </w:r>
-      <w:r>
-        <w:rPr>
-          <w:rFonts w:ascii="Arial" w:hAnsi="Arial" w:cs="Arial"/>
-          <w:sz w:val="22"/>
-          <w:szCs w:val="22"/>
-        </w:rPr>
-        <w:t>ying</w:t>
-      </w:r>
-      <w:r>
-        <w:rPr>
-          <w:rFonts w:ascii="Arial" w:hAnsi="Arial" w:cs="Arial"/>
-          <w:sz w:val="22"/>
-          <w:szCs w:val="22"/>
-        </w:rPr>
-        <w:t xml:space="preserve"> and quantif</w:t>
-      </w:r>
-      <w:r>
-        <w:rPr>
-          <w:rFonts w:ascii="Arial" w:hAnsi="Arial" w:cs="Arial"/>
-          <w:sz w:val="22"/>
-          <w:szCs w:val="22"/>
-        </w:rPr>
-        <w:t>ying</w:t>
+        <w:t xml:space="preserve">contents), </w:t>
+      </w:r>
+      <w:r>
+        <w:rPr>
+          <w:rFonts w:ascii="Arial" w:hAnsi="Arial" w:cs="Arial"/>
+          <w:sz w:val="22"/>
+          <w:szCs w:val="22"/>
+        </w:rPr>
+        <w:t xml:space="preserve">high accuracy in </w:t>
+      </w:r>
+      <w:r>
+        <w:rPr>
+          <w:rFonts w:ascii="Arial" w:hAnsi="Arial" w:cs="Arial"/>
+          <w:sz w:val="22"/>
+          <w:szCs w:val="22"/>
+        </w:rPr>
+        <w:t xml:space="preserve">certain </w:t>
+      </w:r>
+      <w:r>
+        <w:rPr>
+          <w:rFonts w:ascii="Arial" w:hAnsi="Arial" w:cs="Arial"/>
+          <w:sz w:val="22"/>
+          <w:szCs w:val="22"/>
+        </w:rPr>
+        <w:t>sentiment analysis</w:t>
+      </w:r>
+      <w:r>
+        <w:rPr>
+          <w:rFonts w:ascii="Arial" w:hAnsi="Arial" w:cs="Arial"/>
+          <w:sz w:val="22"/>
+          <w:szCs w:val="22"/>
+        </w:rPr>
+        <w:t xml:space="preserve"> tasks </w:t>
+      </w:r>
+      <w:r>
+        <w:rPr>
+          <w:rFonts w:ascii="Arial" w:hAnsi="Arial" w:cs="Arial"/>
+          <w:sz w:val="22"/>
+          <w:szCs w:val="22"/>
+        </w:rPr>
+        <w:t>has</w:t>
+      </w:r>
+      <w:r>
+        <w:rPr>
+          <w:rFonts w:ascii="Arial" w:hAnsi="Arial" w:cs="Arial"/>
+          <w:sz w:val="22"/>
+          <w:szCs w:val="22"/>
+        </w:rPr>
+        <w:t xml:space="preserve"> historically been </w:t>
+      </w:r>
+      <w:r>
+        <w:rPr>
+          <w:rFonts w:ascii="Arial" w:hAnsi="Arial" w:cs="Arial"/>
+          <w:sz w:val="22"/>
+          <w:szCs w:val="22"/>
+        </w:rPr>
+        <w:t>hard</w:t>
+      </w:r>
+      <w:r>
+        <w:rPr>
+          <w:rFonts w:ascii="Arial" w:hAnsi="Arial" w:cs="Arial"/>
+          <w:sz w:val="22"/>
+          <w:szCs w:val="22"/>
+        </w:rPr>
+        <w:t xml:space="preserve"> to </w:t>
+      </w:r>
+      <w:r>
+        <w:rPr>
+          <w:rFonts w:ascii="Arial" w:hAnsi="Arial" w:cs="Arial"/>
+          <w:sz w:val="22"/>
+          <w:szCs w:val="22"/>
+        </w:rPr>
+        <w:t>achiev</w:t>
+      </w:r>
+      <w:r>
+        <w:rPr>
+          <w:rFonts w:ascii="Arial" w:hAnsi="Arial" w:cs="Arial"/>
+          <w:sz w:val="22"/>
+          <w:szCs w:val="22"/>
+        </w:rPr>
+        <w:t>e</w:t>
+      </w:r>
+      <w:r>
+        <w:rPr>
+          <w:rFonts w:ascii="Arial" w:hAnsi="Arial" w:cs="Arial"/>
+          <w:sz w:val="22"/>
+          <w:szCs w:val="22"/>
+        </w:rPr>
+        <w:t>. Some of the</w:t>
+      </w:r>
+      <w:r>
+        <w:rPr>
+          <w:rFonts w:ascii="Arial" w:hAnsi="Arial" w:cs="Arial"/>
+          <w:sz w:val="22"/>
+          <w:szCs w:val="22"/>
+        </w:rPr>
+        <w:t xml:space="preserve">se difficult tasks include </w:t>
+      </w:r>
+      <w:r>
+        <w:rPr>
+          <w:rFonts w:ascii="Arial" w:hAnsi="Arial" w:cs="Arial"/>
+          <w:sz w:val="22"/>
+          <w:szCs w:val="22"/>
+        </w:rPr>
+        <w:t xml:space="preserve">negation detection, semantic overload, multipolarity and </w:t>
+      </w:r>
+      <w:r>
+        <w:rPr>
+          <w:rFonts w:ascii="Arial" w:hAnsi="Arial" w:cs="Arial"/>
+          <w:sz w:val="22"/>
+          <w:szCs w:val="22"/>
+        </w:rPr>
+        <w:t>irony</w:t>
+      </w:r>
+      <w:r>
+        <w:rPr>
+          <w:rFonts w:ascii="Arial" w:hAnsi="Arial" w:cs="Arial"/>
+          <w:sz w:val="22"/>
+          <w:szCs w:val="22"/>
+        </w:rPr>
+        <w:t xml:space="preserve"> detection. </w:t>
+      </w:r>
+      <w:r>
+        <w:rPr>
+          <w:rFonts w:ascii="Arial" w:hAnsi="Arial" w:cs="Arial"/>
+          <w:sz w:val="22"/>
+          <w:szCs w:val="22"/>
+        </w:rPr>
+        <w:t>Irony</w:t>
+      </w:r>
+      <w:r>
+        <w:rPr>
+          <w:rFonts w:ascii="Arial" w:hAnsi="Arial" w:cs="Arial"/>
+          <w:sz w:val="22"/>
+          <w:szCs w:val="22"/>
+        </w:rPr>
+        <w:t xml:space="preserve"> detection in particular is an almost impossible task to achieve consistently</w:t>
       </w:r>
       <w:r>
         <w:rPr>
@@ -3780,175 +4068,15 @@
           <w:sz w:val="22"/>
           <w:szCs w:val="22"/>
         </w:rPr>
-        <w:t xml:space="preserve">the </w:t>
-      </w:r>
-      <w:r>
-        <w:rPr>
-          <w:rFonts w:ascii="Arial" w:hAnsi="Arial" w:cs="Arial"/>
-          <w:sz w:val="22"/>
-          <w:szCs w:val="22"/>
-        </w:rPr>
-        <w:t>meaning, intent and content of information.</w:t>
-      </w:r>
-      <w:r>
-        <w:rPr>
-          <w:rFonts w:ascii="Arial" w:hAnsi="Arial" w:cs="Arial"/>
-          <w:sz w:val="22"/>
-          <w:szCs w:val="22"/>
-        </w:rPr>
-        <w:t xml:space="preserve"> </w:t>
-      </w:r>
-      <w:r>
-        <w:rPr>
-          <w:rFonts w:ascii="Arial" w:hAnsi="Arial" w:cs="Arial"/>
-          <w:sz w:val="22"/>
-          <w:szCs w:val="22"/>
-        </w:rPr>
-        <w:t>However, due to the intricacies of human language and the restrictions o</w:t>
-      </w:r>
-      <w:r>
-        <w:rPr>
-          <w:rFonts w:ascii="Arial" w:hAnsi="Arial" w:cs="Arial"/>
-          <w:sz w:val="22"/>
-          <w:szCs w:val="22"/>
-        </w:rPr>
-        <w:t>f</w:t>
-      </w:r>
-      <w:r>
-        <w:rPr>
-          <w:rFonts w:ascii="Arial" w:hAnsi="Arial" w:cs="Arial"/>
-          <w:sz w:val="22"/>
-          <w:szCs w:val="22"/>
-        </w:rPr>
-        <w:t xml:space="preserve"> </w:t>
-      </w:r>
-      <w:r>
-        <w:rPr>
-          <w:rFonts w:ascii="Arial" w:hAnsi="Arial" w:cs="Arial"/>
-          <w:sz w:val="22"/>
-          <w:szCs w:val="22"/>
-        </w:rPr>
-        <w:t>rule-based</w:t>
-      </w:r>
-      <w:r>
-        <w:rPr>
-          <w:rFonts w:ascii="Arial" w:hAnsi="Arial" w:cs="Arial"/>
-          <w:sz w:val="22"/>
-          <w:szCs w:val="22"/>
-        </w:rPr>
-        <w:t xml:space="preserve"> algorithms (meaning algorithms that apply pre-set written rules to a piece of text in order to analyze its contents), </w:t>
-      </w:r>
-      <w:r>
-        <w:rPr>
-          <w:rFonts w:ascii="Arial" w:hAnsi="Arial" w:cs="Arial"/>
-          <w:sz w:val="22"/>
-          <w:szCs w:val="22"/>
-        </w:rPr>
-        <w:t xml:space="preserve">high accuracy in </w:t>
-      </w:r>
-      <w:r>
-        <w:rPr>
-          <w:rFonts w:ascii="Arial" w:hAnsi="Arial" w:cs="Arial"/>
-          <w:sz w:val="22"/>
-          <w:szCs w:val="22"/>
-        </w:rPr>
-        <w:t xml:space="preserve">certain </w:t>
-      </w:r>
-      <w:r>
-        <w:rPr>
-          <w:rFonts w:ascii="Arial" w:hAnsi="Arial" w:cs="Arial"/>
-          <w:sz w:val="22"/>
-          <w:szCs w:val="22"/>
-        </w:rPr>
-        <w:t>sentiment analysis</w:t>
-      </w:r>
-      <w:r>
-        <w:rPr>
-          <w:rFonts w:ascii="Arial" w:hAnsi="Arial" w:cs="Arial"/>
-          <w:sz w:val="22"/>
-          <w:szCs w:val="22"/>
-        </w:rPr>
-        <w:t xml:space="preserve"> tasks </w:t>
-      </w:r>
-      <w:r>
-        <w:rPr>
-          <w:rFonts w:ascii="Arial" w:hAnsi="Arial" w:cs="Arial"/>
-          <w:sz w:val="22"/>
-          <w:szCs w:val="22"/>
-        </w:rPr>
-        <w:t>has</w:t>
-      </w:r>
-      <w:r>
-        <w:rPr>
-          <w:rFonts w:ascii="Arial" w:hAnsi="Arial" w:cs="Arial"/>
-          <w:sz w:val="22"/>
-          <w:szCs w:val="22"/>
-        </w:rPr>
-        <w:t xml:space="preserve"> historically been </w:t>
-      </w:r>
-      <w:r>
-        <w:rPr>
-          <w:rFonts w:ascii="Arial" w:hAnsi="Arial" w:cs="Arial"/>
-          <w:sz w:val="22"/>
-          <w:szCs w:val="22"/>
-        </w:rPr>
-        <w:t>hard</w:t>
-      </w:r>
-      <w:r>
-        <w:rPr>
-          <w:rFonts w:ascii="Arial" w:hAnsi="Arial" w:cs="Arial"/>
-          <w:sz w:val="22"/>
-          <w:szCs w:val="22"/>
-        </w:rPr>
-        <w:t xml:space="preserve"> to </w:t>
-      </w:r>
-      <w:r>
-        <w:rPr>
-          <w:rFonts w:ascii="Arial" w:hAnsi="Arial" w:cs="Arial"/>
-          <w:sz w:val="22"/>
-          <w:szCs w:val="22"/>
-        </w:rPr>
-        <w:t>achiev</w:t>
-      </w:r>
-      <w:r>
-        <w:rPr>
-          <w:rFonts w:ascii="Arial" w:hAnsi="Arial" w:cs="Arial"/>
-          <w:sz w:val="22"/>
-          <w:szCs w:val="22"/>
-        </w:rPr>
-        <w:t>e</w:t>
-      </w:r>
-      <w:r>
-        <w:rPr>
-          <w:rFonts w:ascii="Arial" w:hAnsi="Arial" w:cs="Arial"/>
-          <w:sz w:val="22"/>
-          <w:szCs w:val="22"/>
-        </w:rPr>
-        <w:t>. Some of the</w:t>
-      </w:r>
-      <w:r>
-        <w:rPr>
-          <w:rFonts w:ascii="Arial" w:hAnsi="Arial" w:cs="Arial"/>
-          <w:sz w:val="22"/>
-          <w:szCs w:val="22"/>
-        </w:rPr>
-        <w:t xml:space="preserve">se difficult tasks include </w:t>
-      </w:r>
-      <w:r>
-        <w:rPr>
-          <w:rFonts w:ascii="Arial" w:hAnsi="Arial" w:cs="Arial"/>
-          <w:sz w:val="22"/>
-          <w:szCs w:val="22"/>
-        </w:rPr>
-        <w:t xml:space="preserve">negation detection, semantic overload, multipolarity and </w:t>
-      </w:r>
-      <w:r>
-        <w:rPr>
-          <w:rFonts w:ascii="Arial" w:hAnsi="Arial" w:cs="Arial"/>
-          <w:sz w:val="22"/>
-          <w:szCs w:val="22"/>
-        </w:rPr>
-        <w:t>sarcasm detection. Sarcasm detection in particular is an almost impossible task to achieve consistently, as even humans sometimes have trouble accurately assessing sarcasm</w:t>
+        <w:t xml:space="preserve">as even humans sometimes have trouble accurately assessing </w:t>
+      </w:r>
+      <w:r>
+        <w:rPr>
+          <w:rFonts w:ascii="Arial" w:hAnsi="Arial" w:cs="Arial"/>
+          <w:sz w:val="22"/>
+          <w:szCs w:val="22"/>
+        </w:rPr>
+        <w:t>irony</w:t>
       </w:r>
       <w:r>
         <w:rPr>
@@ -4078,7 +4206,23 @@
           <w:sz w:val="22"/>
           <w:szCs w:val="22"/>
         </w:rPr>
-        <w:t xml:space="preserve"> in sarcasm detection</w:t>
+        <w:t xml:space="preserve"> in </w:t>
+      </w:r>
+      <w:r>
+        <w:rPr>
+          <w:rFonts w:ascii="Arial" w:hAnsi="Arial" w:cs="Arial"/>
+          <w:sz w:val="22"/>
+          <w:szCs w:val="22"/>
+        </w:rPr>
+        <w:t>irony</w:t>
+      </w:r>
+      <w:r>
+        <w:rPr>
+          <w:rFonts w:ascii="Arial" w:hAnsi="Arial" w:cs="Arial"/>
+          <w:sz w:val="22"/>
+          <w:szCs w:val="22"/>
+        </w:rPr>
+        <w:t xml:space="preserve"> detection</w:t>
       </w:r>
       <w:r>
         <w:rPr>
@@ -4254,7 +4398,23 @@
           <w:sz w:val="22"/>
           <w:szCs w:val="22"/>
         </w:rPr>
-        <w:t>GPT or other AI tools.</w:t>
+        <w:t xml:space="preserve">GPT or other </w:t>
+      </w:r>
+      <w:r>
+        <w:rPr>
+          <w:rFonts w:ascii="Arial" w:hAnsi="Arial" w:cs="Arial"/>
+          <w:sz w:val="22"/>
+          <w:szCs w:val="22"/>
+        </w:rPr>
+        <w:t>LLMs</w:t>
+      </w:r>
+      <w:r>
+        <w:rPr>
+          <w:rFonts w:ascii="Arial" w:hAnsi="Arial" w:cs="Arial"/>
+          <w:sz w:val="22"/>
+          <w:szCs w:val="22"/>
+        </w:rPr>
+        <w:t>.</w:t>
       </w:r>
       <w:r>
         <w:rPr>
@@ -4370,11 +4530,6 @@
     <w:p>
       <w:pPr>
         <w:jc w:val="both"/>
-        <w:rPr>
-          <w:rFonts w:ascii="Arial" w:hAnsi="Arial" w:cs="Arial"/>
-          <w:sz w:val="22"/>
-          <w:szCs w:val="22"/>
-        </w:rPr>
       </w:pPr>
       <w:r>
         <w:rPr>
@@ -4382,15 +4537,47 @@
           <w:sz w:val="22"/>
           <w:szCs w:val="22"/>
         </w:rPr>
-        <w:t xml:space="preserve">Irony describes situations or statements which describe the opposite of what is expected or meant to happen. </w:t>
-      </w:r>
-      <w:r>
-        <w:rPr>
-          <w:rFonts w:ascii="Arial" w:hAnsi="Arial" w:cs="Arial"/>
-          <w:sz w:val="22"/>
-          <w:szCs w:val="22"/>
-        </w:rPr>
-        <w:t>There are different types of irony, including situational irony (such as the elevators at an elevator repair school breaking down) or verbal irony.</w:t>
+        <w:t xml:space="preserve">Irony </w:t>
+      </w:r>
+      <w:r>
+        <w:rPr>
+          <w:rFonts w:ascii="Arial" w:hAnsi="Arial" w:cs="Arial"/>
+          <w:sz w:val="22"/>
+          <w:szCs w:val="22"/>
+        </w:rPr>
+        <w:t>comprises</w:t>
+      </w:r>
+      <w:r>
+        <w:rPr>
+          <w:rFonts w:ascii="Arial" w:hAnsi="Arial" w:cs="Arial"/>
+          <w:sz w:val="22"/>
+          <w:szCs w:val="22"/>
+        </w:rPr>
+        <w:t xml:space="preserve"> situations or statements which describe the opposite of what is expected or meant to happen. </w:t>
+      </w:r>
+      <w:r>
+        <w:rPr>
+          <w:rFonts w:ascii="Arial" w:hAnsi="Arial" w:cs="Arial"/>
+          <w:sz w:val="22"/>
+          <w:szCs w:val="22"/>
+        </w:rPr>
+        <w:t>Different types of irony exist</w:t>
+      </w:r>
+      <w:r>
+        <w:rPr>
+          <w:rFonts w:ascii="Arial" w:hAnsi="Arial" w:cs="Arial"/>
+          <w:sz w:val="22"/>
+          <w:szCs w:val="22"/>
+        </w:rPr>
+        <w:t>, including situational irony (such as the elevators at an elevator repair school breaking down) or verbal irony.</w:t>
+      </w:r>
+      <w:r>
+        <w:rPr>
+          <w:rFonts w:ascii="Arial" w:hAnsi="Arial" w:cs="Arial"/>
+          <w:sz w:val="22"/>
+          <w:szCs w:val="22"/>
+        </w:rPr>
+        <w:t xml:space="preserve"> The latter</w:t>
       </w:r>
       <w:r>
         <w:rPr>
@@ -4406,39 +4593,47 @@
           <w:sz w:val="22"/>
           <w:szCs w:val="22"/>
         </w:rPr>
-        <w:t>An ironic statement</w:t>
-      </w:r>
-      <w:r>
-        <w:rPr>
-          <w:rFonts w:ascii="Arial" w:hAnsi="Arial" w:cs="Arial"/>
-          <w:sz w:val="22"/>
-          <w:szCs w:val="22"/>
-        </w:rPr>
-        <w:t xml:space="preserve"> (also known as verbal irony)</w:t>
-      </w:r>
-      <w:r>
-        <w:rPr>
-          <w:rFonts w:ascii="Arial" w:hAnsi="Arial" w:cs="Arial"/>
-          <w:sz w:val="22"/>
-          <w:szCs w:val="22"/>
-        </w:rPr>
-        <w:t xml:space="preserve"> is one which </w:t>
-      </w:r>
-      <w:r>
-        <w:rPr>
-          <w:rFonts w:ascii="Arial" w:hAnsi="Arial" w:cs="Arial"/>
-          <w:sz w:val="22"/>
-          <w:szCs w:val="22"/>
-        </w:rPr>
-        <w:t>means to convey the opposite</w:t>
-      </w:r>
-      <w:r>
-        <w:rPr>
-          <w:rFonts w:ascii="Arial" w:hAnsi="Arial" w:cs="Arial"/>
-          <w:sz w:val="22"/>
-          <w:szCs w:val="22"/>
-        </w:rPr>
-        <w:t xml:space="preserve"> sentiment of its literal meaning, such as “I love it when my phone just breaks for no reason”</w:t>
+        <w:t>means statements</w:t>
+      </w:r>
+      <w:r>
+        <w:rPr>
+          <w:rFonts w:ascii="Arial" w:hAnsi="Arial" w:cs="Arial"/>
+          <w:sz w:val="22"/>
+          <w:szCs w:val="22"/>
+        </w:rPr>
+        <w:t xml:space="preserve"> which </w:t>
+      </w:r>
+      <w:r>
+        <w:rPr>
+          <w:rFonts w:ascii="Arial" w:hAnsi="Arial" w:cs="Arial"/>
+          <w:sz w:val="22"/>
+          <w:szCs w:val="22"/>
+        </w:rPr>
+        <w:t>mean to convey the opposite</w:t>
+      </w:r>
+      <w:r>
+        <w:rPr>
+          <w:rFonts w:ascii="Arial" w:hAnsi="Arial" w:cs="Arial"/>
+          <w:sz w:val="22"/>
+          <w:szCs w:val="22"/>
+        </w:rPr>
+        <w:t xml:space="preserve"> sentiment of </w:t>
+      </w:r>
+      <w:r>
+        <w:rPr>
+          <w:rFonts w:ascii="Arial" w:hAnsi="Arial" w:cs="Arial"/>
+          <w:sz w:val="22"/>
+          <w:szCs w:val="22"/>
+        </w:rPr>
+        <w:t>their</w:t>
+      </w:r>
+      <w:r>
+        <w:rPr>
+          <w:rFonts w:ascii="Arial" w:hAnsi="Arial" w:cs="Arial"/>
+          <w:sz w:val="22"/>
+          <w:szCs w:val="22"/>
+        </w:rPr>
+        <w:t xml:space="preserve"> literal meaning, such as “I love it when my phone just breaks for no reason”</w:t>
       </w:r>
       <w:r>
         <w:rPr>
@@ -4454,7 +4649,23 @@
           <w:sz w:val="22"/>
           <w:szCs w:val="22"/>
         </w:rPr>
-        <w:t xml:space="preserve">Sarcasm is related to verbal </w:t>
+        <w:t>Sarcasm is</w:t>
+      </w:r>
+      <w:r>
+        <w:rPr>
+          <w:rFonts w:ascii="Arial" w:hAnsi="Arial" w:cs="Arial"/>
+          <w:sz w:val="22"/>
+          <w:szCs w:val="22"/>
+        </w:rPr>
+        <w:t xml:space="preserve"> a term</w:t>
+      </w:r>
+      <w:r>
+        <w:rPr>
+          <w:rFonts w:ascii="Arial" w:hAnsi="Arial" w:cs="Arial"/>
+          <w:sz w:val="22"/>
+          <w:szCs w:val="22"/>
+        </w:rPr>
+        <w:t xml:space="preserve"> related to verbal </w:t>
       </w:r>
       <w:r>
         <w:rPr>
@@ -4526,7 +4737,23 @@
           <w:sz w:val="22"/>
           <w:szCs w:val="22"/>
         </w:rPr>
-        <w:t xml:space="preserve"> meant to mock or ridicule, and thus does not include the negative connotation. An example of a sarcastic statement could be “</w:t>
+        <w:t xml:space="preserve"> meant to mock or ridicule, and thus</w:t>
+      </w:r>
+      <w:r>
+        <w:rPr>
+          <w:rFonts w:ascii="Arial" w:hAnsi="Arial" w:cs="Arial"/>
+          <w:sz w:val="22"/>
+          <w:szCs w:val="22"/>
+        </w:rPr>
+        <w:t xml:space="preserve"> often</w:t>
+      </w:r>
+      <w:r>
+        <w:rPr>
+          <w:rFonts w:ascii="Arial" w:hAnsi="Arial" w:cs="Arial"/>
+          <w:sz w:val="22"/>
+          <w:szCs w:val="22"/>
+        </w:rPr>
+        <w:t xml:space="preserve"> does not include the negative connotation. An example of a sarcastic statement could be “</w:t>
       </w:r>
       <w:r>
         <w:rPr>
@@ -4560,11 +4787,14 @@
         </w:rPr>
         <w:t>.</w:t>
       </w:r>
-    </w:p>
-    <w:p>
-      <w:pPr>
-        <w:jc w:val="both"/>
-      </w:pPr>
+      <w:r>
+        <w:rPr>
+          <w:rFonts w:ascii="Arial" w:hAnsi="Arial" w:cs="Arial"/>
+          <w:sz w:val="22"/>
+          <w:szCs w:val="22"/>
+        </w:rPr>
+        <w:t xml:space="preserve"> </w:t>
+      </w:r>
       <w:r>
         <w:rPr>
           <w:rFonts w:ascii="Arial" w:hAnsi="Arial" w:cs="Arial"/>
@@ -4650,7 +4880,6 @@
         <w:rPr>
           <w:rFonts w:ascii="Arial" w:hAnsi="Arial" w:cs="Arial"/>
         </w:rPr>
-        <w:lastRenderedPageBreak/>
         <w:t>2.2 Irony detection using LLMs</w:t>
       </w:r>
       <w:bookmarkEnd w:id="3"/>
@@ -4818,6 +5047,7 @@
         <w:rPr>
           <w:rFonts w:ascii="Arial" w:hAnsi="Arial" w:cs="Arial"/>
         </w:rPr>
+        <w:lastRenderedPageBreak/>
         <w:t>3. Methods</w:t>
       </w:r>
       <w:bookmarkEnd w:id="4"/>
@@ -4885,6 +5115,14 @@
           <w:sz w:val="22"/>
           <w:szCs w:val="22"/>
         </w:rPr>
+        <w:t>s</w:t>
+      </w:r>
+      <w:r>
+        <w:rPr>
+          <w:rFonts w:ascii="Arial" w:hAnsi="Arial" w:cs="Arial"/>
+          <w:sz w:val="22"/>
+          <w:szCs w:val="22"/>
+        </w:rPr>
         <w:t xml:space="preserve"> </w:t>
       </w:r>
       <w:r>
@@ -4973,7 +5211,23 @@
           <w:sz w:val="22"/>
           <w:szCs w:val="22"/>
         </w:rPr>
-        <w:t xml:space="preserve"> Each GPT evaluation occurs in a new conversation, meaning that the model has no context of previous messages</w:t>
+        <w:t xml:space="preserve"> Each GPT evaluation occurs in a new conversation,</w:t>
+      </w:r>
+      <w:r>
+        <w:rPr>
+          <w:rFonts w:ascii="Arial" w:hAnsi="Arial" w:cs="Arial"/>
+          <w:sz w:val="22"/>
+          <w:szCs w:val="22"/>
+        </w:rPr>
+        <w:t xml:space="preserve"> </w:t>
+      </w:r>
+      <w:r>
+        <w:rPr>
+          <w:rFonts w:ascii="Arial" w:hAnsi="Arial" w:cs="Arial"/>
+          <w:sz w:val="22"/>
+          <w:szCs w:val="22"/>
+        </w:rPr>
+        <w:t>meaning that the model has no context of previous messages</w:t>
       </w:r>
       <w:r>
         <w:rPr>
@@ -4989,23 +5243,31 @@
           <w:sz w:val="22"/>
           <w:szCs w:val="22"/>
         </w:rPr>
-        <w:t>. Every time, it is given the same system prompt and a new message</w:t>
-      </w:r>
-      <w:r>
-        <w:rPr>
-          <w:rFonts w:ascii="Arial" w:hAnsi="Arial" w:cs="Arial"/>
-          <w:sz w:val="22"/>
-          <w:szCs w:val="22"/>
-        </w:rPr>
-        <w:t xml:space="preserve"> for that </w:t>
-      </w:r>
-      <w:r>
-        <w:rPr>
-          <w:rFonts w:ascii="Arial" w:hAnsi="Arial" w:cs="Arial"/>
-          <w:sz w:val="22"/>
-          <w:szCs w:val="22"/>
-        </w:rPr>
-        <w:t>evaluation</w:t>
+        <w:t>. This was done</w:t>
+      </w:r>
+      <w:r>
+        <w:rPr>
+          <w:rFonts w:ascii="Arial" w:hAnsi="Arial" w:cs="Arial"/>
+          <w:sz w:val="22"/>
+          <w:szCs w:val="22"/>
+        </w:rPr>
+        <w:t xml:space="preserve"> in order to prevent bias</w:t>
+      </w:r>
+      <w:r>
+        <w:rPr>
+          <w:rFonts w:ascii="Arial" w:hAnsi="Arial" w:cs="Arial"/>
+          <w:sz w:val="22"/>
+          <w:szCs w:val="22"/>
+        </w:rPr>
+        <w:t xml:space="preserve"> based on previous </w:t>
+      </w:r>
+      <w:r>
+        <w:rPr>
+          <w:rFonts w:ascii="Arial" w:hAnsi="Arial" w:cs="Arial"/>
+          <w:sz w:val="22"/>
+          <w:szCs w:val="22"/>
+        </w:rPr>
+        <w:t>messages</w:t>
       </w:r>
       <w:r>
         <w:rPr>
@@ -5029,7 +5291,23 @@
           <w:sz w:val="22"/>
           <w:szCs w:val="22"/>
         </w:rPr>
-        <w:t>In addition to the OpenAI Chat Completions API, Pandas was used for loading, reading and saving datasets to and from .csv format</w:t>
+        <w:t>In addition to the OpenAI Chat Completions API, Pandas was used for loading, reading and saving datasets to and from .csv</w:t>
+      </w:r>
+      <w:r>
+        <w:rPr>
+          <w:rFonts w:ascii="Arial" w:hAnsi="Arial" w:cs="Arial"/>
+          <w:sz w:val="22"/>
+          <w:szCs w:val="22"/>
+        </w:rPr>
+        <w:t xml:space="preserve"> and .xlsx</w:t>
+      </w:r>
+      <w:r>
+        <w:rPr>
+          <w:rFonts w:ascii="Arial" w:hAnsi="Arial" w:cs="Arial"/>
+          <w:sz w:val="22"/>
+          <w:szCs w:val="22"/>
+        </w:rPr>
+        <w:t xml:space="preserve"> format</w:t>
       </w:r>
       <w:r>
         <w:rPr>
@@ -5159,15 +5437,23 @@
           <w:sz w:val="22"/>
           <w:szCs w:val="22"/>
         </w:rPr>
-        <w:t>When referring to a “run” in this context, it is meant that a model was given a specific number of inputs to evaluate from a dataset an</w:t>
-      </w:r>
-      <w:r>
-        <w:rPr>
-          <w:rFonts w:ascii="Arial" w:hAnsi="Arial" w:cs="Arial"/>
-          <w:sz w:val="22"/>
-          <w:szCs w:val="22"/>
-        </w:rPr>
-        <w:t xml:space="preserve">d the model’s responses or classifications were </w:t>
+        <w:t>When referring to a “run” in this context, it is meant that a model was given a specific number of inputs to evaluate from a dataset</w:t>
+      </w:r>
+      <w:r>
+        <w:rPr>
+          <w:rFonts w:ascii="Arial" w:hAnsi="Arial" w:cs="Arial"/>
+          <w:sz w:val="22"/>
+          <w:szCs w:val="22"/>
+        </w:rPr>
+        <w:t xml:space="preserve">, </w:t>
+      </w:r>
+      <w:r>
+        <w:rPr>
+          <w:rFonts w:ascii="Arial" w:hAnsi="Arial" w:cs="Arial"/>
+          <w:sz w:val="22"/>
+          <w:szCs w:val="22"/>
+        </w:rPr>
+        <w:t xml:space="preserve">the model’s responses or classifications were </w:t>
       </w:r>
       <w:r>
         <w:rPr>
@@ -5183,6 +5469,14 @@
           <w:sz w:val="22"/>
           <w:szCs w:val="22"/>
         </w:rPr>
+        <w:t>,</w:t>
+      </w:r>
+      <w:r>
+        <w:rPr>
+          <w:rFonts w:ascii="Arial" w:hAnsi="Arial" w:cs="Arial"/>
+          <w:sz w:val="22"/>
+          <w:szCs w:val="22"/>
+        </w:rPr>
         <w:t xml:space="preserve"> and assigned a score</w:t>
       </w:r>
       <w:r>
@@ -5199,15 +5493,15 @@
           <w:sz w:val="22"/>
           <w:szCs w:val="22"/>
         </w:rPr>
-        <w:t>size</w:t>
-      </w:r>
-      <w:r>
-        <w:rPr>
-          <w:rFonts w:ascii="Arial" w:hAnsi="Arial" w:cs="Arial"/>
-          <w:sz w:val="22"/>
-          <w:szCs w:val="22"/>
-        </w:rPr>
-        <w:t xml:space="preserve"> (or sample size)</w:t>
+        <w:t>length</w:t>
+      </w:r>
+      <w:r>
+        <w:rPr>
+          <w:rFonts w:ascii="Arial" w:hAnsi="Arial" w:cs="Arial"/>
+          <w:sz w:val="22"/>
+          <w:szCs w:val="22"/>
+        </w:rPr>
+        <w:t xml:space="preserve"> (or size)</w:t>
       </w:r>
       <w:r>
         <w:rPr>
@@ -5267,7 +5561,31 @@
           <w:sz w:val="22"/>
           <w:szCs w:val="22"/>
         </w:rPr>
-        <w:t>When referencing a “set” or “set of</w:t>
+        <w:t xml:space="preserve">This way, when two runs of the same length have been done on the same dataset, it is guaranteed that the same rows were evaluated in both runs. </w:t>
+      </w:r>
+      <w:r>
+        <w:rPr>
+          <w:rFonts w:ascii="Arial" w:hAnsi="Arial" w:cs="Arial"/>
+          <w:sz w:val="22"/>
+          <w:szCs w:val="22"/>
+        </w:rPr>
+        <w:t>When referencing a “set”</w:t>
+      </w:r>
+      <w:r>
+        <w:rPr>
+          <w:rFonts w:ascii="Arial" w:hAnsi="Arial" w:cs="Arial"/>
+          <w:sz w:val="22"/>
+          <w:szCs w:val="22"/>
+        </w:rPr>
+        <w:t>, “run set”</w:t>
+      </w:r>
+      <w:r>
+        <w:rPr>
+          <w:rFonts w:ascii="Arial" w:hAnsi="Arial" w:cs="Arial"/>
+          <w:sz w:val="22"/>
+          <w:szCs w:val="22"/>
+        </w:rPr>
+        <w:t xml:space="preserve"> or “set of</w:t>
       </w:r>
       <w:r>
         <w:rPr>
@@ -5478,7 +5796,15 @@
           <w:sz w:val="22"/>
           <w:szCs w:val="22"/>
         </w:rPr>
-        <w:t xml:space="preserve">meaning </w:t>
+        <w:t>such as</w:t>
+      </w:r>
+      <w:r>
+        <w:rPr>
+          <w:rFonts w:ascii="Arial" w:hAnsi="Arial" w:cs="Arial"/>
+          <w:sz w:val="22"/>
+          <w:szCs w:val="22"/>
+        </w:rPr>
+        <w:t xml:space="preserve"> </w:t>
       </w:r>
       <w:r>
         <w:rPr>
@@ -5502,7 +5828,23 @@
           <w:sz w:val="22"/>
           <w:szCs w:val="22"/>
         </w:rPr>
-        <w:t xml:space="preserve"> tweet or reddit post from a dataset.</w:t>
+        <w:t xml:space="preserve"> tweet or reddit post</w:t>
+      </w:r>
+      <w:r>
+        <w:rPr>
+          <w:rFonts w:ascii="Arial" w:hAnsi="Arial" w:cs="Arial"/>
+          <w:sz w:val="22"/>
+          <w:szCs w:val="22"/>
+        </w:rPr>
+        <w:t>,</w:t>
+      </w:r>
+      <w:r>
+        <w:rPr>
+          <w:rFonts w:ascii="Arial" w:hAnsi="Arial" w:cs="Arial"/>
+          <w:sz w:val="22"/>
+          <w:szCs w:val="22"/>
+        </w:rPr>
+        <w:t xml:space="preserve"> from a dataset.</w:t>
       </w:r>
       <w:r>
         <w:rPr>
@@ -5546,7 +5888,23 @@
           <w:sz w:val="22"/>
           <w:szCs w:val="22"/>
         </w:rPr>
-        <w:t xml:space="preserve"> it is in reference to </w:t>
+        <w:t xml:space="preserve"> i</w:t>
+      </w:r>
+      <w:r>
+        <w:rPr>
+          <w:rFonts w:ascii="Arial" w:hAnsi="Arial" w:cs="Arial"/>
+          <w:sz w:val="22"/>
+          <w:szCs w:val="22"/>
+        </w:rPr>
+        <w:t>n this context, it</w:t>
+      </w:r>
+      <w:r>
+        <w:rPr>
+          <w:rFonts w:ascii="Arial" w:hAnsi="Arial" w:cs="Arial"/>
+          <w:sz w:val="22"/>
+          <w:szCs w:val="22"/>
+        </w:rPr>
+        <w:t xml:space="preserve"> is in reference to </w:t>
       </w:r>
       <w:r>
         <w:rPr>
@@ -5610,7 +5968,23 @@
           <w:sz w:val="22"/>
           <w:szCs w:val="22"/>
         </w:rPr>
-        <w:t xml:space="preserve"> in a given run set.</w:t>
+        <w:t xml:space="preserve"> in a given run </w:t>
+      </w:r>
+      <w:r>
+        <w:rPr>
+          <w:rFonts w:ascii="Arial" w:hAnsi="Arial" w:cs="Arial"/>
+          <w:sz w:val="22"/>
+          <w:szCs w:val="22"/>
+        </w:rPr>
+        <w:t xml:space="preserve">or run </w:t>
+      </w:r>
+      <w:r>
+        <w:rPr>
+          <w:rFonts w:ascii="Arial" w:hAnsi="Arial" w:cs="Arial"/>
+          <w:sz w:val="22"/>
+          <w:szCs w:val="22"/>
+        </w:rPr>
+        <w:t>set.</w:t>
       </w:r>
     </w:p>
     <w:p>
@@ -5656,7 +6030,23 @@
           <w:sz w:val="22"/>
           <w:szCs w:val="22"/>
         </w:rPr>
-        <w:t xml:space="preserve">Multiple different datasets were used and compared to ensure that no specific wording or type of input (such as short tweets as opposed to longer reddit threads) would noticeably skew the result values. </w:t>
+        <w:t xml:space="preserve">Multiple different datasets were used and compared to ensure that no specific wording or type of input (such as short tweets as opposed to longer reddit threads) would skew </w:t>
+      </w:r>
+      <w:r>
+        <w:rPr>
+          <w:rFonts w:ascii="Arial" w:hAnsi="Arial" w:cs="Arial"/>
+          <w:sz w:val="22"/>
+          <w:szCs w:val="22"/>
+        </w:rPr>
+        <w:t>performance impressions</w:t>
+      </w:r>
+      <w:r>
+        <w:rPr>
+          <w:rFonts w:ascii="Arial" w:hAnsi="Arial" w:cs="Arial"/>
+          <w:sz w:val="22"/>
+          <w:szCs w:val="22"/>
+        </w:rPr>
+        <w:t xml:space="preserve">. </w:t>
       </w:r>
       <w:r>
         <w:rPr>
@@ -5672,7 +6062,23 @@
           <w:sz w:val="22"/>
           <w:szCs w:val="22"/>
         </w:rPr>
-        <w:t xml:space="preserve">a subset created by Barbieri et al. for </w:t>
+        <w:t xml:space="preserve">a </w:t>
+      </w:r>
+      <w:r>
+        <w:rPr>
+          <w:rFonts w:ascii="Arial" w:hAnsi="Arial" w:cs="Arial"/>
+          <w:sz w:val="22"/>
+          <w:szCs w:val="22"/>
+        </w:rPr>
+        <w:t>dataset</w:t>
+      </w:r>
+      <w:r>
+        <w:rPr>
+          <w:rFonts w:ascii="Arial" w:hAnsi="Arial" w:cs="Arial"/>
+          <w:sz w:val="22"/>
+          <w:szCs w:val="22"/>
+        </w:rPr>
+        <w:t xml:space="preserve"> created by Barbieri et al. for </w:t>
       </w:r>
       <w:r>
         <w:rPr>
@@ -5940,6 +6346,54 @@
           <w:sz w:val="22"/>
           <w:szCs w:val="22"/>
         </w:rPr>
+        <w:t>, which contains tweets labeled with “1”</w:t>
+      </w:r>
+      <w:r>
+        <w:rPr>
+          <w:rFonts w:ascii="Arial" w:hAnsi="Arial" w:cs="Arial"/>
+          <w:sz w:val="22"/>
+          <w:szCs w:val="22"/>
+        </w:rPr>
+        <w:t xml:space="preserve"> (ironic)</w:t>
+      </w:r>
+      <w:r>
+        <w:rPr>
+          <w:rFonts w:ascii="Arial" w:hAnsi="Arial" w:cs="Arial"/>
+          <w:sz w:val="22"/>
+          <w:szCs w:val="22"/>
+        </w:rPr>
+        <w:t xml:space="preserve"> or “0”</w:t>
+      </w:r>
+      <w:r>
+        <w:rPr>
+          <w:rFonts w:ascii="Arial" w:hAnsi="Arial" w:cs="Arial"/>
+          <w:sz w:val="22"/>
+          <w:szCs w:val="22"/>
+        </w:rPr>
+        <w:t xml:space="preserve"> (non-ironic)</w:t>
+      </w:r>
+      <w:r>
+        <w:rPr>
+          <w:rFonts w:ascii="Arial" w:hAnsi="Arial" w:cs="Arial"/>
+          <w:sz w:val="22"/>
+          <w:szCs w:val="22"/>
+        </w:rPr>
+        <w:t xml:space="preserve"> depending </w:t>
+      </w:r>
+      <w:r>
+        <w:rPr>
+          <w:rFonts w:ascii="Arial" w:hAnsi="Arial" w:cs="Arial"/>
+          <w:sz w:val="22"/>
+          <w:szCs w:val="22"/>
+        </w:rPr>
+        <w:t>on their irony content</w:t>
+      </w:r>
+      <w:r>
+        <w:rPr>
+          <w:rFonts w:ascii="Arial" w:hAnsi="Arial" w:cs="Arial"/>
+          <w:sz w:val="22"/>
+          <w:szCs w:val="22"/>
+        </w:rPr>
         <w:t>.</w:t>
       </w:r>
       <w:r>
@@ -5956,7 +6410,15 @@
           <w:sz w:val="22"/>
           <w:szCs w:val="22"/>
         </w:rPr>
-        <w:t>The dataset used in TweetEval to train language models</w:t>
+        <w:t>This</w:t>
+      </w:r>
+      <w:r>
+        <w:rPr>
+          <w:rFonts w:ascii="Arial" w:hAnsi="Arial" w:cs="Arial"/>
+          <w:sz w:val="22"/>
+          <w:szCs w:val="22"/>
+        </w:rPr>
+        <w:t xml:space="preserve"> dataset used in TweetEval to train language models</w:t>
       </w:r>
       <w:r>
         <w:rPr>
@@ -6020,40 +6482,199 @@
           <w:sz w:val="22"/>
           <w:szCs w:val="22"/>
         </w:rPr>
-        <w:t xml:space="preserve"> will be the main set used for testing. </w:t>
-      </w:r>
-      <w:r>
-        <w:rPr>
-          <w:rFonts w:ascii="Arial" w:hAnsi="Arial" w:cs="Arial"/>
-          <w:sz w:val="22"/>
-          <w:szCs w:val="22"/>
-        </w:rPr>
-        <w:t xml:space="preserve">The dataset to train TweetEval irony </w:t>
-      </w:r>
-      <w:r>
-        <w:rPr>
-          <w:rFonts w:ascii="Arial" w:hAnsi="Arial" w:cs="Arial"/>
-          <w:sz w:val="22"/>
-          <w:szCs w:val="22"/>
-        </w:rPr>
-        <w:t xml:space="preserve">detection, named “tweet_eval_irony_test” will be </w:t>
-      </w:r>
-      <w:r>
-        <w:rPr>
-          <w:rFonts w:ascii="Arial" w:hAnsi="Arial" w:cs="Arial"/>
-          <w:sz w:val="22"/>
-          <w:szCs w:val="22"/>
-        </w:rPr>
-        <w:lastRenderedPageBreak/>
-        <w:t xml:space="preserve">designated “irony_test”. </w:t>
-      </w:r>
-      <w:r>
-        <w:rPr>
-          <w:rFonts w:ascii="Arial" w:hAnsi="Arial" w:cs="Arial"/>
-          <w:sz w:val="22"/>
-          <w:szCs w:val="22"/>
-        </w:rPr>
-        <w:t>A third dataset containing a more detailed breakdown of irony into sarcasm, figurative</w:t>
+        <w:t xml:space="preserve"> will be the main set used for </w:t>
+      </w:r>
+      <w:r>
+        <w:rPr>
+          <w:rFonts w:ascii="Arial" w:hAnsi="Arial" w:cs="Arial"/>
+          <w:sz w:val="22"/>
+          <w:szCs w:val="22"/>
+        </w:rPr>
+        <w:t>analysis in this paper</w:t>
+      </w:r>
+      <w:r>
+        <w:rPr>
+          <w:rFonts w:ascii="Arial" w:hAnsi="Arial" w:cs="Arial"/>
+          <w:sz w:val="22"/>
+          <w:szCs w:val="22"/>
+        </w:rPr>
+        <w:t>.</w:t>
+      </w:r>
+      <w:r>
+        <w:rPr>
+          <w:rFonts w:ascii="Arial" w:hAnsi="Arial" w:cs="Arial"/>
+          <w:sz w:val="22"/>
+          <w:szCs w:val="22"/>
+        </w:rPr>
+        <w:t xml:space="preserve"> The first 100 rows of this paper </w:t>
+      </w:r>
+      <w:r>
+        <w:rPr>
+          <w:rFonts w:ascii="Arial" w:hAnsi="Arial" w:cs="Arial"/>
+          <w:sz w:val="22"/>
+          <w:szCs w:val="22"/>
+        </w:rPr>
+        <w:t>consist of</w:t>
+      </w:r>
+      <w:r>
+        <w:rPr>
+          <w:rFonts w:ascii="Arial" w:hAnsi="Arial" w:cs="Arial"/>
+          <w:sz w:val="22"/>
+          <w:szCs w:val="22"/>
+        </w:rPr>
+        <w:t xml:space="preserve"> 49 iron</w:t>
+      </w:r>
+      <w:r>
+        <w:rPr>
+          <w:rFonts w:ascii="Arial" w:hAnsi="Arial" w:cs="Arial"/>
+          <w:sz w:val="22"/>
+          <w:szCs w:val="22"/>
+        </w:rPr>
+        <w:t>y-labeled</w:t>
+      </w:r>
+      <w:r>
+        <w:rPr>
+          <w:rFonts w:ascii="Arial" w:hAnsi="Arial" w:cs="Arial"/>
+          <w:sz w:val="22"/>
+          <w:szCs w:val="22"/>
+        </w:rPr>
+        <w:t xml:space="preserve"> and 51 non-iron</w:t>
+      </w:r>
+      <w:r>
+        <w:rPr>
+          <w:rFonts w:ascii="Arial" w:hAnsi="Arial" w:cs="Arial"/>
+          <w:sz w:val="22"/>
+          <w:szCs w:val="22"/>
+        </w:rPr>
+        <w:t>y-labeled</w:t>
+      </w:r>
+      <w:r>
+        <w:rPr>
+          <w:rFonts w:ascii="Arial" w:hAnsi="Arial" w:cs="Arial"/>
+          <w:sz w:val="22"/>
+          <w:szCs w:val="22"/>
+        </w:rPr>
+        <w:t xml:space="preserve"> tweets.</w:t>
+      </w:r>
+      <w:r>
+        <w:rPr>
+          <w:rFonts w:ascii="Arial" w:hAnsi="Arial" w:cs="Arial"/>
+          <w:sz w:val="22"/>
+          <w:szCs w:val="22"/>
+        </w:rPr>
+        <w:t xml:space="preserve"> </w:t>
+      </w:r>
+      <w:r>
+        <w:rPr>
+          <w:rFonts w:ascii="Arial" w:hAnsi="Arial" w:cs="Arial"/>
+          <w:sz w:val="22"/>
+          <w:szCs w:val="22"/>
+        </w:rPr>
+        <w:t xml:space="preserve">A </w:t>
+      </w:r>
+      <w:r>
+        <w:rPr>
+          <w:rFonts w:ascii="Arial" w:hAnsi="Arial" w:cs="Arial"/>
+          <w:sz w:val="22"/>
+          <w:szCs w:val="22"/>
+        </w:rPr>
+        <w:t>second</w:t>
+      </w:r>
+      <w:r>
+        <w:rPr>
+          <w:rFonts w:ascii="Arial" w:hAnsi="Arial" w:cs="Arial"/>
+          <w:sz w:val="22"/>
+          <w:szCs w:val="22"/>
+        </w:rPr>
+        <w:t xml:space="preserve"> dataset containing </w:t>
+      </w:r>
+      <w:r>
+        <w:rPr>
+          <w:rFonts w:ascii="Arial" w:hAnsi="Arial" w:cs="Arial"/>
+          <w:sz w:val="22"/>
+          <w:szCs w:val="22"/>
+        </w:rPr>
+        <w:t xml:space="preserve">tweets </w:t>
+      </w:r>
+      <w:r>
+        <w:rPr>
+          <w:rFonts w:ascii="Arial" w:hAnsi="Arial" w:cs="Arial"/>
+          <w:sz w:val="22"/>
+          <w:szCs w:val="22"/>
+        </w:rPr>
+        <w:t>with</w:t>
+      </w:r>
+      <w:r>
+        <w:rPr>
+          <w:rFonts w:ascii="Arial" w:hAnsi="Arial" w:cs="Arial"/>
+          <w:sz w:val="22"/>
+          <w:szCs w:val="22"/>
+        </w:rPr>
+        <w:t xml:space="preserve"> </w:t>
+      </w:r>
+      <w:r>
+        <w:rPr>
+          <w:rFonts w:ascii="Arial" w:hAnsi="Arial" w:cs="Arial"/>
+          <w:sz w:val="22"/>
+          <w:szCs w:val="22"/>
+        </w:rPr>
+        <w:t xml:space="preserve">a more detailed breakdown of </w:t>
+      </w:r>
+      <w:r>
+        <w:rPr>
+          <w:rFonts w:ascii="Arial" w:hAnsi="Arial" w:cs="Arial"/>
+          <w:sz w:val="22"/>
+          <w:szCs w:val="22"/>
+        </w:rPr>
+        <w:t xml:space="preserve">their </w:t>
+      </w:r>
+      <w:r>
+        <w:rPr>
+          <w:rFonts w:ascii="Arial" w:hAnsi="Arial" w:cs="Arial"/>
+          <w:sz w:val="22"/>
+          <w:szCs w:val="22"/>
+        </w:rPr>
+        <w:t xml:space="preserve">irony </w:t>
+      </w:r>
+      <w:r>
+        <w:rPr>
+          <w:rFonts w:ascii="Arial" w:hAnsi="Arial" w:cs="Arial"/>
+          <w:sz w:val="22"/>
+          <w:szCs w:val="22"/>
+        </w:rPr>
+        <w:t xml:space="preserve">content </w:t>
+      </w:r>
+      <w:r>
+        <w:rPr>
+          <w:rFonts w:ascii="Arial" w:hAnsi="Arial" w:cs="Arial"/>
+          <w:sz w:val="22"/>
+          <w:szCs w:val="22"/>
+        </w:rPr>
+        <w:t>into sarcasm,</w:t>
+      </w:r>
+      <w:r>
+        <w:rPr>
+          <w:rFonts w:ascii="Arial" w:hAnsi="Arial" w:cs="Arial"/>
+          <w:sz w:val="22"/>
+          <w:szCs w:val="22"/>
+        </w:rPr>
+        <w:t xml:space="preserve"> ironic</w:t>
+      </w:r>
+      <w:r>
+        <w:rPr>
+          <w:rFonts w:ascii="Arial" w:hAnsi="Arial" w:cs="Arial"/>
+          <w:sz w:val="22"/>
+          <w:szCs w:val="22"/>
+        </w:rPr>
+        <w:t>,</w:t>
+      </w:r>
+      <w:r>
+        <w:rPr>
+          <w:rFonts w:ascii="Arial" w:hAnsi="Arial" w:cs="Arial"/>
+          <w:sz w:val="22"/>
+          <w:szCs w:val="22"/>
+        </w:rPr>
+        <w:t xml:space="preserve"> figurative</w:t>
       </w:r>
       <w:r>
         <w:rPr>
@@ -6069,15 +6690,23 @@
           <w:sz w:val="22"/>
           <w:szCs w:val="22"/>
         </w:rPr>
-        <w:t xml:space="preserve"> or ironic </w:t>
-      </w:r>
-      <w:r>
-        <w:rPr>
-          <w:rFonts w:ascii="Arial" w:hAnsi="Arial" w:cs="Arial"/>
-          <w:sz w:val="22"/>
-          <w:szCs w:val="22"/>
-        </w:rPr>
-        <w:t xml:space="preserve">and regular (meaning non-irony) tweets </w:t>
+        <w:t xml:space="preserve"> </w:t>
+      </w:r>
+      <w:r>
+        <w:rPr>
+          <w:rFonts w:ascii="Arial" w:hAnsi="Arial" w:cs="Arial"/>
+          <w:sz w:val="22"/>
+          <w:szCs w:val="22"/>
+        </w:rPr>
+        <w:t>and regular (meaning non-irony)</w:t>
+      </w:r>
+      <w:r>
+        <w:rPr>
+          <w:rFonts w:ascii="Arial" w:hAnsi="Arial" w:cs="Arial"/>
+          <w:sz w:val="22"/>
+          <w:szCs w:val="22"/>
+        </w:rPr>
+        <w:t xml:space="preserve"> </w:t>
       </w:r>
       <w:sdt>
         <w:sdtPr>
@@ -6147,7 +6776,31 @@
           <w:sz w:val="22"/>
           <w:szCs w:val="22"/>
         </w:rPr>
-        <w:t xml:space="preserve">. For this purpose, and as explained in </w:t>
+        <w:t>, from here on referred to as the “manual dataset”</w:t>
+      </w:r>
+      <w:r>
+        <w:rPr>
+          <w:rFonts w:ascii="Arial" w:hAnsi="Arial" w:cs="Arial"/>
+          <w:sz w:val="22"/>
+          <w:szCs w:val="22"/>
+        </w:rPr>
+        <w:t xml:space="preserve">. For this purpose, and </w:t>
+      </w:r>
+      <w:r>
+        <w:rPr>
+          <w:rFonts w:ascii="Arial" w:hAnsi="Arial" w:cs="Arial"/>
+          <w:sz w:val="22"/>
+          <w:szCs w:val="22"/>
+        </w:rPr>
+        <w:t>in accordance with the motivations</w:t>
+      </w:r>
+      <w:r>
+        <w:rPr>
+          <w:rFonts w:ascii="Arial" w:hAnsi="Arial" w:cs="Arial"/>
+          <w:sz w:val="22"/>
+          <w:szCs w:val="22"/>
+        </w:rPr>
+        <w:t xml:space="preserve"> explained in </w:t>
       </w:r>
       <w:r>
         <w:rPr>
@@ -6171,15 +6824,63 @@
           <w:sz w:val="22"/>
           <w:szCs w:val="22"/>
         </w:rPr>
-        <w:t xml:space="preserve">irony, sarcasm and figurative were converted to class “1” (for irony) and </w:t>
-      </w:r>
-      <w:r>
-        <w:rPr>
-          <w:rFonts w:ascii="Arial" w:hAnsi="Arial" w:cs="Arial"/>
-          <w:sz w:val="22"/>
-          <w:szCs w:val="22"/>
-        </w:rPr>
-        <w:t>regular classifications converted to “0” (non-irony). The dataset was preprocessed to remove</w:t>
+        <w:t>irony, sarcasm and figurative</w:t>
+      </w:r>
+      <w:r>
+        <w:rPr>
+          <w:rFonts w:ascii="Arial" w:hAnsi="Arial" w:cs="Arial"/>
+          <w:sz w:val="22"/>
+          <w:szCs w:val="22"/>
+        </w:rPr>
+        <w:t xml:space="preserve"> classes</w:t>
+      </w:r>
+      <w:r>
+        <w:rPr>
+          <w:rFonts w:ascii="Arial" w:hAnsi="Arial" w:cs="Arial"/>
+          <w:sz w:val="22"/>
+          <w:szCs w:val="22"/>
+        </w:rPr>
+        <w:t xml:space="preserve"> were converted to class “1” (for irony) and </w:t>
+      </w:r>
+      <w:r>
+        <w:rPr>
+          <w:rFonts w:ascii="Arial" w:hAnsi="Arial" w:cs="Arial"/>
+          <w:sz w:val="22"/>
+          <w:szCs w:val="22"/>
+        </w:rPr>
+        <w:t>regular classifications converted to “0” (</w:t>
+      </w:r>
+      <w:r>
+        <w:rPr>
+          <w:rFonts w:ascii="Arial" w:hAnsi="Arial" w:cs="Arial"/>
+          <w:sz w:val="22"/>
+          <w:szCs w:val="22"/>
+        </w:rPr>
+        <w:t xml:space="preserve">for </w:t>
+      </w:r>
+      <w:r>
+        <w:rPr>
+          <w:rFonts w:ascii="Arial" w:hAnsi="Arial" w:cs="Arial"/>
+          <w:sz w:val="22"/>
+          <w:szCs w:val="22"/>
+        </w:rPr>
+        <w:t xml:space="preserve">non-irony). The </w:t>
+      </w:r>
+      <w:r>
+        <w:rPr>
+          <w:rFonts w:ascii="Arial" w:hAnsi="Arial" w:cs="Arial"/>
+          <w:sz w:val="22"/>
+          <w:szCs w:val="22"/>
+        </w:rPr>
+        <w:t>manual dataset</w:t>
+      </w:r>
+      <w:r>
+        <w:rPr>
+          <w:rFonts w:ascii="Arial" w:hAnsi="Arial" w:cs="Arial"/>
+          <w:sz w:val="22"/>
+          <w:szCs w:val="22"/>
+        </w:rPr>
+        <w:t xml:space="preserve"> was preprocessed to remove</w:t>
       </w:r>
       <w:r>
         <w:rPr>
@@ -6195,7 +6896,16 @@
           <w:sz w:val="22"/>
           <w:szCs w:val="22"/>
         </w:rPr>
-        <w:t xml:space="preserve"> hashtags (due to a large number of irony-labeled rows containing for example “#</w:t>
+        <w:t xml:space="preserve"> </w:t>
+      </w:r>
+      <w:r>
+        <w:rPr>
+          <w:rFonts w:ascii="Arial" w:hAnsi="Arial" w:cs="Arial"/>
+          <w:sz w:val="22"/>
+          <w:szCs w:val="22"/>
+        </w:rPr>
+        <w:lastRenderedPageBreak/>
+        <w:t>hashtags (due to a large number of irony-labeled rows containing for example “#</w:t>
       </w:r>
       <w:r>
         <w:rPr>
@@ -6219,15 +6929,79 @@
           <w:sz w:val="22"/>
           <w:szCs w:val="22"/>
         </w:rPr>
-        <w:t xml:space="preserve">) and </w:t>
-      </w:r>
-      <w:r>
-        <w:rPr>
-          <w:rFonts w:ascii="Arial" w:hAnsi="Arial" w:cs="Arial"/>
-          <w:sz w:val="22"/>
-          <w:szCs w:val="22"/>
-        </w:rPr>
-        <w:t xml:space="preserve">100 rows (50 ironic, 50 non-ironic) have been selected to create a </w:t>
+        <w:t>) and</w:t>
+      </w:r>
+      <w:r>
+        <w:rPr>
+          <w:rFonts w:ascii="Arial" w:hAnsi="Arial" w:cs="Arial"/>
+          <w:sz w:val="22"/>
+          <w:szCs w:val="22"/>
+        </w:rPr>
+        <w:t xml:space="preserve"> consists of</w:t>
+      </w:r>
+      <w:r>
+        <w:rPr>
+          <w:rFonts w:ascii="Arial" w:hAnsi="Arial" w:cs="Arial"/>
+          <w:sz w:val="22"/>
+          <w:szCs w:val="22"/>
+        </w:rPr>
+        <w:t xml:space="preserve"> </w:t>
+      </w:r>
+      <w:r>
+        <w:rPr>
+          <w:rFonts w:ascii="Arial" w:hAnsi="Arial" w:cs="Arial"/>
+          <w:sz w:val="22"/>
+          <w:szCs w:val="22"/>
+        </w:rPr>
+        <w:t>100 rows (50 ironic, 50 non-ironic)</w:t>
+      </w:r>
+      <w:r>
+        <w:rPr>
+          <w:rFonts w:ascii="Arial" w:hAnsi="Arial" w:cs="Arial"/>
+          <w:sz w:val="22"/>
+          <w:szCs w:val="22"/>
+        </w:rPr>
+        <w:t xml:space="preserve"> that</w:t>
+      </w:r>
+      <w:r>
+        <w:rPr>
+          <w:rFonts w:ascii="Arial" w:hAnsi="Arial" w:cs="Arial"/>
+          <w:sz w:val="22"/>
+          <w:szCs w:val="22"/>
+        </w:rPr>
+        <w:t xml:space="preserve"> have been </w:t>
+      </w:r>
+      <w:r>
+        <w:rPr>
+          <w:rFonts w:ascii="Arial" w:hAnsi="Arial" w:cs="Arial"/>
+          <w:sz w:val="22"/>
+          <w:szCs w:val="22"/>
+        </w:rPr>
+        <w:t xml:space="preserve">manually </w:t>
+      </w:r>
+      <w:r>
+        <w:rPr>
+          <w:rFonts w:ascii="Arial" w:hAnsi="Arial" w:cs="Arial"/>
+          <w:sz w:val="22"/>
+          <w:szCs w:val="22"/>
+        </w:rPr>
+        <w:t xml:space="preserve">selected </w:t>
+      </w:r>
+      <w:r>
+        <w:rPr>
+          <w:rFonts w:ascii="Arial" w:hAnsi="Arial" w:cs="Arial"/>
+          <w:sz w:val="22"/>
+          <w:szCs w:val="22"/>
+        </w:rPr>
+        <w:t xml:space="preserve">in order </w:t>
+      </w:r>
+      <w:r>
+        <w:rPr>
+          <w:rFonts w:ascii="Arial" w:hAnsi="Arial" w:cs="Arial"/>
+          <w:sz w:val="22"/>
+          <w:szCs w:val="22"/>
+        </w:rPr>
+        <w:t xml:space="preserve">to create a </w:t>
       </w:r>
       <w:r>
         <w:rPr>
@@ -6259,31 +7033,23 @@
           <w:sz w:val="22"/>
           <w:szCs w:val="22"/>
         </w:rPr>
-        <w:t xml:space="preserve"> and remove potential mislabelings or unclear/debatable labelings.</w:t>
-      </w:r>
-      <w:r>
-        <w:rPr>
-          <w:rFonts w:ascii="Arial" w:hAnsi="Arial" w:cs="Arial"/>
-          <w:sz w:val="22"/>
-          <w:szCs w:val="22"/>
-        </w:rPr>
-        <w:t xml:space="preserve"> The dataset will be referred to by “manual dataset”</w:t>
-      </w:r>
-      <w:r>
-        <w:rPr>
-          <w:rFonts w:ascii="Arial" w:hAnsi="Arial" w:cs="Arial"/>
-          <w:sz w:val="22"/>
-          <w:szCs w:val="22"/>
-        </w:rPr>
-        <w:t xml:space="preserve"> in </w:t>
-      </w:r>
-      <w:r>
-        <w:rPr>
-          <w:rFonts w:ascii="Arial" w:hAnsi="Arial" w:cs="Arial"/>
-          <w:sz w:val="22"/>
-          <w:szCs w:val="22"/>
-        </w:rPr>
-        <w:t>the rest of the paper.</w:t>
+        <w:t xml:space="preserve"> and </w:t>
+      </w:r>
+      <w:r>
+        <w:rPr>
+          <w:rFonts w:ascii="Arial" w:hAnsi="Arial" w:cs="Arial"/>
+          <w:sz w:val="22"/>
+          <w:szCs w:val="22"/>
+        </w:rPr>
+        <w:t xml:space="preserve">to </w:t>
+      </w:r>
+      <w:r>
+        <w:rPr>
+          <w:rFonts w:ascii="Arial" w:hAnsi="Arial" w:cs="Arial"/>
+          <w:sz w:val="22"/>
+          <w:szCs w:val="22"/>
+        </w:rPr>
+        <w:t>remove potential mislabelings or unclear/debatable labelings.</w:t>
       </w:r>
       <w:r>
         <w:rPr>
@@ -6299,55 +7065,15 @@
           <w:sz w:val="22"/>
           <w:szCs w:val="22"/>
         </w:rPr>
-        <w:t xml:space="preserve">In addition, TweetEval’s </w:t>
-      </w:r>
-      <w:r>
-        <w:rPr>
-          <w:rFonts w:ascii="Arial" w:hAnsi="Arial" w:cs="Arial"/>
-          <w:sz w:val="22"/>
-          <w:szCs w:val="22"/>
-        </w:rPr>
-        <w:t xml:space="preserve">irony </w:t>
-      </w:r>
-      <w:r>
-        <w:rPr>
-          <w:rFonts w:ascii="Arial" w:hAnsi="Arial" w:cs="Arial"/>
-          <w:sz w:val="22"/>
-          <w:szCs w:val="22"/>
-        </w:rPr>
-        <w:t xml:space="preserve">validation </w:t>
-      </w:r>
-      <w:r>
-        <w:rPr>
-          <w:rFonts w:ascii="Arial" w:hAnsi="Arial" w:cs="Arial"/>
-          <w:sz w:val="22"/>
-          <w:szCs w:val="22"/>
-        </w:rPr>
-        <w:t>d</w:t>
-      </w:r>
-      <w:r>
-        <w:rPr>
-          <w:rFonts w:ascii="Arial" w:hAnsi="Arial" w:cs="Arial"/>
-          <w:sz w:val="22"/>
-          <w:szCs w:val="22"/>
-        </w:rPr>
-        <w:t>ataset was also included as “tweet_validate” or “tweet_val</w:t>
-      </w:r>
-      <w:r>
-        <w:rPr>
-          <w:rFonts w:ascii="Arial" w:hAnsi="Arial" w:cs="Arial"/>
-          <w:sz w:val="22"/>
-          <w:szCs w:val="22"/>
-        </w:rPr>
-        <w:t xml:space="preserve"> as well as</w:t>
-      </w:r>
-      <w:r>
-        <w:rPr>
-          <w:rFonts w:ascii="Arial" w:hAnsi="Arial" w:cs="Arial"/>
-          <w:sz w:val="22"/>
-          <w:szCs w:val="22"/>
-        </w:rPr>
-        <w:t xml:space="preserve"> a dataset containing 1950 reddit comments annotated with irony and non-irony</w:t>
+        <w:t xml:space="preserve">In addition, </w:t>
+      </w:r>
+      <w:r>
+        <w:rPr>
+          <w:rFonts w:ascii="Arial" w:hAnsi="Arial" w:cs="Arial"/>
+          <w:sz w:val="22"/>
+          <w:szCs w:val="22"/>
+        </w:rPr>
+        <w:t>a dataset containing 1950 reddit comments annotated with irony and non-irony</w:t>
       </w:r>
       <w:r>
         <w:rPr>
@@ -6417,14 +7143,6 @@
           <w:sz w:val="22"/>
           <w:szCs w:val="22"/>
         </w:rPr>
-        <w:t>, which</w:t>
-      </w:r>
-      <w:r>
-        <w:rPr>
-          <w:rFonts w:ascii="Arial" w:hAnsi="Arial" w:cs="Arial"/>
-          <w:sz w:val="22"/>
-          <w:szCs w:val="22"/>
-        </w:rPr>
         <w:t xml:space="preserve"> has been included as “fixedsetreadin”, “reddit comment dataset” or “reddit dataset”</w:t>
       </w:r>
       <w:r>
@@ -6442,6 +7160,46 @@
           <w:szCs w:val="22"/>
         </w:rPr>
         <w:t xml:space="preserve"> </w:t>
+      </w:r>
+      <w:r>
+        <w:rPr>
+          <w:rFonts w:ascii="Arial" w:hAnsi="Arial" w:cs="Arial"/>
+          <w:sz w:val="22"/>
+          <w:szCs w:val="22"/>
+        </w:rPr>
+        <w:t>Its first 100 rows contain 29</w:t>
+      </w:r>
+      <w:r>
+        <w:rPr>
+          <w:rFonts w:ascii="Arial" w:hAnsi="Arial" w:cs="Arial"/>
+          <w:sz w:val="22"/>
+          <w:szCs w:val="22"/>
+        </w:rPr>
+        <w:t xml:space="preserve"> posts labeled as</w:t>
+      </w:r>
+      <w:r>
+        <w:rPr>
+          <w:rFonts w:ascii="Arial" w:hAnsi="Arial" w:cs="Arial"/>
+          <w:sz w:val="22"/>
+          <w:szCs w:val="22"/>
+        </w:rPr>
+        <w:t xml:space="preserve"> ironic and 71</w:t>
+      </w:r>
+      <w:r>
+        <w:rPr>
+          <w:rFonts w:ascii="Arial" w:hAnsi="Arial" w:cs="Arial"/>
+          <w:sz w:val="22"/>
+          <w:szCs w:val="22"/>
+        </w:rPr>
+        <w:t xml:space="preserve"> posts labeled as</w:t>
+      </w:r>
+      <w:r>
+        <w:rPr>
+          <w:rFonts w:ascii="Arial" w:hAnsi="Arial" w:cs="Arial"/>
+          <w:sz w:val="22"/>
+          <w:szCs w:val="22"/>
+        </w:rPr>
+        <w:t xml:space="preserve"> non-ironic. </w:t>
       </w:r>
       <w:r>
         <w:rPr>
@@ -6647,15 +7405,15 @@
           <w:sz w:val="22"/>
           <w:szCs w:val="22"/>
         </w:rPr>
-        <w:t>with the goal to</w:t>
-      </w:r>
-      <w:r>
-        <w:rPr>
-          <w:rFonts w:ascii="Arial" w:hAnsi="Arial" w:cs="Arial"/>
-          <w:sz w:val="22"/>
-          <w:szCs w:val="22"/>
-        </w:rPr>
-        <w:t xml:space="preserve"> determine</w:t>
+        <w:t xml:space="preserve">with the goal </w:t>
+      </w:r>
+      <w:r>
+        <w:rPr>
+          <w:rFonts w:ascii="Arial" w:hAnsi="Arial" w:cs="Arial"/>
+          <w:sz w:val="22"/>
+          <w:szCs w:val="22"/>
+        </w:rPr>
+        <w:t>of determining</w:t>
       </w:r>
       <w:r>
         <w:rPr>
@@ -6679,7 +7437,15 @@
           <w:sz w:val="22"/>
           <w:szCs w:val="22"/>
         </w:rPr>
-        <w:t>, however small, may influence the results of a run or the experiment as a whole</w:t>
+        <w:t xml:space="preserve">, however small, may influence the results of a run </w:t>
+      </w:r>
+      <w:r>
+        <w:rPr>
+          <w:rFonts w:ascii="Arial" w:hAnsi="Arial" w:cs="Arial"/>
+          <w:sz w:val="22"/>
+          <w:szCs w:val="22"/>
+        </w:rPr>
+        <w:t>or run set</w:t>
       </w:r>
       <w:r>
         <w:rPr>
@@ -6695,7 +7461,23 @@
           <w:sz w:val="22"/>
           <w:szCs w:val="22"/>
         </w:rPr>
-        <w:t xml:space="preserve"> These altered prompts will be referred to as “sub prompts”.</w:t>
+        <w:t xml:space="preserve"> These altered prompts will be referred to as “sub prompts”</w:t>
+      </w:r>
+      <w:r>
+        <w:rPr>
+          <w:rFonts w:ascii="Arial" w:hAnsi="Arial" w:cs="Arial"/>
+          <w:sz w:val="22"/>
+          <w:szCs w:val="22"/>
+        </w:rPr>
+        <w:t xml:space="preserve"> in the rest of the paper</w:t>
+      </w:r>
+      <w:r>
+        <w:rPr>
+          <w:rFonts w:ascii="Arial" w:hAnsi="Arial" w:cs="Arial"/>
+          <w:sz w:val="22"/>
+          <w:szCs w:val="22"/>
+        </w:rPr>
+        <w:t>.</w:t>
       </w:r>
       <w:r>
         <w:rPr>
@@ -6719,7 +7501,15 @@
           <w:sz w:val="22"/>
           <w:szCs w:val="22"/>
         </w:rPr>
-        <w:t xml:space="preserve"> GPT, as such each prompt and sub</w:t>
+        <w:t xml:space="preserve"> GPT</w:t>
+      </w:r>
+      <w:r>
+        <w:rPr>
+          <w:rFonts w:ascii="Arial" w:hAnsi="Arial" w:cs="Arial"/>
+          <w:sz w:val="22"/>
+          <w:szCs w:val="22"/>
+        </w:rPr>
+        <w:t>.</w:t>
       </w:r>
       <w:r>
         <w:rPr>
@@ -6735,6 +7525,38 @@
           <w:sz w:val="22"/>
           <w:szCs w:val="22"/>
         </w:rPr>
+        <w:t>Because of this</w:t>
+      </w:r>
+      <w:r>
+        <w:rPr>
+          <w:rFonts w:ascii="Arial" w:hAnsi="Arial" w:cs="Arial"/>
+          <w:sz w:val="22"/>
+          <w:szCs w:val="22"/>
+        </w:rPr>
+        <w:t>,</w:t>
+      </w:r>
+      <w:r>
+        <w:rPr>
+          <w:rFonts w:ascii="Arial" w:hAnsi="Arial" w:cs="Arial"/>
+          <w:sz w:val="22"/>
+          <w:szCs w:val="22"/>
+        </w:rPr>
+        <w:t xml:space="preserve"> each prompt and sub</w:t>
+      </w:r>
+      <w:r>
+        <w:rPr>
+          <w:rFonts w:ascii="Arial" w:hAnsi="Arial" w:cs="Arial"/>
+          <w:sz w:val="22"/>
+          <w:szCs w:val="22"/>
+        </w:rPr>
+        <w:t xml:space="preserve"> </w:t>
+      </w:r>
+      <w:r>
+        <w:rPr>
+          <w:rFonts w:ascii="Arial" w:hAnsi="Arial" w:cs="Arial"/>
+          <w:sz w:val="22"/>
+          <w:szCs w:val="22"/>
+        </w:rPr>
         <w:t>prompt has been run on GPT 3.5 as well as GPT 4 with adequate run sizes</w:t>
       </w:r>
       <w:r>
@@ -6743,6 +7565,14 @@
           <w:sz w:val="22"/>
           <w:szCs w:val="22"/>
         </w:rPr>
+        <w:t xml:space="preserve"> and set lengths</w:t>
+      </w:r>
+      <w:r>
+        <w:rPr>
+          <w:rFonts w:ascii="Arial" w:hAnsi="Arial" w:cs="Arial"/>
+          <w:sz w:val="22"/>
+          <w:szCs w:val="22"/>
+        </w:rPr>
         <w:t>. For the GPT-3.5 model, the OpenAI designated model ‘gpt-3.5-turbo’ was used</w:t>
       </w:r>
       <w:r>
@@ -6833,16 +7663,14 @@
         </w:rPr>
         <w:t xml:space="preserve"> is meant.</w:t>
       </w:r>
-    </w:p>
-    <w:p>
-      <w:pPr>
-        <w:jc w:val="both"/>
-        <w:rPr>
-          <w:rFonts w:ascii="Arial" w:hAnsi="Arial" w:cs="Arial"/>
-          <w:sz w:val="22"/>
-          <w:szCs w:val="22"/>
-        </w:rPr>
-      </w:pPr>
+      <w:r>
+        <w:rPr>
+          <w:rFonts w:ascii="Arial" w:hAnsi="Arial" w:cs="Arial"/>
+          <w:sz w:val="22"/>
+          <w:szCs w:val="22"/>
+        </w:rPr>
+        <w:t xml:space="preserve"> </w:t>
+      </w:r>
       <w:r>
         <w:rPr>
           <w:rFonts w:ascii="Arial" w:hAnsi="Arial" w:cs="Arial"/>
@@ -7139,7 +7967,25 @@
                 <w:sz w:val="22"/>
                 <w:szCs w:val="22"/>
               </w:rPr>
-              <w:t>You are an irony detector. Respond with '1' (for yes) or '0' (for no) depending on whether you think the following statements are ironic, and add a percentage value of how confident you are in your assessment. Make sure your response format is '[1 or 0] [Confidence Percentage]'</w:t>
+              <w:t xml:space="preserve">You are an irony detector. Respond with '1' (for yes) or '0' (for no) depending on whether you think the following statements are </w:t>
+            </w:r>
+            <w:proofErr w:type="gramStart"/>
+            <w:r>
+              <w:rPr>
+                <w:rFonts w:ascii="Arial" w:hAnsi="Arial" w:cs="Arial"/>
+                <w:sz w:val="22"/>
+                <w:szCs w:val="22"/>
+              </w:rPr>
+              <w:t>ironic, and</w:t>
+            </w:r>
+            <w:proofErr w:type="gramEnd"/>
+            <w:r>
+              <w:rPr>
+                <w:rFonts w:ascii="Arial" w:hAnsi="Arial" w:cs="Arial"/>
+                <w:sz w:val="22"/>
+                <w:szCs w:val="22"/>
+              </w:rPr>
+              <w:t xml:space="preserve"> add a percentage value of how confident you are in your assessment. Make sure your response format is '[1 or 0] [Confidence Percentage]'</w:t>
             </w:r>
           </w:p>
         </w:tc>
@@ -7302,124 +8148,6 @@
           </w:p>
         </w:tc>
       </w:tr>
-      <w:tr>
-        <w:trPr>
-          <w:trHeight w:val="833"/>
-        </w:trPr>
-        <w:tc>
-          <w:tcPr>
-            <w:tcW w:w="1806" w:type="dxa"/>
-          </w:tcPr>
-          <w:p>
-            <w:pPr>
-              <w:jc w:val="center"/>
-              <w:rPr>
-                <w:rFonts w:ascii="Arial" w:hAnsi="Arial" w:cs="Arial"/>
-                <w:sz w:val="22"/>
-                <w:szCs w:val="22"/>
-              </w:rPr>
-            </w:pPr>
-            <w:r>
-              <w:rPr>
-                <w:rFonts w:ascii="Arial" w:hAnsi="Arial" w:cs="Arial"/>
-                <w:sz w:val="22"/>
-                <w:szCs w:val="22"/>
-              </w:rPr>
-              <w:lastRenderedPageBreak/>
-              <w:t>sure</w:t>
-            </w:r>
-          </w:p>
-        </w:tc>
-        <w:tc>
-          <w:tcPr>
-            <w:tcW w:w="3376" w:type="dxa"/>
-          </w:tcPr>
-          <w:p>
-            <w:pPr>
-              <w:jc w:val="center"/>
-              <w:rPr>
-                <w:rFonts w:ascii="Arial" w:hAnsi="Arial" w:cs="Arial"/>
-                <w:sz w:val="22"/>
-                <w:szCs w:val="22"/>
-              </w:rPr>
-            </w:pPr>
-            <w:r>
-              <w:rPr>
-                <w:rFonts w:ascii="Arial" w:hAnsi="Arial" w:cs="Arial"/>
-                <w:sz w:val="22"/>
-                <w:szCs w:val="22"/>
-              </w:rPr>
-              <w:t xml:space="preserve">Binary evaluation, then ask </w:t>
-            </w:r>
-            <w:r>
-              <w:rPr>
-                <w:rFonts w:ascii="Arial" w:hAnsi="Arial" w:cs="Arial"/>
-                <w:sz w:val="22"/>
-                <w:szCs w:val="22"/>
-              </w:rPr>
-              <w:t>whether</w:t>
-            </w:r>
-            <w:r>
-              <w:rPr>
-                <w:rFonts w:ascii="Arial" w:hAnsi="Arial" w:cs="Arial"/>
-                <w:sz w:val="22"/>
-                <w:szCs w:val="22"/>
-              </w:rPr>
-              <w:t xml:space="preserve"> model is sure about its judgement</w:t>
-            </w:r>
-          </w:p>
-        </w:tc>
-        <w:tc>
-          <w:tcPr>
-            <w:tcW w:w="5876" w:type="dxa"/>
-          </w:tcPr>
-          <w:p>
-            <w:pPr>
-              <w:jc w:val="center"/>
-              <w:rPr>
-                <w:rFonts w:ascii="Arial" w:hAnsi="Arial" w:cs="Arial"/>
-                <w:sz w:val="22"/>
-                <w:szCs w:val="22"/>
-              </w:rPr>
-            </w:pPr>
-            <w:r>
-              <w:rPr>
-                <w:rFonts w:ascii="Arial" w:hAnsi="Arial" w:cs="Arial"/>
-                <w:sz w:val="22"/>
-                <w:szCs w:val="22"/>
-              </w:rPr>
-              <w:t>See run type “binary”, followed up with: “</w:t>
-            </w:r>
-            <w:r>
-              <w:rPr>
-                <w:rFonts w:ascii="Arial" w:hAnsi="Arial" w:cs="Arial"/>
-                <w:sz w:val="22"/>
-                <w:szCs w:val="22"/>
-              </w:rPr>
-              <w:t>Are you sure? Answer with 'Yes' or 'No'.</w:t>
-            </w:r>
-            <w:r>
-              <w:rPr>
-                <w:rFonts w:ascii="Arial" w:hAnsi="Arial" w:cs="Arial"/>
-                <w:sz w:val="22"/>
-                <w:szCs w:val="22"/>
-              </w:rPr>
-              <w:t>”</w:t>
-            </w:r>
-          </w:p>
-          <w:p>
-            <w:pPr>
-              <w:keepNext/>
-              <w:jc w:val="center"/>
-              <w:rPr>
-                <w:rFonts w:ascii="Arial" w:hAnsi="Arial" w:cs="Arial"/>
-                <w:sz w:val="22"/>
-                <w:szCs w:val="22"/>
-              </w:rPr>
-            </w:pPr>
-          </w:p>
-        </w:tc>
-      </w:tr>
     </w:tbl>
     <w:p>
       <w:pPr>
@@ -7451,6 +8179,15 @@
       <w:r>
         <w:fldChar w:fldCharType="end"/>
       </w:r>
+      <w:r>
+        <w:t xml:space="preserve">: The different </w:t>
+      </w:r>
+      <w:r>
+        <w:t xml:space="preserve">main </w:t>
+      </w:r>
+      <w:r>
+        <w:t>prompts used as system prompts for GPT in the experiment.</w:t>
+      </w:r>
     </w:p>
     <w:p>
       <w:pPr>
@@ -7467,7 +8204,103 @@
           <w:sz w:val="22"/>
           <w:szCs w:val="22"/>
         </w:rPr>
-        <w:t xml:space="preserve">Using code, the prompt is used when calling the OpenAI GPT Chat Completions feature by inserting the prompt as the system prompt, which instructs the model. </w:t>
+        <w:t xml:space="preserve">Using code, the prompt is </w:t>
+      </w:r>
+      <w:r>
+        <w:rPr>
+          <w:rFonts w:ascii="Arial" w:hAnsi="Arial" w:cs="Arial"/>
+          <w:sz w:val="22"/>
+          <w:szCs w:val="22"/>
+        </w:rPr>
+        <w:t xml:space="preserve">inserted as the system prompt </w:t>
+      </w:r>
+      <w:r>
+        <w:rPr>
+          <w:rFonts w:ascii="Arial" w:hAnsi="Arial" w:cs="Arial"/>
+          <w:sz w:val="22"/>
+          <w:szCs w:val="22"/>
+        </w:rPr>
+        <w:t>(</w:t>
+      </w:r>
+      <w:r>
+        <w:rPr>
+          <w:rFonts w:ascii="Arial" w:hAnsi="Arial" w:cs="Arial"/>
+          <w:sz w:val="22"/>
+          <w:szCs w:val="22"/>
+        </w:rPr>
+        <w:t xml:space="preserve">which </w:t>
+      </w:r>
+      <w:r>
+        <w:rPr>
+          <w:rFonts w:ascii="Arial" w:hAnsi="Arial" w:cs="Arial"/>
+          <w:sz w:val="22"/>
+          <w:szCs w:val="22"/>
+        </w:rPr>
+        <w:t xml:space="preserve">is the </w:t>
+      </w:r>
+      <w:r>
+        <w:rPr>
+          <w:rFonts w:ascii="Arial" w:hAnsi="Arial" w:cs="Arial"/>
+          <w:sz w:val="22"/>
+          <w:szCs w:val="22"/>
+        </w:rPr>
+        <w:t xml:space="preserve">main set of </w:t>
+      </w:r>
+      <w:r>
+        <w:rPr>
+          <w:rFonts w:ascii="Arial" w:hAnsi="Arial" w:cs="Arial"/>
+          <w:sz w:val="22"/>
+          <w:szCs w:val="22"/>
+        </w:rPr>
+        <w:t>instruct</w:t>
+      </w:r>
+      <w:r>
+        <w:rPr>
+          <w:rFonts w:ascii="Arial" w:hAnsi="Arial" w:cs="Arial"/>
+          <w:sz w:val="22"/>
+          <w:szCs w:val="22"/>
+        </w:rPr>
+        <w:t>ions given to</w:t>
+      </w:r>
+      <w:r>
+        <w:rPr>
+          <w:rFonts w:ascii="Arial" w:hAnsi="Arial" w:cs="Arial"/>
+          <w:sz w:val="22"/>
+          <w:szCs w:val="22"/>
+        </w:rPr>
+        <w:t xml:space="preserve"> the model</w:t>
+      </w:r>
+      <w:r>
+        <w:rPr>
+          <w:rFonts w:ascii="Arial" w:hAnsi="Arial" w:cs="Arial"/>
+          <w:sz w:val="22"/>
+          <w:szCs w:val="22"/>
+        </w:rPr>
+        <w:t>)</w:t>
+      </w:r>
+      <w:r>
+        <w:rPr>
+          <w:rFonts w:ascii="Arial" w:hAnsi="Arial" w:cs="Arial"/>
+          <w:sz w:val="22"/>
+          <w:szCs w:val="22"/>
+        </w:rPr>
+        <w:t xml:space="preserve"> when calling the OpenAI GPT Chat Completion</w:t>
+      </w:r>
+      <w:r>
+        <w:rPr>
+          <w:rFonts w:ascii="Arial" w:hAnsi="Arial" w:cs="Arial"/>
+          <w:sz w:val="22"/>
+          <w:szCs w:val="22"/>
+        </w:rPr>
+        <w:t>s feature</w:t>
+      </w:r>
+      <w:r>
+        <w:rPr>
+          <w:rFonts w:ascii="Arial" w:hAnsi="Arial" w:cs="Arial"/>
+          <w:sz w:val="22"/>
+          <w:szCs w:val="22"/>
+        </w:rPr>
+        <w:t xml:space="preserve">. </w:t>
       </w:r>
       <w:r>
         <w:rPr>
@@ -7571,6 +8404,7 @@
           <w:sz w:val="22"/>
           <w:szCs w:val="22"/>
         </w:rPr>
+        <w:lastRenderedPageBreak/>
         <w:t>or</w:t>
       </w:r>
     </w:p>
@@ -7627,7 +8461,23 @@
           <w:sz w:val="22"/>
           <w:szCs w:val="22"/>
         </w:rPr>
-        <w:t>), preprocessing steps have been taken to still evaluate those answers as valid.</w:t>
+        <w:t xml:space="preserve">), preprocessing steps have been </w:t>
+      </w:r>
+      <w:r>
+        <w:rPr>
+          <w:rFonts w:ascii="Arial" w:hAnsi="Arial" w:cs="Arial"/>
+          <w:sz w:val="22"/>
+          <w:szCs w:val="22"/>
+        </w:rPr>
+        <w:t>implemented in the code</w:t>
+      </w:r>
+      <w:r>
+        <w:rPr>
+          <w:rFonts w:ascii="Arial" w:hAnsi="Arial" w:cs="Arial"/>
+          <w:sz w:val="22"/>
+          <w:szCs w:val="22"/>
+        </w:rPr>
+        <w:t xml:space="preserve"> to still evaluate those answers as valid.</w:t>
       </w:r>
       <w:r>
         <w:rPr>
@@ -7713,7 +8563,23 @@
           <w:sz w:val="22"/>
           <w:szCs w:val="22"/>
         </w:rPr>
-        <w:t xml:space="preserve">When evaluating the consistency of a set, the responses GPT gives are evaluated by first counting the amount of </w:t>
+        <w:t xml:space="preserve">When </w:t>
+      </w:r>
+      <w:r>
+        <w:rPr>
+          <w:rFonts w:ascii="Arial" w:hAnsi="Arial" w:cs="Arial"/>
+          <w:sz w:val="22"/>
+          <w:szCs w:val="22"/>
+        </w:rPr>
+        <w:t>discussing</w:t>
+      </w:r>
+      <w:r>
+        <w:rPr>
+          <w:rFonts w:ascii="Arial" w:hAnsi="Arial" w:cs="Arial"/>
+          <w:sz w:val="22"/>
+          <w:szCs w:val="22"/>
+        </w:rPr>
+        <w:t xml:space="preserve"> the consistency of a set, the responses GPT gives are evaluated by first counting the amount of </w:t>
       </w:r>
       <w:r>
         <w:rPr>
@@ -7805,15 +8671,47 @@
           <w:sz w:val="22"/>
           <w:szCs w:val="22"/>
         </w:rPr>
-        <w:t xml:space="preserve">, meaning GPT associates </w:t>
-      </w:r>
-      <w:r>
-        <w:rPr>
-          <w:rFonts w:ascii="Arial" w:hAnsi="Arial" w:cs="Arial"/>
-          <w:sz w:val="22"/>
-          <w:szCs w:val="22"/>
-        </w:rPr>
-        <w:t>the post with its correct label most of the time</w:t>
+        <w:t xml:space="preserve">, meaning GPT </w:t>
+      </w:r>
+      <w:r>
+        <w:rPr>
+          <w:rFonts w:ascii="Arial" w:hAnsi="Arial" w:cs="Arial"/>
+          <w:sz w:val="22"/>
+          <w:szCs w:val="22"/>
+        </w:rPr>
+        <w:t>classifies</w:t>
+      </w:r>
+      <w:r>
+        <w:rPr>
+          <w:rFonts w:ascii="Arial" w:hAnsi="Arial" w:cs="Arial"/>
+          <w:sz w:val="22"/>
+          <w:szCs w:val="22"/>
+        </w:rPr>
+        <w:t xml:space="preserve"> </w:t>
+      </w:r>
+      <w:r>
+        <w:rPr>
+          <w:rFonts w:ascii="Arial" w:hAnsi="Arial" w:cs="Arial"/>
+          <w:sz w:val="22"/>
+          <w:szCs w:val="22"/>
+        </w:rPr>
+        <w:t xml:space="preserve">the post with its </w:t>
+      </w:r>
+      <w:r>
+        <w:rPr>
+          <w:rFonts w:ascii="Arial" w:hAnsi="Arial" w:cs="Arial"/>
+          <w:sz w:val="22"/>
+          <w:szCs w:val="22"/>
+        </w:rPr>
+        <w:t>actual</w:t>
+      </w:r>
+      <w:r>
+        <w:rPr>
+          <w:rFonts w:ascii="Arial" w:hAnsi="Arial" w:cs="Arial"/>
+          <w:sz w:val="22"/>
+          <w:szCs w:val="22"/>
+        </w:rPr>
+        <w:t xml:space="preserve"> label most of the time</w:t>
       </w:r>
       <w:r>
         <w:rPr>
@@ -7969,7 +8867,23 @@
           <w:sz w:val="22"/>
           <w:szCs w:val="22"/>
         </w:rPr>
-        <w:t xml:space="preserve"> of correct evaluations is lower than or equal to 1 – the threshold for </w:t>
+        <w:t xml:space="preserve"> of correct evaluations is lower than or equal to 1 </w:t>
+      </w:r>
+      <w:r>
+        <w:rPr>
+          <w:rFonts w:ascii="Arial" w:hAnsi="Arial" w:cs="Arial"/>
+          <w:sz w:val="22"/>
+          <w:szCs w:val="22"/>
+        </w:rPr>
+        <w:t>minus</w:t>
+      </w:r>
+      <w:r>
+        <w:rPr>
+          <w:rFonts w:ascii="Arial" w:hAnsi="Arial" w:cs="Arial"/>
+          <w:sz w:val="22"/>
+          <w:szCs w:val="22"/>
+        </w:rPr>
+        <w:t xml:space="preserve"> the threshold for </w:t>
       </w:r>
       <w:r>
         <w:rPr>
@@ -8135,7 +9049,23 @@
           <w:sz w:val="22"/>
           <w:szCs w:val="22"/>
         </w:rPr>
-        <w:t xml:space="preserve">When referring to </w:t>
+        <w:t>If a row is described as</w:t>
+      </w:r>
+      <w:r>
+        <w:rPr>
+          <w:rFonts w:ascii="Arial" w:hAnsi="Arial" w:cs="Arial"/>
+          <w:sz w:val="22"/>
+          <w:szCs w:val="22"/>
+        </w:rPr>
+        <w:t xml:space="preserve"> just</w:t>
+      </w:r>
+      <w:r>
+        <w:rPr>
+          <w:rFonts w:ascii="Arial" w:hAnsi="Arial" w:cs="Arial"/>
+          <w:sz w:val="22"/>
+          <w:szCs w:val="22"/>
+        </w:rPr>
+        <w:t xml:space="preserve"> </w:t>
       </w:r>
       <w:r>
         <w:rPr>
@@ -8145,15 +9075,15 @@
           <w:sz w:val="22"/>
           <w:szCs w:val="22"/>
         </w:rPr>
-        <w:t>absolutely correct</w:t>
-      </w:r>
-      <w:r>
-        <w:rPr>
-          <w:rFonts w:ascii="Arial" w:hAnsi="Arial" w:cs="Arial"/>
-          <w:sz w:val="22"/>
-          <w:szCs w:val="22"/>
-        </w:rPr>
-        <w:t xml:space="preserve"> or </w:t>
+        <w:t>consistent</w:t>
+      </w:r>
+      <w:r>
+        <w:rPr>
+          <w:rFonts w:ascii="Arial" w:hAnsi="Arial" w:cs="Arial"/>
+          <w:sz w:val="22"/>
+          <w:szCs w:val="22"/>
+        </w:rPr>
+        <w:t xml:space="preserve">, it means that it is either </w:t>
       </w:r>
       <w:r>
         <w:rPr>
@@ -8163,7 +9093,15 @@
           <w:sz w:val="22"/>
           <w:szCs w:val="22"/>
         </w:rPr>
-        <w:t xml:space="preserve">absolutely </w:t>
+        <w:t>consistently correct</w:t>
+      </w:r>
+      <w:r>
+        <w:rPr>
+          <w:rFonts w:ascii="Arial" w:hAnsi="Arial" w:cs="Arial"/>
+          <w:sz w:val="22"/>
+          <w:szCs w:val="22"/>
+        </w:rPr>
+        <w:t xml:space="preserve"> or </w:t>
       </w:r>
       <w:r>
         <w:rPr>
@@ -8173,79 +9111,31 @@
           <w:sz w:val="22"/>
           <w:szCs w:val="22"/>
         </w:rPr>
-        <w:t>incorrect</w:t>
-      </w:r>
-      <w:r>
-        <w:rPr>
-          <w:rFonts w:ascii="Arial" w:hAnsi="Arial" w:cs="Arial"/>
-          <w:sz w:val="22"/>
-          <w:szCs w:val="22"/>
-        </w:rPr>
-        <w:t xml:space="preserve"> evaluations, it is meant that none of the returned GPT evaluations correctly identify a post with its label</w:t>
-      </w:r>
-      <w:r>
-        <w:rPr>
-          <w:rFonts w:ascii="Arial" w:hAnsi="Arial" w:cs="Arial"/>
-          <w:sz w:val="22"/>
-          <w:szCs w:val="22"/>
-        </w:rPr>
-        <w:t xml:space="preserve"> (e.g., a post has a label of 1 (ironic) but every GPT run in a set returns this post as 0 (non-ironic)</w:t>
-      </w:r>
-      <w:r>
-        <w:rPr>
-          <w:rFonts w:ascii="Arial" w:hAnsi="Arial" w:cs="Arial"/>
-          <w:sz w:val="22"/>
-          <w:szCs w:val="22"/>
-        </w:rPr>
-        <w:t>)</w:t>
-      </w:r>
-      <w:r>
-        <w:rPr>
-          <w:rFonts w:ascii="Arial" w:hAnsi="Arial" w:cs="Arial"/>
-          <w:sz w:val="22"/>
-          <w:szCs w:val="22"/>
-        </w:rPr>
-        <w:t>.</w:t>
-      </w:r>
-      <w:r>
-        <w:rPr>
-          <w:rFonts w:ascii="Arial" w:hAnsi="Arial" w:cs="Arial"/>
-          <w:sz w:val="22"/>
-          <w:szCs w:val="22"/>
-        </w:rPr>
-        <w:t xml:space="preserve"> </w:t>
-      </w:r>
-      <w:r>
-        <w:rPr>
-          <w:rFonts w:ascii="Arial" w:hAnsi="Arial" w:cs="Arial"/>
-          <w:sz w:val="22"/>
-          <w:szCs w:val="22"/>
-        </w:rPr>
-        <w:t>This can be the case as a misinterpretation from GPT, however, it can also be the case that a post is mislabeled in the dataset.</w:t>
-      </w:r>
-      <w:r>
-        <w:rPr>
-          <w:rFonts w:ascii="Arial" w:hAnsi="Arial" w:cs="Arial"/>
-          <w:sz w:val="22"/>
-          <w:szCs w:val="22"/>
-        </w:rPr>
-        <w:t xml:space="preserve"> These evaluations will be done when discussing the results of GPT runs in Section 4.</w:t>
-      </w:r>
-      <w:r>
-        <w:rPr>
-          <w:rFonts w:ascii="Arial" w:hAnsi="Arial" w:cs="Arial"/>
-          <w:sz w:val="22"/>
-          <w:szCs w:val="22"/>
-        </w:rPr>
-        <w:t xml:space="preserve"> </w:t>
-      </w:r>
-      <w:r>
-        <w:rPr>
-          <w:rFonts w:ascii="Arial" w:hAnsi="Arial" w:cs="Arial"/>
-          <w:sz w:val="22"/>
-          <w:szCs w:val="22"/>
-        </w:rPr>
-        <w:t xml:space="preserve">An evaluation that is </w:t>
+        <w:t>consistently incorrect</w:t>
+      </w:r>
+      <w:r>
+        <w:rPr>
+          <w:rFonts w:ascii="Arial" w:hAnsi="Arial" w:cs="Arial"/>
+          <w:sz w:val="22"/>
+          <w:szCs w:val="22"/>
+        </w:rPr>
+        <w:t xml:space="preserve">. </w:t>
+      </w:r>
+      <w:r>
+        <w:rPr>
+          <w:rFonts w:ascii="Arial" w:hAnsi="Arial" w:cs="Arial"/>
+          <w:sz w:val="22"/>
+          <w:szCs w:val="22"/>
+        </w:rPr>
+        <w:t>When</w:t>
+      </w:r>
+      <w:r>
+        <w:rPr>
+          <w:rFonts w:ascii="Arial" w:hAnsi="Arial" w:cs="Arial"/>
+          <w:sz w:val="22"/>
+          <w:szCs w:val="22"/>
+        </w:rPr>
+        <w:t xml:space="preserve"> referring to </w:t>
       </w:r>
       <w:r>
         <w:rPr>
@@ -8255,15 +9145,15 @@
           <w:sz w:val="22"/>
           <w:szCs w:val="22"/>
         </w:rPr>
-        <w:t xml:space="preserve">absolutely correct/incorrect </w:t>
-      </w:r>
-      <w:r>
-        <w:rPr>
-          <w:rFonts w:ascii="Arial" w:hAnsi="Arial" w:cs="Arial"/>
-          <w:sz w:val="22"/>
-          <w:szCs w:val="22"/>
-        </w:rPr>
-        <w:t xml:space="preserve">also counts as </w:t>
+        <w:t>absolutely correct</w:t>
+      </w:r>
+      <w:r>
+        <w:rPr>
+          <w:rFonts w:ascii="Arial" w:hAnsi="Arial" w:cs="Arial"/>
+          <w:sz w:val="22"/>
+          <w:szCs w:val="22"/>
+        </w:rPr>
+        <w:t xml:space="preserve"> or </w:t>
       </w:r>
       <w:r>
         <w:rPr>
@@ -8273,31 +9163,7 @@
           <w:sz w:val="22"/>
           <w:szCs w:val="22"/>
         </w:rPr>
-        <w:t>consistently correct/incorrect</w:t>
-      </w:r>
-      <w:r>
-        <w:rPr>
-          <w:rFonts w:ascii="Arial" w:hAnsi="Arial" w:cs="Arial"/>
-          <w:sz w:val="22"/>
-          <w:szCs w:val="22"/>
-        </w:rPr>
-        <w:t>.</w:t>
-      </w:r>
-      <w:r>
-        <w:rPr>
-          <w:rFonts w:ascii="Arial" w:hAnsi="Arial" w:cs="Arial"/>
-          <w:sz w:val="22"/>
-          <w:szCs w:val="22"/>
-        </w:rPr>
-        <w:t xml:space="preserve"> </w:t>
-      </w:r>
-      <w:r>
-        <w:rPr>
-          <w:rFonts w:ascii="Arial" w:hAnsi="Arial" w:cs="Arial"/>
-          <w:sz w:val="22"/>
-          <w:szCs w:val="22"/>
-        </w:rPr>
-        <w:t xml:space="preserve">A notable factor however is that </w:t>
+        <w:t xml:space="preserve">absolutely </w:t>
       </w:r>
       <w:r>
         <w:rPr>
@@ -8307,48 +9173,47 @@
           <w:sz w:val="22"/>
           <w:szCs w:val="22"/>
         </w:rPr>
-        <w:t xml:space="preserve">absolutely consistent </w:t>
-      </w:r>
-      <w:r>
-        <w:rPr>
-          <w:rFonts w:ascii="Arial" w:hAnsi="Arial" w:cs="Arial"/>
-          <w:sz w:val="22"/>
-          <w:szCs w:val="22"/>
-        </w:rPr>
-        <w:t xml:space="preserve">rows may only be compared between sets of the same run length, as an increased run length also drastically </w:t>
-      </w:r>
-      <w:r>
-        <w:rPr>
-          <w:rFonts w:ascii="Arial" w:hAnsi="Arial" w:cs="Arial"/>
-          <w:sz w:val="22"/>
-          <w:szCs w:val="22"/>
-        </w:rPr>
-        <w:lastRenderedPageBreak/>
-        <w:t xml:space="preserve">increases the possibilities for GPT to classify a row differently. </w:t>
-      </w:r>
-      <w:r>
-        <w:rPr>
-          <w:rFonts w:ascii="Arial" w:hAnsi="Arial" w:cs="Arial"/>
-          <w:sz w:val="22"/>
-          <w:szCs w:val="22"/>
-        </w:rPr>
-        <w:t>For example</w:t>
-      </w:r>
-      <w:r>
-        <w:rPr>
-          <w:rFonts w:ascii="Arial" w:hAnsi="Arial" w:cs="Arial"/>
-          <w:sz w:val="22"/>
-          <w:szCs w:val="22"/>
-        </w:rPr>
-        <w:t xml:space="preserve">, a set of 10 runs obviously </w:t>
-      </w:r>
-      <w:r>
-        <w:rPr>
-          <w:rFonts w:ascii="Arial" w:hAnsi="Arial" w:cs="Arial"/>
-          <w:sz w:val="22"/>
-          <w:szCs w:val="22"/>
-        </w:rPr>
-        <w:t xml:space="preserve">has more </w:t>
+        <w:t>incorrect</w:t>
+      </w:r>
+      <w:r>
+        <w:rPr>
+          <w:rFonts w:ascii="Arial" w:hAnsi="Arial" w:cs="Arial"/>
+          <w:sz w:val="22"/>
+          <w:szCs w:val="22"/>
+        </w:rPr>
+        <w:t xml:space="preserve"> evaluations, it is meant that </w:t>
+      </w:r>
+      <w:r>
+        <w:rPr>
+          <w:rFonts w:ascii="Arial" w:hAnsi="Arial" w:cs="Arial"/>
+          <w:sz w:val="22"/>
+          <w:szCs w:val="22"/>
+        </w:rPr>
+        <w:t>all (or none)</w:t>
+      </w:r>
+      <w:r>
+        <w:rPr>
+          <w:rFonts w:ascii="Arial" w:hAnsi="Arial" w:cs="Arial"/>
+          <w:sz w:val="22"/>
+          <w:szCs w:val="22"/>
+        </w:rPr>
+        <w:t xml:space="preserve"> of the returned GPT evaluations correctly identify a post with its label</w:t>
+      </w:r>
+      <w:r>
+        <w:rPr>
+          <w:rFonts w:ascii="Arial" w:hAnsi="Arial" w:cs="Arial"/>
+          <w:sz w:val="22"/>
+          <w:szCs w:val="22"/>
+        </w:rPr>
+        <w:t xml:space="preserve"> (e.g., a post has a label of 1 (ironic) but every GPT run in a set returns this post as 0 (non-ironic)</w:t>
+      </w:r>
+      <w:r>
+        <w:rPr>
+          <w:rFonts w:ascii="Arial" w:hAnsi="Arial" w:cs="Arial"/>
+          <w:sz w:val="22"/>
+          <w:szCs w:val="22"/>
+        </w:rPr>
+        <w:t xml:space="preserve">, making the classifications </w:t>
       </w:r>
       <w:r>
         <w:rPr>
@@ -8358,7 +9223,63 @@
           <w:sz w:val="22"/>
           <w:szCs w:val="22"/>
         </w:rPr>
-        <w:t xml:space="preserve">absolutely </w:t>
+        <w:t>absolutely incorrect</w:t>
+      </w:r>
+      <w:r>
+        <w:rPr>
+          <w:rFonts w:ascii="Arial" w:hAnsi="Arial" w:cs="Arial"/>
+          <w:sz w:val="22"/>
+          <w:szCs w:val="22"/>
+        </w:rPr>
+        <w:t>)</w:t>
+      </w:r>
+      <w:r>
+        <w:rPr>
+          <w:rFonts w:ascii="Arial" w:hAnsi="Arial" w:cs="Arial"/>
+          <w:sz w:val="22"/>
+          <w:szCs w:val="22"/>
+        </w:rPr>
+        <w:t>.</w:t>
+      </w:r>
+      <w:r>
+        <w:rPr>
+          <w:rFonts w:ascii="Arial" w:hAnsi="Arial" w:cs="Arial"/>
+          <w:sz w:val="22"/>
+          <w:szCs w:val="22"/>
+        </w:rPr>
+        <w:t xml:space="preserve"> </w:t>
+      </w:r>
+      <w:r>
+        <w:rPr>
+          <w:rFonts w:ascii="Arial" w:hAnsi="Arial" w:cs="Arial"/>
+          <w:sz w:val="22"/>
+          <w:szCs w:val="22"/>
+        </w:rPr>
+        <w:t>This can be the case as a misinterpretation from GPT, however, it can also be the case that a post is mislabeled in the dataset.</w:t>
+      </w:r>
+      <w:r>
+        <w:rPr>
+          <w:rFonts w:ascii="Arial" w:hAnsi="Arial" w:cs="Arial"/>
+          <w:sz w:val="22"/>
+          <w:szCs w:val="22"/>
+        </w:rPr>
+        <w:t xml:space="preserve"> These evaluations will be done when discussing the results of GPT runs in Section 4.</w:t>
+      </w:r>
+      <w:r>
+        <w:rPr>
+          <w:rFonts w:ascii="Arial" w:hAnsi="Arial" w:cs="Arial"/>
+          <w:sz w:val="22"/>
+          <w:szCs w:val="22"/>
+        </w:rPr>
+        <w:t xml:space="preserve"> </w:t>
+      </w:r>
+      <w:r>
+        <w:rPr>
+          <w:rFonts w:ascii="Arial" w:hAnsi="Arial" w:cs="Arial"/>
+          <w:sz w:val="22"/>
+          <w:szCs w:val="22"/>
+        </w:rPr>
+        <w:t xml:space="preserve">An evaluation that is </w:t>
       </w:r>
       <w:r>
         <w:rPr>
@@ -8368,6 +9289,164 @@
           <w:sz w:val="22"/>
           <w:szCs w:val="22"/>
         </w:rPr>
+        <w:t xml:space="preserve">absolutely correct/incorrect </w:t>
+      </w:r>
+      <w:r>
+        <w:rPr>
+          <w:rFonts w:ascii="Arial" w:hAnsi="Arial" w:cs="Arial"/>
+          <w:sz w:val="22"/>
+          <w:szCs w:val="22"/>
+        </w:rPr>
+        <w:t xml:space="preserve">also counts as </w:t>
+      </w:r>
+      <w:r>
+        <w:rPr>
+          <w:rFonts w:ascii="Arial" w:hAnsi="Arial" w:cs="Arial"/>
+          <w:i/>
+          <w:iCs/>
+          <w:sz w:val="22"/>
+          <w:szCs w:val="22"/>
+        </w:rPr>
+        <w:t>consistently correct/incorrect</w:t>
+      </w:r>
+      <w:r>
+        <w:rPr>
+          <w:rFonts w:ascii="Arial" w:hAnsi="Arial" w:cs="Arial"/>
+          <w:sz w:val="22"/>
+          <w:szCs w:val="22"/>
+        </w:rPr>
+        <w:t>.</w:t>
+      </w:r>
+      <w:r>
+        <w:rPr>
+          <w:rFonts w:ascii="Arial" w:hAnsi="Arial" w:cs="Arial"/>
+          <w:sz w:val="22"/>
+          <w:szCs w:val="22"/>
+        </w:rPr>
+        <w:t xml:space="preserve"> </w:t>
+      </w:r>
+      <w:r>
+        <w:rPr>
+          <w:rFonts w:ascii="Arial" w:hAnsi="Arial" w:cs="Arial"/>
+          <w:sz w:val="22"/>
+          <w:szCs w:val="22"/>
+        </w:rPr>
+        <w:t xml:space="preserve">A notable factor however is that </w:t>
+      </w:r>
+      <w:r>
+        <w:rPr>
+          <w:rFonts w:ascii="Arial" w:hAnsi="Arial" w:cs="Arial"/>
+          <w:i/>
+          <w:iCs/>
+          <w:sz w:val="22"/>
+          <w:szCs w:val="22"/>
+        </w:rPr>
+        <w:t>absolutely consistent</w:t>
+      </w:r>
+      <w:r>
+        <w:rPr>
+          <w:rFonts w:ascii="Arial" w:hAnsi="Arial" w:cs="Arial"/>
+          <w:sz w:val="22"/>
+          <w:szCs w:val="22"/>
+        </w:rPr>
+        <w:t xml:space="preserve"> (meaning </w:t>
+      </w:r>
+      <w:r>
+        <w:rPr>
+          <w:rFonts w:ascii="Arial" w:hAnsi="Arial" w:cs="Arial"/>
+          <w:i/>
+          <w:iCs/>
+          <w:sz w:val="22"/>
+          <w:szCs w:val="22"/>
+        </w:rPr>
+        <w:t>absolutely correct</w:t>
+      </w:r>
+      <w:r>
+        <w:rPr>
+          <w:rFonts w:ascii="Arial" w:hAnsi="Arial" w:cs="Arial"/>
+          <w:sz w:val="22"/>
+          <w:szCs w:val="22"/>
+        </w:rPr>
+        <w:t xml:space="preserve"> or </w:t>
+      </w:r>
+      <w:r>
+        <w:rPr>
+          <w:rFonts w:ascii="Arial" w:hAnsi="Arial" w:cs="Arial"/>
+          <w:i/>
+          <w:iCs/>
+          <w:sz w:val="22"/>
+          <w:szCs w:val="22"/>
+        </w:rPr>
+        <w:t>absolutely incorrect</w:t>
+      </w:r>
+      <w:r>
+        <w:rPr>
+          <w:rFonts w:ascii="Arial" w:hAnsi="Arial" w:cs="Arial"/>
+          <w:sz w:val="22"/>
+          <w:szCs w:val="22"/>
+        </w:rPr>
+        <w:t>)</w:t>
+      </w:r>
+      <w:r>
+        <w:rPr>
+          <w:rFonts w:ascii="Arial" w:hAnsi="Arial" w:cs="Arial"/>
+          <w:i/>
+          <w:iCs/>
+          <w:sz w:val="22"/>
+          <w:szCs w:val="22"/>
+        </w:rPr>
+        <w:t xml:space="preserve"> </w:t>
+      </w:r>
+      <w:r>
+        <w:rPr>
+          <w:rFonts w:ascii="Arial" w:hAnsi="Arial" w:cs="Arial"/>
+          <w:sz w:val="22"/>
+          <w:szCs w:val="22"/>
+        </w:rPr>
+        <w:t xml:space="preserve">rows may only be compared between sets of the same run length, as an increased run length also drastically increases the possibilities for GPT to classify a row differently. </w:t>
+      </w:r>
+      <w:r>
+        <w:rPr>
+          <w:rFonts w:ascii="Arial" w:hAnsi="Arial" w:cs="Arial"/>
+          <w:sz w:val="22"/>
+          <w:szCs w:val="22"/>
+        </w:rPr>
+        <w:t>For example</w:t>
+      </w:r>
+      <w:r>
+        <w:rPr>
+          <w:rFonts w:ascii="Arial" w:hAnsi="Arial" w:cs="Arial"/>
+          <w:sz w:val="22"/>
+          <w:szCs w:val="22"/>
+        </w:rPr>
+        <w:t xml:space="preserve">, a set of 10 runs obviously </w:t>
+      </w:r>
+      <w:r>
+        <w:rPr>
+          <w:rFonts w:ascii="Arial" w:hAnsi="Arial" w:cs="Arial"/>
+          <w:sz w:val="22"/>
+          <w:szCs w:val="22"/>
+        </w:rPr>
+        <w:t xml:space="preserve">has more </w:t>
+      </w:r>
+      <w:r>
+        <w:rPr>
+          <w:rFonts w:ascii="Arial" w:hAnsi="Arial" w:cs="Arial"/>
+          <w:i/>
+          <w:iCs/>
+          <w:sz w:val="22"/>
+          <w:szCs w:val="22"/>
+        </w:rPr>
+        <w:t xml:space="preserve">absolutely </w:t>
+      </w:r>
+      <w:r>
+        <w:rPr>
+          <w:rFonts w:ascii="Arial" w:hAnsi="Arial" w:cs="Arial"/>
+          <w:i/>
+          <w:iCs/>
+          <w:sz w:val="22"/>
+          <w:szCs w:val="22"/>
+        </w:rPr>
         <w:t>consistent</w:t>
       </w:r>
       <w:r>
@@ -8437,6 +9516,8 @@
       <w:r>
         <w:rPr>
           <w:rFonts w:ascii="Arial" w:hAnsi="Arial" w:cs="Arial"/>
+          <w:i/>
+          <w:iCs/>
           <w:sz w:val="22"/>
           <w:szCs w:val="22"/>
         </w:rPr>
@@ -8456,47 +9537,97 @@
           <w:sz w:val="22"/>
           <w:szCs w:val="22"/>
         </w:rPr>
-        <w:t>evaluations that aren’t consistent</w:t>
-      </w:r>
-      <w:r>
-        <w:rPr>
-          <w:rFonts w:ascii="Arial" w:hAnsi="Arial" w:cs="Arial"/>
-          <w:sz w:val="22"/>
-          <w:szCs w:val="22"/>
-        </w:rPr>
-        <w:t xml:space="preserve"> (i.e., meet neither the threshold for consistent</w:t>
-      </w:r>
-      <w:r>
-        <w:rPr>
-          <w:rFonts w:ascii="Arial" w:hAnsi="Arial" w:cs="Arial"/>
-          <w:sz w:val="22"/>
-          <w:szCs w:val="22"/>
-        </w:rPr>
-        <w:t xml:space="preserve"> or absolute</w:t>
-      </w:r>
-      <w:r>
-        <w:rPr>
-          <w:rFonts w:ascii="Arial" w:hAnsi="Arial" w:cs="Arial"/>
-          <w:sz w:val="22"/>
-          <w:szCs w:val="22"/>
-        </w:rPr>
-        <w:t xml:space="preserve"> correctness nor the threshold for consistent </w:t>
-      </w:r>
-      <w:r>
-        <w:rPr>
-          <w:rFonts w:ascii="Arial" w:hAnsi="Arial" w:cs="Arial"/>
-          <w:sz w:val="22"/>
-          <w:szCs w:val="22"/>
-        </w:rPr>
-        <w:t xml:space="preserve">or absolute </w:t>
-      </w:r>
-      <w:r>
-        <w:rPr>
-          <w:rFonts w:ascii="Arial" w:hAnsi="Arial" w:cs="Arial"/>
-          <w:sz w:val="22"/>
-          <w:szCs w:val="22"/>
-        </w:rPr>
-        <w:t>incorrectness).</w:t>
+        <w:t xml:space="preserve">evaluations that aren’t </w:t>
+      </w:r>
+      <w:r>
+        <w:rPr>
+          <w:rFonts w:ascii="Arial" w:hAnsi="Arial" w:cs="Arial"/>
+          <w:i/>
+          <w:iCs/>
+          <w:sz w:val="22"/>
+          <w:szCs w:val="22"/>
+        </w:rPr>
+        <w:t>consistent</w:t>
+      </w:r>
+      <w:r>
+        <w:rPr>
+          <w:rFonts w:ascii="Arial" w:hAnsi="Arial" w:cs="Arial"/>
+          <w:sz w:val="22"/>
+          <w:szCs w:val="22"/>
+        </w:rPr>
+        <w:t xml:space="preserve"> (i.e., meet neither the threshold for </w:t>
+      </w:r>
+      <w:r>
+        <w:rPr>
+          <w:rFonts w:ascii="Arial" w:hAnsi="Arial" w:cs="Arial"/>
+          <w:i/>
+          <w:iCs/>
+          <w:sz w:val="22"/>
+          <w:szCs w:val="22"/>
+        </w:rPr>
+        <w:t>consistent</w:t>
+      </w:r>
+      <w:r>
+        <w:rPr>
+          <w:rFonts w:ascii="Arial" w:hAnsi="Arial" w:cs="Arial"/>
+          <w:sz w:val="22"/>
+          <w:szCs w:val="22"/>
+        </w:rPr>
+        <w:t xml:space="preserve"> </w:t>
+      </w:r>
+      <w:r>
+        <w:rPr>
+          <w:rFonts w:ascii="Arial" w:hAnsi="Arial" w:cs="Arial"/>
+          <w:i/>
+          <w:iCs/>
+          <w:sz w:val="22"/>
+          <w:szCs w:val="22"/>
+        </w:rPr>
+        <w:t>correctness</w:t>
+      </w:r>
+      <w:r>
+        <w:rPr>
+          <w:rFonts w:ascii="Arial" w:hAnsi="Arial" w:cs="Arial"/>
+          <w:sz w:val="22"/>
+          <w:szCs w:val="22"/>
+        </w:rPr>
+        <w:t xml:space="preserve"> nor the threshold for </w:t>
+      </w:r>
+      <w:r>
+        <w:rPr>
+          <w:rFonts w:ascii="Arial" w:hAnsi="Arial" w:cs="Arial"/>
+          <w:i/>
+          <w:iCs/>
+          <w:sz w:val="22"/>
+          <w:szCs w:val="22"/>
+        </w:rPr>
+        <w:t>consistent</w:t>
+      </w:r>
+      <w:r>
+        <w:rPr>
+          <w:rFonts w:ascii="Arial" w:hAnsi="Arial" w:cs="Arial"/>
+          <w:sz w:val="22"/>
+          <w:szCs w:val="22"/>
+        </w:rPr>
+        <w:t xml:space="preserve"> </w:t>
+      </w:r>
+      <w:r>
+        <w:rPr>
+          <w:rFonts w:ascii="Arial" w:hAnsi="Arial" w:cs="Arial"/>
+          <w:i/>
+          <w:iCs/>
+          <w:sz w:val="22"/>
+          <w:szCs w:val="22"/>
+        </w:rPr>
+        <w:t>incorrectness</w:t>
+      </w:r>
+      <w:r>
+        <w:rPr>
+          <w:rFonts w:ascii="Arial" w:hAnsi="Arial" w:cs="Arial"/>
+          <w:sz w:val="22"/>
+          <w:szCs w:val="22"/>
+        </w:rPr>
+        <w:t>).</w:t>
       </w:r>
     </w:p>
     <w:p>
@@ -8591,7 +9722,16 @@
           <w:sz w:val="22"/>
           <w:szCs w:val="22"/>
         </w:rPr>
-        <w:t xml:space="preserve"> is the same as the model</w:t>
+        <w:t xml:space="preserve"> </w:t>
+      </w:r>
+      <w:r>
+        <w:rPr>
+          <w:rFonts w:ascii="Arial" w:hAnsi="Arial" w:cs="Arial"/>
+          <w:sz w:val="22"/>
+          <w:szCs w:val="22"/>
+        </w:rPr>
+        <w:lastRenderedPageBreak/>
+        <w:t>is the same as the model</w:t>
       </w:r>
       <w:r>
         <w:rPr>
@@ -8661,7 +9801,29 @@
           <w:sz w:val="22"/>
           <w:szCs w:val="22"/>
         </w:rPr>
-        <w:t>gpt-[model number]-[run type]-[sub prompt]-[dataset]</w:t>
+        <w:t>gpt</w:t>
+      </w:r>
+      <w:proofErr w:type="gramStart"/>
+      <w:r>
+        <w:rPr>
+          <w:rFonts w:ascii="Arial" w:hAnsi="Arial" w:cs="Arial"/>
+          <w:i/>
+          <w:iCs/>
+          <w:sz w:val="22"/>
+          <w:szCs w:val="22"/>
+        </w:rPr>
+        <w:t>-[</w:t>
+      </w:r>
+      <w:proofErr w:type="gramEnd"/>
+      <w:r>
+        <w:rPr>
+          <w:rFonts w:ascii="Arial" w:hAnsi="Arial" w:cs="Arial"/>
+          <w:i/>
+          <w:iCs/>
+          <w:sz w:val="22"/>
+          <w:szCs w:val="22"/>
+        </w:rPr>
+        <w:t>model number]-[run type]-[sub prompt]-[dataset]</w:t>
       </w:r>
     </w:p>
     <w:p>
@@ -8697,7 +9859,23 @@
           <w:sz w:val="22"/>
           <w:szCs w:val="22"/>
         </w:rPr>
-        <w:t xml:space="preserve"> if the GPT-3.5 turbo </w:t>
+        <w:t xml:space="preserve"> if the GPT-3.5</w:t>
+      </w:r>
+      <w:r>
+        <w:rPr>
+          <w:rFonts w:ascii="Arial" w:hAnsi="Arial" w:cs="Arial"/>
+          <w:sz w:val="22"/>
+          <w:szCs w:val="22"/>
+        </w:rPr>
+        <w:t>-</w:t>
+      </w:r>
+      <w:r>
+        <w:rPr>
+          <w:rFonts w:ascii="Arial" w:hAnsi="Arial" w:cs="Arial"/>
+          <w:sz w:val="22"/>
+          <w:szCs w:val="22"/>
+        </w:rPr>
+        <w:t xml:space="preserve">turbo </w:t>
       </w:r>
       <w:r>
         <w:rPr>
@@ -8729,15 +9907,47 @@
           <w:sz w:val="22"/>
           <w:szCs w:val="22"/>
         </w:rPr>
-        <w:t xml:space="preserve">When nothing is mentioned about the length of the set or its runs, it is assumed that the run set </w:t>
-      </w:r>
-      <w:r>
-        <w:rPr>
-          <w:rFonts w:ascii="Arial" w:hAnsi="Arial" w:cs="Arial"/>
-          <w:sz w:val="22"/>
-          <w:szCs w:val="22"/>
-        </w:rPr>
-        <w:t>has the standard parameters of set length 10 and run length 100.</w:t>
+        <w:t xml:space="preserve">When nothing is mentioned about the length of the set or </w:t>
+      </w:r>
+      <w:r>
+        <w:rPr>
+          <w:rFonts w:ascii="Arial" w:hAnsi="Arial" w:cs="Arial"/>
+          <w:sz w:val="22"/>
+          <w:szCs w:val="22"/>
+        </w:rPr>
+        <w:t xml:space="preserve">the size of </w:t>
+      </w:r>
+      <w:r>
+        <w:rPr>
+          <w:rFonts w:ascii="Arial" w:hAnsi="Arial" w:cs="Arial"/>
+          <w:sz w:val="22"/>
+          <w:szCs w:val="22"/>
+        </w:rPr>
+        <w:t xml:space="preserve">its runs, it is assumed that the run set </w:t>
+      </w:r>
+      <w:r>
+        <w:rPr>
+          <w:rFonts w:ascii="Arial" w:hAnsi="Arial" w:cs="Arial"/>
+          <w:sz w:val="22"/>
+          <w:szCs w:val="22"/>
+        </w:rPr>
+        <w:t xml:space="preserve">has the standard parameters of set length 10 and run </w:t>
+      </w:r>
+      <w:r>
+        <w:rPr>
+          <w:rFonts w:ascii="Arial" w:hAnsi="Arial" w:cs="Arial"/>
+          <w:sz w:val="22"/>
+          <w:szCs w:val="22"/>
+        </w:rPr>
+        <w:t>size</w:t>
+      </w:r>
+      <w:r>
+        <w:rPr>
+          <w:rFonts w:ascii="Arial" w:hAnsi="Arial" w:cs="Arial"/>
+          <w:sz w:val="22"/>
+          <w:szCs w:val="22"/>
+        </w:rPr>
+        <w:t xml:space="preserve"> 100.</w:t>
       </w:r>
       <w:r>
         <w:rPr>
@@ -8801,7 +10011,23 @@
           <w:sz w:val="22"/>
           <w:szCs w:val="22"/>
         </w:rPr>
-        <w:t xml:space="preserve"> by this paper. </w:t>
+        <w:t xml:space="preserve"> </w:t>
+      </w:r>
+      <w:r>
+        <w:rPr>
+          <w:rFonts w:ascii="Arial" w:hAnsi="Arial" w:cs="Arial"/>
+          <w:sz w:val="22"/>
+          <w:szCs w:val="22"/>
+        </w:rPr>
+        <w:t>in</w:t>
+      </w:r>
+      <w:r>
+        <w:rPr>
+          <w:rFonts w:ascii="Arial" w:hAnsi="Arial" w:cs="Arial"/>
+          <w:sz w:val="22"/>
+          <w:szCs w:val="22"/>
+        </w:rPr>
+        <w:t xml:space="preserve"> this paper. </w:t>
       </w:r>
       <w:r>
         <w:rPr>
@@ -8833,7 +10059,39 @@
           <w:sz w:val="22"/>
           <w:szCs w:val="22"/>
         </w:rPr>
-        <w:t xml:space="preserve">multiple sets of 10 </w:t>
+        <w:t>multiple</w:t>
+      </w:r>
+      <w:r>
+        <w:rPr>
+          <w:rFonts w:ascii="Arial" w:hAnsi="Arial" w:cs="Arial"/>
+          <w:sz w:val="22"/>
+          <w:szCs w:val="22"/>
+        </w:rPr>
+        <w:t xml:space="preserve"> run</w:t>
+      </w:r>
+      <w:r>
+        <w:rPr>
+          <w:rFonts w:ascii="Arial" w:hAnsi="Arial" w:cs="Arial"/>
+          <w:sz w:val="22"/>
+          <w:szCs w:val="22"/>
+        </w:rPr>
+        <w:t xml:space="preserve"> sets of</w:t>
+      </w:r>
+      <w:r>
+        <w:rPr>
+          <w:rFonts w:ascii="Arial" w:hAnsi="Arial" w:cs="Arial"/>
+          <w:sz w:val="22"/>
+          <w:szCs w:val="22"/>
+        </w:rPr>
+        <w:t xml:space="preserve"> length</w:t>
+      </w:r>
+      <w:r>
+        <w:rPr>
+          <w:rFonts w:ascii="Arial" w:hAnsi="Arial" w:cs="Arial"/>
+          <w:sz w:val="22"/>
+          <w:szCs w:val="22"/>
+        </w:rPr>
+        <w:t xml:space="preserve"> 10 </w:t>
       </w:r>
       <w:r>
         <w:rPr>
@@ -8857,7 +10115,23 @@
           <w:sz w:val="22"/>
           <w:szCs w:val="22"/>
         </w:rPr>
-        <w:t xml:space="preserve">order to arrive at a stable average. </w:t>
+        <w:t xml:space="preserve">order to arrive at a </w:t>
+      </w:r>
+      <w:r>
+        <w:rPr>
+          <w:rFonts w:ascii="Arial" w:hAnsi="Arial" w:cs="Arial"/>
+          <w:sz w:val="22"/>
+          <w:szCs w:val="22"/>
+        </w:rPr>
+        <w:t xml:space="preserve">more </w:t>
+      </w:r>
+      <w:r>
+        <w:rPr>
+          <w:rFonts w:ascii="Arial" w:hAnsi="Arial" w:cs="Arial"/>
+          <w:sz w:val="22"/>
+          <w:szCs w:val="22"/>
+        </w:rPr>
+        <w:t xml:space="preserve">stable average. </w:t>
       </w:r>
       <w:r>
         <w:rPr>
@@ -8881,31 +10155,23 @@
           <w:sz w:val="22"/>
           <w:szCs w:val="22"/>
         </w:rPr>
-        <w:t>. As already mentioned, one set is considered enough for a stable average, but sometimes for the sake of comparison, discussion and confirmation</w:t>
-      </w:r>
-      <w:r>
-        <w:rPr>
-          <w:rFonts w:ascii="Arial" w:hAnsi="Arial" w:cs="Arial"/>
-          <w:sz w:val="22"/>
-          <w:szCs w:val="22"/>
-        </w:rPr>
-        <w:t xml:space="preserve">, another set of the same parameters will be </w:t>
-      </w:r>
-      <w:r>
-        <w:rPr>
-          <w:rFonts w:ascii="Arial" w:hAnsi="Arial" w:cs="Arial"/>
-          <w:sz w:val="22"/>
-          <w:szCs w:val="22"/>
-        </w:rPr>
-        <w:t>mentioned briefly</w:t>
-      </w:r>
-      <w:r>
-        <w:rPr>
-          <w:rFonts w:ascii="Arial" w:hAnsi="Arial" w:cs="Arial"/>
-          <w:sz w:val="22"/>
-          <w:szCs w:val="22"/>
-        </w:rPr>
-        <w:t xml:space="preserve">. In addition, </w:t>
+        <w:t>.</w:t>
+      </w:r>
+      <w:r>
+        <w:rPr>
+          <w:rFonts w:ascii="Arial" w:hAnsi="Arial" w:cs="Arial"/>
+          <w:sz w:val="22"/>
+          <w:szCs w:val="22"/>
+        </w:rPr>
+        <w:t xml:space="preserve"> </w:t>
+      </w:r>
+      <w:r>
+        <w:rPr>
+          <w:rFonts w:ascii="Arial" w:hAnsi="Arial" w:cs="Arial"/>
+          <w:sz w:val="22"/>
+          <w:szCs w:val="22"/>
+        </w:rPr>
+        <w:t xml:space="preserve">In addition, </w:t>
       </w:r>
       <w:r>
         <w:rPr>
@@ -8949,7 +10215,23 @@
           <w:sz w:val="22"/>
           <w:szCs w:val="22"/>
         </w:rPr>
-        <w:t xml:space="preserve"> scores of a run set, </w:t>
+        <w:t xml:space="preserve"> scores</w:t>
+      </w:r>
+      <w:r>
+        <w:rPr>
+          <w:rFonts w:ascii="Arial" w:hAnsi="Arial" w:cs="Arial"/>
+          <w:sz w:val="22"/>
+          <w:szCs w:val="22"/>
+        </w:rPr>
+        <w:t xml:space="preserve"> (also named “matrix scores”)</w:t>
+      </w:r>
+      <w:r>
+        <w:rPr>
+          <w:rFonts w:ascii="Arial" w:hAnsi="Arial" w:cs="Arial"/>
+          <w:sz w:val="22"/>
+          <w:szCs w:val="22"/>
+        </w:rPr>
+        <w:t xml:space="preserve"> of a run set, </w:t>
       </w:r>
       <w:r>
         <w:rPr>
@@ -9029,7 +10311,23 @@
           <w:sz w:val="22"/>
           <w:szCs w:val="22"/>
         </w:rPr>
-        <w:t xml:space="preserve"> is each the same, as</w:t>
+        <w:t xml:space="preserve"> is</w:t>
+      </w:r>
+      <w:r>
+        <w:rPr>
+          <w:rFonts w:ascii="Arial" w:hAnsi="Arial" w:cs="Arial"/>
+          <w:sz w:val="22"/>
+          <w:szCs w:val="22"/>
+        </w:rPr>
+        <w:t xml:space="preserve"> likely</w:t>
+      </w:r>
+      <w:r>
+        <w:rPr>
+          <w:rFonts w:ascii="Arial" w:hAnsi="Arial" w:cs="Arial"/>
+          <w:sz w:val="22"/>
+          <w:szCs w:val="22"/>
+        </w:rPr>
+        <w:t xml:space="preserve"> each the same, as</w:t>
       </w:r>
       <w:r>
         <w:rPr>
@@ -9225,7 +10523,39 @@
           <w:sz w:val="22"/>
           <w:szCs w:val="22"/>
         </w:rPr>
-        <w:t xml:space="preserve"> If the number of errors is enough to significantly impact results, this will be mentioned in the relevant sections. Otherwise, small numbers of errors </w:t>
+        <w:t xml:space="preserve"> </w:t>
+      </w:r>
+      <w:r>
+        <w:rPr>
+          <w:rFonts w:ascii="Arial" w:hAnsi="Arial" w:cs="Arial"/>
+          <w:sz w:val="22"/>
+          <w:szCs w:val="22"/>
+        </w:rPr>
+        <w:t>In such a case, the deviation values</w:t>
+      </w:r>
+      <w:r>
+        <w:rPr>
+          <w:rFonts w:ascii="Arial" w:hAnsi="Arial" w:cs="Arial"/>
+          <w:sz w:val="22"/>
+          <w:szCs w:val="22"/>
+        </w:rPr>
+        <w:t xml:space="preserve"> and errors</w:t>
+      </w:r>
+      <w:r>
+        <w:rPr>
+          <w:rFonts w:ascii="Arial" w:hAnsi="Arial" w:cs="Arial"/>
+          <w:sz w:val="22"/>
+          <w:szCs w:val="22"/>
+        </w:rPr>
+        <w:t xml:space="preserve"> will be mentioned separately</w:t>
+      </w:r>
+      <w:r>
+        <w:rPr>
+          <w:rFonts w:ascii="Arial" w:hAnsi="Arial" w:cs="Arial"/>
+          <w:sz w:val="22"/>
+          <w:szCs w:val="22"/>
+        </w:rPr>
+        <w:t xml:space="preserve">. Otherwise, small numbers of errors </w:t>
       </w:r>
       <w:r>
         <w:rPr>
@@ -9241,69 +10571,23 @@
           <w:sz w:val="22"/>
           <w:szCs w:val="22"/>
         </w:rPr>
-        <w:t>will not be discussed each time.</w:t>
-      </w:r>
-    </w:p>
-    <w:p>
-      <w:pPr>
-        <w:jc w:val="both"/>
-        <w:rPr>
-          <w:rFonts w:ascii="Arial" w:hAnsi="Arial" w:cs="Arial"/>
-          <w:b/>
-          <w:bCs/>
-          <w:i/>
-          <w:iCs/>
-          <w:sz w:val="22"/>
-          <w:szCs w:val="22"/>
-        </w:rPr>
-      </w:pPr>
-      <w:r>
-        <w:rPr>
-          <w:rFonts w:ascii="Arial" w:hAnsi="Arial" w:cs="Arial"/>
-          <w:b/>
-          <w:bCs/>
-          <w:i/>
-          <w:iCs/>
-          <w:sz w:val="22"/>
-          <w:szCs w:val="22"/>
-        </w:rPr>
-        <w:t>score differences of up to 0.03</w:t>
-      </w:r>
-      <w:r>
-        <w:rPr>
-          <w:rFonts w:ascii="Arial" w:hAnsi="Arial" w:cs="Arial"/>
-          <w:b/>
-          <w:bCs/>
-          <w:i/>
-          <w:iCs/>
-          <w:sz w:val="22"/>
-          <w:szCs w:val="22"/>
-        </w:rPr>
-        <w:t xml:space="preserve"> between sets</w:t>
-      </w:r>
-      <w:r>
-        <w:rPr>
-          <w:rFonts w:ascii="Arial" w:hAnsi="Arial" w:cs="Arial"/>
-          <w:b/>
-          <w:bCs/>
-          <w:i/>
-          <w:iCs/>
-          <w:sz w:val="22"/>
-          <w:szCs w:val="22"/>
-        </w:rPr>
-        <w:t xml:space="preserve"> considered acceptable</w:t>
-      </w:r>
-      <w:r>
-        <w:rPr>
-          <w:rFonts w:ascii="Arial" w:hAnsi="Arial" w:cs="Arial"/>
-          <w:b/>
-          <w:bCs/>
-          <w:i/>
-          <w:iCs/>
-          <w:sz w:val="22"/>
-          <w:szCs w:val="22"/>
-        </w:rPr>
-        <w:t>, later experiments don’t really contain elaborate analysis on different datasets</w:t>
+        <w:t>will not be discussed each time</w:t>
+      </w:r>
+      <w:r>
+        <w:rPr>
+          <w:rFonts w:ascii="Arial" w:hAnsi="Arial" w:cs="Arial"/>
+          <w:sz w:val="22"/>
+          <w:szCs w:val="22"/>
+        </w:rPr>
+        <w:t>, as discussed above</w:t>
+      </w:r>
+      <w:r>
+        <w:rPr>
+          <w:rFonts w:ascii="Arial" w:hAnsi="Arial" w:cs="Arial"/>
+          <w:sz w:val="22"/>
+          <w:szCs w:val="22"/>
+        </w:rPr>
+        <w:t>.</w:t>
       </w:r>
     </w:p>
     <w:p>
@@ -9382,7 +10666,6 @@
         <w:rPr>
           <w:rFonts w:ascii="Arial" w:hAnsi="Arial" w:cs="Arial"/>
         </w:rPr>
-        <w:lastRenderedPageBreak/>
         <w:t>4.1 GPT</w:t>
       </w:r>
       <w:bookmarkEnd w:id="12"/>
@@ -9875,7 +11158,16 @@
           <w:sz w:val="22"/>
           <w:szCs w:val="22"/>
         </w:rPr>
-        <w:t xml:space="preserve"> Figure 1 </w:t>
+        <w:t xml:space="preserve"> </w:t>
+      </w:r>
+      <w:r>
+        <w:rPr>
+          <w:rFonts w:ascii="Arial" w:hAnsi="Arial" w:cs="Arial"/>
+          <w:sz w:val="22"/>
+          <w:szCs w:val="22"/>
+        </w:rPr>
+        <w:lastRenderedPageBreak/>
+        <w:t xml:space="preserve">Figure 1 </w:t>
       </w:r>
       <w:r>
         <w:rPr>
@@ -10050,15 +11342,6 @@
           <w:szCs w:val="22"/>
         </w:rPr>
       </w:pPr>
-    </w:p>
-    <w:p>
-      <w:pPr>
-        <w:rPr>
-          <w:rFonts w:ascii="Arial" w:hAnsi="Arial" w:cs="Arial"/>
-          <w:sz w:val="22"/>
-          <w:szCs w:val="22"/>
-        </w:rPr>
-      </w:pPr>
       <w:r>
         <w:rPr>
           <w:rFonts w:ascii="Arial" w:hAnsi="Arial" w:cs="Arial"/>
@@ -10112,7 +11395,6 @@
           <w:sz w:val="22"/>
           <w:szCs w:val="22"/>
         </w:rPr>
-        <w:lastRenderedPageBreak/>
         <w:drawing>
           <wp:inline distT="0" distB="0" distL="0" distR="0" wp14:anchorId="13485C57" wp14:editId="4936D1ED">
             <wp:extent cx="3639600" cy="2728800"/>
@@ -10420,7 +11702,16 @@
           <w:sz w:val="22"/>
           <w:szCs w:val="22"/>
         </w:rPr>
-        <w:t>, may indicate a tendency for GPT-3.5 to simply classify most statements as ironic</w:t>
+        <w:t xml:space="preserve">, may indicate a tendency for GPT-3.5 to simply classify most </w:t>
+      </w:r>
+      <w:r>
+        <w:rPr>
+          <w:rFonts w:ascii="Arial" w:hAnsi="Arial" w:cs="Arial"/>
+          <w:sz w:val="22"/>
+          <w:szCs w:val="22"/>
+        </w:rPr>
+        <w:lastRenderedPageBreak/>
+        <w:t>statements as ironic</w:t>
       </w:r>
       <w:r>
         <w:rPr>
@@ -10948,7 +12239,29 @@
           <w:sz w:val="22"/>
           <w:szCs w:val="22"/>
         </w:rPr>
-        <w:t>Need to get back in to college..  #feeling #this</w:t>
+        <w:t xml:space="preserve">Need to get back in to </w:t>
+      </w:r>
+      <w:proofErr w:type="gramStart"/>
+      <w:r>
+        <w:rPr>
+          <w:rFonts w:ascii="Arial" w:hAnsi="Arial" w:cs="Arial"/>
+          <w:i/>
+          <w:iCs/>
+          <w:sz w:val="22"/>
+          <w:szCs w:val="22"/>
+        </w:rPr>
+        <w:t>college..</w:t>
+      </w:r>
+      <w:proofErr w:type="gramEnd"/>
+      <w:r>
+        <w:rPr>
+          <w:rFonts w:ascii="Arial" w:hAnsi="Arial" w:cs="Arial"/>
+          <w:i/>
+          <w:iCs/>
+          <w:sz w:val="22"/>
+          <w:szCs w:val="22"/>
+        </w:rPr>
+        <w:t xml:space="preserve">  #feeling #this</w:t>
       </w:r>
     </w:p>
     <w:p>
@@ -11056,24 +12369,37 @@
           <w:sz w:val="22"/>
           <w:szCs w:val="22"/>
         </w:rPr>
-        <w:t>Need to get back in to college… #feeling #this”)</w:t>
-      </w:r>
-      <w:r>
-        <w:rPr>
-          <w:rFonts w:ascii="Arial" w:hAnsi="Arial" w:cs="Arial"/>
-          <w:sz w:val="22"/>
-          <w:szCs w:val="22"/>
-        </w:rPr>
-        <w:t xml:space="preserve"> doesn’t change the consistency, and neither does removing </w:t>
-      </w:r>
-      <w:r>
-        <w:rPr>
-          <w:rFonts w:ascii="Arial" w:hAnsi="Arial" w:cs="Arial"/>
-          <w:sz w:val="22"/>
-          <w:szCs w:val="22"/>
-        </w:rPr>
-        <w:lastRenderedPageBreak/>
-        <w:t xml:space="preserve">the periods or </w:t>
+        <w:t xml:space="preserve">Need to get back </w:t>
+      </w:r>
+      <w:proofErr w:type="gramStart"/>
+      <w:r>
+        <w:rPr>
+          <w:rFonts w:ascii="Arial" w:hAnsi="Arial" w:cs="Arial"/>
+          <w:i/>
+          <w:iCs/>
+          <w:sz w:val="22"/>
+          <w:szCs w:val="22"/>
+        </w:rPr>
+        <w:t>in to</w:t>
+      </w:r>
+      <w:proofErr w:type="gramEnd"/>
+      <w:r>
+        <w:rPr>
+          <w:rFonts w:ascii="Arial" w:hAnsi="Arial" w:cs="Arial"/>
+          <w:i/>
+          <w:iCs/>
+          <w:sz w:val="22"/>
+          <w:szCs w:val="22"/>
+        </w:rPr>
+        <w:t xml:space="preserve"> college… #feeling #this”)</w:t>
+      </w:r>
+      <w:r>
+        <w:rPr>
+          <w:rFonts w:ascii="Arial" w:hAnsi="Arial" w:cs="Arial"/>
+          <w:sz w:val="22"/>
+          <w:szCs w:val="22"/>
+        </w:rPr>
+        <w:t xml:space="preserve"> doesn’t change the consistency, and neither does removing the periods or </w:t>
       </w:r>
       <w:r>
         <w:rPr>
@@ -11233,7 +12559,29 @@
           <w:sz w:val="22"/>
           <w:szCs w:val="22"/>
         </w:rPr>
-        <w:t>@user @user you don't know a damned thing about baseball, do you?</w:t>
+        <w:t>@user @</w:t>
+      </w:r>
+      <w:proofErr w:type="gramStart"/>
+      <w:r>
+        <w:rPr>
+          <w:rFonts w:ascii="Arial" w:hAnsi="Arial" w:cs="Arial"/>
+          <w:i/>
+          <w:iCs/>
+          <w:sz w:val="22"/>
+          <w:szCs w:val="22"/>
+        </w:rPr>
+        <w:t>user</w:t>
+      </w:r>
+      <w:proofErr w:type="gramEnd"/>
+      <w:r>
+        <w:rPr>
+          <w:rFonts w:ascii="Arial" w:hAnsi="Arial" w:cs="Arial"/>
+          <w:i/>
+          <w:iCs/>
+          <w:sz w:val="22"/>
+          <w:szCs w:val="22"/>
+        </w:rPr>
+        <w:t xml:space="preserve"> you don't know a damned thing about baseball, do you?</w:t>
       </w:r>
     </w:p>
     <w:p>
@@ -11510,6 +12858,7 @@
         <w:t xml:space="preserve"> be a great day </w:t>
       </w:r>
       <w:proofErr w:type="spellStart"/>
+      <w:proofErr w:type="gramStart"/>
       <w:r>
         <w:rPr>
           <w:rFonts w:ascii="Arial" w:hAnsi="Arial" w:cs="Arial"/>
@@ -11518,7 +12867,18 @@
           <w:sz w:val="22"/>
           <w:szCs w:val="22"/>
         </w:rPr>
-        <w:t>ðŸ‘Œ</w:t>
+        <w:t>ðŸ‘</w:t>
+      </w:r>
+      <w:proofErr w:type="gramEnd"/>
+      <w:r>
+        <w:rPr>
+          <w:rFonts w:ascii="Arial" w:hAnsi="Arial" w:cs="Arial"/>
+          <w:i/>
+          <w:iCs/>
+          <w:sz w:val="22"/>
+          <w:szCs w:val="22"/>
+        </w:rPr>
+        <w:t>Œ</w:t>
       </w:r>
       <w:proofErr w:type="spellEnd"/>
     </w:p>
@@ -11596,6 +12956,7 @@
         <w:t>The last series of characters (</w:t>
       </w:r>
       <w:proofErr w:type="spellStart"/>
+      <w:proofErr w:type="gramStart"/>
       <w:r>
         <w:rPr>
           <w:rFonts w:ascii="Arial" w:hAnsi="Arial" w:cs="Arial"/>
@@ -11604,7 +12965,18 @@
           <w:sz w:val="22"/>
           <w:szCs w:val="22"/>
         </w:rPr>
-        <w:t>ðŸ‘Œ</w:t>
+        <w:t>ðŸ‘</w:t>
+      </w:r>
+      <w:proofErr w:type="gramEnd"/>
+      <w:r>
+        <w:rPr>
+          <w:rFonts w:ascii="Arial" w:hAnsi="Arial" w:cs="Arial"/>
+          <w:i/>
+          <w:iCs/>
+          <w:sz w:val="22"/>
+          <w:szCs w:val="22"/>
+        </w:rPr>
+        <w:t>Œ</w:t>
       </w:r>
       <w:proofErr w:type="spellEnd"/>
       <w:r>
@@ -11799,7 +13171,16 @@
           <w:sz w:val="22"/>
           <w:szCs w:val="22"/>
         </w:rPr>
-        <w:t>consistent correctness as well, with the vast majority of consistently correct rows being ironic, and the vast majority of consistently incorrect rows being non-ironic.</w:t>
+        <w:t xml:space="preserve">consistent correctness as </w:t>
+      </w:r>
+      <w:r>
+        <w:rPr>
+          <w:rFonts w:ascii="Arial" w:hAnsi="Arial" w:cs="Arial"/>
+          <w:sz w:val="22"/>
+          <w:szCs w:val="22"/>
+        </w:rPr>
+        <w:lastRenderedPageBreak/>
+        <w:t>well, with the vast majority of consistently correct rows being ironic, and the vast majority of consistently incorrect rows being non-ironic.</w:t>
       </w:r>
       <w:r>
         <w:rPr>
@@ -12169,7 +13550,6 @@
           <w:sz w:val="22"/>
           <w:szCs w:val="22"/>
         </w:rPr>
-        <w:lastRenderedPageBreak/>
         <w:t xml:space="preserve">This is a contested row with an equal distribution of 5 ironic and 5 non-ironic classifications. </w:t>
       </w:r>
       <w:r>
@@ -12656,7 +14036,16 @@
           <w:sz w:val="22"/>
           <w:szCs w:val="22"/>
         </w:rPr>
-        <w:t>, a higher number of rows is consistent (</w:t>
+        <w:t xml:space="preserve">, a higher </w:t>
+      </w:r>
+      <w:r>
+        <w:rPr>
+          <w:rFonts w:ascii="Arial" w:hAnsi="Arial" w:cs="Arial"/>
+          <w:sz w:val="22"/>
+          <w:szCs w:val="22"/>
+        </w:rPr>
+        <w:lastRenderedPageBreak/>
+        <w:t>number of rows is consistent (</w:t>
       </w:r>
       <w:r>
         <w:rPr>
@@ -13452,7 +14841,6 @@
           <w:sz w:val="22"/>
           <w:szCs w:val="22"/>
         </w:rPr>
-        <w:lastRenderedPageBreak/>
         <w:drawing>
           <wp:inline distT="0" distB="0" distL="0" distR="0" wp14:anchorId="4480096D" wp14:editId="387D9CF1">
             <wp:extent cx="3639600" cy="2728800"/>
@@ -13874,6 +15262,7 @@
           <w:sz w:val="22"/>
           <w:szCs w:val="22"/>
         </w:rPr>
+        <w:lastRenderedPageBreak/>
         <w:t xml:space="preserve">Already the results show a clear performance improvement compared to </w:t>
       </w:r>
       <w:r>
@@ -14145,7 +15534,6 @@
           <w:sz w:val="22"/>
           <w:szCs w:val="22"/>
         </w:rPr>
-        <w:lastRenderedPageBreak/>
         <w:drawing>
           <wp:inline distT="0" distB="0" distL="0" distR="0" wp14:anchorId="26D5A531" wp14:editId="45FAABEE">
             <wp:extent cx="3625200" cy="2718000"/>
@@ -14990,7 +16378,16 @@
           <w:sz w:val="22"/>
           <w:szCs w:val="22"/>
         </w:rPr>
-        <w:t xml:space="preserve">32 consistently correct irony and 46 consistently correct non-irony evaluations. </w:t>
+        <w:t xml:space="preserve">32 consistently correct irony and </w:t>
+      </w:r>
+      <w:r>
+        <w:rPr>
+          <w:rFonts w:ascii="Arial" w:hAnsi="Arial" w:cs="Arial"/>
+          <w:sz w:val="22"/>
+          <w:szCs w:val="22"/>
+        </w:rPr>
+        <w:lastRenderedPageBreak/>
+        <w:t xml:space="preserve">46 consistently correct non-irony evaluations. </w:t>
       </w:r>
       <w:r>
         <w:rPr>
@@ -15398,7 +16795,6 @@
           <w:sz w:val="22"/>
           <w:szCs w:val="22"/>
         </w:rPr>
-        <w:lastRenderedPageBreak/>
         <w:t xml:space="preserve">consistent categories the </w:t>
       </w:r>
       <w:r>
@@ -15816,6 +17212,7 @@
         <w:t xml:space="preserve"> be a great day </w:t>
       </w:r>
       <w:proofErr w:type="spellStart"/>
+      <w:proofErr w:type="gramStart"/>
       <w:r>
         <w:rPr>
           <w:rFonts w:ascii="Arial" w:hAnsi="Arial" w:cs="Arial"/>
@@ -15824,7 +17221,18 @@
           <w:sz w:val="22"/>
           <w:szCs w:val="22"/>
         </w:rPr>
-        <w:t>ðŸ‘Œ</w:t>
+        <w:t>ðŸ‘</w:t>
+      </w:r>
+      <w:proofErr w:type="gramEnd"/>
+      <w:r>
+        <w:rPr>
+          <w:rFonts w:ascii="Arial" w:hAnsi="Arial" w:cs="Arial"/>
+          <w:i/>
+          <w:iCs/>
+          <w:sz w:val="22"/>
+          <w:szCs w:val="22"/>
+        </w:rPr>
+        <w:t>Œ</w:t>
       </w:r>
       <w:proofErr w:type="spellEnd"/>
     </w:p>
@@ -16411,6 +17819,7 @@
           <w:sz w:val="22"/>
           <w:szCs w:val="22"/>
         </w:rPr>
+        <w:lastRenderedPageBreak/>
         <w:t xml:space="preserve">ruling party in </w:t>
       </w:r>
       <w:proofErr w:type="spellStart"/>
@@ -16480,6 +17889,7 @@
         <w:t xml:space="preserve"> to visit </w:t>
       </w:r>
       <w:proofErr w:type="spellStart"/>
+      <w:proofErr w:type="gramStart"/>
       <w:r>
         <w:rPr>
           <w:rFonts w:ascii="Arial" w:hAnsi="Arial" w:cs="Arial"/>
@@ -16491,6 +17901,7 @@
         <w:t>out side</w:t>
       </w:r>
       <w:proofErr w:type="spellEnd"/>
+      <w:proofErr w:type="gramEnd"/>
       <w:r>
         <w:rPr>
           <w:rFonts w:ascii="Arial" w:hAnsi="Arial" w:cs="Arial"/>
@@ -16724,6 +18135,7 @@
         <w:t xml:space="preserve">@user lol how and what is a </w:t>
       </w:r>
       <w:proofErr w:type="spellStart"/>
+      <w:proofErr w:type="gramStart"/>
       <w:r>
         <w:rPr>
           <w:rFonts w:ascii="Arial" w:hAnsi="Arial" w:cs="Arial"/>
@@ -16743,7 +18155,18 @@
           <w:sz w:val="22"/>
           <w:szCs w:val="22"/>
         </w:rPr>
-        <w:t xml:space="preserve"> ?? Funny autocorrect so helpful</w:t>
+        <w:t xml:space="preserve"> ??</w:t>
+      </w:r>
+      <w:proofErr w:type="gramEnd"/>
+      <w:r>
+        <w:rPr>
+          <w:rFonts w:ascii="Arial" w:hAnsi="Arial" w:cs="Arial"/>
+          <w:i/>
+          <w:iCs/>
+          <w:sz w:val="22"/>
+          <w:szCs w:val="22"/>
+        </w:rPr>
+        <w:t xml:space="preserve"> Funny autocorrect so helpful</w:t>
       </w:r>
     </w:p>
     <w:p>
@@ -16761,7 +18184,6 @@
           <w:sz w:val="22"/>
           <w:szCs w:val="22"/>
         </w:rPr>
-        <w:lastRenderedPageBreak/>
         <w:t xml:space="preserve">This post, while being </w:t>
       </w:r>
       <w:r>
@@ -17044,7 +18466,29 @@
           <w:sz w:val="22"/>
           <w:szCs w:val="22"/>
         </w:rPr>
-        <w:t>Pulis turned down #NUFC cos he wants to spend a load of money on 30 year old journeymen. Parish wouldn't let him &amp; neither would MA. #cpfc</w:t>
+        <w:t xml:space="preserve">Pulis turned down #NUFC cos he wants to spend a load of money on </w:t>
+      </w:r>
+      <w:proofErr w:type="gramStart"/>
+      <w:r>
+        <w:rPr>
+          <w:rFonts w:ascii="Arial" w:hAnsi="Arial" w:cs="Arial"/>
+          <w:i/>
+          <w:iCs/>
+          <w:sz w:val="22"/>
+          <w:szCs w:val="22"/>
+        </w:rPr>
+        <w:t>30 year old</w:t>
+      </w:r>
+      <w:proofErr w:type="gramEnd"/>
+      <w:r>
+        <w:rPr>
+          <w:rFonts w:ascii="Arial" w:hAnsi="Arial" w:cs="Arial"/>
+          <w:i/>
+          <w:iCs/>
+          <w:sz w:val="22"/>
+          <w:szCs w:val="22"/>
+        </w:rPr>
+        <w:t xml:space="preserve"> journeymen. Parish wouldn't let him &amp; neither would MA. #cpfc</w:t>
       </w:r>
     </w:p>
     <w:p>
@@ -17128,7 +18572,29 @@
           <w:sz w:val="22"/>
           <w:szCs w:val="22"/>
         </w:rPr>
-        <w:t>he wants to spend a load of money on 30 year old journeymen</w:t>
+        <w:t xml:space="preserve">he wants to spend a load of money on </w:t>
+      </w:r>
+      <w:proofErr w:type="gramStart"/>
+      <w:r>
+        <w:rPr>
+          <w:rFonts w:ascii="Arial" w:hAnsi="Arial" w:cs="Arial"/>
+          <w:i/>
+          <w:iCs/>
+          <w:sz w:val="22"/>
+          <w:szCs w:val="22"/>
+        </w:rPr>
+        <w:t>30 year old</w:t>
+      </w:r>
+      <w:proofErr w:type="gramEnd"/>
+      <w:r>
+        <w:rPr>
+          <w:rFonts w:ascii="Arial" w:hAnsi="Arial" w:cs="Arial"/>
+          <w:i/>
+          <w:iCs/>
+          <w:sz w:val="22"/>
+          <w:szCs w:val="22"/>
+        </w:rPr>
+        <w:t xml:space="preserve"> journeymen</w:t>
       </w:r>
       <w:r>
         <w:rPr>
@@ -17244,7 +18710,25 @@
           <w:sz w:val="22"/>
           <w:szCs w:val="22"/>
         </w:rPr>
-        <w:t>My secret name is lizard squad. I like to ruin people's fun time. Follow and rt to a billion and you'll have fun. #psn  #giveitup</w:t>
+        <w:t>My secret name is lizard squad. I like to ruin people's fun time. Follow and rt to a billion and you'll have fun. #</w:t>
+      </w:r>
+      <w:proofErr w:type="gramStart"/>
+      <w:r>
+        <w:rPr>
+          <w:rFonts w:ascii="Arial" w:hAnsi="Arial" w:cs="Arial"/>
+          <w:sz w:val="22"/>
+          <w:szCs w:val="22"/>
+        </w:rPr>
+        <w:t>psn  #</w:t>
+      </w:r>
+      <w:proofErr w:type="gramEnd"/>
+      <w:r>
+        <w:rPr>
+          <w:rFonts w:ascii="Arial" w:hAnsi="Arial" w:cs="Arial"/>
+          <w:sz w:val="22"/>
+          <w:szCs w:val="22"/>
+        </w:rPr>
+        <w:t>giveitup</w:t>
       </w:r>
     </w:p>
     <w:p>
@@ -17348,6 +18832,7 @@
           <w:sz w:val="22"/>
           <w:szCs w:val="22"/>
         </w:rPr>
+        <w:lastRenderedPageBreak/>
         <w:t xml:space="preserve">When performing a binary run on the reddit dataset across 10 runs (run set </w:t>
       </w:r>
       <w:r>
@@ -17768,16 +19253,7 @@
           <w:sz w:val="22"/>
           <w:szCs w:val="22"/>
         </w:rPr>
-        <w:t xml:space="preserve"> This is further </w:t>
-      </w:r>
-      <w:r>
-        <w:rPr>
-          <w:rFonts w:ascii="Arial" w:hAnsi="Arial" w:cs="Arial"/>
-          <w:sz w:val="22"/>
-          <w:szCs w:val="22"/>
-        </w:rPr>
-        <w:lastRenderedPageBreak/>
-        <w:t>underlined by a</w:t>
+        <w:t xml:space="preserve"> This is further underlined by a</w:t>
       </w:r>
       <w:r>
         <w:rPr>
@@ -18669,6 +20145,7 @@
           <w:sz w:val="22"/>
           <w:szCs w:val="22"/>
         </w:rPr>
+        <w:lastRenderedPageBreak/>
         <w:drawing>
           <wp:inline distT="0" distB="0" distL="0" distR="0" wp14:anchorId="637F0E4E" wp14:editId="713AEAD6">
             <wp:extent cx="3643200" cy="2732400"/>
@@ -18820,7 +20297,25 @@
           <w:sz w:val="22"/>
           <w:szCs w:val="22"/>
         </w:rPr>
-        <w:t xml:space="preserve"> GPT-3.5, which close to reproduced its results </w:t>
+        <w:t xml:space="preserve"> GPT-3.5, which close to </w:t>
+      </w:r>
+      <w:proofErr w:type="gramStart"/>
+      <w:r>
+        <w:rPr>
+          <w:rFonts w:ascii="Arial" w:hAnsi="Arial" w:cs="Arial"/>
+          <w:sz w:val="22"/>
+          <w:szCs w:val="22"/>
+        </w:rPr>
+        <w:t>reproduced</w:t>
+      </w:r>
+      <w:proofErr w:type="gramEnd"/>
+      <w:r>
+        <w:rPr>
+          <w:rFonts w:ascii="Arial" w:hAnsi="Arial" w:cs="Arial"/>
+          <w:sz w:val="22"/>
+          <w:szCs w:val="22"/>
+        </w:rPr>
+        <w:t xml:space="preserve"> its results </w:t>
       </w:r>
       <w:r>
         <w:rPr>
@@ -19092,16 +20587,7 @@
           <w:sz w:val="22"/>
           <w:szCs w:val="22"/>
         </w:rPr>
-        <w:t xml:space="preserve">low standard </w:t>
-      </w:r>
-      <w:r>
-        <w:rPr>
-          <w:rFonts w:ascii="Arial" w:hAnsi="Arial" w:cs="Arial"/>
-          <w:sz w:val="22"/>
-          <w:szCs w:val="22"/>
-        </w:rPr>
-        <w:lastRenderedPageBreak/>
-        <w:t>deviation these scores are almost perfectly in line with average matrix scores seen in Figure 6</w:t>
+        <w:t>low standard deviation these scores are almost perfectly in line with average matrix scores seen in Figure 6</w:t>
       </w:r>
       <w:r>
         <w:rPr>
@@ -19436,6 +20922,7 @@
           <w:sz w:val="22"/>
           <w:szCs w:val="22"/>
         </w:rPr>
+        <w:lastRenderedPageBreak/>
         <w:t>Respond with '1' (for yes) or '0' (for no) depending on whether you think the following statements are ironic.</w:t>
       </w:r>
     </w:p>
@@ -19853,7 +21340,6 @@
           <w:sz w:val="22"/>
           <w:szCs w:val="22"/>
         </w:rPr>
-        <w:lastRenderedPageBreak/>
         <w:t xml:space="preserve">Figure </w:t>
       </w:r>
       <w:r>
@@ -20233,7 +21719,16 @@
           <w:sz w:val="22"/>
           <w:szCs w:val="22"/>
         </w:rPr>
-        <w:t xml:space="preserve"> increase when using this prompt.</w:t>
+        <w:t xml:space="preserve"> increase when using </w:t>
+      </w:r>
+      <w:r>
+        <w:rPr>
+          <w:rFonts w:ascii="Arial" w:hAnsi="Arial" w:cs="Arial"/>
+          <w:sz w:val="22"/>
+          <w:szCs w:val="22"/>
+        </w:rPr>
+        <w:lastRenderedPageBreak/>
+        <w:t>this prompt.</w:t>
       </w:r>
       <w:r>
         <w:rPr>
@@ -20639,7 +22134,6 @@
           <w:sz w:val="22"/>
           <w:szCs w:val="22"/>
         </w:rPr>
-        <w:lastRenderedPageBreak/>
         <w:drawing>
           <wp:inline distT="0" distB="0" distL="0" distR="0" wp14:anchorId="42D5FC76" wp14:editId="6E2E7845">
             <wp:extent cx="3860800" cy="2895600"/>
@@ -21061,7 +22555,16 @@
           <w:sz w:val="22"/>
           <w:szCs w:val="22"/>
         </w:rPr>
-        <w:t>after removing the specific instruction for it to do so.</w:t>
+        <w:t xml:space="preserve">after removing the specific </w:t>
+      </w:r>
+      <w:r>
+        <w:rPr>
+          <w:rFonts w:ascii="Arial" w:hAnsi="Arial" w:cs="Arial"/>
+          <w:sz w:val="22"/>
+          <w:szCs w:val="22"/>
+        </w:rPr>
+        <w:lastRenderedPageBreak/>
+        <w:t>instruction for it to do so.</w:t>
       </w:r>
       <w:r>
         <w:rPr>
@@ -21373,7 +22876,25 @@
           <w:sz w:val="22"/>
           <w:szCs w:val="22"/>
         </w:rPr>
-        <w:t xml:space="preserve">influences not just the margins around the threshold, but can sometimes cause </w:t>
+        <w:t xml:space="preserve">influences not just the margins around the </w:t>
+      </w:r>
+      <w:proofErr w:type="gramStart"/>
+      <w:r>
+        <w:rPr>
+          <w:rFonts w:ascii="Arial" w:hAnsi="Arial" w:cs="Arial"/>
+          <w:sz w:val="22"/>
+          <w:szCs w:val="22"/>
+        </w:rPr>
+        <w:t>threshold, but</w:t>
+      </w:r>
+      <w:proofErr w:type="gramEnd"/>
+      <w:r>
+        <w:rPr>
+          <w:rFonts w:ascii="Arial" w:hAnsi="Arial" w:cs="Arial"/>
+          <w:sz w:val="22"/>
+          <w:szCs w:val="22"/>
+        </w:rPr>
+        <w:t xml:space="preserve"> can sometimes cause </w:t>
       </w:r>
       <w:r>
         <w:rPr>
@@ -21546,7 +23067,6 @@
           <w:sz w:val="28"/>
           <w:szCs w:val="28"/>
         </w:rPr>
-        <w:lastRenderedPageBreak/>
         <w:t>4.1.1</w:t>
       </w:r>
       <w:r>
@@ -21899,6 +23419,7 @@
           <w:sz w:val="22"/>
           <w:szCs w:val="22"/>
         </w:rPr>
+        <w:lastRenderedPageBreak/>
         <w:drawing>
           <wp:inline distT="0" distB="0" distL="0" distR="0" wp14:anchorId="3DF95EB1" wp14:editId="17BA6B8C">
             <wp:extent cx="3628800" cy="2721600"/>
@@ -22145,7 +23666,6 @@
           <w:sz w:val="22"/>
           <w:szCs w:val="22"/>
         </w:rPr>
-        <w:lastRenderedPageBreak/>
         <w:drawing>
           <wp:inline distT="0" distB="0" distL="0" distR="0" wp14:anchorId="0345819B" wp14:editId="02D3F068">
             <wp:extent cx="3618000" cy="2714400"/>
@@ -22281,7 +23801,16 @@
           <w:sz w:val="22"/>
           <w:szCs w:val="22"/>
         </w:rPr>
-        <w:t>labelings.  There is a large increase in true negatives as well as false negatives, and a decline in both true positives and false positives. However, GPT-3.5 now correctly identifies true negatives most of the time, whereas using the default prompt (seen in Figure 2), false positives far outnumbered the true negatives. The phrasing of the prompt has thus resulted in an almost equal capability of identifying irony and non-irony in the main dataset, and an average correct evaluation of about 2/3 of all rows. This is further reflected in the consistency scores. 79 out of 100 rows are consistent, with 59 consistently correct (28 irony, 31 non-irony) and 20 consistently incorrect (10 irony, 10 non-irony) evaluations. The contested rows are separated into 11 ironic and 10 non-ironic rows. These scores show a remarkable balance in every metric, indicating that GPT-3.5’s irony and non-irony detection are about equal for this phrasing of the prompt and dataset.</w:t>
+        <w:t xml:space="preserve">labelings.  There is a large increase in true negatives as well as false negatives, and a decline in both true positives and false positives. However, GPT-3.5 now correctly identifies true negatives most of the time, whereas using the default prompt (seen in Figure 2), false positives far outnumbered the true negatives. The phrasing of the prompt has thus resulted in an almost equal capability of identifying irony and non-irony in the main dataset, and an average correct evaluation of about 2/3 of all rows. This is further reflected in the consistency scores. 79 out of 100 rows are consistent, with 59 consistently correct (28 irony, 31 non-irony) and 20 </w:t>
+      </w:r>
+      <w:r>
+        <w:rPr>
+          <w:rFonts w:ascii="Arial" w:hAnsi="Arial" w:cs="Arial"/>
+          <w:sz w:val="22"/>
+          <w:szCs w:val="22"/>
+        </w:rPr>
+        <w:lastRenderedPageBreak/>
+        <w:t>consistently incorrect (10 irony, 10 non-irony) evaluations. The contested rows are separated into 11 ironic and 10 non-ironic rows. These scores show a remarkable balance in every metric, indicating that GPT-3.5’s irony and non-irony detection are about equal for this phrasing of the prompt and dataset.</w:t>
       </w:r>
       <w:r>
         <w:rPr>
@@ -22620,16 +24149,7 @@
           <w:sz w:val="22"/>
           <w:szCs w:val="22"/>
         </w:rPr>
-        <w:t xml:space="preserve">, which is also a sizeable increase </w:t>
-      </w:r>
-      <w:r>
-        <w:rPr>
-          <w:rFonts w:ascii="Arial" w:hAnsi="Arial" w:cs="Arial"/>
-          <w:sz w:val="22"/>
-          <w:szCs w:val="22"/>
-        </w:rPr>
-        <w:lastRenderedPageBreak/>
-        <w:t>from only 11 lines being contested in 2024-08-14_12-0.</w:t>
+        <w:t>, which is also a sizeable increase from only 11 lines being contested in 2024-08-14_12-0.</w:t>
       </w:r>
       <w:r>
         <w:rPr>
@@ -23141,6 +24661,7 @@
           <w:sz w:val="22"/>
           <w:szCs w:val="22"/>
         </w:rPr>
+        <w:lastRenderedPageBreak/>
         <w:drawing>
           <wp:inline distT="0" distB="0" distL="0" distR="0" wp14:anchorId="5613B65B" wp14:editId="65BCA251">
             <wp:extent cx="3643200" cy="2732400"/>
@@ -23465,7 +24986,6 @@
           <w:sz w:val="22"/>
           <w:szCs w:val="22"/>
         </w:rPr>
-        <w:lastRenderedPageBreak/>
         <w:drawing>
           <wp:inline distT="0" distB="0" distL="0" distR="0" wp14:anchorId="19CCDDBF" wp14:editId="10ABE0B5">
             <wp:extent cx="3618000" cy="2714400"/>
@@ -23863,7 +25383,16 @@
           <w:sz w:val="22"/>
           <w:szCs w:val="22"/>
         </w:rPr>
-        <w:t>98 out of 100 were consistent with 32 correct ironic and 46 correct non-ironic as well as 16 incorrect ironic and 4 incorrect non-ironic and 2 contested classifications.</w:t>
+        <w:t xml:space="preserve">98 out of 100 were consistent with 32 correct ironic and 46 correct non-ironic as well as 16 </w:t>
+      </w:r>
+      <w:r>
+        <w:rPr>
+          <w:rFonts w:ascii="Arial" w:hAnsi="Arial" w:cs="Arial"/>
+          <w:sz w:val="22"/>
+          <w:szCs w:val="22"/>
+        </w:rPr>
+        <w:lastRenderedPageBreak/>
+        <w:t>incorrect ironic and 4 incorrect non-ironic and 2 contested classifications.</w:t>
       </w:r>
       <w:r>
         <w:rPr>
@@ -24371,7 +25900,6 @@
           <w:sz w:val="22"/>
           <w:szCs w:val="22"/>
         </w:rPr>
-        <w:lastRenderedPageBreak/>
         <w:t>You are an irony detector. Respond with '1' (for yes) or '0' (for no) depending on whether you think the following statements are ironic. An example of a non-ironic s</w:t>
       </w:r>
       <w:r>
@@ -24863,6 +26391,7 @@
           <w:sz w:val="22"/>
           <w:szCs w:val="22"/>
         </w:rPr>
+        <w:lastRenderedPageBreak/>
         <w:drawing>
           <wp:inline distT="0" distB="0" distL="0" distR="0" wp14:anchorId="0D417FC5" wp14:editId="0D2A701C">
             <wp:extent cx="3924300" cy="2943225"/>
@@ -25198,16 +26727,7 @@
           <w:sz w:val="22"/>
           <w:szCs w:val="22"/>
         </w:rPr>
-        <w:t xml:space="preserve">16 rows </w:t>
-      </w:r>
-      <w:r>
-        <w:rPr>
-          <w:rFonts w:ascii="Arial" w:hAnsi="Arial" w:cs="Arial"/>
-          <w:sz w:val="22"/>
-          <w:szCs w:val="22"/>
-        </w:rPr>
-        <w:lastRenderedPageBreak/>
-        <w:t>contested (4 irony, 12 non-irony).</w:t>
+        <w:t>16 rows contested (4 irony, 12 non-irony).</w:t>
       </w:r>
       <w:r>
         <w:rPr>
@@ -25920,7 +27440,16 @@
           <w:sz w:val="22"/>
           <w:szCs w:val="22"/>
         </w:rPr>
-        <w:t xml:space="preserve"> also shows no significant differences, with (results from </w:t>
+        <w:t xml:space="preserve"> also shows no significant differences, </w:t>
+      </w:r>
+      <w:r>
+        <w:rPr>
+          <w:rFonts w:ascii="Arial" w:hAnsi="Arial" w:cs="Arial"/>
+          <w:sz w:val="22"/>
+          <w:szCs w:val="22"/>
+        </w:rPr>
+        <w:lastRenderedPageBreak/>
+        <w:t xml:space="preserve">with (results from </w:t>
       </w:r>
       <w:r>
         <w:rPr>
@@ -26442,7 +27971,6 @@
           <w:sz w:val="22"/>
           <w:szCs w:val="22"/>
         </w:rPr>
-        <w:lastRenderedPageBreak/>
         <w:drawing>
           <wp:inline distT="0" distB="0" distL="0" distR="0" wp14:anchorId="11DD81C1" wp14:editId="34B0531C">
             <wp:extent cx="3795623" cy="2846717"/>
@@ -26702,6 +28230,7 @@
           <w:sz w:val="22"/>
           <w:szCs w:val="22"/>
         </w:rPr>
+        <w:lastRenderedPageBreak/>
         <w:t>gpt-3.5-binary-default-main</w:t>
       </w:r>
       <w:r>
@@ -27052,16 +28581,7 @@
           <w:sz w:val="22"/>
           <w:szCs w:val="22"/>
         </w:rPr>
-        <w:t xml:space="preserve">n, however due to the consistently high recall and </w:t>
-      </w:r>
-      <w:r>
-        <w:rPr>
-          <w:rFonts w:ascii="Arial" w:hAnsi="Arial" w:cs="Arial"/>
-          <w:sz w:val="22"/>
-          <w:szCs w:val="22"/>
-        </w:rPr>
-        <w:lastRenderedPageBreak/>
-        <w:t xml:space="preserve">lower precision scores, one can infer that GPT-3.5 is not very selective with its </w:t>
+        <w:t xml:space="preserve">n, however due to the consistently high recall and lower precision scores, one can infer that GPT-3.5 is not very selective with its </w:t>
       </w:r>
       <w:r>
         <w:rPr>
@@ -27400,7 +28920,25 @@
           <w:sz w:val="22"/>
           <w:szCs w:val="22"/>
         </w:rPr>
-        <w:t xml:space="preserve"> massive changes to results by minimally changing the input </w:t>
+        <w:t xml:space="preserve"> massive changes to </w:t>
+      </w:r>
+      <w:proofErr w:type="gramStart"/>
+      <w:r>
+        <w:rPr>
+          <w:rFonts w:ascii="Arial" w:hAnsi="Arial" w:cs="Arial"/>
+          <w:sz w:val="22"/>
+          <w:szCs w:val="22"/>
+        </w:rPr>
+        <w:t>results</w:t>
+      </w:r>
+      <w:proofErr w:type="gramEnd"/>
+      <w:r>
+        <w:rPr>
+          <w:rFonts w:ascii="Arial" w:hAnsi="Arial" w:cs="Arial"/>
+          <w:sz w:val="22"/>
+          <w:szCs w:val="22"/>
+        </w:rPr>
+        <w:t xml:space="preserve"> by minimally changing the input </w:t>
       </w:r>
       <w:r>
         <w:rPr>
@@ -27488,7 +29026,16 @@
           <w:sz w:val="22"/>
           <w:szCs w:val="22"/>
         </w:rPr>
-        <w:t xml:space="preserve">most often </w:t>
+        <w:t xml:space="preserve">most </w:t>
+      </w:r>
+      <w:r>
+        <w:rPr>
+          <w:rFonts w:ascii="Arial" w:hAnsi="Arial" w:cs="Arial"/>
+          <w:sz w:val="22"/>
+          <w:szCs w:val="22"/>
+        </w:rPr>
+        <w:lastRenderedPageBreak/>
+        <w:t xml:space="preserve">often </w:t>
       </w:r>
       <w:r>
         <w:rPr>
@@ -29307,16 +30854,7 @@
           <w:sz w:val="22"/>
           <w:szCs w:val="22"/>
         </w:rPr>
-        <w:t xml:space="preserve">However, it also showed the highest precision due to the equal (and not bad) detection of irony </w:t>
-      </w:r>
-      <w:r>
-        <w:rPr>
-          <w:rFonts w:ascii="Arial" w:hAnsi="Arial" w:cs="Arial"/>
-          <w:sz w:val="22"/>
-          <w:szCs w:val="22"/>
-        </w:rPr>
-        <w:lastRenderedPageBreak/>
-        <w:t>and non-irony.</w:t>
+        <w:t>However, it also showed the highest precision due to the equal (and not bad) detection of irony and non-irony.</w:t>
       </w:r>
       <w:r>
         <w:rPr>
@@ -31308,7 +32846,16 @@
           <w:sz w:val="22"/>
           <w:szCs w:val="22"/>
         </w:rPr>
-        <w:t xml:space="preserve"> non-irony detection.</w:t>
+        <w:t xml:space="preserve"> non-irony </w:t>
+      </w:r>
+      <w:r>
+        <w:rPr>
+          <w:rFonts w:ascii="Arial" w:hAnsi="Arial" w:cs="Arial"/>
+          <w:sz w:val="22"/>
+          <w:szCs w:val="22"/>
+        </w:rPr>
+        <w:lastRenderedPageBreak/>
+        <w:t>detection.</w:t>
       </w:r>
       <w:r>
         <w:rPr>
@@ -31549,7 +33096,29 @@
           <w:sz w:val="22"/>
           <w:szCs w:val="22"/>
         </w:rPr>
-        <w:t>You are an irony detector. Respond with '1' (for yes) or '0' (for no) depending on whether you think the following statements are ironic, and add a percentage value of how confident you are in your assessment. Make sure your response format is '[1 or 0] [Confidence Percentage]'</w:t>
+        <w:t xml:space="preserve">You are an irony detector. Respond with '1' (for yes) or '0' (for no) depending on whether you think the following statements are </w:t>
+      </w:r>
+      <w:proofErr w:type="gramStart"/>
+      <w:r>
+        <w:rPr>
+          <w:rFonts w:ascii="Arial" w:hAnsi="Arial" w:cs="Arial"/>
+          <w:i/>
+          <w:iCs/>
+          <w:sz w:val="22"/>
+          <w:szCs w:val="22"/>
+        </w:rPr>
+        <w:t>ironic, and</w:t>
+      </w:r>
+      <w:proofErr w:type="gramEnd"/>
+      <w:r>
+        <w:rPr>
+          <w:rFonts w:ascii="Arial" w:hAnsi="Arial" w:cs="Arial"/>
+          <w:i/>
+          <w:iCs/>
+          <w:sz w:val="22"/>
+          <w:szCs w:val="22"/>
+        </w:rPr>
+        <w:t xml:space="preserve"> add a percentage value of how confident you are in your assessment. Make sure your response format is '[1 or 0] [Confidence Percentage]'</w:t>
       </w:r>
     </w:p>
     <w:p>
@@ -31602,7 +33171,6 @@
           <w:sz w:val="28"/>
           <w:szCs w:val="28"/>
         </w:rPr>
-        <w:lastRenderedPageBreak/>
         <w:t>4.1.</w:t>
       </w:r>
       <w:r>
@@ -31867,6 +33435,7 @@
           <w:sz w:val="22"/>
           <w:szCs w:val="22"/>
         </w:rPr>
+        <w:lastRenderedPageBreak/>
         <w:drawing>
           <wp:inline distT="0" distB="0" distL="0" distR="0" wp14:anchorId="6B0057AC" wp14:editId="02D6612A">
             <wp:extent cx="3847381" cy="2885536"/>
@@ -33547,7 +35116,25 @@
           <w:sz w:val="22"/>
           <w:szCs w:val="22"/>
         </w:rPr>
-        <w:t xml:space="preserve"> this run type sees the same pattern of GPT-3.5 to GPT-4 behav</w:t>
+        <w:t xml:space="preserve"> this </w:t>
+      </w:r>
+      <w:proofErr w:type="gramStart"/>
+      <w:r>
+        <w:rPr>
+          <w:rFonts w:ascii="Arial" w:hAnsi="Arial" w:cs="Arial"/>
+          <w:sz w:val="22"/>
+          <w:szCs w:val="22"/>
+        </w:rPr>
+        <w:t>run</w:t>
+      </w:r>
+      <w:proofErr w:type="gramEnd"/>
+      <w:r>
+        <w:rPr>
+          <w:rFonts w:ascii="Arial" w:hAnsi="Arial" w:cs="Arial"/>
+          <w:sz w:val="22"/>
+          <w:szCs w:val="22"/>
+        </w:rPr>
+        <w:t xml:space="preserve"> type sees the same pattern of GPT-3.5 to GPT-4 behav</w:t>
       </w:r>
       <w:r>
         <w:rPr>
@@ -33571,7 +35158,25 @@
           <w:sz w:val="22"/>
           <w:szCs w:val="22"/>
         </w:rPr>
-        <w:t xml:space="preserve"> The behavior in regards to confidence however is similar between both models, </w:t>
+        <w:t xml:space="preserve"> The behavior </w:t>
+      </w:r>
+      <w:proofErr w:type="gramStart"/>
+      <w:r>
+        <w:rPr>
+          <w:rFonts w:ascii="Arial" w:hAnsi="Arial" w:cs="Arial"/>
+          <w:sz w:val="22"/>
+          <w:szCs w:val="22"/>
+        </w:rPr>
+        <w:t>in regards to</w:t>
+      </w:r>
+      <w:proofErr w:type="gramEnd"/>
+      <w:r>
+        <w:rPr>
+          <w:rFonts w:ascii="Arial" w:hAnsi="Arial" w:cs="Arial"/>
+          <w:sz w:val="22"/>
+          <w:szCs w:val="22"/>
+        </w:rPr>
+        <w:t xml:space="preserve"> confidence however is similar between both models, </w:t>
       </w:r>
       <w:r>
         <w:rPr>
@@ -34121,7 +35726,25 @@
           <w:sz w:val="22"/>
           <w:szCs w:val="22"/>
         </w:rPr>
-        <w:t>Figure 18 shows the averaged matrix scores for the run set. Immediately noticeable is a shift in actual non-irony labels, whereas the main prompt run sets (as well as alternate prompts and run types) continuously had higher false positives than true negatives, this run set shows a comparatively large increase in true negatives, making them almost as high as true positives</w:t>
+        <w:t xml:space="preserve">Figure 18 shows the averaged matrix scores for the run set. Immediately noticeable is a shift in actual non-irony labels, whereas the main prompt run sets (as well as alternate prompts and run types) continuously had higher false positives than true negatives, this </w:t>
+      </w:r>
+      <w:proofErr w:type="gramStart"/>
+      <w:r>
+        <w:rPr>
+          <w:rFonts w:ascii="Arial" w:hAnsi="Arial" w:cs="Arial"/>
+          <w:sz w:val="22"/>
+          <w:szCs w:val="22"/>
+        </w:rPr>
+        <w:t>run</w:t>
+      </w:r>
+      <w:proofErr w:type="gramEnd"/>
+      <w:r>
+        <w:rPr>
+          <w:rFonts w:ascii="Arial" w:hAnsi="Arial" w:cs="Arial"/>
+          <w:sz w:val="22"/>
+          <w:szCs w:val="22"/>
+        </w:rPr>
+        <w:t xml:space="preserve"> set shows a comparatively large increase in true negatives, making them almost as high as true positives</w:t>
       </w:r>
       <w:r>
         <w:rPr>
@@ -34378,7 +36001,25 @@
           <w:sz w:val="22"/>
           <w:szCs w:val="22"/>
         </w:rPr>
-        <w:t xml:space="preserve"> Contested irony has increased to 6 (3), but contested non-irony has halved </w:t>
+        <w:t xml:space="preserve"> Contested irony has increased to 6 (3</w:t>
+      </w:r>
+      <w:proofErr w:type="gramStart"/>
+      <w:r>
+        <w:rPr>
+          <w:rFonts w:ascii="Arial" w:hAnsi="Arial" w:cs="Arial"/>
+          <w:sz w:val="22"/>
+          <w:szCs w:val="22"/>
+        </w:rPr>
+        <w:t>), but</w:t>
+      </w:r>
+      <w:proofErr w:type="gramEnd"/>
+      <w:r>
+        <w:rPr>
+          <w:rFonts w:ascii="Arial" w:hAnsi="Arial" w:cs="Arial"/>
+          <w:sz w:val="22"/>
+          <w:szCs w:val="22"/>
+        </w:rPr>
+        <w:t xml:space="preserve"> contested non-irony has halved </w:t>
       </w:r>
       <w:r>
         <w:rPr>
@@ -42680,13 +44321,23 @@
         </w:rPr>
         <w:t xml:space="preserve"> in average scores from </w:t>
       </w:r>
-      <w:r>
-        <w:rPr>
-          <w:rFonts w:ascii="Arial" w:hAnsi="Arial" w:cs="Arial"/>
-          <w:sz w:val="22"/>
-          <w:szCs w:val="22"/>
-        </w:rPr>
-        <w:t xml:space="preserve">GPT </w:t>
+      <w:proofErr w:type="gramStart"/>
+      <w:r>
+        <w:rPr>
+          <w:rFonts w:ascii="Arial" w:hAnsi="Arial" w:cs="Arial"/>
+          <w:sz w:val="22"/>
+          <w:szCs w:val="22"/>
+        </w:rPr>
+        <w:t>GPT</w:t>
+      </w:r>
+      <w:proofErr w:type="gramEnd"/>
+      <w:r>
+        <w:rPr>
+          <w:rFonts w:ascii="Arial" w:hAnsi="Arial" w:cs="Arial"/>
+          <w:sz w:val="22"/>
+          <w:szCs w:val="22"/>
+        </w:rPr>
+        <w:t xml:space="preserve"> </w:t>
       </w:r>
       <w:r>
         <w:rPr>

</xml_diff>